<commit_message>
Updated instructions to reflect new installation procedure
</commit_message>
<xml_diff>
--- a/Shiny_PNW-Cnet_installation_and_use.docx
+++ b/Shiny_PNW-Cnet_installation_and_use.docx
@@ -1,6 +1,6 @@
 
 <file path=word/document.xml><?xml version="1.0" encoding="utf-8"?>
-<w:document xmlns:wpc="http://schemas.microsoft.com/office/word/2010/wordprocessingCanvas" xmlns:cx="http://schemas.microsoft.com/office/drawing/2014/chartex" xmlns:cx1="http://schemas.microsoft.com/office/drawing/2015/9/8/chartex" xmlns:cx2="http://schemas.microsoft.com/office/drawing/2015/10/21/chartex" xmlns:cx3="http://schemas.microsoft.com/office/drawing/2016/5/9/chartex" xmlns:cx4="http://schemas.microsoft.com/office/drawing/2016/5/10/chartex" xmlns:cx5="http://schemas.microsoft.com/office/drawing/2016/5/11/chartex" xmlns:cx6="http://schemas.microsoft.com/office/drawing/2016/5/12/chartex" xmlns:cx7="http://schemas.microsoft.com/office/drawing/2016/5/13/chartex" xmlns:cx8="http://schemas.microsoft.com/office/drawing/2016/5/14/chartex" xmlns:mc="http://schemas.openxmlformats.org/markup-compatibility/2006" xmlns:aink="http://schemas.microsoft.com/office/drawing/2016/ink" xmlns:am3d="http://schemas.microsoft.com/office/drawing/2017/model3d" xmlns:o="urn:schemas-microsoft-com:office:office" xmlns:r="http://schemas.openxmlformats.org/officeDocument/2006/relationships" xmlns:m="http://schemas.openxmlformats.org/officeDocument/2006/math" xmlns:v="urn:schemas-microsoft-com:vml" xmlns:wp14="http://schemas.microsoft.com/office/word/2010/wordprocessingDrawing" xmlns:wp="http://schemas.openxmlformats.org/drawingml/2006/wordprocessingDrawing" xmlns:w10="urn:schemas-microsoft-com:office:word" xmlns:w="http://schemas.openxmlformats.org/wordprocessingml/2006/main" xmlns:w14="http://schemas.microsoft.com/office/word/2010/wordml" xmlns:w15="http://schemas.microsoft.com/office/word/2012/wordml" xmlns:w16cex="http://schemas.microsoft.com/office/word/2018/wordml/cex" xmlns:w16cid="http://schemas.microsoft.com/office/word/2016/wordml/cid" xmlns:w16="http://schemas.microsoft.com/office/word/2018/wordml" xmlns:w16sdtdh="http://schemas.microsoft.com/office/word/2020/wordml/sdtdatahash" xmlns:w16se="http://schemas.microsoft.com/office/word/2015/wordml/symex" xmlns:wpg="http://schemas.microsoft.com/office/word/2010/wordprocessingGroup" xmlns:wpi="http://schemas.microsoft.com/office/word/2010/wordprocessingInk" xmlns:wne="http://schemas.microsoft.com/office/word/2006/wordml" xmlns:wps="http://schemas.microsoft.com/office/word/2010/wordprocessingShape" mc:Ignorable="w14 w15 w16se w16cid w16 w16cex w16sdtdh wp14">
+<w:document xmlns:wpc="http://schemas.microsoft.com/office/word/2010/wordprocessingCanvas" xmlns:cx="http://schemas.microsoft.com/office/drawing/2014/chartex" xmlns:cx1="http://schemas.microsoft.com/office/drawing/2015/9/8/chartex" xmlns:cx2="http://schemas.microsoft.com/office/drawing/2015/10/21/chartex" xmlns:cx3="http://schemas.microsoft.com/office/drawing/2016/5/9/chartex" xmlns:cx4="http://schemas.microsoft.com/office/drawing/2016/5/10/chartex" xmlns:cx5="http://schemas.microsoft.com/office/drawing/2016/5/11/chartex" xmlns:cx6="http://schemas.microsoft.com/office/drawing/2016/5/12/chartex" xmlns:cx7="http://schemas.microsoft.com/office/drawing/2016/5/13/chartex" xmlns:cx8="http://schemas.microsoft.com/office/drawing/2016/5/14/chartex" xmlns:mc="http://schemas.openxmlformats.org/markup-compatibility/2006" xmlns:aink="http://schemas.microsoft.com/office/drawing/2016/ink" xmlns:am3d="http://schemas.microsoft.com/office/drawing/2017/model3d" xmlns:o="urn:schemas-microsoft-com:office:office" xmlns:oel="http://schemas.microsoft.com/office/2019/extlst" xmlns:r="http://schemas.openxmlformats.org/officeDocument/2006/relationships" xmlns:m="http://schemas.openxmlformats.org/officeDocument/2006/math" xmlns:v="urn:schemas-microsoft-com:vml" xmlns:wp14="http://schemas.microsoft.com/office/word/2010/wordprocessingDrawing" xmlns:wp="http://schemas.openxmlformats.org/drawingml/2006/wordprocessingDrawing" xmlns:w10="urn:schemas-microsoft-com:office:word" xmlns:w="http://schemas.openxmlformats.org/wordprocessingml/2006/main" xmlns:w14="http://schemas.microsoft.com/office/word/2010/wordml" xmlns:w15="http://schemas.microsoft.com/office/word/2012/wordml" xmlns:w16cex="http://schemas.microsoft.com/office/word/2018/wordml/cex" xmlns:w16cid="http://schemas.microsoft.com/office/word/2016/wordml/cid" xmlns:w16="http://schemas.microsoft.com/office/word/2018/wordml" xmlns:w16sdtdh="http://schemas.microsoft.com/office/word/2020/wordml/sdtdatahash" xmlns:w16se="http://schemas.microsoft.com/office/word/2015/wordml/symex" xmlns:wpg="http://schemas.microsoft.com/office/word/2010/wordprocessingGroup" xmlns:wpi="http://schemas.microsoft.com/office/word/2010/wordprocessingInk" xmlns:wne="http://schemas.microsoft.com/office/word/2006/wordml" xmlns:wps="http://schemas.microsoft.com/office/word/2010/wordprocessingShape" mc:Ignorable="w14 w15 w16se w16cid w16 w16cex w16sdtdh wp14">
   <w:body>
     <w:p>
       <w:pPr>
@@ -55,13 +55,7 @@
         <w:rPr>
           <w:bCs/>
         </w:rPr>
-        <w:t>Mar</w:t>
-      </w:r>
-      <w:r>
-        <w:rPr>
-          <w:bCs/>
-        </w:rPr>
-        <w:t>ch</w:t>
+        <w:t>August</w:t>
       </w:r>
       <w:r>
         <w:rPr>
@@ -130,7 +124,10 @@
         <w:t>please be advised</w:t>
       </w:r>
       <w:r>
-        <w:t xml:space="preserve"> that the setup instructions have changed a bit. This is due to changes in the relationship and interdependency between Keras and TensorFlow, and their corresponding packages in Python and R, as of TensorFlow version 2.0.</w:t>
+        <w:t xml:space="preserve"> that the setup instructions have changed a bit. This is due to changes in the relationship and interdependency between Keras and TensorFlow and their corresponding packages in Python and R</w:t>
+      </w:r>
+      <w:r>
+        <w:t>.</w:t>
       </w:r>
     </w:p>
     <w:p>
@@ -147,7 +144,28 @@
         <w:t xml:space="preserve"> </w:t>
       </w:r>
       <w:r>
-        <w:t>Running the app on MacOS or Linux would likely require some modifications to the code which we have not attempted thus far.</w:t>
+        <w:t>The</w:t>
+      </w:r>
+      <w:r>
+        <w:t xml:space="preserve"> app</w:t>
+      </w:r>
+      <w:r>
+        <w:t xml:space="preserve"> is not designed to run</w:t>
+      </w:r>
+      <w:r>
+        <w:t xml:space="preserve"> on MacOS</w:t>
+      </w:r>
+      <w:r>
+        <w:t>,</w:t>
+      </w:r>
+      <w:r>
+        <w:t xml:space="preserve"> Linux</w:t>
+      </w:r>
+      <w:r>
+        <w:t xml:space="preserve"> or other operating systems, although it might with some modification (attempt at your own risk)</w:t>
+      </w:r>
+      <w:r>
+        <w:t>.</w:t>
       </w:r>
     </w:p>
     <w:p>
@@ -485,28 +503,28 @@
         <w:t>The PNW-Cnet model</w:t>
       </w:r>
       <w:r>
-        <w:t xml:space="preserve"> was built and trained using the TensorFlow software library developed by Google. The </w:t>
-      </w:r>
-      <w:r>
-        <w:rPr>
-          <w:rStyle w:val="CodeChar"/>
-        </w:rPr>
-        <w:t>tensorflow</w:t>
-      </w:r>
-      <w:r>
-        <w:t xml:space="preserve"> R package provides a way to access this library</w:t>
-      </w:r>
-      <w:r>
-        <w:t xml:space="preserve"> and thus run our </w:t>
-      </w:r>
-      <w:r>
-        <w:t>model</w:t>
-      </w:r>
-      <w:r>
-        <w:t xml:space="preserve">, but </w:t>
-      </w:r>
-      <w:r>
-        <w:t>this R package is dependent on packages that were written for Python, which is a completely different programming language. So in order to run</w:t>
+        <w:t xml:space="preserve"> was built and trained using the TensorFlow software library developed by Google</w:t>
+      </w:r>
+      <w:r>
+        <w:t xml:space="preserve"> and the Keras Python package developed by Fran</w:t>
+      </w:r>
+      <w:r>
+        <w:rPr>
+          <w:rFonts w:cs="Times New Roman"/>
+        </w:rPr>
+        <w:t>ç</w:t>
+      </w:r>
+      <w:r>
+        <w:t>ois Chollet et al</w:t>
+      </w:r>
+      <w:r>
+        <w:t xml:space="preserve">. </w:t>
+      </w:r>
+      <w:r>
+        <w:t>I</w:t>
+      </w:r>
+      <w:r>
+        <w:t>n order to run</w:t>
       </w:r>
       <w:r>
         <w:t xml:space="preserve"> the</w:t>
@@ -518,16 +536,28 @@
         <w:t>PNW-Cnet model</w:t>
       </w:r>
       <w:r>
-        <w:t xml:space="preserve"> from RStudio, we first have to install Python and tell RStudio where to find it. For convenience and consistency, we do this using Miniconda, an environment manager for Python that can be installed from within RStudio using the </w:t>
-      </w:r>
-      <w:r>
-        <w:rPr>
-          <w:rStyle w:val="CodeChar"/>
-        </w:rPr>
-        <w:t>reticulate</w:t>
-      </w:r>
-      <w:r>
-        <w:t xml:space="preserve"> package.</w:t>
+        <w:t xml:space="preserve"> from RStudio, we first have to install</w:t>
+      </w:r>
+      <w:r>
+        <w:t xml:space="preserve"> a compatible version of</w:t>
+      </w:r>
+      <w:r>
+        <w:t xml:space="preserve"> Python and tell RStudio where to find it. </w:t>
+      </w:r>
+      <w:r>
+        <w:t>For</w:t>
+      </w:r>
+      <w:r>
+        <w:t xml:space="preserve"> consistency</w:t>
+      </w:r>
+      <w:r>
+        <w:t xml:space="preserve"> across different systems</w:t>
+      </w:r>
+      <w:r>
+        <w:t>, we do this using Miniconda, an environment manager that can be installed from within RStudio.</w:t>
+      </w:r>
+      <w:r>
+        <w:t xml:space="preserve"> </w:t>
       </w:r>
     </w:p>
     <w:p>
@@ -604,20 +634,30 @@
       <w:r>
         <w:t xml:space="preserve"> but it generally will be somewhere in your user directory, so it should not require elevated permissions. The installation path on my machine is</w:t>
       </w:r>
-    </w:p>
-    <w:p>
-      <w:pPr>
-        <w:pStyle w:val="Code"/>
-      </w:pPr>
-      <w:r>
+      <w:r>
+        <w:t xml:space="preserve"> </w:t>
+      </w:r>
+      <w:r>
+        <w:rPr>
+          <w:rStyle w:val="CodeChar"/>
+        </w:rPr>
         <w:t>C:\Users\</w:t>
       </w:r>
       <w:r>
+        <w:rPr>
+          <w:rStyle w:val="CodeChar"/>
+        </w:rPr>
         <w:t>zjruf</w:t>
       </w:r>
       <w:r>
+        <w:rPr>
+          <w:rStyle w:val="CodeChar"/>
+        </w:rPr>
         <w:t>\AppData\Local\r-miniconda</w:t>
       </w:r>
+      <w:r>
+        <w:t>.</w:t>
+      </w:r>
     </w:p>
     <w:p>
       <w:r>
@@ -627,15 +667,16 @@
         <w:t xml:space="preserve">from RStudio </w:t>
       </w:r>
       <w:r>
-        <w:t>by running the command</w:t>
-      </w:r>
-    </w:p>
-    <w:p>
-      <w:pPr>
-        <w:pStyle w:val="Code"/>
-      </w:pPr>
-      <w:r>
+        <w:t xml:space="preserve">with the </w:t>
+      </w:r>
+      <w:r>
+        <w:rPr>
+          <w:rStyle w:val="CodeChar"/>
+        </w:rPr>
         <w:t>reticulate::miniconda_path()</w:t>
+      </w:r>
+      <w:r>
+        <w:t xml:space="preserve"> function.</w:t>
       </w:r>
     </w:p>
     <w:p>
@@ -671,7 +712,10 @@
         <w:t>a self-contained Python installation</w:t>
       </w:r>
       <w:r>
-        <w:t xml:space="preserve"> that</w:t>
+        <w:t xml:space="preserve"> </w:t>
+      </w:r>
+      <w:r>
+        <w:t>with its own set of packages, which</w:t>
       </w:r>
       <w:r>
         <w:t xml:space="preserve"> RStudio will use to load and run the</w:t>
@@ -683,10 +727,19 @@
         <w:t>.</w:t>
       </w:r>
       <w:r>
-        <w:t xml:space="preserve"> However, we will first need to configure this environment with the right Python packages. </w:t>
-      </w:r>
-      <w:r>
-        <w:t>Use the Windows search bar to search for "anaconda" and click on the "Anaconda Prompt" option. This should spawn a command prompt window that looks like this:</w:t>
+        <w:t xml:space="preserve"> However, first</w:t>
+      </w:r>
+      <w:r>
+        <w:t xml:space="preserve"> we will</w:t>
+      </w:r>
+      <w:r>
+        <w:t xml:space="preserve"> need to configure this environment with the right Python packages. </w:t>
+      </w:r>
+      <w:r>
+        <w:t>Close RStudio, then u</w:t>
+      </w:r>
+      <w:r>
+        <w:t>se the Windows search bar to search for "anaconda" and click on the "Anaconda Prompt" option. This should spawn a command prompt window that looks like this:</w:t>
       </w:r>
     </w:p>
     <w:p>
@@ -694,10 +747,9 @@
         <w:rPr>
           <w:noProof/>
         </w:rPr>
-        <w:lastRenderedPageBreak/>
         <w:drawing>
-          <wp:inline distT="0" distB="0" distL="0" distR="0" wp14:anchorId="61FFB528" wp14:editId="6E21E57D">
-            <wp:extent cx="5934075" cy="1638300"/>
+          <wp:inline distT="0" distB="0" distL="0" distR="0" wp14:anchorId="61FFB528" wp14:editId="3476DFD5">
+            <wp:extent cx="5934075" cy="1009650"/>
             <wp:effectExtent l="0" t="0" r="9525" b="0"/>
             <wp:docPr id="5" name="Picture 5"/>
             <wp:cNvGraphicFramePr>
@@ -712,8 +764,243 @@
                       <a:picLocks noChangeAspect="1" noChangeArrowheads="1"/>
                     </pic:cNvPicPr>
                   </pic:nvPicPr>
+                  <pic:blipFill rotWithShape="1">
+                    <a:blip r:embed="rId10">
+                      <a:extLst>
+                        <a:ext uri="{28A0092B-C50C-407E-A947-70E740481C1C}">
+                          <a14:useLocalDpi xmlns:a14="http://schemas.microsoft.com/office/drawing/2010/main" val="0"/>
+                        </a:ext>
+                      </a:extLst>
+                    </a:blip>
+                    <a:srcRect b="38372"/>
+                    <a:stretch/>
+                  </pic:blipFill>
+                  <pic:spPr bwMode="auto">
+                    <a:xfrm>
+                      <a:off x="0" y="0"/>
+                      <a:ext cx="5934075" cy="1009650"/>
+                    </a:xfrm>
+                    <a:prstGeom prst="rect">
+                      <a:avLst/>
+                    </a:prstGeom>
+                    <a:noFill/>
+                    <a:ln>
+                      <a:noFill/>
+                    </a:ln>
+                    <a:extLst>
+                      <a:ext uri="{53640926-AAD7-44D8-BBD7-CCE9431645EC}">
+                        <a14:shadowObscured xmlns:a14="http://schemas.microsoft.com/office/drawing/2010/main"/>
+                      </a:ext>
+                    </a:extLst>
+                  </pic:spPr>
+                </pic:pic>
+              </a:graphicData>
+            </a:graphic>
+          </wp:inline>
+        </w:drawing>
+      </w:r>
+    </w:p>
+    <w:p>
+      <w:r>
+        <w:t xml:space="preserve">The </w:t>
+      </w:r>
+      <w:r>
+        <w:rPr>
+          <w:rStyle w:val="CodeChar"/>
+        </w:rPr>
+        <w:t>(base)</w:t>
+      </w:r>
+      <w:r>
+        <w:t xml:space="preserve"> indicates that the </w:t>
+      </w:r>
+      <w:r>
+        <w:rPr>
+          <w:rStyle w:val="CodeChar"/>
+        </w:rPr>
+        <w:t>base</w:t>
+      </w:r>
+      <w:r>
+        <w:t xml:space="preserve"> conda environment is active, while </w:t>
+      </w:r>
+      <w:r>
+        <w:rPr>
+          <w:rFonts w:ascii="Consolas" w:hAnsi="Consolas"/>
+          <w:sz w:val="22"/>
+        </w:rPr>
+        <w:t>C:\Users\zjruf&gt;</w:t>
+      </w:r>
+      <w:r>
+        <w:t xml:space="preserve"> indicates the current working directory.</w:t>
+      </w:r>
+      <w:r>
+        <w:t xml:space="preserve"> </w:t>
+      </w:r>
+      <w:r>
+        <w:t>We can run commands from this window just like from the RStudio console pane. Enter the command</w:t>
+      </w:r>
+    </w:p>
+    <w:p>
+      <w:pPr>
+        <w:pStyle w:val="Code"/>
+      </w:pPr>
+      <w:r>
+        <w:lastRenderedPageBreak/>
+        <w:t>conda activate r-reticulate</w:t>
+      </w:r>
+    </w:p>
+    <w:p>
+      <w:r>
+        <w:t xml:space="preserve">This will activate the </w:t>
+      </w:r>
+      <w:r>
+        <w:rPr>
+          <w:rStyle w:val="CodeChar"/>
+        </w:rPr>
+        <w:t>r-reticulate</w:t>
+      </w:r>
+      <w:r>
+        <w:t xml:space="preserve"> environment that we just created. </w:t>
+      </w:r>
+      <w:r>
+        <w:t xml:space="preserve">The </w:t>
+      </w:r>
+      <w:r>
+        <w:rPr>
+          <w:rFonts w:ascii="Consolas" w:hAnsi="Consolas"/>
+          <w:sz w:val="22"/>
+          <w:szCs w:val="20"/>
+        </w:rPr>
+        <w:t>(base)</w:t>
+      </w:r>
+      <w:r>
+        <w:rPr>
+          <w:sz w:val="22"/>
+          <w:szCs w:val="20"/>
+        </w:rPr>
+        <w:t xml:space="preserve"> </w:t>
+      </w:r>
+      <w:r>
+        <w:t xml:space="preserve">at the beginning of the prompt should change to </w:t>
+      </w:r>
+      <w:r>
+        <w:rPr>
+          <w:rStyle w:val="CodeChar"/>
+        </w:rPr>
+        <w:t>(r-reticulate)</w:t>
+      </w:r>
+      <w:r>
+        <w:t>, which indicates that this environment is now active.</w:t>
+      </w:r>
+    </w:p>
+    <w:p>
+      <w:r>
+        <w:rPr>
+          <w:noProof/>
+        </w:rPr>
+        <w:drawing>
+          <wp:inline distT="0" distB="0" distL="0" distR="0" wp14:anchorId="6F56FF48" wp14:editId="42D10945">
+            <wp:extent cx="5934075" cy="923925"/>
+            <wp:effectExtent l="0" t="0" r="9525" b="9525"/>
+            <wp:docPr id="6" name="Picture 6"/>
+            <wp:cNvGraphicFramePr>
+              <a:graphicFrameLocks xmlns:a="http://schemas.openxmlformats.org/drawingml/2006/main" noChangeAspect="1"/>
+            </wp:cNvGraphicFramePr>
+            <a:graphic xmlns:a="http://schemas.openxmlformats.org/drawingml/2006/main">
+              <a:graphicData uri="http://schemas.openxmlformats.org/drawingml/2006/picture">
+                <pic:pic xmlns:pic="http://schemas.openxmlformats.org/drawingml/2006/picture">
+                  <pic:nvPicPr>
+                    <pic:cNvPr id="0" name="Picture 4"/>
+                    <pic:cNvPicPr>
+                      <a:picLocks noChangeAspect="1" noChangeArrowheads="1"/>
+                    </pic:cNvPicPr>
+                  </pic:nvPicPr>
+                  <pic:blipFill rotWithShape="1">
+                    <a:blip r:embed="rId11">
+                      <a:extLst>
+                        <a:ext uri="{28A0092B-C50C-407E-A947-70E740481C1C}">
+                          <a14:useLocalDpi xmlns:a14="http://schemas.microsoft.com/office/drawing/2010/main" val="0"/>
+                        </a:ext>
+                      </a:extLst>
+                    </a:blip>
+                    <a:srcRect b="43605"/>
+                    <a:stretch/>
+                  </pic:blipFill>
+                  <pic:spPr bwMode="auto">
+                    <a:xfrm>
+                      <a:off x="0" y="0"/>
+                      <a:ext cx="5934075" cy="923925"/>
+                    </a:xfrm>
+                    <a:prstGeom prst="rect">
+                      <a:avLst/>
+                    </a:prstGeom>
+                    <a:noFill/>
+                    <a:ln>
+                      <a:noFill/>
+                    </a:ln>
+                    <a:extLst>
+                      <a:ext uri="{53640926-AAD7-44D8-BBD7-CCE9431645EC}">
+                        <a14:shadowObscured xmlns:a14="http://schemas.microsoft.com/office/drawing/2010/main"/>
+                      </a:ext>
+                    </a:extLst>
+                  </pic:spPr>
+                </pic:pic>
+              </a:graphicData>
+            </a:graphic>
+          </wp:inline>
+        </w:drawing>
+      </w:r>
+    </w:p>
+    <w:p>
+      <w:r>
+        <w:t xml:space="preserve">Once the environment is active, we can </w:t>
+      </w:r>
+      <w:r>
+        <w:t xml:space="preserve">configure it to work correctly. The first thing we need to do is </w:t>
+      </w:r>
+      <w:r>
+        <w:t>verify that Python version 3.8 is installed. Enter the command</w:t>
+      </w:r>
+    </w:p>
+    <w:p>
+      <w:pPr>
+        <w:pStyle w:val="Code"/>
+      </w:pPr>
+      <w:r>
+        <w:t>python --version</w:t>
+      </w:r>
+    </w:p>
+    <w:p>
+      <w:r>
+        <w:t>and note the version indicated by the output.</w:t>
+      </w:r>
+    </w:p>
+    <w:p>
+      <w:pPr>
+        <w:pStyle w:val="Code"/>
+      </w:pPr>
+      <w:r>
+        <w:rPr>
+          <w:noProof/>
+        </w:rPr>
+        <w:drawing>
+          <wp:inline distT="0" distB="0" distL="0" distR="0" wp14:anchorId="4880BFDE" wp14:editId="2B9BE1A7">
+            <wp:extent cx="5067300" cy="628650"/>
+            <wp:effectExtent l="0" t="0" r="0" b="0"/>
+            <wp:docPr id="1" name="Picture 1" descr="A screenshot of a computer&#10;&#10;Description automatically generated with medium confidence"/>
+            <wp:cNvGraphicFramePr>
+              <a:graphicFrameLocks xmlns:a="http://schemas.openxmlformats.org/drawingml/2006/main" noChangeAspect="1"/>
+            </wp:cNvGraphicFramePr>
+            <a:graphic xmlns:a="http://schemas.openxmlformats.org/drawingml/2006/main">
+              <a:graphicData uri="http://schemas.openxmlformats.org/drawingml/2006/picture">
+                <pic:pic xmlns:pic="http://schemas.openxmlformats.org/drawingml/2006/picture">
+                  <pic:nvPicPr>
+                    <pic:cNvPr id="1" name="Picture 1" descr="A screenshot of a computer&#10;&#10;Description automatically generated with medium confidence"/>
+                    <pic:cNvPicPr>
+                      <a:picLocks noChangeAspect="1" noChangeArrowheads="1"/>
+                    </pic:cNvPicPr>
+                  </pic:nvPicPr>
                   <pic:blipFill>
-                    <a:blip r:embed="rId10">
+                    <a:blip r:embed="rId12">
                       <a:extLst>
                         <a:ext uri="{28A0092B-C50C-407E-A947-70E740481C1C}">
                           <a14:useLocalDpi xmlns:a14="http://schemas.microsoft.com/office/drawing/2010/main" val="0"/>
@@ -728,7 +1015,7 @@
                   <pic:spPr bwMode="auto">
                     <a:xfrm>
                       <a:off x="0" y="0"/>
-                      <a:ext cx="5934075" cy="1638300"/>
+                      <a:ext cx="5067300" cy="628650"/>
                     </a:xfrm>
                     <a:prstGeom prst="rect">
                       <a:avLst/>
@@ -747,32 +1034,22 @@
     </w:p>
     <w:p>
       <w:r>
-        <w:t xml:space="preserve">The </w:t>
-      </w:r>
-      <w:r>
-        <w:rPr>
-          <w:rStyle w:val="CodeChar"/>
-        </w:rPr>
-        <w:t>(base)</w:t>
-      </w:r>
-      <w:r>
-        <w:t xml:space="preserve"> indicates that the base conda environment is active, while the </w:t>
-      </w:r>
-      <w:r>
-        <w:rPr>
-          <w:rFonts w:ascii="Consolas" w:hAnsi="Consolas"/>
-          <w:sz w:val="22"/>
-        </w:rPr>
-        <w:t>C:\Users\zjruf&gt;</w:t>
-      </w:r>
-      <w:r>
-        <w:t xml:space="preserve"> indicates the current working directory.</w:t>
-      </w:r>
-      <w:r>
-        <w:t xml:space="preserve"> </w:t>
-      </w:r>
-      <w:r>
-        <w:t>We can run commands from this window just like from the RStudio console pane. Enter the command</w:t>
+        <w:t xml:space="preserve">If the version is 3.8, all is well. (The patch number, in this case 13, should not matter.) </w:t>
+      </w:r>
+      <w:r>
+        <w:t xml:space="preserve">If the version is 3.9 or higher, we will need to downgrade Python for compatibility with </w:t>
+      </w:r>
+      <w:r>
+        <w:t>the</w:t>
+      </w:r>
+      <w:r>
+        <w:t xml:space="preserve"> packages</w:t>
+      </w:r>
+      <w:r>
+        <w:t xml:space="preserve"> we want to use</w:t>
+      </w:r>
+      <w:r>
+        <w:t>. Enter</w:t>
       </w:r>
     </w:p>
     <w:p>
@@ -780,147 +1057,113 @@
         <w:pStyle w:val="Code"/>
       </w:pPr>
       <w:r>
-        <w:t>conda activate r-reticulate</w:t>
-      </w:r>
-    </w:p>
-    <w:p>
-      <w:r>
-        <w:t xml:space="preserve">This will activate the </w:t>
-      </w:r>
-      <w:r>
-        <w:rPr>
-          <w:rStyle w:val="CodeChar"/>
-        </w:rPr>
-        <w:t>r-reticulate</w:t>
-      </w:r>
-      <w:r>
-        <w:t xml:space="preserve"> environment that we just created. </w:t>
-      </w:r>
-      <w:r>
-        <w:t xml:space="preserve">The </w:t>
-      </w:r>
-      <w:r>
-        <w:rPr>
-          <w:rFonts w:ascii="Consolas" w:hAnsi="Consolas"/>
-          <w:sz w:val="22"/>
-          <w:szCs w:val="20"/>
-        </w:rPr>
-        <w:t>(base)</w:t>
-      </w:r>
-      <w:r>
-        <w:rPr>
-          <w:sz w:val="22"/>
-          <w:szCs w:val="20"/>
-        </w:rPr>
+        <w:t>conda install python=3.8</w:t>
+      </w:r>
+    </w:p>
+    <w:p>
+      <w:r>
+        <w:t>You will get a warning that several packages will be downgraded; type ‘y’ and hit Enter to proceed.</w:t>
+      </w:r>
+    </w:p>
+    <w:p>
+      <w:r>
+        <w:t>Next we are going to install some Python packages that are necessary for the neural net to work correctly.</w:t>
+      </w:r>
+      <w:r>
         <w:t xml:space="preserve"> </w:t>
       </w:r>
       <w:r>
-        <w:t xml:space="preserve">at the beginning of the prompt should change to </w:t>
-      </w:r>
-      <w:r>
-        <w:rPr>
-          <w:rStyle w:val="CodeChar"/>
-        </w:rPr>
-        <w:t>(r-reticulate)</w:t>
-      </w:r>
-      <w:r>
-        <w:t xml:space="preserve">, which indicates that this environment is now active. </w:t>
-      </w:r>
-    </w:p>
-    <w:p>
-      <w:r>
-        <w:rPr>
-          <w:noProof/>
-        </w:rPr>
-        <w:drawing>
-          <wp:inline distT="0" distB="0" distL="0" distR="0" wp14:anchorId="6F56FF48" wp14:editId="7AA8EF39">
-            <wp:extent cx="5934075" cy="1638300"/>
-            <wp:effectExtent l="0" t="0" r="9525" b="0"/>
-            <wp:docPr id="6" name="Picture 6"/>
-            <wp:cNvGraphicFramePr>
-              <a:graphicFrameLocks xmlns:a="http://schemas.openxmlformats.org/drawingml/2006/main" noChangeAspect="1"/>
-            </wp:cNvGraphicFramePr>
-            <a:graphic xmlns:a="http://schemas.openxmlformats.org/drawingml/2006/main">
-              <a:graphicData uri="http://schemas.openxmlformats.org/drawingml/2006/picture">
-                <pic:pic xmlns:pic="http://schemas.openxmlformats.org/drawingml/2006/picture">
-                  <pic:nvPicPr>
-                    <pic:cNvPr id="0" name="Picture 4"/>
-                    <pic:cNvPicPr>
-                      <a:picLocks noChangeAspect="1" noChangeArrowheads="1"/>
-                    </pic:cNvPicPr>
-                  </pic:nvPicPr>
-                  <pic:blipFill>
-                    <a:blip r:embed="rId11">
-                      <a:extLst>
-                        <a:ext uri="{28A0092B-C50C-407E-A947-70E740481C1C}">
-                          <a14:useLocalDpi xmlns:a14="http://schemas.microsoft.com/office/drawing/2010/main" val="0"/>
-                        </a:ext>
-                      </a:extLst>
-                    </a:blip>
-                    <a:srcRect/>
-                    <a:stretch>
-                      <a:fillRect/>
-                    </a:stretch>
-                  </pic:blipFill>
-                  <pic:spPr bwMode="auto">
-                    <a:xfrm>
-                      <a:off x="0" y="0"/>
-                      <a:ext cx="5934075" cy="1638300"/>
-                    </a:xfrm>
-                    <a:prstGeom prst="rect">
-                      <a:avLst/>
-                    </a:prstGeom>
-                    <a:noFill/>
-                    <a:ln>
-                      <a:noFill/>
-                    </a:ln>
-                  </pic:spPr>
-                </pic:pic>
-              </a:graphicData>
-            </a:graphic>
-          </wp:inline>
-        </w:drawing>
-      </w:r>
-    </w:p>
-    <w:p>
-      <w:r>
-        <w:t xml:space="preserve">Once the environment is active, we can install </w:t>
-      </w:r>
-      <w:r>
-        <w:t xml:space="preserve">Python </w:t>
-      </w:r>
-      <w:r>
-        <w:t xml:space="preserve">packages </w:t>
-      </w:r>
-      <w:r>
-        <w:t>to</w:t>
-      </w:r>
-      <w:r>
-        <w:t xml:space="preserve"> it. </w:t>
-      </w:r>
-      <w:r>
-        <w:t>M</w:t>
-      </w:r>
-      <w:r>
-        <w:t>iniconda includes two separate tools for doing so</w:t>
+        <w:t xml:space="preserve">We will install these using the </w:t>
+      </w:r>
+      <w:r>
+        <w:rPr>
+          <w:rStyle w:val="CodeChar"/>
+        </w:rPr>
+        <w:t>pip</w:t>
+      </w:r>
+      <w:r>
+        <w:t xml:space="preserve"> tool</w:t>
+      </w:r>
+      <w:r>
+        <w:t>.</w:t>
+      </w:r>
+      <w:r>
+        <w:t xml:space="preserve"> </w:t>
+      </w:r>
+    </w:p>
+    <w:p>
+      <w:r>
+        <w:t xml:space="preserve">[Note: Anaconda has recently changed to a licensing model which requires a paid license for “Commercial” users, i.e. those within an organization with &gt;200 users, to access the Anaconda Repositories. </w:t>
+      </w:r>
+      <w:r>
+        <w:t xml:space="preserve">Using </w:t>
+      </w:r>
+      <w:r>
+        <w:rPr>
+          <w:rStyle w:val="CodeChar"/>
+        </w:rPr>
+        <w:t>conda install</w:t>
+      </w:r>
+      <w:r>
+        <w:t xml:space="preserve"> for most packages will by default install from the Anaconda Repositories. </w:t>
+      </w:r>
+      <w:r>
+        <w:t xml:space="preserve">By </w:t>
+      </w:r>
+      <w:r>
+        <w:t>contrast</w:t>
       </w:r>
       <w:r>
         <w:t xml:space="preserve">, </w:t>
       </w:r>
       <w:r>
-        <w:t>and</w:t>
-      </w:r>
-      <w:r>
-        <w:t xml:space="preserve"> unfortunately</w:t>
-      </w:r>
-      <w:r>
-        <w:t xml:space="preserve"> we will need to use both</w:t>
-      </w:r>
-      <w:r>
-        <w:t>; h</w:t>
-      </w:r>
-      <w:r>
-        <w:t>owever, they work very similarly. First we will use the pip tool to install the tensorflow package, like so:</w:t>
+        <w:rPr>
+          <w:rStyle w:val="CodeChar"/>
+        </w:rPr>
+        <w:t>pip</w:t>
+      </w:r>
+      <w:r>
+        <w:t xml:space="preserve"> installs from the Python Package Index (</w:t>
+      </w:r>
+      <w:hyperlink r:id="rId13" w:history="1">
+        <w:r>
+          <w:rPr>
+            <w:rStyle w:val="Hyperlink"/>
+          </w:rPr>
+          <w:t>www.PyPI.org</w:t>
+        </w:r>
+      </w:hyperlink>
+      <w:r>
+        <w:t>)</w:t>
+      </w:r>
+      <w:r>
+        <w:t xml:space="preserve"> and therefore requires no </w:t>
+      </w:r>
+      <w:r>
+        <w:t>license.]</w:t>
+      </w:r>
+    </w:p>
+    <w:p>
+      <w:r>
+        <w:t xml:space="preserve">First we will install the </w:t>
+      </w:r>
+      <w:r>
+        <w:rPr>
+          <w:rStyle w:val="CodeChar"/>
+        </w:rPr>
+        <w:t>tensorflow</w:t>
+      </w:r>
+      <w:r>
+        <w:rPr>
+          <w:rStyle w:val="CodeChar"/>
+        </w:rPr>
+        <w:t>-cpu</w:t>
+      </w:r>
+      <w:r>
+        <w:t xml:space="preserve"> Python package and its dependencies, of which there are quite a few. </w:t>
+      </w:r>
+      <w:r>
+        <w:t xml:space="preserve">Enter </w:t>
       </w:r>
     </w:p>
     <w:p>
@@ -943,51 +1186,67 @@
         <w:t>two</w:t>
       </w:r>
       <w:r>
-        <w:t xml:space="preserve"> equal signs between "cpu" and "2.2".) </w:t>
-      </w:r>
-      <w:r>
-        <w:t xml:space="preserve">This will install the tensorflow </w:t>
-      </w:r>
-      <w:r>
-        <w:t>P</w:t>
-      </w:r>
-      <w:r>
-        <w:t>ython package</w:t>
-      </w:r>
-      <w:r>
-        <w:t xml:space="preserve"> (specifically version 2.2 of the CPU-only variant)</w:t>
-      </w:r>
-      <w:r>
-        <w:t xml:space="preserve"> and a </w:t>
-      </w:r>
-      <w:r>
-        <w:t>number</w:t>
-      </w:r>
-      <w:r>
-        <w:t xml:space="preserve"> of dependencies. </w:t>
-      </w:r>
-      <w:r>
-        <w:t>Semi-</w:t>
+        <w:t xml:space="preserve"> equal signs between </w:t>
+      </w:r>
+      <w:r>
+        <w:rPr>
+          <w:rStyle w:val="CodeChar"/>
+        </w:rPr>
+        <w:t>cpu</w:t>
+      </w:r>
+      <w:r>
+        <w:t xml:space="preserve"> and </w:t>
+      </w:r>
+      <w:r>
+        <w:rPr>
+          <w:rStyle w:val="CodeChar"/>
+        </w:rPr>
+        <w:t>2.2</w:t>
+      </w:r>
+      <w:r>
+        <w:t xml:space="preserve">. </w:t>
+      </w:r>
+      <w:r>
+        <w:t xml:space="preserve">This is </w:t>
+      </w:r>
+      <w:r>
+        <w:t xml:space="preserve">correct syntax for </w:t>
+      </w:r>
+      <w:r>
+        <w:rPr>
+          <w:rStyle w:val="CodeChar"/>
+        </w:rPr>
+        <w:t>pip</w:t>
+      </w:r>
+      <w:r>
+        <w:t>.</w:t>
+      </w:r>
+      <w:r>
+        <w:t>) Semi-</w:t>
       </w:r>
       <w:r>
         <w:t>informative text will flood the console window, progress bar</w:t>
       </w:r>
       <w:r>
-        <w:t>s will appear and fill up to indicate that things are happening, and ultimately you should be returned to a prompt with a blinking cursor.</w:t>
-      </w:r>
-    </w:p>
-    <w:p>
-      <w:r>
-        <w:t>W</w:t>
-      </w:r>
-      <w:r>
-        <w:t xml:space="preserve">e will </w:t>
-      </w:r>
-      <w:r>
-        <w:t xml:space="preserve">then </w:t>
-      </w:r>
-      <w:r>
-        <w:t>use the conda tool to install the pillow package, like so:</w:t>
+        <w:t xml:space="preserve">s will appear and fill up to indicate </w:t>
+      </w:r>
+      <w:r>
+        <w:lastRenderedPageBreak/>
+        <w:t>that things are happening, and ultimately you should be returned to a prompt with a blinking cursor.</w:t>
+      </w:r>
+    </w:p>
+    <w:p>
+      <w:r>
+        <w:t xml:space="preserve">Next we will downgrade the </w:t>
+      </w:r>
+      <w:r>
+        <w:rPr>
+          <w:rStyle w:val="CodeChar"/>
+        </w:rPr>
+        <w:t>protobuf</w:t>
+      </w:r>
+      <w:r>
+        <w:t xml:space="preserve"> package to avoid compatibility issues with this version of TensorFlow.</w:t>
       </w:r>
     </w:p>
     <w:p>
@@ -995,17 +1254,57 @@
         <w:pStyle w:val="Code"/>
       </w:pPr>
       <w:r>
-        <w:t>conda install pillow=8.2</w:t>
+        <w:t>pip install --upgrade protobuf==3.20</w:t>
+      </w:r>
+    </w:p>
+    <w:p>
+      <w:r>
+        <w:t>W</w:t>
+      </w:r>
+      <w:r>
+        <w:t xml:space="preserve">e will </w:t>
+      </w:r>
+      <w:r>
+        <w:t>then</w:t>
+      </w:r>
+      <w:r>
+        <w:t xml:space="preserve"> install the </w:t>
+      </w:r>
+      <w:r>
+        <w:rPr>
+          <w:rStyle w:val="CodeChar"/>
+        </w:rPr>
+        <w:t>pillow</w:t>
+      </w:r>
+      <w:r>
+        <w:t xml:space="preserve"> package, like so:</w:t>
       </w:r>
     </w:p>
     <w:p>
       <w:pPr>
-        <w:rPr>
-          <w:rFonts w:cs="Times New Roman"/>
-          <w:szCs w:val="24"/>
-        </w:rPr>
+        <w:pStyle w:val="Code"/>
       </w:pPr>
       <w:r>
+        <w:t>pip</w:t>
+      </w:r>
+      <w:r>
+        <w:t xml:space="preserve"> install pillow=</w:t>
+      </w:r>
+      <w:r>
+        <w:t>=</w:t>
+      </w:r>
+      <w:r>
+        <w:t>8.2</w:t>
+      </w:r>
+    </w:p>
+    <w:p>
+      <w:pPr>
+        <w:rPr>
+          <w:rFonts w:cs="Times New Roman"/>
+          <w:szCs w:val="24"/>
+        </w:rPr>
+      </w:pPr>
+      <w:r>
         <w:rPr>
           <w:rFonts w:cs="Times New Roman"/>
           <w:szCs w:val="24"/>
@@ -1023,7 +1322,26 @@
           <w:rFonts w:cs="Times New Roman"/>
           <w:szCs w:val="24"/>
         </w:rPr>
-        <w:t xml:space="preserve"> and hit Enter when you are prompted to proceed. Pillow is </w:t>
+        <w:t xml:space="preserve"> and hit Enter when you are prompted to proceed. </w:t>
+      </w:r>
+      <w:r>
+        <w:rPr>
+          <w:rStyle w:val="CodeChar"/>
+        </w:rPr>
+        <w:t>p</w:t>
+      </w:r>
+      <w:r>
+        <w:rPr>
+          <w:rStyle w:val="CodeChar"/>
+        </w:rPr>
+        <w:t>illow</w:t>
+      </w:r>
+      <w:r>
+        <w:rPr>
+          <w:rFonts w:cs="Times New Roman"/>
+          <w:szCs w:val="24"/>
+        </w:rPr>
+        <w:t xml:space="preserve"> is </w:t>
       </w:r>
       <w:r>
         <w:rPr>
@@ -1051,50 +1369,28 @@
           <w:rFonts w:cs="Times New Roman"/>
           <w:szCs w:val="24"/>
         </w:rPr>
-        <w:t xml:space="preserve"> to handle the spectrograms, which are </w:t>
-      </w:r>
-      <w:r>
-        <w:rPr>
-          <w:rFonts w:cs="Times New Roman"/>
-          <w:szCs w:val="24"/>
-        </w:rPr>
-        <w:lastRenderedPageBreak/>
-        <w:t xml:space="preserve">stored as image files. There will be some </w:t>
-      </w:r>
-      <w:r>
-        <w:rPr>
-          <w:rFonts w:cs="Times New Roman"/>
-          <w:szCs w:val="24"/>
-        </w:rPr>
-        <w:t>console</w:t>
-      </w:r>
-      <w:r>
-        <w:rPr>
-          <w:rFonts w:cs="Times New Roman"/>
-          <w:szCs w:val="24"/>
-        </w:rPr>
-        <w:t xml:space="preserve"> output, </w:t>
-      </w:r>
-      <w:r>
-        <w:rPr>
-          <w:rFonts w:cs="Times New Roman"/>
-          <w:szCs w:val="24"/>
-        </w:rPr>
-        <w:t xml:space="preserve">and </w:t>
-      </w:r>
-      <w:r>
-        <w:rPr>
-          <w:rFonts w:cs="Times New Roman"/>
-          <w:szCs w:val="24"/>
-        </w:rPr>
-        <w:t>once everything is done</w:t>
-      </w:r>
-      <w:r>
-        <w:rPr>
-          <w:rFonts w:cs="Times New Roman"/>
-          <w:szCs w:val="24"/>
-        </w:rPr>
-        <w:t xml:space="preserve"> you will be returned to a prompt with a blinking cursor.</w:t>
+        <w:t xml:space="preserve"> to handle the spectrograms, which are stored as</w:t>
+      </w:r>
+      <w:r>
+        <w:rPr>
+          <w:rFonts w:cs="Times New Roman"/>
+          <w:szCs w:val="24"/>
+        </w:rPr>
+        <w:t xml:space="preserve"> PNG</w:t>
+      </w:r>
+      <w:r>
+        <w:rPr>
+          <w:rFonts w:cs="Times New Roman"/>
+          <w:szCs w:val="24"/>
+        </w:rPr>
+        <w:t xml:space="preserve"> image files.</w:t>
+      </w:r>
+      <w:r>
+        <w:rPr>
+          <w:rFonts w:cs="Times New Roman"/>
+          <w:szCs w:val="24"/>
+        </w:rPr>
+        <w:t xml:space="preserve"> Again, following some output you will return to a blinking cursor.</w:t>
       </w:r>
     </w:p>
     <w:p>
@@ -1128,7 +1424,7 @@
                     </pic:cNvPicPr>
                   </pic:nvPicPr>
                   <pic:blipFill>
-                    <a:blip r:embed="rId12">
+                    <a:blip r:embed="rId14">
                       <a:extLst>
                         <a:ext uri="{28A0092B-C50C-407E-A947-70E740481C1C}">
                           <a14:useLocalDpi xmlns:a14="http://schemas.microsoft.com/office/drawing/2010/main" val="0"/>
@@ -1172,80 +1468,20 @@
           <w:rFonts w:cs="Times New Roman"/>
           <w:szCs w:val="24"/>
         </w:rPr>
-        <w:t>Once these steps are complete,</w:t>
-      </w:r>
-      <w:r>
-        <w:rPr>
-          <w:rFonts w:cs="Times New Roman"/>
-          <w:szCs w:val="24"/>
-        </w:rPr>
-        <w:t xml:space="preserve"> the </w:t>
-      </w:r>
-      <w:r>
-        <w:rPr>
-          <w:rStyle w:val="CodeChar"/>
-        </w:rPr>
-        <w:t>r-reticulate</w:t>
-      </w:r>
-      <w:r>
-        <w:rPr>
-          <w:rFonts w:cs="Times New Roman"/>
-          <w:szCs w:val="24"/>
-        </w:rPr>
-        <w:t xml:space="preserve"> environment should be all set up, and</w:t>
-      </w:r>
-      <w:r>
-        <w:rPr>
-          <w:rFonts w:cs="Times New Roman"/>
-          <w:szCs w:val="24"/>
-        </w:rPr>
-        <w:t xml:space="preserve"> you can close the Anaconda Prompt window.</w:t>
-      </w:r>
-    </w:p>
-    <w:p>
-      <w:r>
-        <w:rPr>
-          <w:b/>
-          <w:bCs/>
-        </w:rPr>
-        <w:t xml:space="preserve">Step </w:t>
-      </w:r>
-      <w:r>
-        <w:rPr>
-          <w:b/>
-          <w:bCs/>
-        </w:rPr>
-        <w:t>6</w:t>
-      </w:r>
-      <w:r>
-        <w:rPr>
-          <w:b/>
-          <w:bCs/>
+        <w:t xml:space="preserve">Finally, we will install </w:t>
+      </w:r>
+      <w:r>
+        <w:rPr>
+          <w:rStyle w:val="CodeChar"/>
+        </w:rPr>
+        <w:t>pandas</w:t>
+      </w:r>
+      <w:r>
+        <w:rPr>
+          <w:rFonts w:cs="Times New Roman"/>
+          <w:szCs w:val="24"/>
         </w:rPr>
         <w:t>.</w:t>
-      </w:r>
-      <w:r>
-        <w:t xml:space="preserve"> Install </w:t>
-      </w:r>
-      <w:r>
-        <w:t xml:space="preserve">the </w:t>
-      </w:r>
-      <w:r>
-        <w:t>other necessary</w:t>
-      </w:r>
-      <w:r>
-        <w:t xml:space="preserve"> R </w:t>
-      </w:r>
-      <w:r>
-        <w:t>packages.</w:t>
-      </w:r>
-    </w:p>
-    <w:p>
-      <w:r>
-        <w:t>Back in RStudio, r</w:t>
-      </w:r>
-      <w:r>
-        <w:t>un the command</w:t>
       </w:r>
     </w:p>
     <w:p>
@@ -1253,390 +1489,132 @@
         <w:pStyle w:val="Code"/>
       </w:pPr>
       <w:r>
-        <w:t>install.packages(</w:t>
-      </w:r>
-      <w:r>
-        <w:t>c(</w:t>
-      </w:r>
-      <w:r>
-        <w:t xml:space="preserve">"tensorflow", </w:t>
-      </w:r>
-      <w:r>
-        <w:t>"</w:t>
-      </w:r>
-      <w:r>
-        <w:t>keras</w:t>
-      </w:r>
-      <w:r>
-        <w:t>"</w:t>
-      </w:r>
-      <w:r>
-        <w:t>,</w:t>
-      </w:r>
-      <w:r>
-        <w:t xml:space="preserve"> "tidyverse",</w:t>
-      </w:r>
-      <w:r>
-        <w:t xml:space="preserve"> </w:t>
-      </w:r>
-      <w:r>
-        <w:t>"</w:t>
-      </w:r>
-      <w:r>
-        <w:t>shiny</w:t>
-      </w:r>
-      <w:r>
-        <w:t>"</w:t>
-      </w:r>
-      <w:r>
-        <w:t>,</w:t>
-      </w:r>
-      <w:r>
-        <w:t xml:space="preserve"> "shinyjs",</w:t>
-      </w:r>
-      <w:r>
-        <w:t xml:space="preserve"> </w:t>
-      </w:r>
-      <w:r>
-        <w:t>"</w:t>
-      </w:r>
-      <w:r>
-        <w:t>tuneR</w:t>
-      </w:r>
-      <w:r>
-        <w:t>"</w:t>
-      </w:r>
-      <w:r>
-        <w:t>)</w:t>
-      </w:r>
-      <w:r>
-        <w:t>)</w:t>
-      </w:r>
-    </w:p>
-    <w:p>
-      <w:r>
-        <w:rPr>
-          <w:rFonts w:ascii="Consolas" w:hAnsi="Consolas"/>
-          <w:sz w:val="22"/>
-        </w:rPr>
-        <w:t>k</w:t>
-      </w:r>
-      <w:r>
-        <w:rPr>
-          <w:rFonts w:ascii="Consolas" w:hAnsi="Consolas"/>
-          <w:sz w:val="22"/>
-        </w:rPr>
-        <w:t>eras</w:t>
-      </w:r>
-      <w:r>
-        <w:t xml:space="preserve"> </w:t>
-      </w:r>
-      <w:r>
-        <w:t xml:space="preserve">and </w:t>
-      </w:r>
-      <w:r>
-        <w:rPr>
-          <w:rFonts w:ascii="Consolas" w:hAnsi="Consolas"/>
-          <w:sz w:val="22"/>
-          <w:szCs w:val="20"/>
-        </w:rPr>
-        <w:t>tensorflow</w:t>
-      </w:r>
-      <w:r>
-        <w:t xml:space="preserve"> are closely related packages that give R an interface for using Google's TensorFlow machine-learning software library. The </w:t>
-      </w:r>
-      <w:r>
-        <w:rPr>
-          <w:rStyle w:val="CodeChar"/>
-        </w:rPr>
-        <w:t>t</w:t>
-      </w:r>
-      <w:r>
-        <w:rPr>
-          <w:rStyle w:val="CodeChar"/>
-        </w:rPr>
-        <w:t>idyverse</w:t>
-      </w:r>
-      <w:r>
-        <w:t xml:space="preserve"> </w:t>
-      </w:r>
-      <w:r>
-        <w:t xml:space="preserve">is a </w:t>
-      </w:r>
-      <w:r>
-        <w:t>family of packages</w:t>
-      </w:r>
-      <w:r>
-        <w:t xml:space="preserve"> that</w:t>
-      </w:r>
-      <w:r>
-        <w:t xml:space="preserve"> provide </w:t>
-      </w:r>
-      <w:r>
-        <w:t>various</w:t>
-      </w:r>
-      <w:r>
-        <w:t xml:space="preserve"> useful </w:t>
-      </w:r>
-      <w:r>
-        <w:t xml:space="preserve">data-handling </w:t>
-      </w:r>
-      <w:r>
-        <w:t xml:space="preserve">functions. </w:t>
-      </w:r>
-      <w:r>
-        <w:rPr>
-          <w:rStyle w:val="CodeChar"/>
-        </w:rPr>
-        <w:t>tuneR</w:t>
-      </w:r>
-      <w:r>
-        <w:t xml:space="preserve"> is a package for R-based analysis of audio and provides useful functions for dealing with wav files.</w:t>
-      </w:r>
-      <w:r>
-        <w:rPr>
-          <w:rFonts w:ascii="Consolas" w:hAnsi="Consolas"/>
-          <w:sz w:val="22"/>
-        </w:rPr>
-        <w:t xml:space="preserve"> </w:t>
-      </w:r>
-      <w:r>
-        <w:rPr>
-          <w:rStyle w:val="CodeChar"/>
-        </w:rPr>
-        <w:t>shiny</w:t>
-      </w:r>
-      <w:r>
-        <w:t xml:space="preserve"> is a package for building </w:t>
-      </w:r>
-      <w:r>
-        <w:t>interactive</w:t>
-      </w:r>
-      <w:r>
-        <w:t xml:space="preserve"> apps and is used to create the graphical user interface for the app.</w:t>
-      </w:r>
-      <w:r>
-        <w:t xml:space="preserve"> </w:t>
-      </w:r>
-      <w:r>
-        <w:rPr>
-          <w:rStyle w:val="CodeChar"/>
-        </w:rPr>
-        <w:t>shinyjs</w:t>
-      </w:r>
-      <w:r>
-        <w:t xml:space="preserve"> adds some useful JavaScript-based functionality to the base </w:t>
-      </w:r>
-      <w:r>
-        <w:t>S</w:t>
-      </w:r>
-      <w:r>
-        <w:t xml:space="preserve">hiny </w:t>
-      </w:r>
-      <w:r>
-        <w:t>framework</w:t>
-      </w:r>
-      <w:r>
-        <w:t>.</w:t>
-      </w:r>
-    </w:p>
-    <w:p>
-      <w:r>
-        <w:rPr>
-          <w:b/>
-          <w:bCs/>
-        </w:rPr>
-        <w:t xml:space="preserve">Step </w:t>
-      </w:r>
-      <w:r>
-        <w:rPr>
-          <w:b/>
-          <w:bCs/>
-        </w:rPr>
-        <w:t>7</w:t>
-      </w:r>
-      <w:r>
-        <w:rPr>
-          <w:b/>
-          <w:bCs/>
-        </w:rPr>
-        <w:t>.</w:t>
-      </w:r>
-      <w:r>
-        <w:t xml:space="preserve"> Close Rstudio and open it again.</w:t>
-      </w:r>
-    </w:p>
-    <w:p>
-      <w:r>
-        <w:t xml:space="preserve">At this point </w:t>
-      </w:r>
-      <w:r>
-        <w:t xml:space="preserve">you should have all the software that is required to use the </w:t>
-      </w:r>
-      <w:r>
-        <w:t>Shiny_PNW-Cnet</w:t>
-      </w:r>
-      <w:r>
-        <w:t xml:space="preserve"> app.</w:t>
-      </w:r>
-    </w:p>
-    <w:p>
-      <w:r>
-        <w:rPr>
-          <w:b/>
-          <w:bCs/>
-        </w:rPr>
-        <w:t xml:space="preserve">Step </w:t>
-      </w:r>
-      <w:r>
-        <w:rPr>
-          <w:b/>
-          <w:bCs/>
-        </w:rPr>
-        <w:t>8</w:t>
-      </w:r>
-      <w:r>
-        <w:rPr>
-          <w:b/>
-          <w:bCs/>
-        </w:rPr>
-        <w:t>.</w:t>
-      </w:r>
-      <w:r>
-        <w:t xml:space="preserve"> (</w:t>
-      </w:r>
-      <w:r>
-        <w:t>Optional</w:t>
-      </w:r>
-      <w:r>
-        <w:t>)</w:t>
-      </w:r>
-      <w:r>
-        <w:t xml:space="preserve"> Install Bulk Rename Utility</w:t>
-      </w:r>
-      <w:r>
-        <w:t>.</w:t>
-      </w:r>
-    </w:p>
-    <w:p>
-      <w:r>
-        <w:t>As the name implies, this is a simple utility</w:t>
-      </w:r>
-      <w:r>
-        <w:t xml:space="preserve"> program</w:t>
-      </w:r>
-      <w:r>
-        <w:t xml:space="preserve"> for quickly and efficiently renaming many files. The app assumes that file</w:t>
-      </w:r>
-      <w:r>
-        <w:t>names follow our naming</w:t>
-      </w:r>
-      <w:r>
-        <w:t xml:space="preserve"> convention</w:t>
-      </w:r>
-      <w:r>
-        <w:t>s</w:t>
-      </w:r>
-      <w:r>
-        <w:t xml:space="preserve">, </w:t>
-      </w:r>
-      <w:r>
-        <w:t xml:space="preserve">in </w:t>
-      </w:r>
-      <w:r>
-        <w:t>which</w:t>
-      </w:r>
-      <w:r>
-        <w:t xml:space="preserve"> each filename</w:t>
-      </w:r>
-      <w:r>
-        <w:t xml:space="preserve"> encodes some important information</w:t>
-      </w:r>
-      <w:r>
-        <w:t xml:space="preserve"> about where and when the recordings were made; it is </w:t>
-      </w:r>
-      <w:r>
-        <w:lastRenderedPageBreak/>
-        <w:t>therefore</w:t>
-      </w:r>
-      <w:r>
-        <w:t xml:space="preserve"> important that </w:t>
-      </w:r>
-      <w:r>
-        <w:t>any files you wish to process</w:t>
-      </w:r>
-      <w:r>
-        <w:t xml:space="preserve"> be formatted </w:t>
-      </w:r>
-      <w:r>
-        <w:t>in the same way</w:t>
-      </w:r>
-      <w:r>
-        <w:t>.</w:t>
-      </w:r>
-      <w:r>
-        <w:t xml:space="preserve"> The naming conventions are described</w:t>
-      </w:r>
-      <w:r>
-        <w:t xml:space="preserve"> in the next section</w:t>
-      </w:r>
-      <w:r>
-        <w:t>.</w:t>
+        <w:t>pip install pandas==1.4</w:t>
       </w:r>
     </w:p>
     <w:p>
       <w:pPr>
         <w:rPr>
-          <w:b/>
-          <w:bCs/>
-          <w:u w:val="single"/>
+          <w:rFonts w:cs="Times New Roman"/>
+          <w:szCs w:val="24"/>
         </w:rPr>
       </w:pPr>
       <w:r>
         <w:rPr>
-          <w:b/>
-          <w:bCs/>
-          <w:u w:val="single"/>
-        </w:rPr>
-        <w:t>Filename formatting</w:t>
-      </w:r>
-    </w:p>
-    <w:p>
-      <w:r>
-        <w:t>Y</w:t>
-      </w:r>
-      <w:r>
-        <w:t>our audio files should</w:t>
-      </w:r>
-      <w:r>
-        <w:t xml:space="preserve"> have filenames structured</w:t>
-      </w:r>
-      <w:r>
-        <w:t xml:space="preserve"> as follows:</w:t>
-      </w:r>
-    </w:p>
-    <w:p>
-      <w:r>
-        <w:t>Area_Site-Station_Date_Time.wav</w:t>
-      </w:r>
-    </w:p>
-    <w:p>
-      <w:r>
-        <w:t xml:space="preserve">This filename consists of four components separated </w:t>
-      </w:r>
-      <w:r>
-        <w:t>by</w:t>
-      </w:r>
-      <w:r>
-        <w:t xml:space="preserve"> underscores: Study area, location, date, and time. The Study area or project ID is typically a three-letter code. Site and station ID should both be alphanumeric and should be separated by a dash (-). The date should be in YYYYMMDD format. The time should be in HHMMSS format in 24-hour time. </w:t>
-      </w:r>
-      <w:r>
-        <w:t>This time and date format matches the default filename convention used by Wildlife Acoustics ARUs.</w:t>
-      </w:r>
-    </w:p>
-    <w:p>
-      <w:r>
-        <w:t>For instance, our filenames are formatted as follows:</w:t>
+          <w:rStyle w:val="CodeChar"/>
+        </w:rPr>
+        <w:t>p</w:t>
+      </w:r>
+      <w:r>
+        <w:rPr>
+          <w:rStyle w:val="CodeChar"/>
+        </w:rPr>
+        <w:t>andas</w:t>
+      </w:r>
+      <w:r>
+        <w:rPr>
+          <w:rFonts w:cs="Times New Roman"/>
+          <w:szCs w:val="24"/>
+        </w:rPr>
+        <w:t xml:space="preserve"> is a data science-oriented package that introduces a lot of R-like functionality to Python, including the ability to create data frames that </w:t>
+      </w:r>
+      <w:r>
+        <w:rPr>
+          <w:rFonts w:cs="Times New Roman"/>
+          <w:szCs w:val="24"/>
+        </w:rPr>
+        <w:t>R can handle natively</w:t>
+      </w:r>
+      <w:r>
+        <w:rPr>
+          <w:rFonts w:cs="Times New Roman"/>
+          <w:szCs w:val="24"/>
+        </w:rPr>
+        <w:t>, which is helpful in ensuring smooth interaction between the two languages.</w:t>
+      </w:r>
+    </w:p>
+    <w:p>
+      <w:pPr>
+        <w:rPr>
+          <w:rFonts w:cs="Times New Roman"/>
+          <w:szCs w:val="24"/>
+        </w:rPr>
+      </w:pPr>
+      <w:r>
+        <w:rPr>
+          <w:rFonts w:cs="Times New Roman"/>
+          <w:szCs w:val="24"/>
+        </w:rPr>
+        <w:t>Once these steps are complete,</w:t>
+      </w:r>
+      <w:r>
+        <w:rPr>
+          <w:rFonts w:cs="Times New Roman"/>
+          <w:szCs w:val="24"/>
+        </w:rPr>
+        <w:t xml:space="preserve"> the </w:t>
+      </w:r>
+      <w:r>
+        <w:rPr>
+          <w:rStyle w:val="CodeChar"/>
+        </w:rPr>
+        <w:t>r-reticulate</w:t>
+      </w:r>
+      <w:r>
+        <w:rPr>
+          <w:rFonts w:cs="Times New Roman"/>
+          <w:szCs w:val="24"/>
+        </w:rPr>
+        <w:t xml:space="preserve"> environment should be all set up, and</w:t>
+      </w:r>
+      <w:r>
+        <w:rPr>
+          <w:rFonts w:cs="Times New Roman"/>
+          <w:szCs w:val="24"/>
+        </w:rPr>
+        <w:t xml:space="preserve"> you can close the Anaconda Prompt window.</w:t>
+      </w:r>
+    </w:p>
+    <w:p>
+      <w:pPr>
+        <w:rPr>
+          <w:rFonts w:cs="Times New Roman"/>
+          <w:szCs w:val="24"/>
+        </w:rPr>
+      </w:pPr>
+      <w:r>
+        <w:rPr>
+          <w:rFonts w:cs="Times New Roman"/>
+          <w:szCs w:val="24"/>
+        </w:rPr>
+        <w:t xml:space="preserve">Note: A major advantage of a conda environment is that it is highly self-contained. If </w:t>
+      </w:r>
+      <w:r>
+        <w:rPr>
+          <w:rFonts w:cs="Times New Roman"/>
+          <w:szCs w:val="24"/>
+        </w:rPr>
+        <w:t>all else fails, you always have the option</w:t>
+      </w:r>
+      <w:r>
+        <w:rPr>
+          <w:rFonts w:cs="Times New Roman"/>
+          <w:szCs w:val="24"/>
+        </w:rPr>
+        <w:t xml:space="preserve"> to simply delete the </w:t>
+      </w:r>
+      <w:r>
+        <w:rPr>
+          <w:rStyle w:val="CodeChar"/>
+        </w:rPr>
+        <w:t>r-reticulate</w:t>
+      </w:r>
+      <w:r>
+        <w:rPr>
+          <w:rFonts w:cs="Times New Roman"/>
+          <w:szCs w:val="24"/>
+        </w:rPr>
+        <w:t xml:space="preserve"> environment and recreate it. In the Anaconda prompt, if you enter</w:t>
       </w:r>
     </w:p>
     <w:p>
@@ -1644,6 +1622,700 @@
         <w:pStyle w:val="Code"/>
       </w:pPr>
       <w:r>
+        <w:lastRenderedPageBreak/>
+        <w:t>conda env list</w:t>
+      </w:r>
+    </w:p>
+    <w:p>
+      <w:pPr>
+        <w:rPr>
+          <w:rFonts w:cs="Times New Roman"/>
+          <w:szCs w:val="24"/>
+        </w:rPr>
+      </w:pPr>
+      <w:r>
+        <w:rPr>
+          <w:rFonts w:cs="Times New Roman"/>
+          <w:szCs w:val="24"/>
+        </w:rPr>
+        <w:t xml:space="preserve">You will get a list of your conda environments and where they are located. </w:t>
+      </w:r>
+    </w:p>
+    <w:p>
+      <w:pPr>
+        <w:rPr>
+          <w:rFonts w:cs="Times New Roman"/>
+          <w:szCs w:val="24"/>
+        </w:rPr>
+      </w:pPr>
+      <w:r>
+        <w:rPr>
+          <w:rFonts w:cs="Times New Roman"/>
+          <w:noProof/>
+          <w:szCs w:val="24"/>
+        </w:rPr>
+        <w:drawing>
+          <wp:inline distT="0" distB="0" distL="0" distR="0" wp14:anchorId="02899633" wp14:editId="7353CA76">
+            <wp:extent cx="5934075" cy="1733550"/>
+            <wp:effectExtent l="0" t="0" r="9525" b="0"/>
+            <wp:docPr id="3" name="Picture 3" descr="Text, chat or text message&#10;&#10;Description automatically generated"/>
+            <wp:cNvGraphicFramePr>
+              <a:graphicFrameLocks xmlns:a="http://schemas.openxmlformats.org/drawingml/2006/main" noChangeAspect="1"/>
+            </wp:cNvGraphicFramePr>
+            <a:graphic xmlns:a="http://schemas.openxmlformats.org/drawingml/2006/main">
+              <a:graphicData uri="http://schemas.openxmlformats.org/drawingml/2006/picture">
+                <pic:pic xmlns:pic="http://schemas.openxmlformats.org/drawingml/2006/picture">
+                  <pic:nvPicPr>
+                    <pic:cNvPr id="3" name="Picture 3" descr="Text, chat or text message&#10;&#10;Description automatically generated"/>
+                    <pic:cNvPicPr>
+                      <a:picLocks noChangeAspect="1" noChangeArrowheads="1"/>
+                    </pic:cNvPicPr>
+                  </pic:nvPicPr>
+                  <pic:blipFill>
+                    <a:blip r:embed="rId15">
+                      <a:extLst>
+                        <a:ext uri="{28A0092B-C50C-407E-A947-70E740481C1C}">
+                          <a14:useLocalDpi xmlns:a14="http://schemas.microsoft.com/office/drawing/2010/main" val="0"/>
+                        </a:ext>
+                      </a:extLst>
+                    </a:blip>
+                    <a:srcRect/>
+                    <a:stretch>
+                      <a:fillRect/>
+                    </a:stretch>
+                  </pic:blipFill>
+                  <pic:spPr bwMode="auto">
+                    <a:xfrm>
+                      <a:off x="0" y="0"/>
+                      <a:ext cx="5934075" cy="1733550"/>
+                    </a:xfrm>
+                    <a:prstGeom prst="rect">
+                      <a:avLst/>
+                    </a:prstGeom>
+                    <a:noFill/>
+                    <a:ln>
+                      <a:noFill/>
+                    </a:ln>
+                  </pic:spPr>
+                </pic:pic>
+              </a:graphicData>
+            </a:graphic>
+          </wp:inline>
+        </w:drawing>
+      </w:r>
+    </w:p>
+    <w:p>
+      <w:pPr>
+        <w:rPr>
+          <w:rFonts w:cs="Times New Roman"/>
+          <w:szCs w:val="24"/>
+        </w:rPr>
+      </w:pPr>
+      <w:r>
+        <w:rPr>
+          <w:rFonts w:cs="Times New Roman"/>
+          <w:szCs w:val="24"/>
+        </w:rPr>
+        <w:t xml:space="preserve">Highlight the path to the </w:t>
+      </w:r>
+      <w:r>
+        <w:rPr>
+          <w:rStyle w:val="CodeChar"/>
+        </w:rPr>
+        <w:t>r-reticulate</w:t>
+      </w:r>
+      <w:r>
+        <w:rPr>
+          <w:rFonts w:cs="Times New Roman"/>
+          <w:szCs w:val="24"/>
+        </w:rPr>
+        <w:t xml:space="preserve"> environment</w:t>
+      </w:r>
+      <w:r>
+        <w:rPr>
+          <w:rFonts w:cs="Times New Roman"/>
+          <w:szCs w:val="24"/>
+        </w:rPr>
+        <w:t>, use Ctrl + C to copy it,</w:t>
+      </w:r>
+      <w:r>
+        <w:rPr>
+          <w:rFonts w:cs="Times New Roman"/>
+          <w:szCs w:val="24"/>
+        </w:rPr>
+        <w:t xml:space="preserve"> and paste it into the address bar of File Explorer</w:t>
+      </w:r>
+      <w:r>
+        <w:rPr>
+          <w:rFonts w:cs="Times New Roman"/>
+          <w:szCs w:val="24"/>
+        </w:rPr>
+        <w:t>. T</w:t>
+      </w:r>
+      <w:r>
+        <w:rPr>
+          <w:rFonts w:cs="Times New Roman"/>
+          <w:szCs w:val="24"/>
+        </w:rPr>
+        <w:t>hen go up one level</w:t>
+      </w:r>
+      <w:r>
+        <w:rPr>
+          <w:rFonts w:cs="Times New Roman"/>
+          <w:szCs w:val="24"/>
+        </w:rPr>
+        <w:t xml:space="preserve"> (Alt + Up arrow)</w:t>
+      </w:r>
+      <w:r>
+        <w:rPr>
+          <w:rFonts w:cs="Times New Roman"/>
+          <w:szCs w:val="24"/>
+        </w:rPr>
+        <w:t xml:space="preserve"> to the </w:t>
+      </w:r>
+      <w:r>
+        <w:rPr>
+          <w:rStyle w:val="CodeChar"/>
+        </w:rPr>
+        <w:t>envs</w:t>
+      </w:r>
+      <w:r>
+        <w:rPr>
+          <w:rFonts w:cs="Times New Roman"/>
+          <w:szCs w:val="24"/>
+        </w:rPr>
+        <w:t xml:space="preserve"> folder. From here you can select and delete the </w:t>
+      </w:r>
+      <w:r>
+        <w:rPr>
+          <w:rStyle w:val="CodeChar"/>
+        </w:rPr>
+        <w:t>r-reticulate</w:t>
+      </w:r>
+      <w:r>
+        <w:rPr>
+          <w:rFonts w:cs="Times New Roman"/>
+          <w:szCs w:val="24"/>
+        </w:rPr>
+        <w:t xml:space="preserve"> folder.</w:t>
+      </w:r>
+    </w:p>
+    <w:p>
+      <w:pPr>
+        <w:rPr>
+          <w:rFonts w:cs="Times New Roman"/>
+          <w:szCs w:val="24"/>
+        </w:rPr>
+      </w:pPr>
+      <w:r>
+        <w:rPr>
+          <w:rFonts w:cs="Times New Roman"/>
+          <w:noProof/>
+          <w:szCs w:val="24"/>
+        </w:rPr>
+        <w:drawing>
+          <wp:inline distT="0" distB="0" distL="0" distR="0" wp14:anchorId="286FC9FB" wp14:editId="0EB20C27">
+            <wp:extent cx="5943600" cy="2219325"/>
+            <wp:effectExtent l="0" t="0" r="0" b="9525"/>
+            <wp:docPr id="9" name="Picture 9"/>
+            <wp:cNvGraphicFramePr>
+              <a:graphicFrameLocks xmlns:a="http://schemas.openxmlformats.org/drawingml/2006/main" noChangeAspect="1"/>
+            </wp:cNvGraphicFramePr>
+            <a:graphic xmlns:a="http://schemas.openxmlformats.org/drawingml/2006/main">
+              <a:graphicData uri="http://schemas.openxmlformats.org/drawingml/2006/picture">
+                <pic:pic xmlns:pic="http://schemas.openxmlformats.org/drawingml/2006/picture">
+                  <pic:nvPicPr>
+                    <pic:cNvPr id="0" name="Picture 4"/>
+                    <pic:cNvPicPr>
+                      <a:picLocks noChangeAspect="1" noChangeArrowheads="1"/>
+                    </pic:cNvPicPr>
+                  </pic:nvPicPr>
+                  <pic:blipFill>
+                    <a:blip r:embed="rId16">
+                      <a:extLst>
+                        <a:ext uri="{28A0092B-C50C-407E-A947-70E740481C1C}">
+                          <a14:useLocalDpi xmlns:a14="http://schemas.microsoft.com/office/drawing/2010/main" val="0"/>
+                        </a:ext>
+                      </a:extLst>
+                    </a:blip>
+                    <a:srcRect/>
+                    <a:stretch>
+                      <a:fillRect/>
+                    </a:stretch>
+                  </pic:blipFill>
+                  <pic:spPr bwMode="auto">
+                    <a:xfrm>
+                      <a:off x="0" y="0"/>
+                      <a:ext cx="5943600" cy="2219325"/>
+                    </a:xfrm>
+                    <a:prstGeom prst="rect">
+                      <a:avLst/>
+                    </a:prstGeom>
+                    <a:noFill/>
+                    <a:ln>
+                      <a:noFill/>
+                    </a:ln>
+                  </pic:spPr>
+                </pic:pic>
+              </a:graphicData>
+            </a:graphic>
+          </wp:inline>
+        </w:drawing>
+      </w:r>
+    </w:p>
+    <w:p>
+      <w:pPr>
+        <w:rPr>
+          <w:rFonts w:cs="Times New Roman"/>
+          <w:szCs w:val="24"/>
+        </w:rPr>
+      </w:pPr>
+      <w:r>
+        <w:rPr>
+          <w:rFonts w:cs="Times New Roman"/>
+          <w:szCs w:val="24"/>
+        </w:rPr>
+        <w:t>After the folder has been deleted, reopen the Anaconda Prompt and enter</w:t>
+      </w:r>
+    </w:p>
+    <w:p>
+      <w:pPr>
+        <w:pStyle w:val="Code"/>
+      </w:pPr>
+      <w:r>
+        <w:t>conda create --name r-reticulate python=3.8</w:t>
+      </w:r>
+    </w:p>
+    <w:p>
+      <w:pPr>
+        <w:rPr>
+          <w:rFonts w:cs="Times New Roman"/>
+          <w:szCs w:val="24"/>
+        </w:rPr>
+      </w:pPr>
+      <w:r>
+        <w:rPr>
+          <w:rFonts w:cs="Times New Roman"/>
+          <w:szCs w:val="24"/>
+        </w:rPr>
+        <w:t xml:space="preserve">This will create a new conda environment called </w:t>
+      </w:r>
+      <w:r>
+        <w:rPr>
+          <w:rStyle w:val="CodeChar"/>
+        </w:rPr>
+        <w:t>r-reticulate</w:t>
+      </w:r>
+      <w:r>
+        <w:rPr>
+          <w:rFonts w:cs="Times New Roman"/>
+          <w:szCs w:val="24"/>
+        </w:rPr>
+        <w:t xml:space="preserve"> in the same location, with Python 3.8 installed, but with only default packages. From here, activate the environment and proceed with the process outlined above, beginning with installing </w:t>
+      </w:r>
+      <w:r>
+        <w:rPr>
+          <w:rStyle w:val="CodeChar"/>
+        </w:rPr>
+        <w:t>tensorflow-cpu</w:t>
+      </w:r>
+      <w:r>
+        <w:rPr>
+          <w:rFonts w:cs="Times New Roman"/>
+          <w:szCs w:val="24"/>
+        </w:rPr>
+        <w:t>.</w:t>
+      </w:r>
+      <w:r>
+        <w:rPr>
+          <w:rFonts w:cs="Times New Roman"/>
+          <w:szCs w:val="24"/>
+        </w:rPr>
+        <w:t xml:space="preserve"> This may be helpful in resolving issues stemming from previous installation attemts.</w:t>
+      </w:r>
+    </w:p>
+    <w:p>
+      <w:r>
+        <w:rPr>
+          <w:b/>
+          <w:bCs/>
+        </w:rPr>
+        <w:t xml:space="preserve">Step </w:t>
+      </w:r>
+      <w:r>
+        <w:rPr>
+          <w:b/>
+          <w:bCs/>
+        </w:rPr>
+        <w:t>6</w:t>
+      </w:r>
+      <w:r>
+        <w:rPr>
+          <w:b/>
+          <w:bCs/>
+        </w:rPr>
+        <w:t>.</w:t>
+      </w:r>
+      <w:r>
+        <w:t xml:space="preserve"> Install </w:t>
+      </w:r>
+      <w:r>
+        <w:t xml:space="preserve">the </w:t>
+      </w:r>
+      <w:r>
+        <w:t>other necessary</w:t>
+      </w:r>
+      <w:r>
+        <w:t xml:space="preserve"> R </w:t>
+      </w:r>
+      <w:r>
+        <w:t>packages.</w:t>
+      </w:r>
+    </w:p>
+    <w:p>
+      <w:r>
+        <w:t>Reopen</w:t>
+      </w:r>
+      <w:r>
+        <w:t xml:space="preserve"> RStudio</w:t>
+      </w:r>
+      <w:r>
+        <w:t xml:space="preserve"> and</w:t>
+      </w:r>
+      <w:r>
+        <w:t xml:space="preserve"> r</w:t>
+      </w:r>
+      <w:r>
+        <w:t>un the command</w:t>
+      </w:r>
+    </w:p>
+    <w:p>
+      <w:pPr>
+        <w:pStyle w:val="Code"/>
+      </w:pPr>
+      <w:r>
+        <w:t>install.packages(</w:t>
+      </w:r>
+      <w:r>
+        <w:t>c(</w:t>
+      </w:r>
+      <w:r>
+        <w:t>"tidyverse",</w:t>
+      </w:r>
+      <w:r>
+        <w:t xml:space="preserve"> </w:t>
+      </w:r>
+      <w:r>
+        <w:t>"</w:t>
+      </w:r>
+      <w:r>
+        <w:t>shiny</w:t>
+      </w:r>
+      <w:r>
+        <w:t>"</w:t>
+      </w:r>
+      <w:r>
+        <w:t>,</w:t>
+      </w:r>
+      <w:r>
+        <w:t xml:space="preserve"> "shinyjs",</w:t>
+      </w:r>
+      <w:r>
+        <w:t xml:space="preserve"> </w:t>
+      </w:r>
+      <w:r>
+        <w:t>"</w:t>
+      </w:r>
+      <w:r>
+        <w:t>tuneR</w:t>
+      </w:r>
+      <w:r>
+        <w:t>"</w:t>
+      </w:r>
+      <w:r>
+        <w:t>)</w:t>
+      </w:r>
+      <w:r>
+        <w:t>)</w:t>
+      </w:r>
+    </w:p>
+    <w:p>
+      <w:r>
+        <w:t xml:space="preserve">The </w:t>
+      </w:r>
+      <w:r>
+        <w:rPr>
+          <w:rStyle w:val="CodeChar"/>
+        </w:rPr>
+        <w:t>t</w:t>
+      </w:r>
+      <w:r>
+        <w:rPr>
+          <w:rStyle w:val="CodeChar"/>
+        </w:rPr>
+        <w:t>idyverse</w:t>
+      </w:r>
+      <w:r>
+        <w:t xml:space="preserve"> </w:t>
+      </w:r>
+      <w:r>
+        <w:t xml:space="preserve">is a </w:t>
+      </w:r>
+      <w:r>
+        <w:t>family of packages</w:t>
+      </w:r>
+      <w:r>
+        <w:t xml:space="preserve"> that</w:t>
+      </w:r>
+      <w:r>
+        <w:t xml:space="preserve"> provide </w:t>
+      </w:r>
+      <w:r>
+        <w:t>various</w:t>
+      </w:r>
+      <w:r>
+        <w:t xml:space="preserve"> useful </w:t>
+      </w:r>
+      <w:r>
+        <w:t xml:space="preserve">data-handling </w:t>
+      </w:r>
+      <w:r>
+        <w:t xml:space="preserve">functions. </w:t>
+      </w:r>
+      <w:r>
+        <w:rPr>
+          <w:rStyle w:val="CodeChar"/>
+        </w:rPr>
+        <w:t>tuneR</w:t>
+      </w:r>
+      <w:r>
+        <w:t xml:space="preserve"> is a package for R-based analysis of audio and provides useful functions for dealing with </w:t>
+      </w:r>
+      <w:r>
+        <w:lastRenderedPageBreak/>
+        <w:t>wav files.</w:t>
+      </w:r>
+      <w:r>
+        <w:rPr>
+          <w:rFonts w:ascii="Consolas" w:hAnsi="Consolas"/>
+          <w:sz w:val="22"/>
+        </w:rPr>
+        <w:t xml:space="preserve"> </w:t>
+      </w:r>
+      <w:r>
+        <w:rPr>
+          <w:rStyle w:val="CodeChar"/>
+        </w:rPr>
+        <w:t>shiny</w:t>
+      </w:r>
+      <w:r>
+        <w:t xml:space="preserve"> is a package for building </w:t>
+      </w:r>
+      <w:r>
+        <w:t>interactive</w:t>
+      </w:r>
+      <w:r>
+        <w:t xml:space="preserve"> apps and is used to create the graphical user interface for the app.</w:t>
+      </w:r>
+      <w:r>
+        <w:t xml:space="preserve"> </w:t>
+      </w:r>
+      <w:r>
+        <w:rPr>
+          <w:rStyle w:val="CodeChar"/>
+        </w:rPr>
+        <w:t>shinyjs</w:t>
+      </w:r>
+      <w:r>
+        <w:t xml:space="preserve"> adds some useful JavaScript-based functionality to the base </w:t>
+      </w:r>
+      <w:r>
+        <w:t>S</w:t>
+      </w:r>
+      <w:r>
+        <w:t xml:space="preserve">hiny </w:t>
+      </w:r>
+      <w:r>
+        <w:t>framework</w:t>
+      </w:r>
+      <w:r>
+        <w:t>.</w:t>
+      </w:r>
+    </w:p>
+    <w:p>
+      <w:r>
+        <w:t xml:space="preserve">At this point </w:t>
+      </w:r>
+      <w:r>
+        <w:t xml:space="preserve">you should have all the software that is required to use the </w:t>
+      </w:r>
+      <w:r>
+        <w:t>Shiny_PNW-Cnet</w:t>
+      </w:r>
+      <w:r>
+        <w:t xml:space="preserve"> app.</w:t>
+      </w:r>
+    </w:p>
+    <w:p>
+      <w:r>
+        <w:rPr>
+          <w:b/>
+          <w:bCs/>
+        </w:rPr>
+        <w:t xml:space="preserve">Step </w:t>
+      </w:r>
+      <w:r>
+        <w:rPr>
+          <w:b/>
+          <w:bCs/>
+        </w:rPr>
+        <w:t>7</w:t>
+      </w:r>
+      <w:r>
+        <w:rPr>
+          <w:b/>
+          <w:bCs/>
+        </w:rPr>
+        <w:t>.</w:t>
+      </w:r>
+      <w:r>
+        <w:t xml:space="preserve"> (</w:t>
+      </w:r>
+      <w:r>
+        <w:t>Optional</w:t>
+      </w:r>
+      <w:r>
+        <w:t>)</w:t>
+      </w:r>
+      <w:r>
+        <w:t xml:space="preserve"> Install Bulk Rename Utility</w:t>
+      </w:r>
+      <w:r>
+        <w:t>.</w:t>
+      </w:r>
+    </w:p>
+    <w:p>
+      <w:r>
+        <w:t>As the name implies, this is a simple utility</w:t>
+      </w:r>
+      <w:r>
+        <w:t xml:space="preserve"> program</w:t>
+      </w:r>
+      <w:r>
+        <w:t xml:space="preserve"> for quickly and efficiently renaming many files. The app assumes that file</w:t>
+      </w:r>
+      <w:r>
+        <w:t>names follow our naming</w:t>
+      </w:r>
+      <w:r>
+        <w:t xml:space="preserve"> convention</w:t>
+      </w:r>
+      <w:r>
+        <w:t>s</w:t>
+      </w:r>
+      <w:r>
+        <w:t xml:space="preserve">, </w:t>
+      </w:r>
+      <w:r>
+        <w:t xml:space="preserve">in </w:t>
+      </w:r>
+      <w:r>
+        <w:t>which</w:t>
+      </w:r>
+      <w:r>
+        <w:t xml:space="preserve"> each filename</w:t>
+      </w:r>
+      <w:r>
+        <w:t xml:space="preserve"> encodes some important information</w:t>
+      </w:r>
+      <w:r>
+        <w:t xml:space="preserve"> about where and when the recordings were made; it is therefore</w:t>
+      </w:r>
+      <w:r>
+        <w:t xml:space="preserve"> important that </w:t>
+      </w:r>
+      <w:r>
+        <w:t>any files you wish to process</w:t>
+      </w:r>
+      <w:r>
+        <w:t xml:space="preserve"> be formatted </w:t>
+      </w:r>
+      <w:r>
+        <w:t>in the same way</w:t>
+      </w:r>
+      <w:r>
+        <w:t>.</w:t>
+      </w:r>
+      <w:r>
+        <w:t xml:space="preserve"> The naming conventions are described</w:t>
+      </w:r>
+      <w:r>
+        <w:t xml:space="preserve"> in the next section</w:t>
+      </w:r>
+      <w:r>
+        <w:t>.</w:t>
+      </w:r>
+    </w:p>
+    <w:p>
+      <w:pPr>
+        <w:rPr>
+          <w:b/>
+          <w:bCs/>
+          <w:u w:val="single"/>
+        </w:rPr>
+      </w:pPr>
+      <w:r>
+        <w:rPr>
+          <w:b/>
+          <w:bCs/>
+          <w:u w:val="single"/>
+        </w:rPr>
+        <w:t>Filename formatting</w:t>
+      </w:r>
+    </w:p>
+    <w:p>
+      <w:r>
+        <w:t>Y</w:t>
+      </w:r>
+      <w:r>
+        <w:t>our audio files should</w:t>
+      </w:r>
+      <w:r>
+        <w:t xml:space="preserve"> have filenames structured</w:t>
+      </w:r>
+      <w:r>
+        <w:t xml:space="preserve"> as follows:</w:t>
+      </w:r>
+    </w:p>
+    <w:p>
+      <w:r>
+        <w:t>Area_Site-Station_Date_Time.wav</w:t>
+      </w:r>
+    </w:p>
+    <w:p>
+      <w:r>
+        <w:t xml:space="preserve">This filename consists of four components separated </w:t>
+      </w:r>
+      <w:r>
+        <w:t>by</w:t>
+      </w:r>
+      <w:r>
+        <w:t xml:space="preserve"> underscores: Study area, location, date, and time. The Study area or project ID is typically a three-letter code. Site and station ID should both be alphanumeric and should be separated by a dash (-). The date should be in YYYYMMDD format. The time should be in HHMMSS format in 24-hour time. </w:t>
+      </w:r>
+      <w:r>
+        <w:t>This time and date format matches the default filename convention used by Wildlife Acoustics ARUs.</w:t>
+      </w:r>
+    </w:p>
+    <w:p>
+      <w:r>
+        <w:t>For instance, our filenames are formatted as follows:</w:t>
+      </w:r>
+    </w:p>
+    <w:p>
+      <w:pPr>
+        <w:pStyle w:val="Code"/>
+      </w:pPr>
+      <w:r>
         <w:t>TYE</w:t>
       </w:r>
       <w:r>
@@ -1786,7 +2458,11 @@
         <w:t xml:space="preserve">the </w:t>
       </w:r>
       <w:r>
-        <w:t xml:space="preserve">Console pane; further operation will use the Shiny window that appears once the program is running. The Shiny window will take over Rstudio’s input and output as long as it is open; you will not be returned to the normal prompt until this window is closed. </w:t>
+        <w:t xml:space="preserve">Console pane; further operation will use the Shiny window that appears once the program is running. The </w:t>
+      </w:r>
+      <w:r>
+        <w:lastRenderedPageBreak/>
+        <w:t xml:space="preserve">Shiny window will take over Rstudio’s input and output as long as it is open; you will not be returned to the normal prompt until this window is closed. </w:t>
       </w:r>
       <w:r>
         <w:t>However, s</w:t>
@@ -1820,6 +2496,18 @@
       </w:r>
       <w:r>
         <w:t>is folder</w:t>
+      </w:r>
+      <w:r>
+        <w:t xml:space="preserve"> (</w:t>
+      </w:r>
+      <w:r>
+        <w:rPr>
+          <w:rStyle w:val="CodeChar"/>
+        </w:rPr>
+        <w:t>Shiny_PNW-Cnet-main</w:t>
+      </w:r>
+      <w:r>
+        <w:t>)</w:t>
       </w:r>
       <w:r>
         <w:t xml:space="preserve"> to your </w:t>
@@ -1934,221 +2622,257 @@
         <w:t>target_classes.csv</w:t>
       </w:r>
       <w:r>
-        <w:t xml:space="preserve"> which contains </w:t>
-      </w:r>
-      <w:r>
+        <w:t xml:space="preserve"> which contains information on the 51 target classes used by this version</w:t>
+      </w:r>
+      <w:r>
+        <w:t xml:space="preserve"> of PNW-Cnet</w:t>
+      </w:r>
+      <w:r>
+        <w:t xml:space="preserve">, and a file called </w:t>
+      </w:r>
+      <w:r>
+        <w:rPr>
+          <w:rStyle w:val="CodeChar"/>
+        </w:rPr>
+        <w:t>PNW-Cnet</w:t>
+      </w:r>
+      <w:r>
+        <w:rPr>
+          <w:rStyle w:val="CodeChar"/>
+        </w:rPr>
+        <w:t>_v</w:t>
+      </w:r>
+      <w:r>
+        <w:rPr>
+          <w:rStyle w:val="CodeChar"/>
+        </w:rPr>
+        <w:t>4</w:t>
+      </w:r>
+      <w:r>
+        <w:rPr>
+          <w:rStyle w:val="CodeChar"/>
+        </w:rPr>
+        <w:t>_TF</w:t>
+      </w:r>
+      <w:r>
+        <w:rPr>
+          <w:rStyle w:val="CodeChar"/>
+        </w:rPr>
+        <w:t>.h5</w:t>
+      </w:r>
+      <w:r>
+        <w:t xml:space="preserve">, which </w:t>
+      </w:r>
+      <w:r>
+        <w:t>contains</w:t>
+      </w:r>
+      <w:r>
+        <w:t xml:space="preserve"> the</w:t>
+      </w:r>
+      <w:r>
+        <w:t xml:space="preserve"> trained neural network</w:t>
+      </w:r>
+      <w:r>
+        <w:t xml:space="preserve"> model.</w:t>
+      </w:r>
+      <w:r>
+        <w:t xml:space="preserve"> It should also contain a folder called </w:t>
+      </w:r>
+      <w:r>
+        <w:rPr>
+          <w:rStyle w:val="CodeChar"/>
+        </w:rPr>
+        <w:t>scripts</w:t>
+      </w:r>
+      <w:r>
+        <w:t xml:space="preserve"> containing a file called</w:t>
+      </w:r>
+      <w:r>
+        <w:t xml:space="preserve"> </w:t>
+      </w:r>
+      <w:r>
+        <w:rPr>
+          <w:rStyle w:val="CodeChar"/>
+        </w:rPr>
+        <w:t>pnw-cnet_v4_predict</w:t>
+      </w:r>
+      <w:r>
+        <w:rPr>
+          <w:rStyle w:val="CodeChar"/>
+        </w:rPr>
+        <w:t>.py</w:t>
+      </w:r>
+      <w:r>
+        <w:t>.</w:t>
+      </w:r>
+    </w:p>
+    <w:p>
+      <w:r>
+        <w:t>If you installed SoX in a non-default location in Part 1 (Step 4), you will need to edit the app</w:t>
+      </w:r>
+      <w:r>
+        <w:t>.r</w:t>
+      </w:r>
+      <w:r>
+        <w:t xml:space="preserve"> </w:t>
+      </w:r>
+      <w:r>
+        <w:t>file</w:t>
+      </w:r>
+      <w:r>
+        <w:t xml:space="preserve"> so </w:t>
+      </w:r>
+      <w:r>
+        <w:t>that the app</w:t>
+      </w:r>
+      <w:r>
+        <w:t xml:space="preserve"> knows where to find SoX. Open the </w:t>
+      </w:r>
+      <w:r>
+        <w:rPr>
+          <w:rStyle w:val="CodeChar"/>
+        </w:rPr>
+        <w:t>app.r</w:t>
+      </w:r>
+      <w:r>
+        <w:t xml:space="preserve"> script file in </w:t>
+      </w:r>
+      <w:r>
+        <w:t>RStudio and edit line 1</w:t>
+      </w:r>
+      <w:r>
+        <w:t>9</w:t>
+      </w:r>
+      <w:r>
+        <w:t xml:space="preserve">, replacing </w:t>
+      </w:r>
+      <w:r>
+        <w:rPr>
+          <w:rStyle w:val="CodeChar"/>
+        </w:rPr>
+        <w:t>C:/Program Files (x86)/sox-14-4-2</w:t>
+      </w:r>
+      <w:r>
+        <w:t xml:space="preserve"> with the path to the correct folder.</w:t>
+      </w:r>
+    </w:p>
+    <w:p>
+      <w:r>
+        <w:rPr>
+          <w:b/>
+          <w:bCs/>
+        </w:rPr>
+        <w:t>Step 2.</w:t>
+      </w:r>
+      <w:r>
+        <w:t xml:space="preserve"> In the </w:t>
+      </w:r>
+      <w:r>
+        <w:t xml:space="preserve">RStudio </w:t>
+      </w:r>
+      <w:r>
+        <w:t xml:space="preserve">console window, type </w:t>
+      </w:r>
+      <w:r>
+        <w:rPr>
+          <w:rStyle w:val="CodeChar"/>
+        </w:rPr>
+        <w:t>shiny::runApp(</w:t>
+      </w:r>
+      <w:r>
+        <w:rPr>
+          <w:rStyle w:val="CodeChar"/>
+        </w:rPr>
+        <w:t>"</w:t>
+      </w:r>
+      <w:r>
+        <w:rPr>
+          <w:rStyle w:val="CodeChar"/>
+        </w:rPr>
+        <w:t>Shiny_</w:t>
+      </w:r>
+      <w:r>
+        <w:rPr>
+          <w:rStyle w:val="CodeChar"/>
+        </w:rPr>
+        <w:t>PNW-Cnet-main</w:t>
+      </w:r>
+      <w:r>
+        <w:rPr>
+          <w:rStyle w:val="CodeChar"/>
+        </w:rPr>
+        <w:t>"</w:t>
+      </w:r>
+      <w:r>
+        <w:rPr>
+          <w:rStyle w:val="CodeChar"/>
+        </w:rPr>
+        <w:t>)</w:t>
+      </w:r>
+      <w:r>
+        <w:t xml:space="preserve"> and hit Enter.</w:t>
+      </w:r>
+      <w:r>
+        <w:t xml:space="preserve"> (</w:t>
+      </w:r>
+      <w:r>
+        <w:t>If</w:t>
+      </w:r>
+      <w:r>
+        <w:t xml:space="preserve"> you type "Shiny"</w:t>
+      </w:r>
+      <w:r>
+        <w:t xml:space="preserve"> within the parentheses</w:t>
+      </w:r>
+      <w:r>
+        <w:t xml:space="preserve"> and hit Tab, the full name of the folder should auto-complete.)</w:t>
+      </w:r>
+      <w:r>
+        <w:t xml:space="preserve"> Rstudio will search the current working directory for a folder called </w:t>
+      </w:r>
+      <w:r>
+        <w:rPr>
+          <w:rStyle w:val="CodeChar"/>
+        </w:rPr>
+        <w:t>Shiny_</w:t>
+      </w:r>
+      <w:r>
+        <w:rPr>
+          <w:rStyle w:val="CodeChar"/>
+        </w:rPr>
+        <w:t>PNW-Cnet-main</w:t>
+      </w:r>
+      <w:r>
+        <w:t xml:space="preserve"> containing a file called </w:t>
+      </w:r>
+      <w:r>
+        <w:rPr>
+          <w:rStyle w:val="CodeChar"/>
+        </w:rPr>
+        <w:t>app.r</w:t>
+      </w:r>
+      <w:r>
+        <w:t xml:space="preserve">; if it does not find these items, you will get an error. Assuming the folder and app file are found, a Shiny application window will appear. </w:t>
+      </w:r>
+      <w:r>
+        <w:t>There will also be</w:t>
+      </w:r>
+      <w:r>
+        <w:t xml:space="preserve"> some output in the console pane as the app loads some R packages</w:t>
+      </w:r>
+      <w:r>
+        <w:t xml:space="preserve"> and establishes communication with RStudio</w:t>
+      </w:r>
+      <w:r>
+        <w:t>. When first launched, the Shiny window will look like this:</w:t>
+      </w:r>
+    </w:p>
+    <w:p>
+      <w:r>
+        <w:rPr>
+          <w:noProof/>
+        </w:rPr>
         <w:lastRenderedPageBreak/>
-        <w:t>information on the 51 target classes used by this version</w:t>
-      </w:r>
-      <w:r>
-        <w:t xml:space="preserve"> of PNW-Cnet</w:t>
-      </w:r>
-      <w:r>
-        <w:t xml:space="preserve">, and a file called </w:t>
-      </w:r>
-      <w:r>
-        <w:rPr>
-          <w:rStyle w:val="CodeChar"/>
-        </w:rPr>
-        <w:t>PNW-Cnet</w:t>
-      </w:r>
-      <w:r>
-        <w:rPr>
-          <w:rStyle w:val="CodeChar"/>
-        </w:rPr>
-        <w:t>_v</w:t>
-      </w:r>
-      <w:r>
-        <w:rPr>
-          <w:rStyle w:val="CodeChar"/>
-        </w:rPr>
-        <w:t>4</w:t>
-      </w:r>
-      <w:r>
-        <w:rPr>
-          <w:rStyle w:val="CodeChar"/>
-        </w:rPr>
-        <w:t>_TF</w:t>
-      </w:r>
-      <w:r>
-        <w:rPr>
-          <w:rStyle w:val="CodeChar"/>
-        </w:rPr>
-        <w:t>.h5</w:t>
-      </w:r>
-      <w:r>
-        <w:t xml:space="preserve">, which </w:t>
-      </w:r>
-      <w:r>
-        <w:t>contains</w:t>
-      </w:r>
-      <w:r>
-        <w:t xml:space="preserve"> the</w:t>
-      </w:r>
-      <w:r>
-        <w:t xml:space="preserve"> trained neural network</w:t>
-      </w:r>
-      <w:r>
-        <w:t xml:space="preserve"> model.</w:t>
-      </w:r>
-    </w:p>
-    <w:p>
-      <w:r>
-        <w:t>If you installed SoX in a non-default location in Part 1 (Step 4), you will need to edit the app</w:t>
-      </w:r>
-      <w:r>
-        <w:t>.r</w:t>
-      </w:r>
-      <w:r>
-        <w:t xml:space="preserve"> </w:t>
-      </w:r>
-      <w:r>
-        <w:t>file</w:t>
-      </w:r>
-      <w:r>
-        <w:t xml:space="preserve"> so </w:t>
-      </w:r>
-      <w:r>
-        <w:t>that the app</w:t>
-      </w:r>
-      <w:r>
-        <w:t xml:space="preserve"> knows where to find SoX. Open the app.r script file in </w:t>
-      </w:r>
-      <w:r>
-        <w:t>RStudio and edit line 1</w:t>
-      </w:r>
-      <w:r>
-        <w:t>8</w:t>
-      </w:r>
-      <w:r>
-        <w:t xml:space="preserve">, replacing </w:t>
-      </w:r>
-      <w:r>
-        <w:rPr>
-          <w:rStyle w:val="CodeChar"/>
-        </w:rPr>
-        <w:t>C:/Program Files (x86)/sox-14-4-2</w:t>
-      </w:r>
-      <w:r>
-        <w:t xml:space="preserve"> with the path to the correct folder.</w:t>
-      </w:r>
-    </w:p>
-    <w:p>
-      <w:r>
-        <w:rPr>
-          <w:b/>
-          <w:bCs/>
-        </w:rPr>
-        <w:t>Step 2.</w:t>
-      </w:r>
-      <w:r>
-        <w:t xml:space="preserve"> In the </w:t>
-      </w:r>
-      <w:r>
-        <w:t xml:space="preserve">RStudio </w:t>
-      </w:r>
-      <w:r>
-        <w:t xml:space="preserve">console window, type </w:t>
-      </w:r>
-      <w:r>
-        <w:rPr>
-          <w:rStyle w:val="CodeChar"/>
-        </w:rPr>
-        <w:t>shiny::runApp(</w:t>
-      </w:r>
-      <w:r>
-        <w:rPr>
-          <w:rStyle w:val="CodeChar"/>
-        </w:rPr>
-        <w:t>"</w:t>
-      </w:r>
-      <w:r>
-        <w:rPr>
-          <w:rStyle w:val="CodeChar"/>
-        </w:rPr>
-        <w:t>Shiny_</w:t>
-      </w:r>
-      <w:r>
-        <w:rPr>
-          <w:rStyle w:val="CodeChar"/>
-        </w:rPr>
-        <w:t>PNW-Cnet-main</w:t>
-      </w:r>
-      <w:r>
-        <w:rPr>
-          <w:rStyle w:val="CodeChar"/>
-        </w:rPr>
-        <w:t>"</w:t>
-      </w:r>
-      <w:r>
-        <w:rPr>
-          <w:rStyle w:val="CodeChar"/>
-        </w:rPr>
-        <w:t>)</w:t>
-      </w:r>
-      <w:r>
-        <w:t xml:space="preserve"> and hit Enter.</w:t>
-      </w:r>
-      <w:r>
-        <w:t xml:space="preserve"> (</w:t>
-      </w:r>
-      <w:r>
-        <w:t>If</w:t>
-      </w:r>
-      <w:r>
-        <w:t xml:space="preserve"> you type "Shiny"</w:t>
-      </w:r>
-      <w:r>
-        <w:t xml:space="preserve"> within the parentheses</w:t>
-      </w:r>
-      <w:r>
-        <w:t xml:space="preserve"> and hit Tab, the full name of the folder should auto-complete.)</w:t>
-      </w:r>
-      <w:r>
-        <w:t xml:space="preserve"> Rstudio will search the current working directory for a folder called </w:t>
-      </w:r>
-      <w:r>
-        <w:rPr>
-          <w:rStyle w:val="CodeChar"/>
-        </w:rPr>
-        <w:t>Shiny_</w:t>
-      </w:r>
-      <w:r>
-        <w:rPr>
-          <w:rStyle w:val="CodeChar"/>
-        </w:rPr>
-        <w:t>PNW-Cnet-main</w:t>
-      </w:r>
-      <w:r>
-        <w:t xml:space="preserve"> containing a file called </w:t>
-      </w:r>
-      <w:r>
-        <w:rPr>
-          <w:rStyle w:val="CodeChar"/>
-        </w:rPr>
-        <w:t>app.r</w:t>
-      </w:r>
-      <w:r>
-        <w:t xml:space="preserve">; if it does not find these items, you will get an error. Assuming the folder and app file are found, a Shiny application window will appear. </w:t>
-      </w:r>
-      <w:r>
-        <w:t>There will also be</w:t>
-      </w:r>
-      <w:r>
-        <w:t xml:space="preserve"> some output in the console pane as the app loads some R packages</w:t>
-      </w:r>
-      <w:r>
-        <w:t xml:space="preserve"> and establishes communication with RStudio</w:t>
-      </w:r>
-      <w:r>
-        <w:t>. When first launched, the Shiny window will look like this:</w:t>
-      </w:r>
-    </w:p>
-    <w:p>
-      <w:r>
-        <w:rPr>
-          <w:noProof/>
-        </w:rPr>
         <w:drawing>
           <wp:inline distT="0" distB="0" distL="0" distR="0" wp14:anchorId="37A16CA1" wp14:editId="4F76C25B">
             <wp:extent cx="5943600" cy="4585867"/>
@@ -2167,7 +2891,7 @@
                     </pic:cNvPicPr>
                   </pic:nvPicPr>
                   <pic:blipFill>
-                    <a:blip r:embed="rId13">
+                    <a:blip r:embed="rId17">
                       <a:extLst>
                         <a:ext uri="{28A0092B-C50C-407E-A947-70E740481C1C}">
                           <a14:useLocalDpi xmlns:a14="http://schemas.microsoft.com/office/drawing/2010/main" val="0"/>
@@ -2241,117 +2965,126 @@
     </w:p>
     <w:p>
       <w:r>
+        <w:t xml:space="preserve">In the Shiny window, use the text box on the left-hand side to input the directory containing the files that you want to process. Use the Check </w:t>
+      </w:r>
+      <w:r>
+        <w:t>D</w:t>
+      </w:r>
+      <w:r>
+        <w:t xml:space="preserve">irectory button to verify that R can find some WAV files. The number that shows up is wav files that are </w:t>
+      </w:r>
+      <w:r>
+        <w:rPr>
+          <w:rFonts w:cs="Times New Roman"/>
+        </w:rPr>
+        <w:t>≥</w:t>
+      </w:r>
+      <w:r>
+        <w:t xml:space="preserve">500 KB in size and do not have “_part_” in the name. </w:t>
+      </w:r>
+      <w:r>
+        <w:t>The</w:t>
+      </w:r>
+      <w:r>
+        <w:t xml:space="preserve"> list of files that </w:t>
+      </w:r>
+      <w:r>
+        <w:t xml:space="preserve">were </w:t>
+      </w:r>
+      <w:r>
+        <w:t>found</w:t>
+      </w:r>
+      <w:r>
+        <w:t xml:space="preserve"> will appear in the main part of the window</w:t>
+      </w:r>
+      <w:r>
+        <w:t>.</w:t>
+      </w:r>
+      <w:r>
+        <w:t xml:space="preserve"> If any valid WAV files were found, the Process Files button will become active.</w:t>
+      </w:r>
+    </w:p>
+    <w:p>
+      <w:r>
+        <w:rPr>
+          <w:b/>
+          <w:bCs/>
+        </w:rPr>
+        <w:t>Step 4.</w:t>
+      </w:r>
+      <w:r>
+        <w:t xml:space="preserve"> Click the button labeled Process </w:t>
+      </w:r>
+      <w:r>
+        <w:t>F</w:t>
+      </w:r>
+      <w:r>
+        <w:t>iles.</w:t>
+      </w:r>
+    </w:p>
+    <w:p>
+      <w:r>
+        <w:t xml:space="preserve">[Note: </w:t>
+      </w:r>
+      <w:r>
+        <w:t>The first time you attempt to process data, you may</w:t>
+      </w:r>
+      <w:r>
+        <w:t xml:space="preserve"> get a Windows Firewall pop-up saying that features of the program have been blocked. </w:t>
+      </w:r>
+      <w:r>
+        <w:t xml:space="preserve">This </w:t>
+      </w:r>
+      <w:r>
+        <w:t>should</w:t>
+      </w:r>
+      <w:r>
+        <w:t xml:space="preserve"> not</w:t>
+      </w:r>
+      <w:r>
+        <w:t xml:space="preserve"> actually</w:t>
+      </w:r>
+      <w:r>
+        <w:t xml:space="preserve"> prevent the app from working; y</w:t>
+      </w:r>
+      <w:r>
+        <w:t>ou can close th</w:t>
+      </w:r>
+      <w:r>
+        <w:t>e</w:t>
+      </w:r>
+      <w:r>
+        <w:t xml:space="preserve"> pop-up</w:t>
+      </w:r>
+      <w:r>
+        <w:t xml:space="preserve"> and</w:t>
+      </w:r>
+      <w:r>
+        <w:t xml:space="preserve"> the program </w:t>
+      </w:r>
+      <w:r>
+        <w:t>should</w:t>
+      </w:r>
+      <w:r>
+        <w:t xml:space="preserve"> continue to run.</w:t>
+      </w:r>
+      <w:r>
+        <w:t>]</w:t>
+      </w:r>
+    </w:p>
+    <w:p>
+      <w:r>
+        <w:t>T</w:t>
+      </w:r>
+      <w:r>
+        <w:t xml:space="preserve">he app will </w:t>
+      </w:r>
+      <w:r>
+        <w:t xml:space="preserve">create spectrograms in the form of image files in Portable Network Graphic (.png) format, representing non-overlapping 12-second segments of the audio. The images will be created in a new directory called Temp/images within the folder you specified in step 4. There will be 300 images for every hour of audio, so if you have a substantial dataset there will be a lot </w:t>
+      </w:r>
+      <w:r>
         <w:lastRenderedPageBreak/>
-        <w:t xml:space="preserve">In the Shiny window, use the text box on the left-hand side to input the directory containing the files that you want to process. Use the Check </w:t>
-      </w:r>
-      <w:r>
-        <w:t>D</w:t>
-      </w:r>
-      <w:r>
-        <w:t xml:space="preserve">irectory button to verify that R can find some WAV files. The number that shows up is wav files that are </w:t>
-      </w:r>
-      <w:r>
-        <w:rPr>
-          <w:rFonts w:cs="Times New Roman"/>
-        </w:rPr>
-        <w:t>≥</w:t>
-      </w:r>
-      <w:r>
-        <w:t xml:space="preserve">500 KB in size and do not have “_part_” in the name. </w:t>
-      </w:r>
-      <w:r>
-        <w:t>The</w:t>
-      </w:r>
-      <w:r>
-        <w:t xml:space="preserve"> list of files that </w:t>
-      </w:r>
-      <w:r>
-        <w:t xml:space="preserve">were </w:t>
-      </w:r>
-      <w:r>
-        <w:t>found</w:t>
-      </w:r>
-      <w:r>
-        <w:t xml:space="preserve"> will appear in the main part of the window</w:t>
-      </w:r>
-      <w:r>
-        <w:t>.</w:t>
-      </w:r>
-      <w:r>
-        <w:t xml:space="preserve"> If any valid WAV files were found, the Process Files button will become active.</w:t>
-      </w:r>
-    </w:p>
-    <w:p>
-      <w:r>
-        <w:rPr>
-          <w:b/>
-          <w:bCs/>
-        </w:rPr>
-        <w:t>Step 4.</w:t>
-      </w:r>
-      <w:r>
-        <w:t xml:space="preserve"> Click the button labeled Process </w:t>
-      </w:r>
-      <w:r>
-        <w:t>F</w:t>
-      </w:r>
-      <w:r>
-        <w:t>iles.</w:t>
-      </w:r>
-    </w:p>
-    <w:p>
-      <w:r>
-        <w:t xml:space="preserve">[Note: </w:t>
-      </w:r>
-      <w:r>
-        <w:t>The first time you attempt to process data, you may</w:t>
-      </w:r>
-      <w:r>
-        <w:t xml:space="preserve"> get a Windows Firewall pop-up saying that features of the program have been blocked. </w:t>
-      </w:r>
-      <w:r>
-        <w:t xml:space="preserve">This </w:t>
-      </w:r>
-      <w:r>
-        <w:t>should</w:t>
-      </w:r>
-      <w:r>
-        <w:t xml:space="preserve"> not</w:t>
-      </w:r>
-      <w:r>
-        <w:t xml:space="preserve"> actually</w:t>
-      </w:r>
-      <w:r>
-        <w:t xml:space="preserve"> prevent the app from working; y</w:t>
-      </w:r>
-      <w:r>
-        <w:t>ou can close this pop-up</w:t>
-      </w:r>
-      <w:r>
-        <w:t xml:space="preserve"> and</w:t>
-      </w:r>
-      <w:r>
-        <w:t xml:space="preserve"> the program </w:t>
-      </w:r>
-      <w:r>
-        <w:t>should</w:t>
-      </w:r>
-      <w:r>
-        <w:t xml:space="preserve"> continue to run.</w:t>
-      </w:r>
-      <w:r>
-        <w:t>]</w:t>
-      </w:r>
-    </w:p>
-    <w:p>
-      <w:r>
-        <w:t>T</w:t>
-      </w:r>
-      <w:r>
-        <w:t xml:space="preserve">he app will </w:t>
-      </w:r>
-      <w:r>
-        <w:t>create spectrograms in the form of image files in Portable Network Graphic (.png) format, representing non-overlapping 12-second segments of the audio. The images will be created in a new directory called Temp/images within the folder you specified in step 4. There will be 300 images for every hour of audio, so if you have a substantial dataset there will be a lot of them. We have not implemented a progress bar for this step, but as a crude workaround you can open the Temp/images folder in Windows Explorer and watch as the files are created.</w:t>
+        <w:t>of them. We have not implemented a progress bar for this step, but as a crude workaround you can open the Temp/images folder in Windows Explorer and watch as the files are created.</w:t>
       </w:r>
     </w:p>
     <w:p>
@@ -2394,16 +3127,10 @@
         <w:t xml:space="preserve"> model and start classifying the images in batches. </w:t>
       </w:r>
       <w:r>
-        <w:t>A</w:t>
-      </w:r>
-      <w:r>
-        <w:t xml:space="preserve"> text-based progress bar</w:t>
-      </w:r>
-      <w:r>
-        <w:t xml:space="preserve"> will appear</w:t>
-      </w:r>
-      <w:r>
-        <w:t xml:space="preserve"> in the console pane in Rstudio showing how many batches have been processed. Once the full set of images has been classified</w:t>
+        <w:t>(Sadly, due to changes in the internal workings of the app, it is no longer possible to create a progress bar here either. So if you don’t see one, don’t worry.)</w:t>
+      </w:r>
+      <w:r>
+        <w:t xml:space="preserve"> Once the full set of images has been classified</w:t>
       </w:r>
       <w:r>
         <w:t>,</w:t>
@@ -2538,7 +3265,7 @@
                     </pic:cNvPicPr>
                   </pic:nvPicPr>
                   <pic:blipFill>
-                    <a:blip r:embed="rId14">
+                    <a:blip r:embed="rId18">
                       <a:extLst>
                         <a:ext uri="{28A0092B-C50C-407E-A947-70E740481C1C}">
                           <a14:useLocalDpi xmlns:a14="http://schemas.microsoft.com/office/drawing/2010/main" val="0"/>
@@ -2572,90 +3299,76 @@
     </w:p>
     <w:p>
       <w:r>
-        <w:t>[</w:t>
-      </w:r>
-      <w:r>
-        <w:t>From here, click the button labeled Back to inputs to return to the previous view.</w:t>
-      </w:r>
-      <w:r>
-        <w:t>]</w:t>
+        <w:t>The plot to the right is generated directly from the detection summary file generated in step 4.</w:t>
       </w:r>
       <w:r>
         <w:t xml:space="preserve"> </w:t>
       </w:r>
-    </w:p>
-    <w:p>
-      <w:r>
-        <w:t>The plot to the right is generated directly from the detection summary file generated in step 4.</w:t>
+      <w:r>
+        <w:t>You can use the controls in the sidebar</w:t>
+      </w:r>
+      <w:r>
+        <w:t xml:space="preserve"> to </w:t>
+      </w:r>
+      <w:r>
+        <w:t>visualize</w:t>
+      </w:r>
+      <w:r>
+        <w:t xml:space="preserve"> apparent detections of any of the 51 target classes at thresholds ranging from 0.05 to 0.99, summarized daily or weekly over the recording period.</w:t>
+      </w:r>
+    </w:p>
+    <w:p>
+      <w:r>
+        <w:t>P</w:t>
+      </w:r>
+      <w:r>
+        <w:t>lease note</w:t>
+      </w:r>
+      <w:r>
+        <w:t xml:space="preserve"> that these counts </w:t>
+      </w:r>
+      <w:r>
+        <w:t xml:space="preserve">are intended </w:t>
+      </w:r>
+      <w:r>
+        <w:rPr>
+          <w:b/>
+          <w:bCs/>
+        </w:rPr>
+        <w:t>only</w:t>
+      </w:r>
+      <w:r>
+        <w:t xml:space="preserve"> for data exploration </w:t>
+      </w:r>
+      <w:r>
+        <w:t xml:space="preserve">purposes </w:t>
+      </w:r>
+      <w:r>
+        <w:t xml:space="preserve">and should </w:t>
+      </w:r>
+      <w:r>
+        <w:rPr>
+          <w:b/>
+          <w:bCs/>
+        </w:rPr>
+        <w:t>not</w:t>
+      </w:r>
+      <w:r>
+        <w:t xml:space="preserve"> be </w:t>
+      </w:r>
+      <w:r>
+        <w:t>treated as objective evidence</w:t>
+      </w:r>
+      <w:r>
+        <w:t xml:space="preserve"> of species presence or absence</w:t>
+      </w:r>
+      <w:r>
+        <w:t xml:space="preserve"> without further human review.</w:t>
       </w:r>
       <w:r>
         <w:t xml:space="preserve"> </w:t>
       </w:r>
       <w:r>
-        <w:t>You can use the controls in the sidebar</w:t>
-      </w:r>
-      <w:r>
-        <w:t xml:space="preserve"> to </w:t>
-      </w:r>
-      <w:r>
-        <w:t>visualize</w:t>
-      </w:r>
-      <w:r>
-        <w:t xml:space="preserve"> apparent detections of any of the 51 target classes at thresholds ranging from 0.05 to 0.99, summarized daily or weekly over the recording period.</w:t>
-      </w:r>
-    </w:p>
-    <w:p>
-      <w:r>
-        <w:t>P</w:t>
-      </w:r>
-      <w:r>
-        <w:t>lease note</w:t>
-      </w:r>
-      <w:r>
-        <w:t xml:space="preserve"> that these counts </w:t>
-      </w:r>
-      <w:r>
-        <w:t xml:space="preserve">are intended </w:t>
-      </w:r>
-      <w:r>
-        <w:rPr>
-          <w:b/>
-          <w:bCs/>
-        </w:rPr>
-        <w:t>only</w:t>
-      </w:r>
-      <w:r>
-        <w:t xml:space="preserve"> for data exploration </w:t>
-      </w:r>
-      <w:r>
-        <w:t xml:space="preserve">purposes </w:t>
-      </w:r>
-      <w:r>
-        <w:t xml:space="preserve">and should </w:t>
-      </w:r>
-      <w:r>
-        <w:rPr>
-          <w:b/>
-          <w:bCs/>
-        </w:rPr>
-        <w:t>not</w:t>
-      </w:r>
-      <w:r>
-        <w:t xml:space="preserve"> be </w:t>
-      </w:r>
-      <w:r>
-        <w:t>treated as objective evidence</w:t>
-      </w:r>
-      <w:r>
-        <w:t xml:space="preserve"> of species presence or absence</w:t>
-      </w:r>
-      <w:r>
-        <w:t xml:space="preserve"> without further human review.</w:t>
-      </w:r>
-      <w:r>
-        <w:t xml:space="preserve"> </w:t>
-      </w:r>
-      <w:r>
         <w:t xml:space="preserve">Put simply, AI is far from perfect and lots of weird stuff happens in the woods. </w:t>
       </w:r>
       <w:r>
@@ -2689,10 +3402,15 @@
         <w:t>part</w:t>
       </w:r>
       <w:r>
-        <w:t xml:space="preserve"> of the process.</w:t>
-      </w:r>
-      <w:r>
-        <w:t xml:space="preserve"> Which brings us to…</w:t>
+        <w:t xml:space="preserve"> of the process</w:t>
+      </w:r>
+      <w:r>
+        <w:t xml:space="preserve"> (which brings us to the next step).</w:t>
+      </w:r>
+    </w:p>
+    <w:p>
+      <w:r>
+        <w:t>Click the button labeled Back to inputs to return to the previous view.</w:t>
       </w:r>
     </w:p>
     <w:p>
@@ -3210,7 +3928,7 @@
         </w:rPr>
         <w:t xml:space="preserve">For detailed instructions on using Kaleidoscope, see the User's Manual available at </w:t>
       </w:r>
-      <w:hyperlink r:id="rId15" w:history="1">
+      <w:hyperlink r:id="rId19" w:history="1">
         <w:r>
           <w:rPr>
             <w:rStyle w:val="Hyperlink"/>
@@ -3322,7 +4040,19 @@
     </w:p>
     <w:p>
       <w:r>
-        <w:t>In the Results window, click File &gt; Edit columns. In the window that pops up you can use the Show, Hide, Move Up and Move Down to change which columns are visible and in what order. The files I recommend having visible, and their interpretation, are as follows:</w:t>
+        <w:t xml:space="preserve">In the Results window, click File &gt; Edit columns. In the window that pops up you can use the Show, Hide, Move Up and Move Down to change which columns are visible and in what order. The </w:t>
+      </w:r>
+      <w:r>
+        <w:t>columns that</w:t>
+      </w:r>
+      <w:r>
+        <w:t xml:space="preserve"> </w:t>
+      </w:r>
+      <w:r>
+        <w:t>we</w:t>
+      </w:r>
+      <w:r>
+        <w:t xml:space="preserve"> recommend having visible, and their interpretation, are as follows:</w:t>
       </w:r>
     </w:p>
     <w:p>
@@ -3446,7 +4176,7 @@
     </w:p>
     <w:p/>
     <w:sectPr>
-      <w:footerReference w:type="default" r:id="rId16"/>
+      <w:footerReference w:type="default" r:id="rId20"/>
       <w:pgSz w:w="12240" w:h="15840"/>
       <w:pgMar w:top="1440" w:right="1440" w:bottom="1440" w:left="1440" w:header="720" w:footer="720" w:gutter="0"/>
       <w:cols w:space="720"/>
@@ -3457,7 +4187,7 @@
 </file>
 
 <file path=word/endnotes.xml><?xml version="1.0" encoding="utf-8"?>
-<w:endnotes xmlns:wpc="http://schemas.microsoft.com/office/word/2010/wordprocessingCanvas" xmlns:cx="http://schemas.microsoft.com/office/drawing/2014/chartex" xmlns:cx1="http://schemas.microsoft.com/office/drawing/2015/9/8/chartex" xmlns:cx2="http://schemas.microsoft.com/office/drawing/2015/10/21/chartex" xmlns:cx3="http://schemas.microsoft.com/office/drawing/2016/5/9/chartex" xmlns:cx4="http://schemas.microsoft.com/office/drawing/2016/5/10/chartex" xmlns:cx5="http://schemas.microsoft.com/office/drawing/2016/5/11/chartex" xmlns:cx6="http://schemas.microsoft.com/office/drawing/2016/5/12/chartex" xmlns:cx7="http://schemas.microsoft.com/office/drawing/2016/5/13/chartex" xmlns:cx8="http://schemas.microsoft.com/office/drawing/2016/5/14/chartex" xmlns:mc="http://schemas.openxmlformats.org/markup-compatibility/2006" xmlns:aink="http://schemas.microsoft.com/office/drawing/2016/ink" xmlns:am3d="http://schemas.microsoft.com/office/drawing/2017/model3d" xmlns:o="urn:schemas-microsoft-com:office:office" xmlns:r="http://schemas.openxmlformats.org/officeDocument/2006/relationships" xmlns:m="http://schemas.openxmlformats.org/officeDocument/2006/math" xmlns:v="urn:schemas-microsoft-com:vml" xmlns:wp14="http://schemas.microsoft.com/office/word/2010/wordprocessingDrawing" xmlns:wp="http://schemas.openxmlformats.org/drawingml/2006/wordprocessingDrawing" xmlns:w10="urn:schemas-microsoft-com:office:word" xmlns:w="http://schemas.openxmlformats.org/wordprocessingml/2006/main" xmlns:w14="http://schemas.microsoft.com/office/word/2010/wordml" xmlns:w15="http://schemas.microsoft.com/office/word/2012/wordml" xmlns:w16cex="http://schemas.microsoft.com/office/word/2018/wordml/cex" xmlns:w16cid="http://schemas.microsoft.com/office/word/2016/wordml/cid" xmlns:w16="http://schemas.microsoft.com/office/word/2018/wordml" xmlns:w16sdtdh="http://schemas.microsoft.com/office/word/2020/wordml/sdtdatahash" xmlns:w16se="http://schemas.microsoft.com/office/word/2015/wordml/symex" xmlns:wpg="http://schemas.microsoft.com/office/word/2010/wordprocessingGroup" xmlns:wpi="http://schemas.microsoft.com/office/word/2010/wordprocessingInk" xmlns:wne="http://schemas.microsoft.com/office/word/2006/wordml" xmlns:wps="http://schemas.microsoft.com/office/word/2010/wordprocessingShape" mc:Ignorable="w14 w15 w16se w16cid w16 w16cex w16sdtdh wp14">
+<w:endnotes xmlns:wpc="http://schemas.microsoft.com/office/word/2010/wordprocessingCanvas" xmlns:cx="http://schemas.microsoft.com/office/drawing/2014/chartex" xmlns:cx1="http://schemas.microsoft.com/office/drawing/2015/9/8/chartex" xmlns:cx2="http://schemas.microsoft.com/office/drawing/2015/10/21/chartex" xmlns:cx3="http://schemas.microsoft.com/office/drawing/2016/5/9/chartex" xmlns:cx4="http://schemas.microsoft.com/office/drawing/2016/5/10/chartex" xmlns:cx5="http://schemas.microsoft.com/office/drawing/2016/5/11/chartex" xmlns:cx6="http://schemas.microsoft.com/office/drawing/2016/5/12/chartex" xmlns:cx7="http://schemas.microsoft.com/office/drawing/2016/5/13/chartex" xmlns:cx8="http://schemas.microsoft.com/office/drawing/2016/5/14/chartex" xmlns:mc="http://schemas.openxmlformats.org/markup-compatibility/2006" xmlns:aink="http://schemas.microsoft.com/office/drawing/2016/ink" xmlns:am3d="http://schemas.microsoft.com/office/drawing/2017/model3d" xmlns:o="urn:schemas-microsoft-com:office:office" xmlns:oel="http://schemas.microsoft.com/office/2019/extlst" xmlns:r="http://schemas.openxmlformats.org/officeDocument/2006/relationships" xmlns:m="http://schemas.openxmlformats.org/officeDocument/2006/math" xmlns:v="urn:schemas-microsoft-com:vml" xmlns:wp14="http://schemas.microsoft.com/office/word/2010/wordprocessingDrawing" xmlns:wp="http://schemas.openxmlformats.org/drawingml/2006/wordprocessingDrawing" xmlns:w10="urn:schemas-microsoft-com:office:word" xmlns:w="http://schemas.openxmlformats.org/wordprocessingml/2006/main" xmlns:w14="http://schemas.microsoft.com/office/word/2010/wordml" xmlns:w15="http://schemas.microsoft.com/office/word/2012/wordml" xmlns:w16cex="http://schemas.microsoft.com/office/word/2018/wordml/cex" xmlns:w16cid="http://schemas.microsoft.com/office/word/2016/wordml/cid" xmlns:w16="http://schemas.microsoft.com/office/word/2018/wordml" xmlns:w16sdtdh="http://schemas.microsoft.com/office/word/2020/wordml/sdtdatahash" xmlns:w16se="http://schemas.microsoft.com/office/word/2015/wordml/symex" xmlns:wpg="http://schemas.microsoft.com/office/word/2010/wordprocessingGroup" xmlns:wpi="http://schemas.microsoft.com/office/word/2010/wordprocessingInk" xmlns:wne="http://schemas.microsoft.com/office/word/2006/wordml" xmlns:wps="http://schemas.microsoft.com/office/word/2010/wordprocessingShape" mc:Ignorable="w14 w15 w16se w16cid w16 w16cex w16sdtdh wp14">
   <w:endnote w:type="separator" w:id="-1">
     <w:p>
       <w:pPr>
@@ -3482,7 +4212,7 @@
 </file>
 
 <file path=word/footer1.xml><?xml version="1.0" encoding="utf-8"?>
-<w:ftr xmlns:wpc="http://schemas.microsoft.com/office/word/2010/wordprocessingCanvas" xmlns:cx="http://schemas.microsoft.com/office/drawing/2014/chartex" xmlns:cx1="http://schemas.microsoft.com/office/drawing/2015/9/8/chartex" xmlns:cx2="http://schemas.microsoft.com/office/drawing/2015/10/21/chartex" xmlns:cx3="http://schemas.microsoft.com/office/drawing/2016/5/9/chartex" xmlns:cx4="http://schemas.microsoft.com/office/drawing/2016/5/10/chartex" xmlns:cx5="http://schemas.microsoft.com/office/drawing/2016/5/11/chartex" xmlns:cx6="http://schemas.microsoft.com/office/drawing/2016/5/12/chartex" xmlns:cx7="http://schemas.microsoft.com/office/drawing/2016/5/13/chartex" xmlns:cx8="http://schemas.microsoft.com/office/drawing/2016/5/14/chartex" xmlns:mc="http://schemas.openxmlformats.org/markup-compatibility/2006" xmlns:aink="http://schemas.microsoft.com/office/drawing/2016/ink" xmlns:am3d="http://schemas.microsoft.com/office/drawing/2017/model3d" xmlns:o="urn:schemas-microsoft-com:office:office" xmlns:r="http://schemas.openxmlformats.org/officeDocument/2006/relationships" xmlns:m="http://schemas.openxmlformats.org/officeDocument/2006/math" xmlns:v="urn:schemas-microsoft-com:vml" xmlns:wp14="http://schemas.microsoft.com/office/word/2010/wordprocessingDrawing" xmlns:wp="http://schemas.openxmlformats.org/drawingml/2006/wordprocessingDrawing" xmlns:w10="urn:schemas-microsoft-com:office:word" xmlns:w="http://schemas.openxmlformats.org/wordprocessingml/2006/main" xmlns:w14="http://schemas.microsoft.com/office/word/2010/wordml" xmlns:w15="http://schemas.microsoft.com/office/word/2012/wordml" xmlns:w16cex="http://schemas.microsoft.com/office/word/2018/wordml/cex" xmlns:w16cid="http://schemas.microsoft.com/office/word/2016/wordml/cid" xmlns:w16="http://schemas.microsoft.com/office/word/2018/wordml" xmlns:w16sdtdh="http://schemas.microsoft.com/office/word/2020/wordml/sdtdatahash" xmlns:w16se="http://schemas.microsoft.com/office/word/2015/wordml/symex" xmlns:wpg="http://schemas.microsoft.com/office/word/2010/wordprocessingGroup" xmlns:wpi="http://schemas.microsoft.com/office/word/2010/wordprocessingInk" xmlns:wne="http://schemas.microsoft.com/office/word/2006/wordml" xmlns:wps="http://schemas.microsoft.com/office/word/2010/wordprocessingShape" mc:Ignorable="w14 w15 w16se w16cid w16 w16cex w16sdtdh wp14">
+<w:ftr xmlns:wpc="http://schemas.microsoft.com/office/word/2010/wordprocessingCanvas" xmlns:cx="http://schemas.microsoft.com/office/drawing/2014/chartex" xmlns:cx1="http://schemas.microsoft.com/office/drawing/2015/9/8/chartex" xmlns:cx2="http://schemas.microsoft.com/office/drawing/2015/10/21/chartex" xmlns:cx3="http://schemas.microsoft.com/office/drawing/2016/5/9/chartex" xmlns:cx4="http://schemas.microsoft.com/office/drawing/2016/5/10/chartex" xmlns:cx5="http://schemas.microsoft.com/office/drawing/2016/5/11/chartex" xmlns:cx6="http://schemas.microsoft.com/office/drawing/2016/5/12/chartex" xmlns:cx7="http://schemas.microsoft.com/office/drawing/2016/5/13/chartex" xmlns:cx8="http://schemas.microsoft.com/office/drawing/2016/5/14/chartex" xmlns:mc="http://schemas.openxmlformats.org/markup-compatibility/2006" xmlns:aink="http://schemas.microsoft.com/office/drawing/2016/ink" xmlns:am3d="http://schemas.microsoft.com/office/drawing/2017/model3d" xmlns:o="urn:schemas-microsoft-com:office:office" xmlns:oel="http://schemas.microsoft.com/office/2019/extlst" xmlns:r="http://schemas.openxmlformats.org/officeDocument/2006/relationships" xmlns:m="http://schemas.openxmlformats.org/officeDocument/2006/math" xmlns:v="urn:schemas-microsoft-com:vml" xmlns:wp14="http://schemas.microsoft.com/office/word/2010/wordprocessingDrawing" xmlns:wp="http://schemas.openxmlformats.org/drawingml/2006/wordprocessingDrawing" xmlns:w10="urn:schemas-microsoft-com:office:word" xmlns:w="http://schemas.openxmlformats.org/wordprocessingml/2006/main" xmlns:w14="http://schemas.microsoft.com/office/word/2010/wordml" xmlns:w15="http://schemas.microsoft.com/office/word/2012/wordml" xmlns:w16cex="http://schemas.microsoft.com/office/word/2018/wordml/cex" xmlns:w16cid="http://schemas.microsoft.com/office/word/2016/wordml/cid" xmlns:w16="http://schemas.microsoft.com/office/word/2018/wordml" xmlns:w16sdtdh="http://schemas.microsoft.com/office/word/2020/wordml/sdtdatahash" xmlns:w16se="http://schemas.microsoft.com/office/word/2015/wordml/symex" xmlns:wpg="http://schemas.microsoft.com/office/word/2010/wordprocessingGroup" xmlns:wpi="http://schemas.microsoft.com/office/word/2010/wordprocessingInk" xmlns:wne="http://schemas.microsoft.com/office/word/2006/wordml" xmlns:wps="http://schemas.microsoft.com/office/word/2010/wordprocessingShape" mc:Ignorable="w14 w15 w16se w16cid w16 w16cex w16sdtdh wp14">
   <w:sdt>
     <w:sdtPr>
       <w:id w:val="-1283103489"/>
@@ -3535,7 +4265,7 @@
 </file>
 
 <file path=word/footnotes.xml><?xml version="1.0" encoding="utf-8"?>
-<w:footnotes xmlns:wpc="http://schemas.microsoft.com/office/word/2010/wordprocessingCanvas" xmlns:cx="http://schemas.microsoft.com/office/drawing/2014/chartex" xmlns:cx1="http://schemas.microsoft.com/office/drawing/2015/9/8/chartex" xmlns:cx2="http://schemas.microsoft.com/office/drawing/2015/10/21/chartex" xmlns:cx3="http://schemas.microsoft.com/office/drawing/2016/5/9/chartex" xmlns:cx4="http://schemas.microsoft.com/office/drawing/2016/5/10/chartex" xmlns:cx5="http://schemas.microsoft.com/office/drawing/2016/5/11/chartex" xmlns:cx6="http://schemas.microsoft.com/office/drawing/2016/5/12/chartex" xmlns:cx7="http://schemas.microsoft.com/office/drawing/2016/5/13/chartex" xmlns:cx8="http://schemas.microsoft.com/office/drawing/2016/5/14/chartex" xmlns:mc="http://schemas.openxmlformats.org/markup-compatibility/2006" xmlns:aink="http://schemas.microsoft.com/office/drawing/2016/ink" xmlns:am3d="http://schemas.microsoft.com/office/drawing/2017/model3d" xmlns:o="urn:schemas-microsoft-com:office:office" xmlns:r="http://schemas.openxmlformats.org/officeDocument/2006/relationships" xmlns:m="http://schemas.openxmlformats.org/officeDocument/2006/math" xmlns:v="urn:schemas-microsoft-com:vml" xmlns:wp14="http://schemas.microsoft.com/office/word/2010/wordprocessingDrawing" xmlns:wp="http://schemas.openxmlformats.org/drawingml/2006/wordprocessingDrawing" xmlns:w10="urn:schemas-microsoft-com:office:word" xmlns:w="http://schemas.openxmlformats.org/wordprocessingml/2006/main" xmlns:w14="http://schemas.microsoft.com/office/word/2010/wordml" xmlns:w15="http://schemas.microsoft.com/office/word/2012/wordml" xmlns:w16cex="http://schemas.microsoft.com/office/word/2018/wordml/cex" xmlns:w16cid="http://schemas.microsoft.com/office/word/2016/wordml/cid" xmlns:w16="http://schemas.microsoft.com/office/word/2018/wordml" xmlns:w16sdtdh="http://schemas.microsoft.com/office/word/2020/wordml/sdtdatahash" xmlns:w16se="http://schemas.microsoft.com/office/word/2015/wordml/symex" xmlns:wpg="http://schemas.microsoft.com/office/word/2010/wordprocessingGroup" xmlns:wpi="http://schemas.microsoft.com/office/word/2010/wordprocessingInk" xmlns:wne="http://schemas.microsoft.com/office/word/2006/wordml" xmlns:wps="http://schemas.microsoft.com/office/word/2010/wordprocessingShape" mc:Ignorable="w14 w15 w16se w16cid w16 w16cex w16sdtdh wp14">
+<w:footnotes xmlns:wpc="http://schemas.microsoft.com/office/word/2010/wordprocessingCanvas" xmlns:cx="http://schemas.microsoft.com/office/drawing/2014/chartex" xmlns:cx1="http://schemas.microsoft.com/office/drawing/2015/9/8/chartex" xmlns:cx2="http://schemas.microsoft.com/office/drawing/2015/10/21/chartex" xmlns:cx3="http://schemas.microsoft.com/office/drawing/2016/5/9/chartex" xmlns:cx4="http://schemas.microsoft.com/office/drawing/2016/5/10/chartex" xmlns:cx5="http://schemas.microsoft.com/office/drawing/2016/5/11/chartex" xmlns:cx6="http://schemas.microsoft.com/office/drawing/2016/5/12/chartex" xmlns:cx7="http://schemas.microsoft.com/office/drawing/2016/5/13/chartex" xmlns:cx8="http://schemas.microsoft.com/office/drawing/2016/5/14/chartex" xmlns:mc="http://schemas.openxmlformats.org/markup-compatibility/2006" xmlns:aink="http://schemas.microsoft.com/office/drawing/2016/ink" xmlns:am3d="http://schemas.microsoft.com/office/drawing/2017/model3d" xmlns:o="urn:schemas-microsoft-com:office:office" xmlns:oel="http://schemas.microsoft.com/office/2019/extlst" xmlns:r="http://schemas.openxmlformats.org/officeDocument/2006/relationships" xmlns:m="http://schemas.openxmlformats.org/officeDocument/2006/math" xmlns:v="urn:schemas-microsoft-com:vml" xmlns:wp14="http://schemas.microsoft.com/office/word/2010/wordprocessingDrawing" xmlns:wp="http://schemas.openxmlformats.org/drawingml/2006/wordprocessingDrawing" xmlns:w10="urn:schemas-microsoft-com:office:word" xmlns:w="http://schemas.openxmlformats.org/wordprocessingml/2006/main" xmlns:w14="http://schemas.microsoft.com/office/word/2010/wordml" xmlns:w15="http://schemas.microsoft.com/office/word/2012/wordml" xmlns:w16cex="http://schemas.microsoft.com/office/word/2018/wordml/cex" xmlns:w16cid="http://schemas.microsoft.com/office/word/2016/wordml/cid" xmlns:w16="http://schemas.microsoft.com/office/word/2018/wordml" xmlns:w16sdtdh="http://schemas.microsoft.com/office/word/2020/wordml/sdtdatahash" xmlns:w16se="http://schemas.microsoft.com/office/word/2015/wordml/symex" xmlns:wpg="http://schemas.microsoft.com/office/word/2010/wordprocessingGroup" xmlns:wpi="http://schemas.microsoft.com/office/word/2010/wordprocessingInk" xmlns:wne="http://schemas.microsoft.com/office/word/2006/wordml" xmlns:wps="http://schemas.microsoft.com/office/word/2010/wordprocessingShape" mc:Ignorable="w14 w15 w16se w16cid w16 w16cex w16sdtdh wp14">
   <w:footnote w:type="separator" w:id="-1">
     <w:p>
       <w:pPr>

</xml_diff>

<commit_message>
Added more info on conda environments and some troubleshooting tips
</commit_message>
<xml_diff>
--- a/Shiny_PNW-Cnet_installation_and_use.docx
+++ b/Shiny_PNW-Cnet_installation_and_use.docx
@@ -82,7 +82,7 @@
         </w:rPr>
         <w:t xml:space="preserve">Direct comments and questions to Zack Ruff, </w:t>
       </w:r>
-      <w:hyperlink r:id="rId6" w:history="1">
+      <w:hyperlink r:id="rId7" w:history="1">
         <w:r>
           <w:rPr>
             <w:rStyle w:val="Hyperlink"/>
@@ -162,7 +162,13 @@
         <w:t xml:space="preserve"> Linux</w:t>
       </w:r>
       <w:r>
-        <w:t xml:space="preserve"> or other operating systems, although it might with some modification (attempt at your own risk)</w:t>
+        <w:t xml:space="preserve"> or other operating systems, although it might </w:t>
+      </w:r>
+      <w:r>
+        <w:t xml:space="preserve">work </w:t>
+      </w:r>
+      <w:r>
+        <w:t>with some modification (attempt at your own risk)</w:t>
       </w:r>
       <w:r>
         <w:t>.</w:t>
@@ -208,80 +214,158 @@
       <w:r>
         <w:t xml:space="preserve">Go to </w:t>
       </w:r>
-      <w:hyperlink r:id="rId7" w:history="1">
+      <w:hyperlink r:id="rId8" w:history="1">
         <w:r>
           <w:rPr>
             <w:rStyle w:val="Hyperlink"/>
           </w:rPr>
-          <w:t>https://cran.rstudio.com/</w:t>
+          <w:t>https://cran.</w:t>
         </w:r>
-      </w:hyperlink>
-      <w:r>
-        <w:t xml:space="preserve"> and click “Download R </w:t>
-      </w:r>
-      <w:r>
-        <w:t>4</w:t>
-      </w:r>
-      <w:r>
-        <w:t>.x.x for Windows” (</w:t>
-      </w:r>
-      <w:r>
-        <w:t>l</w:t>
-      </w:r>
-      <w:r>
-        <w:t xml:space="preserve">atest version at time of writing was R </w:t>
-      </w:r>
-      <w:r>
-        <w:t>4.0.4</w:t>
-      </w:r>
-      <w:r>
-        <w:t>)</w:t>
-      </w:r>
-      <w:r>
-        <w:t>.</w:t>
-      </w:r>
-      <w:r>
-        <w:t xml:space="preserve"> Open your Downloads folder and run the installer. It will be called something like R-</w:t>
-      </w:r>
-      <w:r>
-        <w:t>4.0.4</w:t>
-      </w:r>
-      <w:r>
-        <w:t>-win.exe. All the default settings should be fine.</w:t>
-      </w:r>
-    </w:p>
-    <w:p>
-      <w:r>
-        <w:rPr>
-          <w:b/>
-          <w:bCs/>
-        </w:rPr>
-        <w:t>Step 2.</w:t>
-      </w:r>
-      <w:r>
-        <w:t xml:space="preserve"> Install Rstudio. If it is</w:t>
-      </w:r>
-      <w:r>
-        <w:t xml:space="preserve"> already installed, go to step 3</w:t>
-      </w:r>
-      <w:r>
-        <w:t>.</w:t>
-      </w:r>
-    </w:p>
-    <w:p>
-      <w:r>
-        <w:t xml:space="preserve">Go to </w:t>
-      </w:r>
-      <w:hyperlink r:id="rId8" w:anchor="download" w:history="1">
         <w:r>
           <w:rPr>
             <w:rStyle w:val="Hyperlink"/>
           </w:rPr>
-          <w:t>https://rstudio.com/products/rstudio/download/#download</w:t>
+          <w:t>RStudio</w:t>
+        </w:r>
+        <w:r>
+          <w:rPr>
+            <w:rStyle w:val="Hyperlink"/>
+          </w:rPr>
+          <w:t>.com/</w:t>
         </w:r>
       </w:hyperlink>
       <w:r>
-        <w:t xml:space="preserve"> and click the big blue button that says “Download Rstudio for Windows”. This file is about 150 MB. Go to your Downloads folder and run the installer. Again, the default settings </w:t>
+        <w:t xml:space="preserve"> and click “Download R </w:t>
+      </w:r>
+      <w:r>
+        <w:t>4</w:t>
+      </w:r>
+      <w:r>
+        <w:t>.x.x for Windows” (</w:t>
+      </w:r>
+      <w:r>
+        <w:t>l</w:t>
+      </w:r>
+      <w:r>
+        <w:t xml:space="preserve">atest version at time of writing was R </w:t>
+      </w:r>
+      <w:r>
+        <w:t>4.</w:t>
+      </w:r>
+      <w:r>
+        <w:t>2.1</w:t>
+      </w:r>
+      <w:r>
+        <w:t>)</w:t>
+      </w:r>
+      <w:r>
+        <w:t>.</w:t>
+      </w:r>
+      <w:r>
+        <w:t xml:space="preserve"> Open your Downloads folder and </w:t>
+      </w:r>
+      <w:r>
+        <w:t>find the installer; i</w:t>
+      </w:r>
+      <w:r>
+        <w:t>t will be called something like R-</w:t>
+      </w:r>
+      <w:r>
+        <w:t>4.</w:t>
+      </w:r>
+      <w:r>
+        <w:t>2.1</w:t>
+      </w:r>
+      <w:r>
+        <w:t xml:space="preserve">-win.exe. </w:t>
+      </w:r>
+      <w:r>
+        <w:t xml:space="preserve">Run the installer. </w:t>
+      </w:r>
+      <w:r>
+        <w:t>All the default settings should be fine.</w:t>
+      </w:r>
+    </w:p>
+    <w:p>
+      <w:r>
+        <w:rPr>
+          <w:b/>
+          <w:bCs/>
+        </w:rPr>
+        <w:t>Step 2.</w:t>
+      </w:r>
+      <w:r>
+        <w:t xml:space="preserve"> Install </w:t>
+      </w:r>
+      <w:r>
+        <w:t>RStudio</w:t>
+      </w:r>
+      <w:r>
+        <w:t>. If it is</w:t>
+      </w:r>
+      <w:r>
+        <w:t xml:space="preserve"> already installed, go to step 3</w:t>
+      </w:r>
+      <w:r>
+        <w:t>.</w:t>
+      </w:r>
+    </w:p>
+    <w:p>
+      <w:r>
+        <w:t xml:space="preserve">Go to </w:t>
+      </w:r>
+      <w:hyperlink r:id="rId9" w:anchor="download" w:history="1">
+        <w:r>
+          <w:rPr>
+            <w:rStyle w:val="Hyperlink"/>
+          </w:rPr>
+          <w:t>https://</w:t>
+        </w:r>
+        <w:r>
+          <w:rPr>
+            <w:rStyle w:val="Hyperlink"/>
+          </w:rPr>
+          <w:t>RStudio</w:t>
+        </w:r>
+        <w:r>
+          <w:rPr>
+            <w:rStyle w:val="Hyperlink"/>
+          </w:rPr>
+          <w:t>.com/products/</w:t>
+        </w:r>
+        <w:r>
+          <w:rPr>
+            <w:rStyle w:val="Hyperlink"/>
+          </w:rPr>
+          <w:t>RStudio</w:t>
+        </w:r>
+        <w:r>
+          <w:rPr>
+            <w:rStyle w:val="Hyperlink"/>
+          </w:rPr>
+          <w:t>/download/#download</w:t>
+        </w:r>
+      </w:hyperlink>
+      <w:r>
+        <w:t xml:space="preserve"> and click the big blue button that says “Download </w:t>
+      </w:r>
+      <w:r>
+        <w:t>RStudio</w:t>
+      </w:r>
+      <w:r>
+        <w:t xml:space="preserve"> for Windows”. </w:t>
+      </w:r>
+      <w:r>
+        <w:t>Again, g</w:t>
+      </w:r>
+      <w:r>
+        <w:t>o to your Downloads folder and run the installer</w:t>
+      </w:r>
+      <w:r>
+        <w:t>; a</w:t>
+      </w:r>
+      <w:r>
+        <w:t xml:space="preserve">gain, the default settings </w:t>
       </w:r>
       <w:r>
         <w:t>are fine for our purposes.</w:t>
@@ -296,7 +380,13 @@
         <w:t>Step 3.</w:t>
       </w:r>
       <w:r>
-        <w:t xml:space="preserve"> Update R and Rstudio.</w:t>
+        <w:t xml:space="preserve"> Update R and </w:t>
+      </w:r>
+      <w:r>
+        <w:t>RStudio</w:t>
+      </w:r>
+      <w:r>
+        <w:t>.</w:t>
       </w:r>
     </w:p>
     <w:p>
@@ -312,7 +402,19 @@
     </w:p>
     <w:p>
       <w:r>
-        <w:t>To update R, open the R console. Run the following commands:</w:t>
+        <w:t>To update R, open the R console</w:t>
+      </w:r>
+      <w:r>
+        <w:t xml:space="preserve"> (it is recommended to not do this through </w:t>
+      </w:r>
+      <w:r>
+        <w:t>RStudio</w:t>
+      </w:r>
+      <w:r>
+        <w:t>)</w:t>
+      </w:r>
+      <w:r>
+        <w:t>. Run the following commands:</w:t>
       </w:r>
     </w:p>
     <w:p>
@@ -392,12 +494,72 @@
         <w:rPr>
           <w:rFonts w:cs="Times New Roman"/>
         </w:rPr>
-        <w:t>This will install the “installr” package, load the package, and run the updateR function, which will search for the latest version and install it if there is one available. It will generate various popups; just agree to the default options and it should all be fine.</w:t>
-      </w:r>
-    </w:p>
-    <w:p>
-      <w:r>
-        <w:t>To update Rstudio, open Rstudio. In the menu bar up top, click Help &gt; Check for Updates. If there is a newer version available, click “Quit and download</w:t>
+        <w:t xml:space="preserve">This will install the </w:t>
+      </w:r>
+      <w:r>
+        <w:rPr>
+          <w:rStyle w:val="CodeChar"/>
+        </w:rPr>
+        <w:t>installr</w:t>
+      </w:r>
+      <w:r>
+        <w:rPr>
+          <w:rFonts w:cs="Times New Roman"/>
+        </w:rPr>
+        <w:t xml:space="preserve"> </w:t>
+      </w:r>
+      <w:r>
+        <w:rPr>
+          <w:rFonts w:cs="Times New Roman"/>
+        </w:rPr>
+        <w:t xml:space="preserve">package, load the package, and run </w:t>
+      </w:r>
+      <w:r>
+        <w:rPr>
+          <w:rFonts w:cs="Times New Roman"/>
+        </w:rPr>
+        <w:t>its</w:t>
+      </w:r>
+      <w:r>
+        <w:rPr>
+          <w:rFonts w:cs="Times New Roman"/>
+        </w:rPr>
+        <w:t xml:space="preserve"> </w:t>
+      </w:r>
+      <w:r>
+        <w:rPr>
+          <w:rStyle w:val="CodeChar"/>
+        </w:rPr>
+        <w:t>updateR</w:t>
+      </w:r>
+      <w:r>
+        <w:rPr>
+          <w:rFonts w:cs="Times New Roman"/>
+        </w:rPr>
+        <w:t xml:space="preserve"> function, which will search for the latest version and install it if there is one available. It will generate various popups; just agree to the default options and it should all be fine.</w:t>
+      </w:r>
+    </w:p>
+    <w:p>
+      <w:r>
+        <w:t xml:space="preserve">To update </w:t>
+      </w:r>
+      <w:r>
+        <w:t>RStudio</w:t>
+      </w:r>
+      <w:r>
+        <w:t xml:space="preserve">, open </w:t>
+      </w:r>
+      <w:r>
+        <w:t xml:space="preserve">RStudio and </w:t>
+      </w:r>
+      <w:r>
+        <w:t>click Help &gt; Check for Updates</w:t>
+      </w:r>
+      <w:r>
+        <w:t xml:space="preserve"> in the menu bar</w:t>
+      </w:r>
+      <w:r>
+        <w:t>. If there is a newer version available, click “Quit and download</w:t>
       </w:r>
       <w:r>
         <w:t>.</w:t>
@@ -427,15 +589,48 @@
     <w:p>
       <w:r>
         <w:lastRenderedPageBreak/>
-        <w:t xml:space="preserve">Sox is a small command-line program that we use to process audio data. You won’t need to do anything directly with it, but it needs to be installed on your computer. </w:t>
-      </w:r>
-      <w:r>
-        <w:t>This program has been on version 14.4.2 since 2015</w:t>
+        <w:t>So</w:t>
+      </w:r>
+      <w:r>
+        <w:t>X</w:t>
+      </w:r>
+      <w:r>
+        <w:t xml:space="preserve"> </w:t>
+      </w:r>
+      <w:r>
+        <w:t xml:space="preserve">(aka Sound eXchange) </w:t>
+      </w:r>
+      <w:r>
+        <w:t xml:space="preserve">is a command-line program that </w:t>
+      </w:r>
+      <w:r>
+        <w:t>the app uses</w:t>
+      </w:r>
+      <w:r>
+        <w:t xml:space="preserve"> to process audio data. You w</w:t>
+      </w:r>
+      <w:r>
+        <w:t>ill not</w:t>
+      </w:r>
+      <w:r>
+        <w:t xml:space="preserve"> need to do anything directly with it, but it needs to be installed on your computer. </w:t>
+      </w:r>
+      <w:r>
+        <w:t>Th</w:t>
+      </w:r>
+      <w:r>
+        <w:t>e most recent release is</w:t>
+      </w:r>
+      <w:r>
+        <w:t xml:space="preserve"> version 14.4.2</w:t>
+      </w:r>
+      <w:r>
+        <w:t>, which works well for our purposes</w:t>
       </w:r>
       <w:r>
         <w:t xml:space="preserve">. Go to </w:t>
       </w:r>
-      <w:hyperlink r:id="rId9" w:history="1">
+      <w:hyperlink r:id="rId10" w:history="1">
         <w:r>
           <w:rPr>
             <w:rStyle w:val="Hyperlink"/>
@@ -444,9 +639,21 @@
         </w:r>
       </w:hyperlink>
       <w:r>
-        <w:t xml:space="preserve"> and click “Download latest version” (the big green button) to download the executable installer for Windows. Open your Downloads folder and run the installer. Make a note of where it is installed; the default is something like </w:t>
-      </w:r>
-      <w:r>
+        <w:t xml:space="preserve"> and click “Download latest version” (the big green button) to download the executable installer for Windows. Open your </w:t>
+      </w:r>
+      <w:r>
+        <w:rPr>
+          <w:rStyle w:val="CodeChar"/>
+        </w:rPr>
+        <w:t>Downloads</w:t>
+      </w:r>
+      <w:r>
+        <w:t xml:space="preserve"> folder and run the installer. Make a note of where it is installed; the default is something like </w:t>
+      </w:r>
+      <w:r>
+        <w:rPr>
+          <w:rStyle w:val="CodeChar"/>
+        </w:rPr>
         <w:t>C:\Program Files (x86)\sox-14-4-2</w:t>
       </w:r>
       <w:r>
@@ -536,13 +743,25 @@
         <w:t>PNW-Cnet model</w:t>
       </w:r>
       <w:r>
-        <w:t xml:space="preserve"> from RStudio, we first have to install</w:t>
+        <w:t xml:space="preserve"> from </w:t>
+      </w:r>
+      <w:r>
+        <w:t>RStudio</w:t>
+      </w:r>
+      <w:r>
+        <w:t>, we first have to install</w:t>
       </w:r>
       <w:r>
         <w:t xml:space="preserve"> a compatible version of</w:t>
       </w:r>
       <w:r>
-        <w:t xml:space="preserve"> Python and tell RStudio where to find it. </w:t>
+        <w:t xml:space="preserve"> Python and tell </w:t>
+      </w:r>
+      <w:r>
+        <w:t>RStudio</w:t>
+      </w:r>
+      <w:r>
+        <w:t xml:space="preserve"> where to find it. </w:t>
       </w:r>
       <w:r>
         <w:t>For</w:t>
@@ -554,15 +773,21 @@
         <w:t xml:space="preserve"> across different systems</w:t>
       </w:r>
       <w:r>
-        <w:t>, we do this using Miniconda, an environment manager that can be installed from within RStudio.</w:t>
-      </w:r>
-      <w:r>
-        <w:t xml:space="preserve"> </w:t>
-      </w:r>
-    </w:p>
-    <w:p>
-      <w:r>
-        <w:t>Open Rstudio</w:t>
+        <w:t xml:space="preserve">, we do this using Miniconda, an environment manager that can be installed from within </w:t>
+      </w:r>
+      <w:r>
+        <w:t>RStudio</w:t>
+      </w:r>
+      <w:r>
+        <w:t>.</w:t>
+      </w:r>
+    </w:p>
+    <w:p>
+      <w:r>
+        <w:t xml:space="preserve">Open </w:t>
+      </w:r>
+      <w:r>
+        <w:t>RStudio</w:t>
       </w:r>
       <w:r>
         <w:t xml:space="preserve"> and use the console pane to</w:t>
@@ -664,7 +889,13 @@
         <w:t xml:space="preserve">The path will be shown in the console window once the installation is successful, but you can also check it </w:t>
       </w:r>
       <w:r>
-        <w:t xml:space="preserve">from RStudio </w:t>
+        <w:t xml:space="preserve">from </w:t>
+      </w:r>
+      <w:r>
+        <w:t>RStudio</w:t>
+      </w:r>
+      <w:r>
+        <w:t xml:space="preserve"> </w:t>
       </w:r>
       <w:r>
         <w:t xml:space="preserve">with the </w:t>
@@ -718,7 +949,13 @@
         <w:t>with its own set of packages, which</w:t>
       </w:r>
       <w:r>
-        <w:t xml:space="preserve"> RStudio will use to load and run the</w:t>
+        <w:t xml:space="preserve"> </w:t>
+      </w:r>
+      <w:r>
+        <w:t>RStudio</w:t>
+      </w:r>
+      <w:r>
+        <w:t xml:space="preserve"> will use to load and run the</w:t>
       </w:r>
       <w:r>
         <w:t xml:space="preserve"> model</w:t>
@@ -736,7 +973,13 @@
         <w:t xml:space="preserve"> need to configure this environment with the right Python packages. </w:t>
       </w:r>
       <w:r>
-        <w:t>Close RStudio, then u</w:t>
+        <w:t xml:space="preserve">Close </w:t>
+      </w:r>
+      <w:r>
+        <w:t>RStudio</w:t>
+      </w:r>
+      <w:r>
+        <w:t>, then u</w:t>
       </w:r>
       <w:r>
         <w:t>se the Windows search bar to search for "anaconda" and click on the "Anaconda Prompt" option. This should spawn a command prompt window that looks like this:</w:t>
@@ -765,7 +1008,7 @@
                     </pic:cNvPicPr>
                   </pic:nvPicPr>
                   <pic:blipFill rotWithShape="1">
-                    <a:blip r:embed="rId10">
+                    <a:blip r:embed="rId11">
                       <a:extLst>
                         <a:ext uri="{28A0092B-C50C-407E-A947-70E740481C1C}">
                           <a14:useLocalDpi xmlns:a14="http://schemas.microsoft.com/office/drawing/2010/main" val="0"/>
@@ -836,7 +1079,13 @@
         <w:t xml:space="preserve"> </w:t>
       </w:r>
       <w:r>
-        <w:t>We can run commands from this window just like from the RStudio console pane. Enter the command</w:t>
+        <w:t xml:space="preserve">We can run commands from this window just like from the </w:t>
+      </w:r>
+      <w:r>
+        <w:t>RStudio</w:t>
+      </w:r>
+      <w:r>
+        <w:t xml:space="preserve"> console pane. Enter the command</w:t>
       </w:r>
     </w:p>
     <w:p>
@@ -915,7 +1164,7 @@
                     </pic:cNvPicPr>
                   </pic:nvPicPr>
                   <pic:blipFill rotWithShape="1">
-                    <a:blip r:embed="rId11">
+                    <a:blip r:embed="rId12">
                       <a:extLst>
                         <a:ext uri="{28A0092B-C50C-407E-A947-70E740481C1C}">
                           <a14:useLocalDpi xmlns:a14="http://schemas.microsoft.com/office/drawing/2010/main" val="0"/>
@@ -1000,7 +1249,7 @@
                     </pic:cNvPicPr>
                   </pic:nvPicPr>
                   <pic:blipFill>
-                    <a:blip r:embed="rId12">
+                    <a:blip r:embed="rId13">
                       <a:extLst>
                         <a:ext uri="{28A0092B-C50C-407E-A947-70E740481C1C}">
                           <a14:useLocalDpi xmlns:a14="http://schemas.microsoft.com/office/drawing/2010/main" val="0"/>
@@ -1062,7 +1311,16 @@
     </w:p>
     <w:p>
       <w:r>
-        <w:t>You will get a warning that several packages will be downgraded; type ‘y’ and hit Enter to proceed.</w:t>
+        <w:t xml:space="preserve">You will get a warning that several packages will be downgraded; type </w:t>
+      </w:r>
+      <w:r>
+        <w:rPr>
+          <w:rStyle w:val="CodeChar"/>
+        </w:rPr>
+        <w:t>y</w:t>
+      </w:r>
+      <w:r>
+        <w:t xml:space="preserve"> and hit Enter to proceed.</w:t>
       </w:r>
     </w:p>
     <w:p>
@@ -1070,10 +1328,45 @@
         <w:t>Next we are going to install some Python packages that are necessary for the neural net to work correctly.</w:t>
       </w:r>
       <w:r>
+        <w:t xml:space="preserve"> We will install these using the </w:t>
+      </w:r>
+      <w:r>
+        <w:rPr>
+          <w:rStyle w:val="CodeChar"/>
+        </w:rPr>
+        <w:t>pip</w:t>
+      </w:r>
+      <w:r>
+        <w:t xml:space="preserve"> tool.</w:t>
+      </w:r>
+      <w:r>
         <w:t xml:space="preserve"> </w:t>
       </w:r>
-      <w:r>
-        <w:t xml:space="preserve">We will install these using the </w:t>
+    </w:p>
+    <w:p>
+      <w:r>
+        <w:t xml:space="preserve">[Note: Anaconda has recently changed to a licensing model which requires a paid license for “Commercial” users, i.e. those within an organization with &gt;200 users, to access the Anaconda Repositories. </w:t>
+      </w:r>
+      <w:r>
+        <w:t xml:space="preserve">Using </w:t>
+      </w:r>
+      <w:r>
+        <w:rPr>
+          <w:rStyle w:val="CodeChar"/>
+        </w:rPr>
+        <w:t>conda install</w:t>
+      </w:r>
+      <w:r>
+        <w:t xml:space="preserve"> for most packages will by default install from the Anaconda Repositories. </w:t>
+      </w:r>
+      <w:r>
+        <w:t xml:space="preserve">By </w:t>
+      </w:r>
+      <w:r>
+        <w:t>contrast</w:t>
+      </w:r>
+      <w:r>
+        <w:t xml:space="preserve">, </w:t>
       </w:r>
       <w:r>
         <w:rPr>
@@ -1082,50 +1375,9 @@
         <w:t>pip</w:t>
       </w:r>
       <w:r>
-        <w:t xml:space="preserve"> tool</w:t>
-      </w:r>
-      <w:r>
-        <w:t>.</w:t>
-      </w:r>
-      <w:r>
-        <w:t xml:space="preserve"> </w:t>
-      </w:r>
-    </w:p>
-    <w:p>
-      <w:r>
-        <w:t xml:space="preserve">[Note: Anaconda has recently changed to a licensing model which requires a paid license for “Commercial” users, i.e. those within an organization with &gt;200 users, to access the Anaconda Repositories. </w:t>
-      </w:r>
-      <w:r>
-        <w:t xml:space="preserve">Using </w:t>
-      </w:r>
-      <w:r>
-        <w:rPr>
-          <w:rStyle w:val="CodeChar"/>
-        </w:rPr>
-        <w:t>conda install</w:t>
-      </w:r>
-      <w:r>
-        <w:t xml:space="preserve"> for most packages will by default install from the Anaconda Repositories. </w:t>
-      </w:r>
-      <w:r>
-        <w:t xml:space="preserve">By </w:t>
-      </w:r>
-      <w:r>
-        <w:t>contrast</w:t>
-      </w:r>
-      <w:r>
-        <w:t xml:space="preserve">, </w:t>
-      </w:r>
-      <w:r>
-        <w:rPr>
-          <w:rStyle w:val="CodeChar"/>
-        </w:rPr>
-        <w:t>pip</w:t>
-      </w:r>
-      <w:r>
         <w:t xml:space="preserve"> installs from the Python Package Index (</w:t>
       </w:r>
-      <w:hyperlink r:id="rId13" w:history="1">
+      <w:hyperlink r:id="rId14" w:history="1">
         <w:r>
           <w:rPr>
             <w:rStyle w:val="Hyperlink"/>
@@ -1424,7 +1676,7 @@
                     </pic:cNvPicPr>
                   </pic:nvPicPr>
                   <pic:blipFill>
-                    <a:blip r:embed="rId14">
+                    <a:blip r:embed="rId15">
                       <a:extLst>
                         <a:ext uri="{28A0092B-C50C-407E-A947-70E740481C1C}">
                           <a14:useLocalDpi xmlns:a14="http://schemas.microsoft.com/office/drawing/2010/main" val="0"/>
@@ -1539,6 +1791,13 @@
           <w:rFonts w:cs="Times New Roman"/>
           <w:szCs w:val="24"/>
         </w:rPr>
+        <w:sectPr>
+          <w:footerReference w:type="default" r:id="rId16"/>
+          <w:pgSz w:w="12240" w:h="15840"/>
+          <w:pgMar w:top="1440" w:right="1440" w:bottom="1440" w:left="1440" w:header="720" w:footer="720" w:gutter="0"/>
+          <w:cols w:space="720"/>
+          <w:docGrid w:linePitch="360"/>
+        </w:sectPr>
       </w:pPr>
       <w:r>
         <w:rPr>
@@ -1579,42 +1838,291 @@
       <w:pPr>
         <w:rPr>
           <w:rFonts w:cs="Times New Roman"/>
-          <w:szCs w:val="24"/>
-        </w:rPr>
-      </w:pPr>
-      <w:r>
-        <w:rPr>
-          <w:rFonts w:cs="Times New Roman"/>
-          <w:szCs w:val="24"/>
-        </w:rPr>
-        <w:t xml:space="preserve">Note: A major advantage of a conda environment is that it is highly self-contained. If </w:t>
-      </w:r>
-      <w:r>
-        <w:rPr>
-          <w:rFonts w:cs="Times New Roman"/>
-          <w:szCs w:val="24"/>
-        </w:rPr>
-        <w:t>all else fails, you always have the option</w:t>
-      </w:r>
-      <w:r>
-        <w:rPr>
-          <w:rFonts w:cs="Times New Roman"/>
-          <w:szCs w:val="24"/>
-        </w:rPr>
-        <w:t xml:space="preserve"> to simply delete the </w:t>
-      </w:r>
-      <w:r>
-        <w:rPr>
-          <w:rStyle w:val="CodeChar"/>
+          <w:b/>
+          <w:bCs/>
+          <w:szCs w:val="24"/>
+          <w:u w:val="single"/>
+        </w:rPr>
+      </w:pPr>
+      <w:r>
+        <w:rPr>
+          <w:rFonts w:cs="Times New Roman"/>
+          <w:b/>
+          <w:bCs/>
+          <w:szCs w:val="24"/>
+          <w:u w:val="single"/>
+        </w:rPr>
+        <w:lastRenderedPageBreak/>
+        <w:t>A n</w:t>
+      </w:r>
+      <w:r>
+        <w:rPr>
+          <w:rFonts w:cs="Times New Roman"/>
+          <w:b/>
+          <w:bCs/>
+          <w:szCs w:val="24"/>
+          <w:u w:val="single"/>
+        </w:rPr>
+        <w:t>ote</w:t>
+      </w:r>
+      <w:r>
+        <w:rPr>
+          <w:rFonts w:cs="Times New Roman"/>
+          <w:b/>
+          <w:bCs/>
+          <w:szCs w:val="24"/>
+          <w:u w:val="single"/>
+        </w:rPr>
+        <w:t xml:space="preserve"> o</w:t>
+      </w:r>
+      <w:r>
+        <w:rPr>
+          <w:rFonts w:cs="Times New Roman"/>
+          <w:b/>
+          <w:bCs/>
+          <w:szCs w:val="24"/>
+          <w:u w:val="single"/>
+        </w:rPr>
+        <w:t xml:space="preserve">n </w:t>
+      </w:r>
+      <w:r>
+        <w:rPr>
+          <w:rFonts w:cs="Times New Roman"/>
+          <w:b/>
+          <w:bCs/>
+          <w:szCs w:val="24"/>
+          <w:u w:val="single"/>
+        </w:rPr>
+        <w:t xml:space="preserve">the </w:t>
+      </w:r>
+      <w:r>
+        <w:rPr>
+          <w:rStyle w:val="CodeChar"/>
+          <w:b/>
+          <w:bCs/>
+          <w:u w:val="single"/>
         </w:rPr>
         <w:t>r-reticulate</w:t>
       </w:r>
       <w:r>
         <w:rPr>
           <w:rFonts w:cs="Times New Roman"/>
-          <w:szCs w:val="24"/>
-        </w:rPr>
-        <w:t xml:space="preserve"> environment and recreate it. In the Anaconda prompt, if you enter</w:t>
+          <w:b/>
+          <w:bCs/>
+          <w:szCs w:val="24"/>
+          <w:u w:val="single"/>
+        </w:rPr>
+        <w:t xml:space="preserve"> environment</w:t>
+      </w:r>
+    </w:p>
+    <w:p>
+      <w:pPr>
+        <w:rPr>
+          <w:rFonts w:cs="Times New Roman"/>
+          <w:szCs w:val="24"/>
+        </w:rPr>
+      </w:pPr>
+      <w:r>
+        <w:rPr>
+          <w:rFonts w:cs="Times New Roman"/>
+          <w:szCs w:val="24"/>
+        </w:rPr>
+        <w:t xml:space="preserve">A major </w:t>
+      </w:r>
+      <w:r>
+        <w:rPr>
+          <w:rFonts w:cs="Times New Roman"/>
+          <w:szCs w:val="24"/>
+        </w:rPr>
+        <w:t>benefit</w:t>
+      </w:r>
+      <w:r>
+        <w:rPr>
+          <w:rFonts w:cs="Times New Roman"/>
+          <w:szCs w:val="24"/>
+        </w:rPr>
+        <w:t xml:space="preserve"> of </w:t>
+      </w:r>
+      <w:r>
+        <w:rPr>
+          <w:rFonts w:cs="Times New Roman"/>
+          <w:szCs w:val="24"/>
+        </w:rPr>
+        <w:t>using an environment manager like Miniconda is that conda environments are highly self-contained</w:t>
+      </w:r>
+      <w:r>
+        <w:rPr>
+          <w:rFonts w:cs="Times New Roman"/>
+          <w:szCs w:val="24"/>
+        </w:rPr>
+        <w:t xml:space="preserve">. </w:t>
+      </w:r>
+      <w:r>
+        <w:rPr>
+          <w:rFonts w:cs="Times New Roman"/>
+          <w:szCs w:val="24"/>
+        </w:rPr>
+        <w:t>As a result, i</w:t>
+      </w:r>
+      <w:r>
+        <w:rPr>
+          <w:rFonts w:cs="Times New Roman"/>
+          <w:szCs w:val="24"/>
+        </w:rPr>
+        <w:t xml:space="preserve">t is actually </w:t>
+      </w:r>
+      <w:r>
+        <w:rPr>
+          <w:rFonts w:cs="Times New Roman"/>
+          <w:szCs w:val="24"/>
+        </w:rPr>
+        <w:t>very easy</w:t>
+      </w:r>
+      <w:r>
+        <w:rPr>
+          <w:rFonts w:cs="Times New Roman"/>
+          <w:szCs w:val="24"/>
+        </w:rPr>
+        <w:t xml:space="preserve"> to</w:t>
+      </w:r>
+      <w:r>
+        <w:rPr>
+          <w:rFonts w:cs="Times New Roman"/>
+          <w:szCs w:val="24"/>
+        </w:rPr>
+        <w:t xml:space="preserve"> delete the </w:t>
+      </w:r>
+      <w:r>
+        <w:rPr>
+          <w:rStyle w:val="CodeChar"/>
+        </w:rPr>
+        <w:t>r-reticulate</w:t>
+      </w:r>
+      <w:r>
+        <w:rPr>
+          <w:rFonts w:cs="Times New Roman"/>
+          <w:szCs w:val="24"/>
+        </w:rPr>
+        <w:t xml:space="preserve"> environment and recreate it</w:t>
+      </w:r>
+      <w:r>
+        <w:rPr>
+          <w:rFonts w:cs="Times New Roman"/>
+          <w:szCs w:val="24"/>
+        </w:rPr>
+        <w:t>, and t</w:t>
+      </w:r>
+      <w:r>
+        <w:rPr>
+          <w:rFonts w:cs="Times New Roman"/>
+          <w:szCs w:val="24"/>
+        </w:rPr>
+        <w:t xml:space="preserve">his </w:t>
+      </w:r>
+      <w:r>
+        <w:rPr>
+          <w:rFonts w:cs="Times New Roman"/>
+          <w:szCs w:val="24"/>
+        </w:rPr>
+        <w:t>can be very useful</w:t>
+      </w:r>
+      <w:r>
+        <w:rPr>
+          <w:rFonts w:cs="Times New Roman"/>
+          <w:szCs w:val="24"/>
+        </w:rPr>
+        <w:t xml:space="preserve"> in </w:t>
+      </w:r>
+      <w:r>
+        <w:rPr>
+          <w:rFonts w:cs="Times New Roman"/>
+          <w:szCs w:val="24"/>
+        </w:rPr>
+        <w:t xml:space="preserve">troubleshooting and </w:t>
+      </w:r>
+      <w:r>
+        <w:rPr>
+          <w:rFonts w:cs="Times New Roman"/>
+          <w:szCs w:val="24"/>
+        </w:rPr>
+        <w:t>resolving issues</w:t>
+      </w:r>
+      <w:r>
+        <w:rPr>
+          <w:rFonts w:cs="Times New Roman"/>
+          <w:szCs w:val="24"/>
+        </w:rPr>
+        <w:t>, especially</w:t>
+      </w:r>
+      <w:r>
+        <w:rPr>
+          <w:rFonts w:cs="Times New Roman"/>
+          <w:szCs w:val="24"/>
+        </w:rPr>
+        <w:t xml:space="preserve"> on machines where the app has previously been installed</w:t>
+      </w:r>
+      <w:r>
+        <w:rPr>
+          <w:rFonts w:cs="Times New Roman"/>
+          <w:szCs w:val="24"/>
+        </w:rPr>
+        <w:t xml:space="preserve">. </w:t>
+      </w:r>
+      <w:r>
+        <w:rPr>
+          <w:rFonts w:cs="Times New Roman"/>
+          <w:szCs w:val="24"/>
+        </w:rPr>
+        <w:t xml:space="preserve">The </w:t>
+      </w:r>
+      <w:r>
+        <w:rPr>
+          <w:rFonts w:cs="Times New Roman"/>
+          <w:szCs w:val="24"/>
+        </w:rPr>
+        <w:t>simplest</w:t>
+      </w:r>
+      <w:r>
+        <w:rPr>
+          <w:rFonts w:cs="Times New Roman"/>
+          <w:szCs w:val="24"/>
+        </w:rPr>
+        <w:t xml:space="preserve"> way</w:t>
+      </w:r>
+      <w:r>
+        <w:rPr>
+          <w:rFonts w:cs="Times New Roman"/>
+          <w:szCs w:val="24"/>
+        </w:rPr>
+        <w:t xml:space="preserve"> to remove the environment</w:t>
+      </w:r>
+      <w:r>
+        <w:rPr>
+          <w:rFonts w:cs="Times New Roman"/>
+          <w:szCs w:val="24"/>
+        </w:rPr>
+        <w:t xml:space="preserve"> is to</w:t>
+      </w:r>
+      <w:r>
+        <w:rPr>
+          <w:rFonts w:cs="Times New Roman"/>
+          <w:szCs w:val="24"/>
+        </w:rPr>
+        <w:t xml:space="preserve"> open</w:t>
+      </w:r>
+      <w:r>
+        <w:rPr>
+          <w:rFonts w:cs="Times New Roman"/>
+          <w:szCs w:val="24"/>
+        </w:rPr>
+        <w:t xml:space="preserve"> the Anaconda </w:t>
+      </w:r>
+      <w:r>
+        <w:rPr>
+          <w:rFonts w:cs="Times New Roman"/>
+          <w:szCs w:val="24"/>
+        </w:rPr>
+        <w:t>prompt and enter</w:t>
       </w:r>
     </w:p>
     <w:p>
@@ -1622,7 +2130,216 @@
         <w:pStyle w:val="Code"/>
       </w:pPr>
       <w:r>
-        <w:lastRenderedPageBreak/>
+        <w:t>conda env remove --name r-reticulate</w:t>
+      </w:r>
+    </w:p>
+    <w:p>
+      <w:pPr>
+        <w:rPr>
+          <w:rFonts w:cs="Times New Roman"/>
+          <w:szCs w:val="24"/>
+        </w:rPr>
+      </w:pPr>
+      <w:r>
+        <w:rPr>
+          <w:rFonts w:cs="Times New Roman"/>
+          <w:szCs w:val="24"/>
+        </w:rPr>
+        <w:t xml:space="preserve">Enter </w:t>
+      </w:r>
+      <w:r>
+        <w:rPr>
+          <w:rStyle w:val="CodeChar"/>
+        </w:rPr>
+        <w:t>y</w:t>
+      </w:r>
+      <w:r>
+        <w:rPr>
+          <w:rFonts w:cs="Times New Roman"/>
+          <w:szCs w:val="24"/>
+        </w:rPr>
+        <w:t xml:space="preserve"> when you are prompted to proceed. </w:t>
+      </w:r>
+      <w:r>
+        <w:rPr>
+          <w:rFonts w:cs="Times New Roman"/>
+          <w:szCs w:val="24"/>
+        </w:rPr>
+        <w:t xml:space="preserve">The </w:t>
+      </w:r>
+      <w:r>
+        <w:rPr>
+          <w:rStyle w:val="CodeChar"/>
+        </w:rPr>
+        <w:t>r-reticulate</w:t>
+      </w:r>
+      <w:r>
+        <w:rPr>
+          <w:rFonts w:cs="Times New Roman"/>
+          <w:szCs w:val="24"/>
+        </w:rPr>
+        <w:t xml:space="preserve"> environment and all its packages will be deleted.</w:t>
+      </w:r>
+      <w:r>
+        <w:rPr>
+          <w:rFonts w:cs="Times New Roman"/>
+          <w:szCs w:val="24"/>
+        </w:rPr>
+        <w:t xml:space="preserve"> </w:t>
+      </w:r>
+      <w:r>
+        <w:rPr>
+          <w:rFonts w:cs="Times New Roman"/>
+          <w:szCs w:val="24"/>
+        </w:rPr>
+        <w:t>O</w:t>
+      </w:r>
+      <w:r>
+        <w:rPr>
+          <w:rFonts w:cs="Times New Roman"/>
+          <w:szCs w:val="24"/>
+        </w:rPr>
+        <w:t>ther environments will</w:t>
+      </w:r>
+      <w:r>
+        <w:rPr>
+          <w:rFonts w:cs="Times New Roman"/>
+          <w:szCs w:val="24"/>
+        </w:rPr>
+        <w:t xml:space="preserve"> not</w:t>
+      </w:r>
+      <w:r>
+        <w:rPr>
+          <w:rFonts w:cs="Times New Roman"/>
+          <w:szCs w:val="24"/>
+        </w:rPr>
+        <w:t xml:space="preserve"> be affected</w:t>
+      </w:r>
+      <w:r>
+        <w:rPr>
+          <w:rFonts w:cs="Times New Roman"/>
+          <w:szCs w:val="24"/>
+        </w:rPr>
+        <w:t>, nor will your installation of Miniconda</w:t>
+      </w:r>
+      <w:r>
+        <w:rPr>
+          <w:rFonts w:cs="Times New Roman"/>
+          <w:szCs w:val="24"/>
+        </w:rPr>
+        <w:t xml:space="preserve"> itself</w:t>
+      </w:r>
+      <w:r>
+        <w:rPr>
+          <w:rFonts w:cs="Times New Roman"/>
+          <w:szCs w:val="24"/>
+        </w:rPr>
+        <w:t>.</w:t>
+      </w:r>
+    </w:p>
+    <w:p>
+      <w:pPr>
+        <w:rPr>
+          <w:rFonts w:cs="Times New Roman"/>
+          <w:szCs w:val="24"/>
+        </w:rPr>
+      </w:pPr>
+      <w:r>
+        <w:rPr>
+          <w:rFonts w:cs="Times New Roman"/>
+          <w:szCs w:val="24"/>
+        </w:rPr>
+        <w:t>However, e</w:t>
+      </w:r>
+      <w:r>
+        <w:rPr>
+          <w:rFonts w:cs="Times New Roman"/>
+          <w:szCs w:val="24"/>
+        </w:rPr>
+        <w:t xml:space="preserve">ach conda environment lives in its own folder, and running </w:t>
+      </w:r>
+      <w:r>
+        <w:rPr>
+          <w:rStyle w:val="CodeChar"/>
+        </w:rPr>
+        <w:t>conda env remove</w:t>
+      </w:r>
+      <w:r>
+        <w:rPr>
+          <w:rFonts w:cs="Times New Roman"/>
+          <w:szCs w:val="24"/>
+        </w:rPr>
+        <w:t xml:space="preserve"> </w:t>
+      </w:r>
+      <w:r>
+        <w:rPr>
+          <w:rFonts w:cs="Times New Roman"/>
+          <w:szCs w:val="24"/>
+        </w:rPr>
+        <w:t>will</w:t>
+      </w:r>
+      <w:r>
+        <w:rPr>
+          <w:rFonts w:cs="Times New Roman"/>
+          <w:szCs w:val="24"/>
+        </w:rPr>
+        <w:t xml:space="preserve"> not actually delete this folder. If you want to be really thorough, you </w:t>
+      </w:r>
+      <w:r>
+        <w:rPr>
+          <w:rFonts w:cs="Times New Roman"/>
+          <w:szCs w:val="24"/>
+        </w:rPr>
+        <w:t>can find and remove the folder manually in File Explorer</w:t>
+      </w:r>
+      <w:r>
+        <w:rPr>
+          <w:rFonts w:cs="Times New Roman"/>
+          <w:szCs w:val="24"/>
+        </w:rPr>
+        <w:t>.</w:t>
+      </w:r>
+      <w:r>
+        <w:rPr>
+          <w:rFonts w:cs="Times New Roman"/>
+          <w:szCs w:val="24"/>
+        </w:rPr>
+        <w:t xml:space="preserve"> </w:t>
+      </w:r>
+      <w:r>
+        <w:rPr>
+          <w:rFonts w:cs="Times New Roman"/>
+          <w:szCs w:val="24"/>
+        </w:rPr>
+        <w:t xml:space="preserve">(This is </w:t>
+      </w:r>
+      <w:r>
+        <w:rPr>
+          <w:rFonts w:cs="Times New Roman"/>
+          <w:szCs w:val="24"/>
+        </w:rPr>
+        <w:t xml:space="preserve">certainly </w:t>
+      </w:r>
+      <w:r>
+        <w:rPr>
+          <w:rFonts w:cs="Times New Roman"/>
+          <w:szCs w:val="24"/>
+        </w:rPr>
+        <w:t xml:space="preserve">not necessary, but it makes everything slightly neater.) </w:t>
+      </w:r>
+      <w:r>
+        <w:rPr>
+          <w:rFonts w:cs="Times New Roman"/>
+          <w:szCs w:val="24"/>
+        </w:rPr>
+        <w:t>Before removing the environment through the Anaconda prompt, run</w:t>
+      </w:r>
+    </w:p>
+    <w:p>
+      <w:pPr>
+        <w:pStyle w:val="Code"/>
+      </w:pPr>
+      <w:r>
         <w:t>conda env list</w:t>
       </w:r>
     </w:p>
@@ -1638,7 +2355,7 @@
           <w:rFonts w:cs="Times New Roman"/>
           <w:szCs w:val="24"/>
         </w:rPr>
-        <w:t xml:space="preserve">You will get a list of your conda environments and where they are located. </w:t>
+        <w:t>You will get a list of your conda environments and where they are located.</w:t>
       </w:r>
     </w:p>
     <w:p>
@@ -1672,7 +2389,7 @@
                     </pic:cNvPicPr>
                   </pic:nvPicPr>
                   <pic:blipFill>
-                    <a:blip r:embed="rId15">
+                    <a:blip r:embed="rId17">
                       <a:extLst>
                         <a:ext uri="{28A0092B-C50C-407E-A947-70E740481C1C}">
                           <a14:useLocalDpi xmlns:a14="http://schemas.microsoft.com/office/drawing/2010/main" val="0"/>
@@ -1743,7 +2460,28 @@
           <w:rFonts w:cs="Times New Roman"/>
           <w:szCs w:val="24"/>
         </w:rPr>
-        <w:t xml:space="preserve"> and paste it into the address bar of File Explorer</w:t>
+        <w:t xml:space="preserve"> </w:t>
+      </w:r>
+      <w:r>
+        <w:rPr>
+          <w:rFonts w:cs="Times New Roman"/>
+          <w:szCs w:val="24"/>
+        </w:rPr>
+        <w:t>then open</w:t>
+      </w:r>
+      <w:r>
+        <w:rPr>
+          <w:rFonts w:cs="Times New Roman"/>
+          <w:szCs w:val="24"/>
+        </w:rPr>
+        <w:t xml:space="preserve"> File Explorer</w:t>
+      </w:r>
+      <w:r>
+        <w:rPr>
+          <w:rFonts w:cs="Times New Roman"/>
+          <w:szCs w:val="24"/>
+        </w:rPr>
+        <w:t xml:space="preserve"> and paste the path into the address bar</w:t>
       </w:r>
       <w:r>
         <w:rPr>
@@ -1757,21 +2495,7 @@
           <w:rFonts w:cs="Times New Roman"/>
           <w:szCs w:val="24"/>
         </w:rPr>
-        <w:t>hen go up one level</w:t>
-      </w:r>
-      <w:r>
-        <w:rPr>
-          <w:rFonts w:cs="Times New Roman"/>
-          <w:szCs w:val="24"/>
-        </w:rPr>
-        <w:t xml:space="preserve"> (Alt + Up arrow)</w:t>
-      </w:r>
-      <w:r>
-        <w:rPr>
-          <w:rFonts w:cs="Times New Roman"/>
-          <w:szCs w:val="24"/>
-        </w:rPr>
-        <w:t xml:space="preserve"> to the </w:t>
+        <w:t xml:space="preserve">hen go up one level to the </w:t>
       </w:r>
       <w:r>
         <w:rPr>
@@ -1784,7 +2508,123 @@
           <w:rFonts w:cs="Times New Roman"/>
           <w:szCs w:val="24"/>
         </w:rPr>
-        <w:t xml:space="preserve"> folder. From here you can select and delete the </w:t>
+        <w:t xml:space="preserve"> folder.</w:t>
+      </w:r>
+      <w:r>
+        <w:rPr>
+          <w:rFonts w:cs="Times New Roman"/>
+          <w:szCs w:val="24"/>
+        </w:rPr>
+        <w:t xml:space="preserve"> You will see there is a folder for each environment (except </w:t>
+      </w:r>
+      <w:r>
+        <w:rPr>
+          <w:rStyle w:val="CodeChar"/>
+        </w:rPr>
+        <w:t>base</w:t>
+      </w:r>
+      <w:r>
+        <w:rPr>
+          <w:rFonts w:cs="Times New Roman"/>
+          <w:szCs w:val="24"/>
+        </w:rPr>
+        <w:t xml:space="preserve">, which lives in the </w:t>
+      </w:r>
+      <w:r>
+        <w:rPr>
+          <w:rStyle w:val="CodeChar"/>
+        </w:rPr>
+        <w:t>r-miniconda</w:t>
+      </w:r>
+      <w:r>
+        <w:rPr>
+          <w:rFonts w:cs="Times New Roman"/>
+          <w:szCs w:val="24"/>
+        </w:rPr>
+        <w:t xml:space="preserve"> folder</w:t>
+      </w:r>
+      <w:r>
+        <w:rPr>
+          <w:rFonts w:cs="Times New Roman"/>
+          <w:szCs w:val="24"/>
+        </w:rPr>
+        <w:t>, one level up</w:t>
+      </w:r>
+      <w:r>
+        <w:rPr>
+          <w:rFonts w:cs="Times New Roman"/>
+          <w:szCs w:val="24"/>
+        </w:rPr>
+        <w:t>).</w:t>
+      </w:r>
+      <w:r>
+        <w:rPr>
+          <w:rFonts w:cs="Times New Roman"/>
+          <w:szCs w:val="24"/>
+        </w:rPr>
+        <w:t xml:space="preserve"> </w:t>
+      </w:r>
+      <w:r>
+        <w:rPr>
+          <w:rFonts w:cs="Times New Roman"/>
+          <w:szCs w:val="24"/>
+        </w:rPr>
+        <w:t>Once you have remove</w:t>
+      </w:r>
+      <w:r>
+        <w:rPr>
+          <w:rFonts w:cs="Times New Roman"/>
+          <w:szCs w:val="24"/>
+        </w:rPr>
+        <w:t>d</w:t>
+      </w:r>
+      <w:r>
+        <w:rPr>
+          <w:rFonts w:cs="Times New Roman"/>
+          <w:szCs w:val="24"/>
+        </w:rPr>
+        <w:t xml:space="preserve"> the</w:t>
+      </w:r>
+      <w:r>
+        <w:rPr>
+          <w:rFonts w:cs="Times New Roman"/>
+          <w:szCs w:val="24"/>
+        </w:rPr>
+        <w:t xml:space="preserve"> </w:t>
+      </w:r>
+      <w:r>
+        <w:rPr>
+          <w:rFonts w:cs="Times New Roman"/>
+          <w:szCs w:val="24"/>
+        </w:rPr>
+        <w:t>environment</w:t>
+      </w:r>
+      <w:r>
+        <w:rPr>
+          <w:rFonts w:cs="Times New Roman"/>
+          <w:szCs w:val="24"/>
+        </w:rPr>
+        <w:t xml:space="preserve"> using </w:t>
+      </w:r>
+      <w:r>
+        <w:rPr>
+          <w:rStyle w:val="CodeChar"/>
+        </w:rPr>
+        <w:t>conda env remove</w:t>
+      </w:r>
+      <w:r>
+        <w:rPr>
+          <w:rFonts w:cs="Times New Roman"/>
+          <w:szCs w:val="24"/>
+        </w:rPr>
+        <w:t xml:space="preserve">, </w:t>
+      </w:r>
+      <w:r>
+        <w:rPr>
+          <w:rFonts w:cs="Times New Roman"/>
+          <w:szCs w:val="24"/>
+        </w:rPr>
+        <w:t xml:space="preserve">select the </w:t>
       </w:r>
       <w:r>
         <w:rPr>
@@ -1797,7 +2637,21 @@
           <w:rFonts w:cs="Times New Roman"/>
           <w:szCs w:val="24"/>
         </w:rPr>
-        <w:t xml:space="preserve"> folder.</w:t>
+        <w:t xml:space="preserve"> folder</w:t>
+      </w:r>
+      <w:r>
+        <w:rPr>
+          <w:rFonts w:cs="Times New Roman"/>
+          <w:szCs w:val="24"/>
+        </w:rPr>
+        <w:t xml:space="preserve"> and delete it</w:t>
+      </w:r>
+      <w:r>
+        <w:rPr>
+          <w:rFonts w:cs="Times New Roman"/>
+          <w:szCs w:val="24"/>
+        </w:rPr>
+        <w:t>.</w:t>
       </w:r>
     </w:p>
     <w:p>
@@ -1813,10 +2667,11 @@
           <w:noProof/>
           <w:szCs w:val="24"/>
         </w:rPr>
+        <w:lastRenderedPageBreak/>
         <w:drawing>
-          <wp:inline distT="0" distB="0" distL="0" distR="0" wp14:anchorId="286FC9FB" wp14:editId="0EB20C27">
-            <wp:extent cx="5943600" cy="2219325"/>
-            <wp:effectExtent l="0" t="0" r="0" b="9525"/>
+          <wp:inline distT="0" distB="0" distL="0" distR="0" wp14:anchorId="286FC9FB" wp14:editId="4D29928D">
+            <wp:extent cx="5943600" cy="1752600"/>
+            <wp:effectExtent l="0" t="0" r="0" b="0"/>
             <wp:docPr id="9" name="Picture 9"/>
             <wp:cNvGraphicFramePr>
               <a:graphicFrameLocks xmlns:a="http://schemas.openxmlformats.org/drawingml/2006/main" noChangeAspect="1"/>
@@ -1830,8 +2685,637 @@
                       <a:picLocks noChangeAspect="1" noChangeArrowheads="1"/>
                     </pic:cNvPicPr>
                   </pic:nvPicPr>
+                  <pic:blipFill rotWithShape="1">
+                    <a:blip r:embed="rId18">
+                      <a:extLst>
+                        <a:ext uri="{28A0092B-C50C-407E-A947-70E740481C1C}">
+                          <a14:useLocalDpi xmlns:a14="http://schemas.microsoft.com/office/drawing/2010/main" val="0"/>
+                        </a:ext>
+                      </a:extLst>
+                    </a:blip>
+                    <a:srcRect b="21030"/>
+                    <a:stretch/>
+                  </pic:blipFill>
+                  <pic:spPr bwMode="auto">
+                    <a:xfrm>
+                      <a:off x="0" y="0"/>
+                      <a:ext cx="5943600" cy="1752600"/>
+                    </a:xfrm>
+                    <a:prstGeom prst="rect">
+                      <a:avLst/>
+                    </a:prstGeom>
+                    <a:noFill/>
+                    <a:ln>
+                      <a:noFill/>
+                    </a:ln>
+                    <a:extLst>
+                      <a:ext uri="{53640926-AAD7-44D8-BBD7-CCE9431645EC}">
+                        <a14:shadowObscured xmlns:a14="http://schemas.microsoft.com/office/drawing/2010/main"/>
+                      </a:ext>
+                    </a:extLst>
+                  </pic:spPr>
+                </pic:pic>
+              </a:graphicData>
+            </a:graphic>
+          </wp:inline>
+        </w:drawing>
+      </w:r>
+    </w:p>
+    <w:p>
+      <w:pPr>
+        <w:rPr>
+          <w:rFonts w:cs="Times New Roman"/>
+          <w:szCs w:val="24"/>
+        </w:rPr>
+      </w:pPr>
+    </w:p>
+    <w:p>
+      <w:pPr>
+        <w:rPr>
+          <w:rFonts w:cs="Times New Roman"/>
+          <w:szCs w:val="24"/>
+        </w:rPr>
+      </w:pPr>
+      <w:r>
+        <w:rPr>
+          <w:rFonts w:cs="Times New Roman"/>
+          <w:szCs w:val="24"/>
+        </w:rPr>
+        <w:t>Once</w:t>
+      </w:r>
+      <w:r>
+        <w:rPr>
+          <w:rFonts w:cs="Times New Roman"/>
+          <w:szCs w:val="24"/>
+        </w:rPr>
+        <w:t xml:space="preserve"> the </w:t>
+      </w:r>
+      <w:r>
+        <w:rPr>
+          <w:rFonts w:cs="Times New Roman"/>
+          <w:szCs w:val="24"/>
+        </w:rPr>
+        <w:t>environment</w:t>
+      </w:r>
+      <w:r>
+        <w:rPr>
+          <w:rFonts w:cs="Times New Roman"/>
+          <w:szCs w:val="24"/>
+        </w:rPr>
+        <w:t xml:space="preserve"> has been deleted, reopen the Anaconda Prompt and enter</w:t>
+      </w:r>
+    </w:p>
+    <w:p>
+      <w:pPr>
+        <w:pStyle w:val="Code"/>
+      </w:pPr>
+      <w:r>
+        <w:t>conda create --name r-reticulate python=3.8</w:t>
+      </w:r>
+    </w:p>
+    <w:p>
+      <w:pPr>
+        <w:rPr>
+          <w:rFonts w:cs="Times New Roman"/>
+          <w:szCs w:val="24"/>
+        </w:rPr>
+      </w:pPr>
+      <w:r>
+        <w:rPr>
+          <w:rFonts w:cs="Times New Roman"/>
+          <w:szCs w:val="24"/>
+        </w:rPr>
+        <w:t>(</w:t>
+      </w:r>
+      <w:r>
+        <w:rPr>
+          <w:rFonts w:cs="Times New Roman"/>
+          <w:szCs w:val="24"/>
+        </w:rPr>
+        <w:t xml:space="preserve">If you only ran </w:t>
+      </w:r>
+      <w:r>
+        <w:rPr>
+          <w:rStyle w:val="CodeChar"/>
+        </w:rPr>
+        <w:t>conda env remove</w:t>
+      </w:r>
+      <w:r>
+        <w:rPr>
+          <w:rFonts w:cs="Times New Roman"/>
+          <w:szCs w:val="24"/>
+        </w:rPr>
+        <w:t xml:space="preserve"> to get rid of the old environment, you will get a warning that </w:t>
+      </w:r>
+      <w:r>
+        <w:rPr>
+          <w:rFonts w:cs="Times New Roman"/>
+          <w:szCs w:val="24"/>
+        </w:rPr>
+        <w:t>a directory already exists at the target location.</w:t>
+      </w:r>
+      <w:r>
+        <w:rPr>
+          <w:rFonts w:cs="Times New Roman"/>
+          <w:szCs w:val="24"/>
+        </w:rPr>
+        <w:t xml:space="preserve"> Enter </w:t>
+      </w:r>
+      <w:r>
+        <w:rPr>
+          <w:rStyle w:val="CodeChar"/>
+        </w:rPr>
+        <w:t>y</w:t>
+      </w:r>
+      <w:r>
+        <w:rPr>
+          <w:rFonts w:cs="Times New Roman"/>
+          <w:szCs w:val="24"/>
+        </w:rPr>
+        <w:t xml:space="preserve"> to proceed anyway</w:t>
+      </w:r>
+      <w:r>
+        <w:rPr>
+          <w:rFonts w:cs="Times New Roman"/>
+          <w:szCs w:val="24"/>
+        </w:rPr>
+        <w:t>.</w:t>
+      </w:r>
+      <w:r>
+        <w:rPr>
+          <w:rFonts w:cs="Times New Roman"/>
+          <w:szCs w:val="24"/>
+        </w:rPr>
+        <w:t>)</w:t>
+      </w:r>
+      <w:r>
+        <w:rPr>
+          <w:rFonts w:cs="Times New Roman"/>
+          <w:szCs w:val="24"/>
+        </w:rPr>
+        <w:t xml:space="preserve"> </w:t>
+      </w:r>
+      <w:r>
+        <w:rPr>
+          <w:rFonts w:cs="Times New Roman"/>
+          <w:szCs w:val="24"/>
+        </w:rPr>
+        <w:t xml:space="preserve">This will create a new conda environment called </w:t>
+      </w:r>
+      <w:r>
+        <w:rPr>
+          <w:rStyle w:val="CodeChar"/>
+        </w:rPr>
+        <w:t>r-reticulate</w:t>
+      </w:r>
+      <w:r>
+        <w:rPr>
+          <w:rFonts w:cs="Times New Roman"/>
+          <w:szCs w:val="24"/>
+        </w:rPr>
+        <w:t xml:space="preserve"> in the same location, with Python 3.8 installed, but with only default packages. From here, activate the environment and </w:t>
+      </w:r>
+      <w:r>
+        <w:rPr>
+          <w:rFonts w:cs="Times New Roman"/>
+          <w:szCs w:val="24"/>
+        </w:rPr>
+        <w:t>reinstall the packages as</w:t>
+      </w:r>
+      <w:r>
+        <w:rPr>
+          <w:rFonts w:cs="Times New Roman"/>
+          <w:szCs w:val="24"/>
+        </w:rPr>
+        <w:t xml:space="preserve"> outlined above, beginning with installing </w:t>
+      </w:r>
+      <w:r>
+        <w:rPr>
+          <w:rStyle w:val="CodeChar"/>
+        </w:rPr>
+        <w:t>tensorflow-cpu</w:t>
+      </w:r>
+      <w:r>
+        <w:rPr>
+          <w:rFonts w:cs="Times New Roman"/>
+          <w:szCs w:val="24"/>
+        </w:rPr>
+        <w:t>.</w:t>
+      </w:r>
+    </w:p>
+    <w:p>
+      <w:pPr>
+        <w:rPr>
+          <w:rFonts w:cs="Times New Roman"/>
+          <w:szCs w:val="24"/>
+        </w:rPr>
+      </w:pPr>
+      <w:r>
+        <w:rPr>
+          <w:rFonts w:cs="Times New Roman"/>
+          <w:b/>
+          <w:bCs/>
+          <w:szCs w:val="24"/>
+        </w:rPr>
+        <w:t>How to make sure R is using the right conda environment</w:t>
+      </w:r>
+    </w:p>
+    <w:p>
+      <w:pPr>
+        <w:rPr>
+          <w:rFonts w:cs="Times New Roman"/>
+          <w:szCs w:val="24"/>
+        </w:rPr>
+      </w:pPr>
+      <w:r>
+        <w:rPr>
+          <w:rFonts w:cs="Times New Roman"/>
+          <w:szCs w:val="24"/>
+        </w:rPr>
+        <w:t xml:space="preserve">If you are encountering errors suggesting that </w:t>
+      </w:r>
+      <w:r>
+        <w:rPr>
+          <w:rFonts w:cs="Times New Roman"/>
+          <w:szCs w:val="24"/>
+        </w:rPr>
+        <w:t xml:space="preserve">a package you know you installed is missing, it is </w:t>
+      </w:r>
+      <w:r>
+        <w:rPr>
+          <w:rFonts w:cs="Times New Roman"/>
+          <w:szCs w:val="24"/>
+        </w:rPr>
+        <w:t>likely</w:t>
+      </w:r>
+      <w:r>
+        <w:rPr>
+          <w:rFonts w:cs="Times New Roman"/>
+          <w:szCs w:val="24"/>
+        </w:rPr>
+        <w:t xml:space="preserve"> that R is not using the correct version of Python (for instance, it may be defaulting to the base conda environment rather than r-reticulate). </w:t>
+      </w:r>
+      <w:r>
+        <w:rPr>
+          <w:rFonts w:cs="Times New Roman"/>
+          <w:szCs w:val="24"/>
+        </w:rPr>
+        <w:t xml:space="preserve">This can occur if e.g. you created an R project by copying the GitHub repository, or if you are using a preexisting installation of Anaconda or Miniconda. </w:t>
+      </w:r>
+    </w:p>
+    <w:p>
+      <w:pPr>
+        <w:rPr>
+          <w:rFonts w:cs="Times New Roman"/>
+          <w:szCs w:val="24"/>
+        </w:rPr>
+      </w:pPr>
+      <w:r>
+        <w:rPr>
+          <w:rFonts w:cs="Times New Roman"/>
+          <w:szCs w:val="24"/>
+        </w:rPr>
+        <w:t xml:space="preserve">You can check this using the </w:t>
+      </w:r>
+      <w:r>
+        <w:rPr>
+          <w:rStyle w:val="CodeChar"/>
+        </w:rPr>
+        <w:t>reticulate::py_config()</w:t>
+      </w:r>
+      <w:r>
+        <w:rPr>
+          <w:rFonts w:cs="Times New Roman"/>
+          <w:szCs w:val="24"/>
+        </w:rPr>
+        <w:t xml:space="preserve"> function.</w:t>
+      </w:r>
+      <w:r>
+        <w:rPr>
+          <w:rFonts w:cs="Times New Roman"/>
+          <w:szCs w:val="24"/>
+        </w:rPr>
+        <w:t xml:space="preserve"> The output should show that </w:t>
+      </w:r>
+      <w:r>
+        <w:rPr>
+          <w:rStyle w:val="CodeChar"/>
+        </w:rPr>
+        <w:t>python.exe</w:t>
+      </w:r>
+      <w:r>
+        <w:rPr>
+          <w:rFonts w:cs="Times New Roman"/>
+          <w:szCs w:val="24"/>
+        </w:rPr>
+        <w:t xml:space="preserve"> is located in the </w:t>
+      </w:r>
+      <w:r>
+        <w:rPr>
+          <w:rStyle w:val="CodeChar"/>
+        </w:rPr>
+        <w:t>r-reticulate</w:t>
+      </w:r>
+      <w:r>
+        <w:rPr>
+          <w:rFonts w:cs="Times New Roman"/>
+          <w:szCs w:val="24"/>
+        </w:rPr>
+        <w:t xml:space="preserve"> environment folder. If it is not, you can force R to use </w:t>
+      </w:r>
+      <w:r>
+        <w:rPr>
+          <w:rFonts w:cs="Times New Roman"/>
+          <w:szCs w:val="24"/>
+        </w:rPr>
+        <w:t>a specific version</w:t>
+      </w:r>
+      <w:r>
+        <w:rPr>
+          <w:rFonts w:cs="Times New Roman"/>
+          <w:szCs w:val="24"/>
+        </w:rPr>
+        <w:t xml:space="preserve"> by setting the </w:t>
+      </w:r>
+      <w:r>
+        <w:rPr>
+          <w:rStyle w:val="CodeChar"/>
+        </w:rPr>
+        <w:t>RETICULATE_PYTHON</w:t>
+      </w:r>
+      <w:r>
+        <w:rPr>
+          <w:rFonts w:cs="Times New Roman"/>
+          <w:szCs w:val="24"/>
+        </w:rPr>
+        <w:t xml:space="preserve"> environment variable.</w:t>
+      </w:r>
+    </w:p>
+    <w:p>
+      <w:pPr>
+        <w:rPr>
+          <w:rFonts w:cs="Times New Roman"/>
+          <w:szCs w:val="24"/>
+        </w:rPr>
+      </w:pPr>
+      <w:r>
+        <w:rPr>
+          <w:rFonts w:cs="Times New Roman"/>
+          <w:szCs w:val="24"/>
+        </w:rPr>
+        <w:t>First, you will need to find the path to the correct Python executable.</w:t>
+      </w:r>
+      <w:r>
+        <w:rPr>
+          <w:rFonts w:cs="Times New Roman"/>
+          <w:szCs w:val="24"/>
+        </w:rPr>
+        <w:t xml:space="preserve"> </w:t>
+      </w:r>
+      <w:r>
+        <w:rPr>
+          <w:rFonts w:cs="Times New Roman"/>
+          <w:szCs w:val="24"/>
+        </w:rPr>
+        <w:t xml:space="preserve">Open the Anaconda prompt, run </w:t>
+      </w:r>
+      <w:r>
+        <w:rPr>
+          <w:rStyle w:val="CodeChar"/>
+        </w:rPr>
+        <w:t>conda activate r-reticulate</w:t>
+      </w:r>
+      <w:r>
+        <w:rPr>
+          <w:rFonts w:cs="Times New Roman"/>
+          <w:szCs w:val="24"/>
+        </w:rPr>
+        <w:t xml:space="preserve"> to activate the correct environment, then run</w:t>
+      </w:r>
+    </w:p>
+    <w:p>
+      <w:pPr>
+        <w:pStyle w:val="Code"/>
+      </w:pPr>
+      <w:r>
+        <w:t>conda info</w:t>
+      </w:r>
+    </w:p>
+    <w:p>
+      <w:r>
+        <w:rPr>
+          <w:noProof/>
+        </w:rPr>
+        <w:drawing>
+          <wp:inline distT="0" distB="0" distL="0" distR="0" wp14:anchorId="5FE8396C" wp14:editId="741A5E9D">
+            <wp:extent cx="5631656" cy="1238250"/>
+            <wp:effectExtent l="0" t="0" r="7620" b="0"/>
+            <wp:docPr id="2" name="Picture 2"/>
+            <wp:cNvGraphicFramePr>
+              <a:graphicFrameLocks xmlns:a="http://schemas.openxmlformats.org/drawingml/2006/main" noChangeAspect="1"/>
+            </wp:cNvGraphicFramePr>
+            <a:graphic xmlns:a="http://schemas.openxmlformats.org/drawingml/2006/main">
+              <a:graphicData uri="http://schemas.openxmlformats.org/drawingml/2006/picture">
+                <pic:pic xmlns:pic="http://schemas.openxmlformats.org/drawingml/2006/picture">
+                  <pic:nvPicPr>
+                    <pic:cNvPr id="0" name="Picture 1"/>
+                    <pic:cNvPicPr>
+                      <a:picLocks noChangeAspect="1" noChangeArrowheads="1"/>
+                    </pic:cNvPicPr>
+                  </pic:nvPicPr>
+                  <pic:blipFill rotWithShape="1">
+                    <a:blip r:embed="rId19">
+                      <a:extLst>
+                        <a:ext uri="{28A0092B-C50C-407E-A947-70E740481C1C}">
+                          <a14:useLocalDpi xmlns:a14="http://schemas.microsoft.com/office/drawing/2010/main" val="0"/>
+                        </a:ext>
+                      </a:extLst>
+                    </a:blip>
+                    <a:srcRect r="24199" b="77440"/>
+                    <a:stretch/>
+                  </pic:blipFill>
+                  <pic:spPr bwMode="auto">
+                    <a:xfrm>
+                      <a:off x="0" y="0"/>
+                      <a:ext cx="5660593" cy="1244613"/>
+                    </a:xfrm>
+                    <a:prstGeom prst="rect">
+                      <a:avLst/>
+                    </a:prstGeom>
+                    <a:noFill/>
+                    <a:ln>
+                      <a:noFill/>
+                    </a:ln>
+                    <a:extLst>
+                      <a:ext uri="{53640926-AAD7-44D8-BBD7-CCE9431645EC}">
+                        <a14:shadowObscured xmlns:a14="http://schemas.microsoft.com/office/drawing/2010/main"/>
+                      </a:ext>
+                    </a:extLst>
+                  </pic:spPr>
+                </pic:pic>
+              </a:graphicData>
+            </a:graphic>
+          </wp:inline>
+        </w:drawing>
+      </w:r>
+    </w:p>
+    <w:p>
+      <w:r>
+        <w:t xml:space="preserve">The output shows the path to the r-reticulate environment folder. </w:t>
+      </w:r>
+      <w:r>
+        <w:t>Highlight this path and copy it.</w:t>
+      </w:r>
+    </w:p>
+    <w:p>
+      <w:pPr>
+        <w:rPr>
+          <w:rFonts w:cs="Times New Roman"/>
+          <w:szCs w:val="24"/>
+        </w:rPr>
+      </w:pPr>
+      <w:r>
+        <w:rPr>
+          <w:rFonts w:cs="Times New Roman"/>
+          <w:szCs w:val="24"/>
+        </w:rPr>
+        <w:lastRenderedPageBreak/>
+        <w:t xml:space="preserve">Next we will create a configuration file that defines this path as the default Python that reticulate should assume we want to use. </w:t>
+      </w:r>
+      <w:r>
+        <w:rPr>
+          <w:rFonts w:cs="Times New Roman"/>
+          <w:szCs w:val="24"/>
+        </w:rPr>
+        <w:t>First install the usethis package:</w:t>
+      </w:r>
+    </w:p>
+    <w:p>
+      <w:pPr>
+        <w:pStyle w:val="Code"/>
+      </w:pPr>
+      <w:r>
+        <w:t>install.packages(</w:t>
+      </w:r>
+      <w:r>
+        <w:t>"</w:t>
+      </w:r>
+      <w:r>
+        <w:t>usethis</w:t>
+      </w:r>
+      <w:r>
+        <w:t>"</w:t>
+      </w:r>
+      <w:r>
+        <w:t>)</w:t>
+      </w:r>
+    </w:p>
+    <w:p>
+      <w:pPr>
+        <w:rPr>
+          <w:rFonts w:cs="Times New Roman"/>
+          <w:szCs w:val="24"/>
+        </w:rPr>
+      </w:pPr>
+      <w:r>
+        <w:rPr>
+          <w:rFonts w:cs="Times New Roman"/>
+          <w:szCs w:val="24"/>
+        </w:rPr>
+        <w:t>Next, run</w:t>
+      </w:r>
+    </w:p>
+    <w:p>
+      <w:pPr>
+        <w:pStyle w:val="Code"/>
+      </w:pPr>
+      <w:r>
+        <w:t>usethis::edit_r_environ()</w:t>
+      </w:r>
+    </w:p>
+    <w:p>
+      <w:r>
+        <w:rPr>
+          <w:rFonts w:cs="Times New Roman"/>
+          <w:szCs w:val="24"/>
+        </w:rPr>
+        <w:t xml:space="preserve">to create a </w:t>
+      </w:r>
+      <w:r>
+        <w:rPr>
+          <w:rStyle w:val="CodeChar"/>
+        </w:rPr>
+        <w:t>.Renviron</w:t>
+      </w:r>
+      <w:r>
+        <w:rPr>
+          <w:rFonts w:cs="Times New Roman"/>
+          <w:szCs w:val="24"/>
+        </w:rPr>
+        <w:t xml:space="preserve"> configuration file in your home directory and start editing it. </w:t>
+      </w:r>
+    </w:p>
+    <w:p>
+      <w:pPr>
+        <w:rPr>
+          <w:rFonts w:cs="Times New Roman"/>
+          <w:szCs w:val="24"/>
+        </w:rPr>
+      </w:pPr>
+      <w:r>
+        <w:rPr>
+          <w:rFonts w:cs="Times New Roman"/>
+          <w:szCs w:val="24"/>
+        </w:rPr>
+        <w:t>In the code editor, add the line</w:t>
+      </w:r>
+    </w:p>
+    <w:p>
+      <w:pPr>
+        <w:pStyle w:val="Code"/>
+      </w:pPr>
+      <w:r>
+        <w:t>RETICULATE_PYT</w:t>
+      </w:r>
+      <w:r>
+        <w:t>HON=</w:t>
+      </w:r>
+      <w:r>
+        <w:t>""</w:t>
+      </w:r>
+    </w:p>
+    <w:p>
+      <w:r>
+        <w:t>and paste the path to the r-reticulate environment folder between the quotation marks</w:t>
+      </w:r>
+      <w:r>
+        <w:t>, like so:</w:t>
+      </w:r>
+    </w:p>
+    <w:p>
+      <w:r>
+        <w:rPr>
+          <w:noProof/>
+        </w:rPr>
+        <w:drawing>
+          <wp:inline distT="0" distB="0" distL="0" distR="0" wp14:anchorId="478C193D" wp14:editId="5763AF71">
+            <wp:extent cx="5943600" cy="857250"/>
+            <wp:effectExtent l="0" t="0" r="0" b="0"/>
+            <wp:docPr id="10" name="Picture 10"/>
+            <wp:cNvGraphicFramePr>
+              <a:graphicFrameLocks xmlns:a="http://schemas.openxmlformats.org/drawingml/2006/main" noChangeAspect="1"/>
+            </wp:cNvGraphicFramePr>
+            <a:graphic xmlns:a="http://schemas.openxmlformats.org/drawingml/2006/main">
+              <a:graphicData uri="http://schemas.openxmlformats.org/drawingml/2006/picture">
+                <pic:pic xmlns:pic="http://schemas.openxmlformats.org/drawingml/2006/picture">
+                  <pic:nvPicPr>
+                    <pic:cNvPr id="0" name="Picture 2"/>
+                    <pic:cNvPicPr>
+                      <a:picLocks noChangeAspect="1" noChangeArrowheads="1"/>
+                    </pic:cNvPicPr>
+                  </pic:nvPicPr>
                   <pic:blipFill>
-                    <a:blip r:embed="rId16">
+                    <a:blip r:embed="rId20">
                       <a:extLst>
                         <a:ext uri="{28A0092B-C50C-407E-A947-70E740481C1C}">
                           <a14:useLocalDpi xmlns:a14="http://schemas.microsoft.com/office/drawing/2010/main" val="0"/>
@@ -1846,7 +3330,7 @@
                   <pic:spPr bwMode="auto">
                     <a:xfrm>
                       <a:off x="0" y="0"/>
-                      <a:ext cx="5943600" cy="2219325"/>
+                      <a:ext cx="5943600" cy="857250"/>
                     </a:xfrm>
                     <a:prstGeom prst="rect">
                       <a:avLst/>
@@ -1864,18 +3348,78 @@
       </w:r>
     </w:p>
     <w:p>
-      <w:pPr>
-        <w:rPr>
-          <w:rFonts w:cs="Times New Roman"/>
-          <w:szCs w:val="24"/>
-        </w:rPr>
-      </w:pPr>
-      <w:r>
-        <w:rPr>
-          <w:rFonts w:cs="Times New Roman"/>
-          <w:szCs w:val="24"/>
-        </w:rPr>
-        <w:t>After the folder has been deleted, reopen the Anaconda Prompt and enter</w:t>
+      <w:r>
+        <w:t xml:space="preserve">Save this file and restart R. Now if you run </w:t>
+      </w:r>
+      <w:r>
+        <w:rPr>
+          <w:rStyle w:val="CodeChar"/>
+        </w:rPr>
+        <w:t>reticulate::py_config()</w:t>
+      </w:r>
+      <w:r>
+        <w:t>, the correct version should show up, and the app should behave correctly.</w:t>
+      </w:r>
+    </w:p>
+    <w:p>
+      <w:r>
+        <w:rPr>
+          <w:b/>
+          <w:bCs/>
+        </w:rPr>
+        <w:t xml:space="preserve">Step </w:t>
+      </w:r>
+      <w:r>
+        <w:rPr>
+          <w:b/>
+          <w:bCs/>
+        </w:rPr>
+        <w:t>6</w:t>
+      </w:r>
+      <w:r>
+        <w:rPr>
+          <w:b/>
+          <w:bCs/>
+        </w:rPr>
+        <w:t>.</w:t>
+      </w:r>
+      <w:r>
+        <w:t xml:space="preserve"> Install </w:t>
+      </w:r>
+      <w:r>
+        <w:t xml:space="preserve">the </w:t>
+      </w:r>
+      <w:r>
+        <w:t>other necessary</w:t>
+      </w:r>
+      <w:r>
+        <w:t xml:space="preserve"> R </w:t>
+      </w:r>
+      <w:r>
+        <w:t>packages.</w:t>
+      </w:r>
+    </w:p>
+    <w:p>
+      <w:r>
+        <w:t>Close the Anaconda prompt. R</w:t>
+      </w:r>
+      <w:r>
+        <w:t>eopen</w:t>
+      </w:r>
+      <w:r>
+        <w:t xml:space="preserve"> </w:t>
+      </w:r>
+      <w:r>
+        <w:t>RStudio</w:t>
+      </w:r>
+      <w:r>
+        <w:t xml:space="preserve"> and</w:t>
+      </w:r>
+      <w:r>
+        <w:t xml:space="preserve"> r</w:t>
+      </w:r>
+      <w:r>
+        <w:t>un the command</w:t>
       </w:r>
     </w:p>
     <w:p>
@@ -1883,117 +3427,6 @@
         <w:pStyle w:val="Code"/>
       </w:pPr>
       <w:r>
-        <w:t>conda create --name r-reticulate python=3.8</w:t>
-      </w:r>
-    </w:p>
-    <w:p>
-      <w:pPr>
-        <w:rPr>
-          <w:rFonts w:cs="Times New Roman"/>
-          <w:szCs w:val="24"/>
-        </w:rPr>
-      </w:pPr>
-      <w:r>
-        <w:rPr>
-          <w:rFonts w:cs="Times New Roman"/>
-          <w:szCs w:val="24"/>
-        </w:rPr>
-        <w:t xml:space="preserve">This will create a new conda environment called </w:t>
-      </w:r>
-      <w:r>
-        <w:rPr>
-          <w:rStyle w:val="CodeChar"/>
-        </w:rPr>
-        <w:t>r-reticulate</w:t>
-      </w:r>
-      <w:r>
-        <w:rPr>
-          <w:rFonts w:cs="Times New Roman"/>
-          <w:szCs w:val="24"/>
-        </w:rPr>
-        <w:t xml:space="preserve"> in the same location, with Python 3.8 installed, but with only default packages. From here, activate the environment and proceed with the process outlined above, beginning with installing </w:t>
-      </w:r>
-      <w:r>
-        <w:rPr>
-          <w:rStyle w:val="CodeChar"/>
-        </w:rPr>
-        <w:t>tensorflow-cpu</w:t>
-      </w:r>
-      <w:r>
-        <w:rPr>
-          <w:rFonts w:cs="Times New Roman"/>
-          <w:szCs w:val="24"/>
-        </w:rPr>
-        <w:t>.</w:t>
-      </w:r>
-      <w:r>
-        <w:rPr>
-          <w:rFonts w:cs="Times New Roman"/>
-          <w:szCs w:val="24"/>
-        </w:rPr>
-        <w:t xml:space="preserve"> This may be helpful in resolving issues stemming from previous installation attemts.</w:t>
-      </w:r>
-    </w:p>
-    <w:p>
-      <w:r>
-        <w:rPr>
-          <w:b/>
-          <w:bCs/>
-        </w:rPr>
-        <w:t xml:space="preserve">Step </w:t>
-      </w:r>
-      <w:r>
-        <w:rPr>
-          <w:b/>
-          <w:bCs/>
-        </w:rPr>
-        <w:t>6</w:t>
-      </w:r>
-      <w:r>
-        <w:rPr>
-          <w:b/>
-          <w:bCs/>
-        </w:rPr>
-        <w:t>.</w:t>
-      </w:r>
-      <w:r>
-        <w:t xml:space="preserve"> Install </w:t>
-      </w:r>
-      <w:r>
-        <w:t xml:space="preserve">the </w:t>
-      </w:r>
-      <w:r>
-        <w:t>other necessary</w:t>
-      </w:r>
-      <w:r>
-        <w:t xml:space="preserve"> R </w:t>
-      </w:r>
-      <w:r>
-        <w:t>packages.</w:t>
-      </w:r>
-    </w:p>
-    <w:p>
-      <w:r>
-        <w:t>Reopen</w:t>
-      </w:r>
-      <w:r>
-        <w:t xml:space="preserve"> RStudio</w:t>
-      </w:r>
-      <w:r>
-        <w:t xml:space="preserve"> and</w:t>
-      </w:r>
-      <w:r>
-        <w:t xml:space="preserve"> r</w:t>
-      </w:r>
-      <w:r>
-        <w:t>un the command</w:t>
-      </w:r>
-    </w:p>
-    <w:p>
-      <w:pPr>
-        <w:pStyle w:val="Code"/>
-      </w:pPr>
-      <w:r>
         <w:t>install.packages(</w:t>
       </w:r>
       <w:r>
@@ -2068,10 +3501,10 @@
         <w:t xml:space="preserve"> that</w:t>
       </w:r>
       <w:r>
-        <w:t xml:space="preserve"> provide </w:t>
-      </w:r>
-      <w:r>
-        <w:t>various</w:t>
+        <w:t xml:space="preserve"> provide</w:t>
+      </w:r>
+      <w:r>
+        <w:t xml:space="preserve"> some</w:t>
       </w:r>
       <w:r>
         <w:t xml:space="preserve"> useful </w:t>
@@ -2089,11 +3522,7 @@
         <w:t>tuneR</w:t>
       </w:r>
       <w:r>
-        <w:t xml:space="preserve"> is a package for R-based analysis of audio and provides useful functions for dealing with </w:t>
-      </w:r>
-      <w:r>
-        <w:lastRenderedPageBreak/>
-        <w:t>wav files.</w:t>
+        <w:t xml:space="preserve"> is a package for R-based analysis of audio and provides useful functions for dealing with wav files.</w:t>
       </w:r>
       <w:r>
         <w:rPr>
@@ -2144,6 +3573,41 @@
     </w:p>
     <w:p>
       <w:r>
+        <w:t>(</w:t>
+      </w:r>
+      <w:r>
+        <w:t>If you have used the app before, you</w:t>
+      </w:r>
+      <w:r>
+        <w:t xml:space="preserve"> may</w:t>
+      </w:r>
+      <w:r>
+        <w:t xml:space="preserve"> notice that it is no longer necessary to install the </w:t>
+      </w:r>
+      <w:r>
+        <w:rPr>
+          <w:rStyle w:val="CodeChar"/>
+        </w:rPr>
+        <w:t>keras</w:t>
+      </w:r>
+      <w:r>
+        <w:t xml:space="preserve"> or </w:t>
+      </w:r>
+      <w:r>
+        <w:rPr>
+          <w:rStyle w:val="CodeChar"/>
+        </w:rPr>
+        <w:t>tensorflow</w:t>
+      </w:r>
+      <w:r>
+        <w:t xml:space="preserve"> R packages. If these packages are already installed, you can leave them be; they should not interfere with the app or prevent it from functioning.</w:t>
+      </w:r>
+      <w:r>
+        <w:t>)</w:t>
+      </w:r>
+    </w:p>
+    <w:p>
+      <w:r>
         <w:t xml:space="preserve">At this point </w:t>
       </w:r>
       <w:r>
@@ -2195,6 +3659,14 @@
       </w:r>
     </w:p>
     <w:p>
+      <w:pPr>
+        <w:sectPr>
+          <w:pgSz w:w="12240" w:h="15840"/>
+          <w:pgMar w:top="1440" w:right="1440" w:bottom="1440" w:left="1440" w:header="720" w:footer="720" w:gutter="0"/>
+          <w:cols w:space="720"/>
+          <w:docGrid w:linePitch="360"/>
+        </w:sectPr>
+      </w:pPr>
       <w:r>
         <w:t>As the name implies, this is a simple utility</w:t>
       </w:r>
@@ -2202,10 +3674,36 @@
         <w:t xml:space="preserve"> program</w:t>
       </w:r>
       <w:r>
-        <w:t xml:space="preserve"> for quickly and efficiently renaming many files. The app assumes that file</w:t>
-      </w:r>
-      <w:r>
-        <w:t>names follow our naming</w:t>
+        <w:t xml:space="preserve"> for quickly and efficiently renaming many files</w:t>
+      </w:r>
+      <w:r>
+        <w:t xml:space="preserve"> and is available from </w:t>
+      </w:r>
+      <w:hyperlink r:id="rId21" w:history="1">
+        <w:r>
+          <w:rPr>
+            <w:rStyle w:val="Hyperlink"/>
+          </w:rPr>
+          <w:t>https://www.bulkrenameutility.co.uk/</w:t>
+        </w:r>
+      </w:hyperlink>
+      <w:r>
+        <w:t>.</w:t>
+      </w:r>
+      <w:r>
+        <w:t xml:space="preserve"> The </w:t>
+      </w:r>
+      <w:r>
+        <w:t xml:space="preserve">Shiny_PNW-Cnet </w:t>
+      </w:r>
+      <w:r>
+        <w:t xml:space="preserve">app assumes that </w:t>
+      </w:r>
+      <w:r>
+        <w:t>your WAV files are named according to</w:t>
+      </w:r>
+      <w:r>
+        <w:t xml:space="preserve"> our naming</w:t>
       </w:r>
       <w:r>
         <w:t xml:space="preserve"> convention</w:t>
@@ -2229,19 +3727,7 @@
         <w:t xml:space="preserve"> encodes some important information</w:t>
       </w:r>
       <w:r>
-        <w:t xml:space="preserve"> about where and when the recordings were made; it is therefore</w:t>
-      </w:r>
-      <w:r>
-        <w:t xml:space="preserve"> important that </w:t>
-      </w:r>
-      <w:r>
-        <w:t>any files you wish to process</w:t>
-      </w:r>
-      <w:r>
-        <w:t xml:space="preserve"> be formatted </w:t>
-      </w:r>
-      <w:r>
-        <w:t>in the same way</w:t>
+        <w:t xml:space="preserve"> about where and when the recordings were made</w:t>
       </w:r>
       <w:r>
         <w:t>.</w:t>
@@ -2270,6 +3756,7 @@
           <w:bCs/>
           <w:u w:val="single"/>
         </w:rPr>
+        <w:lastRenderedPageBreak/>
         <w:t>Filename formatting</w:t>
       </w:r>
     </w:p>
@@ -2400,6 +3887,14 @@
       </w:r>
     </w:p>
     <w:p>
+      <w:pPr>
+        <w:sectPr>
+          <w:pgSz w:w="12240" w:h="15840"/>
+          <w:pgMar w:top="1440" w:right="1440" w:bottom="1440" w:left="1440" w:header="720" w:footer="720" w:gutter="0"/>
+          <w:cols w:space="720"/>
+          <w:docGrid w:linePitch="360"/>
+        </w:sectPr>
+      </w:pPr>
       <w:r>
         <w:t xml:space="preserve">Note: </w:t>
       </w:r>
@@ -2421,6 +3916,7 @@
           <w:bCs/>
           <w:u w:val="single"/>
         </w:rPr>
+        <w:lastRenderedPageBreak/>
         <w:t xml:space="preserve">Part 2. </w:t>
       </w:r>
       <w:r>
@@ -2452,17 +3948,25 @@
     </w:p>
     <w:p>
       <w:r>
-        <w:t xml:space="preserve">You will launch this application from within Rstudio by typing a command into </w:t>
+        <w:t xml:space="preserve">You will launch this application from within </w:t>
+      </w:r>
+      <w:r>
+        <w:t>RStudio</w:t>
+      </w:r>
+      <w:r>
+        <w:t xml:space="preserve"> by typing a command into </w:t>
       </w:r>
       <w:r>
         <w:t xml:space="preserve">the </w:t>
       </w:r>
       <w:r>
-        <w:t xml:space="preserve">Console pane; further operation will use the Shiny window that appears once the program is running. The </w:t>
-      </w:r>
-      <w:r>
-        <w:lastRenderedPageBreak/>
-        <w:t xml:space="preserve">Shiny window will take over Rstudio’s input and output as long as it is open; you will not be returned to the normal prompt until this window is closed. </w:t>
+        <w:t xml:space="preserve">Console pane; further operation will use the Shiny window that appears once the program is running. The Shiny window will take over </w:t>
+      </w:r>
+      <w:r>
+        <w:t>RStudio</w:t>
+      </w:r>
+      <w:r>
+        <w:t xml:space="preserve">’s input and output as long as it is open; you will not be returned to the normal prompt until this window is closed. </w:t>
       </w:r>
       <w:r>
         <w:t>However, s</w:t>
@@ -2474,7 +3978,13 @@
         <w:t xml:space="preserve"> </w:t>
       </w:r>
       <w:r>
-        <w:t>helpful to keep an eye on Rstudio while the application is running.</w:t>
+        <w:t xml:space="preserve">helpful to keep an eye on </w:t>
+      </w:r>
+      <w:r>
+        <w:t>RStudio</w:t>
+      </w:r>
+      <w:r>
+        <w:t xml:space="preserve"> while the application is running.</w:t>
       </w:r>
     </w:p>
     <w:p>
@@ -2516,7 +4026,13 @@
         <w:t>RStudio</w:t>
       </w:r>
       <w:r>
-        <w:t xml:space="preserve"> home directory, i.e. whatever folder comes up if you open Rstudio and run </w:t>
+        <w:t xml:space="preserve"> home directory, i.e. whatever folder comes up if you open </w:t>
+      </w:r>
+      <w:r>
+        <w:t>RStudio</w:t>
+      </w:r>
+      <w:r>
+        <w:t xml:space="preserve"> and run </w:t>
       </w:r>
       <w:r>
         <w:rPr>
@@ -2559,15 +4075,30 @@
         <w:t>.</w:t>
       </w:r>
       <w:r>
-        <w:t xml:space="preserve"> This home directory needs to contain a folder called Shiny_</w:t>
-      </w:r>
-      <w:r>
+        <w:t xml:space="preserve"> This home directory needs to contain a folder called </w:t>
+      </w:r>
+      <w:r>
+        <w:rPr>
+          <w:rStyle w:val="CodeChar"/>
+        </w:rPr>
+        <w:t>Shiny_</w:t>
+      </w:r>
+      <w:r>
+        <w:rPr>
+          <w:rStyle w:val="CodeChar"/>
+        </w:rPr>
         <w:t>PNW-Cnet</w:t>
       </w:r>
       <w:r>
+        <w:rPr>
+          <w:rStyle w:val="CodeChar"/>
+        </w:rPr>
         <w:t>-main</w:t>
       </w:r>
       <w:r>
+        <w:t>,</w:t>
+      </w:r>
+      <w:r>
         <w:t xml:space="preserve"> which should contain </w:t>
       </w:r>
       <w:r>
@@ -2694,13 +4225,7 @@
         <w:rPr>
           <w:rStyle w:val="CodeChar"/>
         </w:rPr>
-        <w:t>pnw-cnet_v4_predict</w:t>
-      </w:r>
-      <w:r>
-        <w:rPr>
-          <w:rStyle w:val="CodeChar"/>
-        </w:rPr>
-        <w:t>.py</w:t>
+        <w:t>pnw-cnet_v4_predict.py</w:t>
       </w:r>
       <w:r>
         <w:t>.</w:t>
@@ -2738,7 +4263,10 @@
         <w:t xml:space="preserve"> script file in </w:t>
       </w:r>
       <w:r>
-        <w:t>RStudio and edit line 1</w:t>
+        <w:t>RStudio</w:t>
+      </w:r>
+      <w:r>
+        <w:t xml:space="preserve"> and edit line 1</w:t>
       </w:r>
       <w:r>
         <w:t>9</w:t>
@@ -2768,7 +4296,10 @@
         <w:t xml:space="preserve"> In the </w:t>
       </w:r>
       <w:r>
-        <w:t xml:space="preserve">RStudio </w:t>
+        <w:t>RStudio</w:t>
+      </w:r>
+      <w:r>
+        <w:t xml:space="preserve"> </w:t>
       </w:r>
       <w:r>
         <w:t xml:space="preserve">console window, type </w:t>
@@ -2828,7 +4359,13 @@
         <w:t xml:space="preserve"> and hit Tab, the full name of the folder should auto-complete.)</w:t>
       </w:r>
       <w:r>
-        <w:t xml:space="preserve"> Rstudio will search the current working directory for a folder called </w:t>
+        <w:t xml:space="preserve"> </w:t>
+      </w:r>
+      <w:r>
+        <w:t>RStudio</w:t>
+      </w:r>
+      <w:r>
+        <w:t xml:space="preserve"> will search the current working directory for a folder called </w:t>
       </w:r>
       <w:r>
         <w:rPr>
@@ -2861,7 +4398,10 @@
         <w:t xml:space="preserve"> some output in the console pane as the app loads some R packages</w:t>
       </w:r>
       <w:r>
-        <w:t xml:space="preserve"> and establishes communication with RStudio</w:t>
+        <w:t xml:space="preserve"> and establishes communication with </w:t>
+      </w:r>
+      <w:r>
+        <w:t>RStudio</w:t>
       </w:r>
       <w:r>
         <w:t>. When first launched, the Shiny window will look like this:</w:t>
@@ -2891,7 +4431,7 @@
                     </pic:cNvPicPr>
                   </pic:nvPicPr>
                   <pic:blipFill>
-                    <a:blip r:embed="rId17">
+                    <a:blip r:embed="rId22">
                       <a:extLst>
                         <a:ext uri="{28A0092B-C50C-407E-A947-70E740481C1C}">
                           <a14:useLocalDpi xmlns:a14="http://schemas.microsoft.com/office/drawing/2010/main" val="0"/>
@@ -3265,7 +4805,7 @@
                     </pic:cNvPicPr>
                   </pic:nvPicPr>
                   <pic:blipFill>
-                    <a:blip r:embed="rId18">
+                    <a:blip r:embed="rId23">
                       <a:extLst>
                         <a:ext uri="{28A0092B-C50C-407E-A947-70E740481C1C}">
                           <a14:useLocalDpi xmlns:a14="http://schemas.microsoft.com/office/drawing/2010/main" val="0"/>
@@ -3830,7 +5370,19 @@
         <w:rPr>
           <w:rFonts w:cs="Times New Roman"/>
         </w:rPr>
-        <w:t xml:space="preserve"> Once you get the message that review clips have been extracted, you can close the Shiny window and exit Rstudio. Below is an example of console output from the processing of a very small test set.</w:t>
+        <w:t xml:space="preserve"> Once you get the message that review clips have been extracted, you can close the Shiny window and exit </w:t>
+      </w:r>
+      <w:r>
+        <w:rPr>
+          <w:rFonts w:cs="Times New Roman"/>
+        </w:rPr>
+        <w:t>RStudio</w:t>
+      </w:r>
+      <w:r>
+        <w:rPr>
+          <w:rFonts w:cs="Times New Roman"/>
+        </w:rPr>
+        <w:t>. Below is an example of console output from the processing of a very small test set.</w:t>
       </w:r>
     </w:p>
     <w:p>
@@ -3867,7 +5419,19 @@
         <w:rPr>
           <w:bCs/>
         </w:rPr>
-        <w:t>Once clips for review have been extracted, you can close the Shiny window by clicking the X in the upper right-hand corner or by pressing Esc from the Rstudio console window.</w:t>
+        <w:t xml:space="preserve">Once clips for review have been extracted, you can close the Shiny window by clicking the X in the upper right-hand corner or by pressing Esc from the </w:t>
+      </w:r>
+      <w:r>
+        <w:rPr>
+          <w:bCs/>
+        </w:rPr>
+        <w:t>RStudio</w:t>
+      </w:r>
+      <w:r>
+        <w:rPr>
+          <w:bCs/>
+        </w:rPr>
+        <w:t xml:space="preserve"> console window.</w:t>
       </w:r>
     </w:p>
     <w:p>
@@ -3928,7 +5492,7 @@
         </w:rPr>
         <w:t xml:space="preserve">For detailed instructions on using Kaleidoscope, see the User's Manual available at </w:t>
       </w:r>
-      <w:hyperlink r:id="rId19" w:history="1">
+      <w:hyperlink r:id="rId24" w:history="1">
         <w:r>
           <w:rPr>
             <w:rStyle w:val="Hyperlink"/>
@@ -4176,7 +5740,6 @@
     </w:p>
     <w:p/>
     <w:sectPr>
-      <w:footerReference w:type="default" r:id="rId20"/>
       <w:pgSz w:w="12240" w:h="15840"/>
       <w:pgMar w:top="1440" w:right="1440" w:bottom="1440" w:left="1440" w:header="720" w:footer="720" w:gutter="0"/>
       <w:cols w:space="720"/>
@@ -5106,4 +6669,16 @@
     </a:ext>
   </a:extLst>
 </a:theme>
+</file>
+
+<file path=customXml/item1.xml><?xml version="1.0" encoding="utf-8"?>
+<b:Sources xmlns:b="http://schemas.openxmlformats.org/officeDocument/2006/bibliography" xmlns="http://schemas.openxmlformats.org/officeDocument/2006/bibliography" SelectedStyle="\APASixthEditionOfficeOnline.xsl" StyleName="APA" Version="6"/>
+</file>
+
+<file path=customXml/itemProps1.xml><?xml version="1.0" encoding="utf-8"?>
+<ds:datastoreItem xmlns:ds="http://schemas.openxmlformats.org/officeDocument/2006/customXml" ds:itemID="{BC405542-C4FA-4866-860C-167DF3C0E34D}">
+  <ds:schemaRefs>
+    <ds:schemaRef ds:uri="http://schemas.openxmlformats.org/officeDocument/2006/bibliography"/>
+  </ds:schemaRefs>
+</ds:datastoreItem>
 </file>
</xml_diff>

<commit_message>
Expanded on troubleshooting procedures
</commit_message>
<xml_diff>
--- a/Shiny_PNW-Cnet_installation_and_use.docx
+++ b/Shiny_PNW-Cnet_installation_and_use.docx
@@ -639,7 +639,7 @@
         </w:r>
       </w:hyperlink>
       <w:r>
-        <w:t xml:space="preserve"> and click “Download latest version” (the big green button) to download the executable installer for Windows. Open your </w:t>
+        <w:t xml:space="preserve"> and click “Download latest version” to download the executable installer for Windows. Open your </w:t>
       </w:r>
       <w:r>
         <w:rPr>
@@ -713,7 +713,22 @@
         <w:t xml:space="preserve"> was built and trained using the TensorFlow software library developed by Google</w:t>
       </w:r>
       <w:r>
-        <w:t xml:space="preserve"> and the Keras Python package developed by Fran</w:t>
+        <w:t xml:space="preserve"> and the </w:t>
+      </w:r>
+      <w:r>
+        <w:rPr>
+          <w:rStyle w:val="CodeChar"/>
+        </w:rPr>
+        <w:t>k</w:t>
+      </w:r>
+      <w:r>
+        <w:rPr>
+          <w:rStyle w:val="CodeChar"/>
+        </w:rPr>
+        <w:t>eras</w:t>
+      </w:r>
+      <w:r>
+        <w:t xml:space="preserve"> Python package developed by Fran</w:t>
       </w:r>
       <w:r>
         <w:rPr>
@@ -773,7 +788,13 @@
         <w:t xml:space="preserve"> across different systems</w:t>
       </w:r>
       <w:r>
-        <w:t xml:space="preserve">, we do this using Miniconda, an environment manager that can be installed from within </w:t>
+        <w:t xml:space="preserve">, we </w:t>
+      </w:r>
+      <w:r>
+        <w:t>recommend</w:t>
+      </w:r>
+      <w:r>
+        <w:t xml:space="preserve"> using Miniconda, an environment manager that can be installed from within </w:t>
       </w:r>
       <w:r>
         <w:t>RStudio</w:t>
@@ -820,7 +841,13 @@
         <w:t>reticulate</w:t>
       </w:r>
       <w:r>
-        <w:t xml:space="preserve"> package and its dependencies. Nex</w:t>
+        <w:t xml:space="preserve"> </w:t>
+      </w:r>
+      <w:r>
+        <w:t xml:space="preserve">R </w:t>
+      </w:r>
+      <w:r>
+        <w:t>package and its dependencies. Nex</w:t>
       </w:r>
       <w:r>
         <w:t>t</w:t>
@@ -1489,180 +1516,24 @@
     </w:p>
     <w:p>
       <w:r>
-        <w:t xml:space="preserve">Next we will downgrade the </w:t>
-      </w:r>
-      <w:r>
-        <w:rPr>
-          <w:rStyle w:val="CodeChar"/>
-        </w:rPr>
-        <w:t>protobuf</w:t>
-      </w:r>
-      <w:r>
-        <w:t xml:space="preserve"> package to avoid compatibility issues with this version of TensorFlow.</w:t>
-      </w:r>
-    </w:p>
-    <w:p>
-      <w:pPr>
-        <w:pStyle w:val="Code"/>
-      </w:pPr>
-      <w:r>
-        <w:t>pip install --upgrade protobuf==3.20</w:t>
-      </w:r>
-    </w:p>
-    <w:p>
-      <w:r>
-        <w:t>W</w:t>
-      </w:r>
-      <w:r>
-        <w:t xml:space="preserve">e will </w:t>
-      </w:r>
-      <w:r>
-        <w:t>then</w:t>
-      </w:r>
-      <w:r>
-        <w:t xml:space="preserve"> install the </w:t>
-      </w:r>
-      <w:r>
-        <w:rPr>
-          <w:rStyle w:val="CodeChar"/>
-        </w:rPr>
-        <w:t>pillow</w:t>
-      </w:r>
-      <w:r>
-        <w:t xml:space="preserve"> package, like so:</w:t>
-      </w:r>
-    </w:p>
-    <w:p>
-      <w:pPr>
-        <w:pStyle w:val="Code"/>
-      </w:pPr>
-      <w:r>
-        <w:t>pip</w:t>
-      </w:r>
-      <w:r>
-        <w:t xml:space="preserve"> install pillow=</w:t>
-      </w:r>
-      <w:r>
-        <w:t>=</w:t>
-      </w:r>
-      <w:r>
-        <w:t>8.2</w:t>
-      </w:r>
-    </w:p>
-    <w:p>
-      <w:pPr>
-        <w:rPr>
-          <w:rFonts w:cs="Times New Roman"/>
-          <w:szCs w:val="24"/>
-        </w:rPr>
-      </w:pPr>
-      <w:r>
-        <w:rPr>
-          <w:rFonts w:cs="Times New Roman"/>
-          <w:szCs w:val="24"/>
-        </w:rPr>
-        <w:t xml:space="preserve">Type </w:t>
-      </w:r>
-      <w:r>
-        <w:rPr>
-          <w:rStyle w:val="CodeChar"/>
-        </w:rPr>
-        <w:t>y</w:t>
-      </w:r>
-      <w:r>
-        <w:rPr>
-          <w:rFonts w:cs="Times New Roman"/>
-          <w:szCs w:val="24"/>
-        </w:rPr>
-        <w:t xml:space="preserve"> and hit Enter when you are prompted to proceed. </w:t>
-      </w:r>
-      <w:r>
-        <w:rPr>
-          <w:rStyle w:val="CodeChar"/>
-        </w:rPr>
-        <w:t>p</w:t>
-      </w:r>
-      <w:r>
-        <w:rPr>
-          <w:rStyle w:val="CodeChar"/>
-        </w:rPr>
-        <w:t>illow</w:t>
-      </w:r>
-      <w:r>
-        <w:rPr>
-          <w:rFonts w:cs="Times New Roman"/>
-          <w:szCs w:val="24"/>
-        </w:rPr>
-        <w:t xml:space="preserve"> is </w:t>
-      </w:r>
-      <w:r>
-        <w:rPr>
-          <w:rFonts w:cs="Times New Roman"/>
-          <w:szCs w:val="24"/>
-        </w:rPr>
-        <w:t>the currently maintained</w:t>
-      </w:r>
-      <w:r>
-        <w:rPr>
-          <w:rFonts w:cs="Times New Roman"/>
-          <w:szCs w:val="24"/>
-        </w:rPr>
-        <w:t xml:space="preserve"> fork of the Python Image Library and is </w:t>
-      </w:r>
-      <w:r>
-        <w:rPr>
-          <w:rFonts w:cs="Times New Roman"/>
-          <w:szCs w:val="24"/>
-        </w:rPr>
-        <w:t>used by TensorFlow</w:t>
-      </w:r>
-      <w:r>
-        <w:rPr>
-          <w:rFonts w:cs="Times New Roman"/>
-          <w:szCs w:val="24"/>
-        </w:rPr>
-        <w:t xml:space="preserve"> to handle the spectrograms, which are stored as</w:t>
-      </w:r>
-      <w:r>
-        <w:rPr>
-          <w:rFonts w:cs="Times New Roman"/>
-          <w:szCs w:val="24"/>
-        </w:rPr>
-        <w:t xml:space="preserve"> PNG</w:t>
-      </w:r>
-      <w:r>
-        <w:rPr>
-          <w:rFonts w:cs="Times New Roman"/>
-          <w:szCs w:val="24"/>
-        </w:rPr>
-        <w:t xml:space="preserve"> image files.</w:t>
-      </w:r>
-      <w:r>
-        <w:rPr>
-          <w:rFonts w:cs="Times New Roman"/>
-          <w:szCs w:val="24"/>
-        </w:rPr>
-        <w:t xml:space="preserve"> Again, following some output you will return to a blinking cursor.</w:t>
-      </w:r>
-    </w:p>
-    <w:p>
-      <w:pPr>
-        <w:rPr>
-          <w:rFonts w:cs="Times New Roman"/>
-          <w:szCs w:val="24"/>
-        </w:rPr>
-      </w:pPr>
-      <w:r>
         <w:rPr>
           <w:rFonts w:cs="Times New Roman"/>
           <w:noProof/>
           <w:szCs w:val="24"/>
         </w:rPr>
+        <w:t xml:space="preserve"> </w:t>
+      </w:r>
+      <w:r>
+        <w:rPr>
+          <w:rFonts w:cs="Times New Roman"/>
+          <w:noProof/>
+          <w:szCs w:val="24"/>
+        </w:rPr>
         <w:drawing>
-          <wp:inline distT="0" distB="0" distL="0" distR="0" wp14:anchorId="1E2253F8" wp14:editId="2AF647D3">
-            <wp:extent cx="5943600" cy="3143250"/>
-            <wp:effectExtent l="0" t="0" r="0" b="0"/>
-            <wp:docPr id="4" name="Picture 4"/>
+          <wp:inline distT="0" distB="0" distL="0" distR="0" wp14:anchorId="41EB950E" wp14:editId="05C2138E">
+            <wp:extent cx="5934075" cy="3667125"/>
+            <wp:effectExtent l="0" t="0" r="9525" b="9525"/>
+            <wp:docPr id="11" name="Picture 11" descr="Text&#10;&#10;Description automatically generated"/>
             <wp:cNvGraphicFramePr>
               <a:graphicFrameLocks xmlns:a="http://schemas.openxmlformats.org/drawingml/2006/main" noChangeAspect="1"/>
             </wp:cNvGraphicFramePr>
@@ -1670,7 +1541,7 @@
               <a:graphicData uri="http://schemas.openxmlformats.org/drawingml/2006/picture">
                 <pic:pic xmlns:pic="http://schemas.openxmlformats.org/drawingml/2006/picture">
                   <pic:nvPicPr>
-                    <pic:cNvPr id="0" name="Picture 2"/>
+                    <pic:cNvPr id="11" name="Picture 11" descr="Text&#10;&#10;Description automatically generated"/>
                     <pic:cNvPicPr>
                       <a:picLocks noChangeAspect="1" noChangeArrowheads="1"/>
                     </pic:cNvPicPr>
@@ -1691,7 +1562,7 @@
                   <pic:spPr bwMode="auto">
                     <a:xfrm>
                       <a:off x="0" y="0"/>
-                      <a:ext cx="5943600" cy="3143250"/>
+                      <a:ext cx="5934075" cy="3667125"/>
                     </a:xfrm>
                     <a:prstGeom prst="rect">
                       <a:avLst/>
@@ -1709,6 +1580,164 @@
       </w:r>
     </w:p>
     <w:p>
+      <w:r>
+        <w:t xml:space="preserve">Next we will downgrade the </w:t>
+      </w:r>
+      <w:r>
+        <w:rPr>
+          <w:rStyle w:val="CodeChar"/>
+        </w:rPr>
+        <w:t>protobuf</w:t>
+      </w:r>
+      <w:r>
+        <w:t xml:space="preserve"> package to avoid compatibility issues with this version of TensorFlow.</w:t>
+      </w:r>
+    </w:p>
+    <w:p>
+      <w:pPr>
+        <w:pStyle w:val="Code"/>
+      </w:pPr>
+      <w:r>
+        <w:t>pip install --upgrade protobuf==3.20</w:t>
+      </w:r>
+    </w:p>
+    <w:p>
+      <w:r>
+        <w:t>W</w:t>
+      </w:r>
+      <w:r>
+        <w:t xml:space="preserve">e will </w:t>
+      </w:r>
+      <w:r>
+        <w:t>then</w:t>
+      </w:r>
+      <w:r>
+        <w:t xml:space="preserve"> install the </w:t>
+      </w:r>
+      <w:r>
+        <w:rPr>
+          <w:rStyle w:val="CodeChar"/>
+        </w:rPr>
+        <w:t>pillow</w:t>
+      </w:r>
+      <w:r>
+        <w:t xml:space="preserve"> package, like so:</w:t>
+      </w:r>
+    </w:p>
+    <w:p>
+      <w:pPr>
+        <w:pStyle w:val="Code"/>
+      </w:pPr>
+      <w:r>
+        <w:t>pip</w:t>
+      </w:r>
+      <w:r>
+        <w:t xml:space="preserve"> install pillow=</w:t>
+      </w:r>
+      <w:r>
+        <w:t>=</w:t>
+      </w:r>
+      <w:r>
+        <w:t>8.2</w:t>
+      </w:r>
+    </w:p>
+    <w:p>
+      <w:pPr>
+        <w:rPr>
+          <w:rFonts w:cs="Times New Roman"/>
+          <w:szCs w:val="24"/>
+        </w:rPr>
+      </w:pPr>
+      <w:r>
+        <w:rPr>
+          <w:rFonts w:cs="Times New Roman"/>
+          <w:szCs w:val="24"/>
+        </w:rPr>
+        <w:t xml:space="preserve">Type </w:t>
+      </w:r>
+      <w:r>
+        <w:rPr>
+          <w:rStyle w:val="CodeChar"/>
+        </w:rPr>
+        <w:t>y</w:t>
+      </w:r>
+      <w:r>
+        <w:rPr>
+          <w:rFonts w:cs="Times New Roman"/>
+          <w:szCs w:val="24"/>
+        </w:rPr>
+        <w:t xml:space="preserve"> and hit Enter when you are prompted to proceed. </w:t>
+      </w:r>
+      <w:r>
+        <w:rPr>
+          <w:rStyle w:val="CodeChar"/>
+        </w:rPr>
+        <w:t>p</w:t>
+      </w:r>
+      <w:r>
+        <w:rPr>
+          <w:rStyle w:val="CodeChar"/>
+        </w:rPr>
+        <w:t>illow</w:t>
+      </w:r>
+      <w:r>
+        <w:rPr>
+          <w:rFonts w:cs="Times New Roman"/>
+          <w:szCs w:val="24"/>
+        </w:rPr>
+        <w:t xml:space="preserve"> is </w:t>
+      </w:r>
+      <w:r>
+        <w:rPr>
+          <w:rFonts w:cs="Times New Roman"/>
+          <w:szCs w:val="24"/>
+        </w:rPr>
+        <w:t>the currently maintained</w:t>
+      </w:r>
+      <w:r>
+        <w:rPr>
+          <w:rFonts w:cs="Times New Roman"/>
+          <w:szCs w:val="24"/>
+        </w:rPr>
+        <w:t xml:space="preserve"> fork of the Python Image Library and is </w:t>
+      </w:r>
+      <w:r>
+        <w:rPr>
+          <w:rFonts w:cs="Times New Roman"/>
+          <w:szCs w:val="24"/>
+        </w:rPr>
+        <w:t>used by TensorFlow</w:t>
+      </w:r>
+      <w:r>
+        <w:rPr>
+          <w:rFonts w:cs="Times New Roman"/>
+          <w:szCs w:val="24"/>
+        </w:rPr>
+        <w:t xml:space="preserve"> to handle the spectrograms, which are stored as</w:t>
+      </w:r>
+      <w:r>
+        <w:rPr>
+          <w:rFonts w:cs="Times New Roman"/>
+          <w:szCs w:val="24"/>
+        </w:rPr>
+        <w:t xml:space="preserve"> PNG</w:t>
+      </w:r>
+      <w:r>
+        <w:rPr>
+          <w:rFonts w:cs="Times New Roman"/>
+          <w:szCs w:val="24"/>
+        </w:rPr>
+        <w:t xml:space="preserve"> image files.</w:t>
+      </w:r>
+      <w:r>
+        <w:rPr>
+          <w:rFonts w:cs="Times New Roman"/>
+          <w:szCs w:val="24"/>
+        </w:rPr>
+        <w:t xml:space="preserve"> Again, following some output you will return to a blinking cursor.</w:t>
+      </w:r>
+    </w:p>
+    <w:p>
       <w:pPr>
         <w:rPr>
           <w:rFonts w:cs="Times New Roman"/>
@@ -1853,17 +1882,7 @@
           <w:u w:val="single"/>
         </w:rPr>
         <w:lastRenderedPageBreak/>
-        <w:t>A n</w:t>
-      </w:r>
-      <w:r>
-        <w:rPr>
-          <w:rFonts w:cs="Times New Roman"/>
-          <w:b/>
-          <w:bCs/>
-          <w:szCs w:val="24"/>
-          <w:u w:val="single"/>
-        </w:rPr>
-        <w:t>ote</w:t>
+        <w:t>Some notes</w:t>
       </w:r>
       <w:r>
         <w:rPr>
@@ -2066,8 +2085,16 @@
           <w:rFonts w:cs="Times New Roman"/>
           <w:szCs w:val="24"/>
         </w:rPr>
-        <w:t xml:space="preserve">. </w:t>
-      </w:r>
+        <w:t>.</w:t>
+      </w:r>
+    </w:p>
+    <w:p>
+      <w:pPr>
+        <w:rPr>
+          <w:rFonts w:cs="Times New Roman"/>
+          <w:szCs w:val="24"/>
+        </w:rPr>
+      </w:pPr>
       <w:r>
         <w:rPr>
           <w:rFonts w:cs="Times New Roman"/>
@@ -2311,21 +2338,7 @@
           <w:rFonts w:cs="Times New Roman"/>
           <w:szCs w:val="24"/>
         </w:rPr>
-        <w:t xml:space="preserve">(This is </w:t>
-      </w:r>
-      <w:r>
-        <w:rPr>
-          <w:rFonts w:cs="Times New Roman"/>
-          <w:szCs w:val="24"/>
-        </w:rPr>
-        <w:t xml:space="preserve">certainly </w:t>
-      </w:r>
-      <w:r>
-        <w:rPr>
-          <w:rFonts w:cs="Times New Roman"/>
-          <w:szCs w:val="24"/>
-        </w:rPr>
-        <w:t xml:space="preserve">not necessary, but it makes everything slightly neater.) </w:t>
+        <w:t xml:space="preserve">(This is not necessary, but it makes everything slightly neater.) </w:t>
       </w:r>
       <w:r>
         <w:rPr>
@@ -2611,6 +2624,9 @@
           <w:rStyle w:val="CodeChar"/>
         </w:rPr>
         <w:t>conda env remove</w:t>
+      </w:r>
+      <w:r>
+        <w:t xml:space="preserve"> in the Anaconda prompt</w:t>
       </w:r>
       <w:r>
         <w:rPr>
@@ -2953,14 +2969,40 @@
           <w:rFonts w:cs="Times New Roman"/>
           <w:szCs w:val="24"/>
         </w:rPr>
-        <w:t xml:space="preserve"> that R is not using the correct version of Python (for instance, it may be defaulting to the base conda environment rather than r-reticulate). </w:t>
-      </w:r>
-      <w:r>
-        <w:rPr>
-          <w:rFonts w:cs="Times New Roman"/>
-          <w:szCs w:val="24"/>
-        </w:rPr>
-        <w:t xml:space="preserve">This can occur if e.g. you created an R project by copying the GitHub repository, or if you are using a preexisting installation of Anaconda or Miniconda. </w:t>
+        <w:t xml:space="preserve"> that R is not using the correct version of Python (for instance, it may be defaulting to the </w:t>
+      </w:r>
+      <w:r>
+        <w:rPr>
+          <w:rStyle w:val="CodeChar"/>
+        </w:rPr>
+        <w:t>base</w:t>
+      </w:r>
+      <w:r>
+        <w:rPr>
+          <w:rFonts w:cs="Times New Roman"/>
+          <w:szCs w:val="24"/>
+        </w:rPr>
+        <w:t xml:space="preserve"> conda environment rather than </w:t>
+      </w:r>
+      <w:r>
+        <w:rPr>
+          <w:rStyle w:val="CodeChar"/>
+        </w:rPr>
+        <w:t>r-reticulate</w:t>
+      </w:r>
+      <w:r>
+        <w:rPr>
+          <w:rFonts w:cs="Times New Roman"/>
+          <w:szCs w:val="24"/>
+        </w:rPr>
+        <w:t xml:space="preserve">). </w:t>
+      </w:r>
+      <w:r>
+        <w:rPr>
+          <w:rFonts w:cs="Times New Roman"/>
+          <w:szCs w:val="24"/>
+        </w:rPr>
+        <w:t>This can occur if e.g. you created an R project by copying the GitHub repository, or if you are using a preexisting installation of Anaconda or Miniconda.</w:t>
       </w:r>
     </w:p>
     <w:p>
@@ -3161,7 +3203,29 @@
     </w:p>
     <w:p>
       <w:r>
-        <w:t xml:space="preserve">The output shows the path to the r-reticulate environment folder. </w:t>
+        <w:lastRenderedPageBreak/>
+        <w:t xml:space="preserve">The output shows the path to the </w:t>
+      </w:r>
+      <w:r>
+        <w:rPr>
+          <w:rStyle w:val="CodeChar"/>
+        </w:rPr>
+        <w:t>r-reticulate</w:t>
+      </w:r>
+      <w:r>
+        <w:t xml:space="preserve"> environment folder</w:t>
+      </w:r>
+      <w:r>
+        <w:t xml:space="preserve"> on the line labeled </w:t>
+      </w:r>
+      <w:r>
+        <w:rPr>
+          <w:rStyle w:val="CodeChar"/>
+        </w:rPr>
+        <w:t>active env location</w:t>
+      </w:r>
+      <w:r>
+        <w:t xml:space="preserve">. </w:t>
       </w:r>
       <w:r>
         <w:t>Highlight this path and copy it.</w:t>
@@ -3179,15 +3243,54 @@
           <w:rFonts w:cs="Times New Roman"/>
           <w:szCs w:val="24"/>
         </w:rPr>
-        <w:lastRenderedPageBreak/>
-        <w:t xml:space="preserve">Next we will create a configuration file that defines this path as the default Python that reticulate should assume we want to use. </w:t>
-      </w:r>
-      <w:r>
-        <w:rPr>
-          <w:rFonts w:cs="Times New Roman"/>
-          <w:szCs w:val="24"/>
-        </w:rPr>
-        <w:t>First install the usethis package:</w:t>
+        <w:t xml:space="preserve">Next we will create a configuration file that defines this path as the default Python that </w:t>
+      </w:r>
+      <w:r>
+        <w:rPr>
+          <w:rStyle w:val="CodeChar"/>
+        </w:rPr>
+        <w:t>reticulate</w:t>
+      </w:r>
+      <w:r>
+        <w:rPr>
+          <w:rFonts w:cs="Times New Roman"/>
+          <w:szCs w:val="24"/>
+        </w:rPr>
+        <w:t xml:space="preserve"> should assume we want to use. </w:t>
+      </w:r>
+      <w:r>
+        <w:rPr>
+          <w:rFonts w:cs="Times New Roman"/>
+          <w:szCs w:val="24"/>
+        </w:rPr>
+        <w:t xml:space="preserve">First install the </w:t>
+      </w:r>
+      <w:r>
+        <w:rPr>
+          <w:rStyle w:val="CodeChar"/>
+        </w:rPr>
+        <w:t>usethis</w:t>
+      </w:r>
+      <w:r>
+        <w:rPr>
+          <w:rFonts w:cs="Times New Roman"/>
+          <w:szCs w:val="24"/>
+        </w:rPr>
+        <w:t xml:space="preserve"> </w:t>
+      </w:r>
+      <w:r>
+        <w:rPr>
+          <w:rFonts w:cs="Times New Roman"/>
+          <w:szCs w:val="24"/>
+        </w:rPr>
+        <w:t xml:space="preserve">R </w:t>
+      </w:r>
+      <w:r>
+        <w:rPr>
+          <w:rFonts w:cs="Times New Roman"/>
+          <w:szCs w:val="24"/>
+        </w:rPr>
+        <w:t>package:</w:t>
       </w:r>
     </w:p>
     <w:p>
@@ -3239,7 +3342,28 @@
           <w:rFonts w:cs="Times New Roman"/>
           <w:szCs w:val="24"/>
         </w:rPr>
-        <w:t xml:space="preserve">to create a </w:t>
+        <w:t>This will c</w:t>
+      </w:r>
+      <w:r>
+        <w:rPr>
+          <w:rFonts w:cs="Times New Roman"/>
+          <w:szCs w:val="24"/>
+        </w:rPr>
+        <w:t>reate a</w:t>
+      </w:r>
+      <w:r>
+        <w:rPr>
+          <w:rFonts w:cs="Times New Roman"/>
+          <w:szCs w:val="24"/>
+        </w:rPr>
+        <w:t xml:space="preserve"> configuration file called</w:t>
+      </w:r>
+      <w:r>
+        <w:rPr>
+          <w:rFonts w:cs="Times New Roman"/>
+          <w:szCs w:val="24"/>
+        </w:rPr>
+        <w:t xml:space="preserve"> </w:t>
       </w:r>
       <w:r>
         <w:rPr>
@@ -3252,7 +3376,21 @@
           <w:rFonts w:cs="Times New Roman"/>
           <w:szCs w:val="24"/>
         </w:rPr>
-        <w:t xml:space="preserve"> configuration file in your home directory and start editing it. </w:t>
+        <w:t xml:space="preserve"> in your home directory and </w:t>
+      </w:r>
+      <w:r>
+        <w:rPr>
+          <w:rFonts w:cs="Times New Roman"/>
+          <w:szCs w:val="24"/>
+        </w:rPr>
+        <w:t>open it for editing in the RStudio code editor</w:t>
+      </w:r>
+      <w:r>
+        <w:rPr>
+          <w:rFonts w:cs="Times New Roman"/>
+          <w:szCs w:val="24"/>
+        </w:rPr>
+        <w:t xml:space="preserve">. </w:t>
       </w:r>
     </w:p>
     <w:p>
@@ -3286,7 +3424,16 @@
     </w:p>
     <w:p>
       <w:r>
-        <w:t>and paste the path to the r-reticulate environment folder between the quotation marks</w:t>
+        <w:t xml:space="preserve">and paste the path to the </w:t>
+      </w:r>
+      <w:r>
+        <w:rPr>
+          <w:rStyle w:val="CodeChar"/>
+        </w:rPr>
+        <w:t xml:space="preserve">r-reticulate </w:t>
+      </w:r>
+      <w:r>
+        <w:t>environment folder between the quotation marks</w:t>
       </w:r>
       <w:r>
         <w:t>, like so:</w:t>
@@ -3348,6 +3495,14 @@
       </w:r>
     </w:p>
     <w:p>
+      <w:pPr>
+        <w:sectPr>
+          <w:pgSz w:w="12240" w:h="15840"/>
+          <w:pgMar w:top="1440" w:right="1440" w:bottom="1440" w:left="1440" w:header="720" w:footer="720" w:gutter="0"/>
+          <w:cols w:space="720"/>
+          <w:docGrid w:linePitch="360"/>
+        </w:sectPr>
+      </w:pPr>
       <w:r>
         <w:t xml:space="preserve">Save this file and restart R. Now if you run </w:t>
       </w:r>
@@ -3358,7 +3513,13 @@
         <w:t>reticulate::py_config()</w:t>
       </w:r>
       <w:r>
-        <w:t>, the correct version should show up, and the app should behave correctly.</w:t>
+        <w:t xml:space="preserve">, the correct </w:t>
+      </w:r>
+      <w:r>
+        <w:t xml:space="preserve">Python </w:t>
+      </w:r>
+      <w:r>
+        <w:t>version should show up, and the app should behave correctly.</w:t>
       </w:r>
     </w:p>
     <w:p>
@@ -3367,6 +3528,7 @@
           <w:b/>
           <w:bCs/>
         </w:rPr>
+        <w:lastRenderedPageBreak/>
         <w:t xml:space="preserve">Step </w:t>
       </w:r>
       <w:r>
@@ -5515,19 +5677,34 @@
         <w:t xml:space="preserve">ile" button, the app will create two different files. Both have a .csv extension and contain comma-separated text; the name of one file ends with </w:t>
       </w:r>
       <w:r>
+        <w:rPr>
+          <w:rStyle w:val="CodeChar"/>
+        </w:rPr>
         <w:t>_review.csv</w:t>
       </w:r>
       <w:r>
         <w:t xml:space="preserve"> and the other ends with </w:t>
       </w:r>
       <w:r>
+        <w:rPr>
+          <w:rStyle w:val="CodeChar"/>
+        </w:rPr>
         <w:t>_</w:t>
       </w:r>
       <w:r>
+        <w:rPr>
+          <w:rStyle w:val="CodeChar"/>
+        </w:rPr>
         <w:t>review_kscope.</w:t>
       </w:r>
       <w:r>
-        <w:t>csv.</w:t>
+        <w:rPr>
+          <w:rStyle w:val="CodeChar"/>
+        </w:rPr>
+        <w:t>csv</w:t>
+      </w:r>
+      <w:r>
+        <w:t>.</w:t>
       </w:r>
       <w:r>
         <w:t xml:space="preserve"> The review_kscope file is meant to be used with Kaleidoscope, an audio processing program available from Wildlife Acoustics, Inc. Kaleidoscope is available in a free (Lite) or paid (Pro) version; the free version is sufficient to </w:t>
@@ -5599,7 +5776,25 @@
     </w:p>
     <w:p>
       <w:r>
-        <w:t>In the Kaleidoscope main window, click File &gt; Open Results. This will bring up a file selection dialog. By default it will show you the folder specified in the Output directory field. Select the review_kscope file and click Open. This will bring up two additional windows: the Viewer window, which features waveform and spectrogram representations of the audio, and the Results window, which contains a table representation of the review_kscope file.</w:t>
+        <w:t xml:space="preserve">In the Kaleidoscope main window, click File &gt; Open Results. This will bring up a file selection dialog. By default it will show you the folder specified in the Output directory field. Select the </w:t>
+      </w:r>
+      <w:r>
+        <w:rPr>
+          <w:rStyle w:val="CodeChar"/>
+        </w:rPr>
+        <w:t>review_kscope</w:t>
+      </w:r>
+      <w:r>
+        <w:t xml:space="preserve"> file and click Open. This will bring up two additional windows: the Viewer window, which features waveform and spectrogram representations of the audio, and the Results window, which contains a table representation of the </w:t>
+      </w:r>
+      <w:r>
+        <w:rPr>
+          <w:rStyle w:val="CodeChar"/>
+        </w:rPr>
+        <w:t>review_kscope</w:t>
+      </w:r>
+      <w:r>
+        <w:t xml:space="preserve"> file.</w:t>
       </w:r>
     </w:p>
     <w:p>
@@ -5709,7 +5904,16 @@
     </w:p>
     <w:p>
       <w:r>
-        <w:t>You can browse through clips in the results_kscope file by clicking a row in the Results window and using the up and down arrow keys to move to the next and previous row, or by clicking on the spectrogram in the Viewer window and using the up and down arrows, or using the &lt; and &gt; buttons below the spectrogram on the right side. If the Auto next file box is checked, you will automatically advance to the next clip after applying a tag.</w:t>
+        <w:t xml:space="preserve">You can browse through clips in the </w:t>
+      </w:r>
+      <w:r>
+        <w:rPr>
+          <w:rStyle w:val="CodeChar"/>
+        </w:rPr>
+        <w:t>results_kscope</w:t>
+      </w:r>
+      <w:r>
+        <w:t xml:space="preserve"> file by clicking a row in the Results window and using the up and down arrow keys to move to the next and previous row, or by clicking on the spectrogram in the Viewer window and using the up and down arrows, or using the &lt; and &gt; buttons below the spectrogram on the right side. If the Auto next file box is checked, you will automatically advance to the next clip after applying a tag.</w:t>
       </w:r>
     </w:p>
     <w:p>
@@ -5728,7 +5932,22 @@
     </w:p>
     <w:p>
       <w:r>
-        <w:t>Note that you must click File &gt; Save in the Results window for any tags you have applied to be preserved in the review_kscope file. We recommend doing so frequently to avoid losing work in the event that Kaleidoscope crashes or you lose power.</w:t>
+        <w:t xml:space="preserve">Note that you must click File &gt; Save in the Results window for any tags you have applied to be preserved in the </w:t>
+      </w:r>
+      <w:r>
+        <w:rPr>
+          <w:rStyle w:val="CodeChar"/>
+        </w:rPr>
+        <w:t>review_kscope</w:t>
+      </w:r>
+      <w:r>
+        <w:t xml:space="preserve"> file. We recommend </w:t>
+      </w:r>
+      <w:r>
+        <w:t>saving</w:t>
+      </w:r>
+      <w:r>
+        <w:t xml:space="preserve"> frequently to avoid losing work in the event that Kaleidoscope crashes or you lose power.</w:t>
       </w:r>
     </w:p>
     <w:p>

</xml_diff>

<commit_message>
Added note on timeout errors
</commit_message>
<xml_diff>
--- a/Shiny_PNW-Cnet_installation_and_use.docx
+++ b/Shiny_PNW-Cnet_installation_and_use.docx
@@ -3559,6 +3559,90 @@
       </w:r>
       <w:r>
         <w:t>packages.</w:t>
+      </w:r>
+    </w:p>
+    <w:p>
+      <w:r>
+        <w:rPr>
+          <w:b/>
+          <w:bCs/>
+        </w:rPr>
+        <w:t>Note:</w:t>
+      </w:r>
+      <w:r>
+        <w:t xml:space="preserve"> Some of the required packages may take a while to download over slow internet connections. I</w:t>
+      </w:r>
+      <w:r>
+        <w:t xml:space="preserve">f a package takes over 60 seconds to download, you will get </w:t>
+      </w:r>
+      <w:r>
+        <w:t>a timeout error</w:t>
+      </w:r>
+      <w:r>
+        <w:t>. Y</w:t>
+      </w:r>
+      <w:r>
+        <w:t xml:space="preserve">ou can tell RStudio to allow more time by simply entering </w:t>
+      </w:r>
+      <w:r>
+        <w:rPr>
+          <w:rStyle w:val="CodeChar"/>
+        </w:rPr>
+        <w:t>options(timeout=600)</w:t>
+      </w:r>
+      <w:r>
+        <w:t xml:space="preserve">, which will increase the time allowance from 60 seconds (default) to 600 seconds </w:t>
+      </w:r>
+      <w:r>
+        <w:t>(</w:t>
+      </w:r>
+      <w:r>
+        <w:t>10 minutes</w:t>
+      </w:r>
+      <w:r>
+        <w:t>)</w:t>
+      </w:r>
+      <w:r>
+        <w:t xml:space="preserve">. This change will only </w:t>
+      </w:r>
+      <w:r>
+        <w:t>affect</w:t>
+      </w:r>
+      <w:r>
+        <w:t xml:space="preserve"> the current sessio</w:t>
+      </w:r>
+      <w:r>
+        <w:t>n;</w:t>
+      </w:r>
+      <w:r>
+        <w:t xml:space="preserve"> </w:t>
+      </w:r>
+      <w:r>
+        <w:t xml:space="preserve">if </w:t>
+      </w:r>
+      <w:r>
+        <w:t>you restart R or close and reopen RStudio</w:t>
+      </w:r>
+      <w:r>
+        <w:t>,</w:t>
+      </w:r>
+      <w:r>
+        <w:t xml:space="preserve"> you will have to </w:t>
+      </w:r>
+      <w:r>
+        <w:t xml:space="preserve">set the </w:t>
+      </w:r>
+      <w:r>
+        <w:rPr>
+          <w:rStyle w:val="CodeChar"/>
+        </w:rPr>
+        <w:t>timeout</w:t>
+      </w:r>
+      <w:r>
+        <w:t xml:space="preserve"> option again</w:t>
+      </w:r>
+      <w:r>
+        <w:t>.</w:t>
       </w:r>
     </w:p>
     <w:p>
@@ -6478,6 +6562,7 @@
   <w:style w:type="character" w:default="1" w:styleId="DefaultParagraphFont">
     <w:name w:val="Default Paragraph Font"/>
     <w:uiPriority w:val="1"/>
+    <w:semiHidden/>
     <w:unhideWhenUsed/>
   </w:style>
   <w:style w:type="table" w:default="1" w:styleId="TableNormal">

</xml_diff>

<commit_message>
moved note on timeout limit to page 2
</commit_message>
<xml_diff>
--- a/Shiny_PNW-Cnet_installation_and_use.docx
+++ b/Shiny_PNW-Cnet_installation_and_use.docx
@@ -805,6 +805,113 @@
     </w:p>
     <w:p>
       <w:r>
+        <w:t>[</w:t>
+      </w:r>
+      <w:r>
+        <w:rPr>
+          <w:b/>
+          <w:bCs/>
+        </w:rPr>
+        <w:t xml:space="preserve"> </w:t>
+      </w:r>
+      <w:r>
+        <w:rPr>
+          <w:b/>
+          <w:bCs/>
+        </w:rPr>
+        <w:t>Note:</w:t>
+      </w:r>
+      <w:r>
+        <w:t xml:space="preserve"> </w:t>
+      </w:r>
+      <w:r>
+        <w:t xml:space="preserve">If you </w:t>
+      </w:r>
+      <w:r>
+        <w:t>are on</w:t>
+      </w:r>
+      <w:r>
+        <w:t xml:space="preserve"> a slower internet connection, you may run into problems when trying to install packages from within RStudio.</w:t>
+      </w:r>
+      <w:r>
+        <w:t xml:space="preserve"> </w:t>
+      </w:r>
+      <w:r>
+        <w:t>RStudio has a default timeout limit of 60 seconds; if a download takes longer than this,</w:t>
+      </w:r>
+      <w:r>
+        <w:t xml:space="preserve"> you will get a timeout error. You can tell RStudio to allow more time by simply entering </w:t>
+      </w:r>
+    </w:p>
+    <w:p>
+      <w:r>
+        <w:rPr>
+          <w:rStyle w:val="CodeChar"/>
+        </w:rPr>
+        <w:t>options(timeout=600)</w:t>
+      </w:r>
+      <w:r>
+        <w:t xml:space="preserve"> </w:t>
+      </w:r>
+    </w:p>
+    <w:p>
+      <w:r>
+        <w:t xml:space="preserve">in the console pane. </w:t>
+      </w:r>
+      <w:r>
+        <w:t>This</w:t>
+      </w:r>
+      <w:r>
+        <w:t xml:space="preserve"> will increase the time allowance to 600 seconds (10 minutes). </w:t>
+      </w:r>
+      <w:r>
+        <w:t>Note that t</w:t>
+      </w:r>
+      <w:r>
+        <w:t xml:space="preserve">his change will only affect </w:t>
+      </w:r>
+      <w:r>
+        <w:t>the</w:t>
+      </w:r>
+      <w:r>
+        <w:t xml:space="preserve"> current</w:t>
+      </w:r>
+      <w:r>
+        <w:t xml:space="preserve"> R</w:t>
+      </w:r>
+      <w:r>
+        <w:t xml:space="preserve"> session</w:t>
+      </w:r>
+      <w:r>
+        <w:t>. I</w:t>
+      </w:r>
+      <w:r>
+        <w:t xml:space="preserve">f you restart R or close and reopen RStudio, </w:t>
+      </w:r>
+      <w:r>
+        <w:t>the tim</w:t>
+      </w:r>
+      <w:r>
+        <w:t>e</w:t>
+      </w:r>
+      <w:r>
+        <w:t xml:space="preserve"> </w:t>
+      </w:r>
+      <w:r>
+        <w:t xml:space="preserve">limit </w:t>
+      </w:r>
+      <w:r>
+        <w:t>will re</w:t>
+      </w:r>
+      <w:r>
+        <w:t>set, but you can set it again as needed.</w:t>
+      </w:r>
+      <w:r>
+        <w:t xml:space="preserve"> ]</w:t>
+      </w:r>
+    </w:p>
+    <w:p>
+      <w:r>
         <w:t xml:space="preserve">Open </w:t>
       </w:r>
       <w:r>
@@ -1017,6 +1124,7 @@
         <w:rPr>
           <w:noProof/>
         </w:rPr>
+        <w:lastRenderedPageBreak/>
         <w:drawing>
           <wp:inline distT="0" distB="0" distL="0" distR="0" wp14:anchorId="61FFB528" wp14:editId="3476DFD5">
             <wp:extent cx="5934075" cy="1009650"/>
@@ -1120,7 +1228,6 @@
         <w:pStyle w:val="Code"/>
       </w:pPr>
       <w:r>
-        <w:lastRenderedPageBreak/>
         <w:t>conda activate r-reticulate</w:t>
       </w:r>
     </w:p>
@@ -1384,7 +1491,11 @@
         <w:t>conda install</w:t>
       </w:r>
       <w:r>
-        <w:t xml:space="preserve"> for most packages will by default install from the Anaconda Repositories. </w:t>
+        <w:t xml:space="preserve"> for most packages will by default install from the Anaconda </w:t>
+      </w:r>
+      <w:r>
+        <w:lastRenderedPageBreak/>
+        <w:t xml:space="preserve">Repositories. </w:t>
       </w:r>
       <w:r>
         <w:t xml:space="preserve">By </w:t>
@@ -1507,11 +1618,7 @@
         <w:t>informative text will flood the console window, progress bar</w:t>
       </w:r>
       <w:r>
-        <w:t xml:space="preserve">s will appear and fill up to indicate </w:t>
-      </w:r>
-      <w:r>
-        <w:lastRenderedPageBreak/>
-        <w:t>that things are happening, and ultimately you should be returned to a prompt with a blinking cursor.</w:t>
+        <w:t>s will appear and fill up to indicate that things are happening, and ultimately you should be returned to a prompt with a blinking cursor.</w:t>
       </w:r>
     </w:p>
     <w:p>
@@ -1749,6 +1856,7 @@
           <w:rFonts w:cs="Times New Roman"/>
           <w:szCs w:val="24"/>
         </w:rPr>
+        <w:lastRenderedPageBreak/>
         <w:t xml:space="preserve">Finally, we will install </w:t>
       </w:r>
       <w:r>
@@ -3559,90 +3667,6 @@
       </w:r>
       <w:r>
         <w:t>packages.</w:t>
-      </w:r>
-    </w:p>
-    <w:p>
-      <w:r>
-        <w:rPr>
-          <w:b/>
-          <w:bCs/>
-        </w:rPr>
-        <w:t>Note:</w:t>
-      </w:r>
-      <w:r>
-        <w:t xml:space="preserve"> Some of the required packages may take a while to download over slow internet connections. I</w:t>
-      </w:r>
-      <w:r>
-        <w:t xml:space="preserve">f a package takes over 60 seconds to download, you will get </w:t>
-      </w:r>
-      <w:r>
-        <w:t>a timeout error</w:t>
-      </w:r>
-      <w:r>
-        <w:t>. Y</w:t>
-      </w:r>
-      <w:r>
-        <w:t xml:space="preserve">ou can tell RStudio to allow more time by simply entering </w:t>
-      </w:r>
-      <w:r>
-        <w:rPr>
-          <w:rStyle w:val="CodeChar"/>
-        </w:rPr>
-        <w:t>options(timeout=600)</w:t>
-      </w:r>
-      <w:r>
-        <w:t xml:space="preserve">, which will increase the time allowance from 60 seconds (default) to 600 seconds </w:t>
-      </w:r>
-      <w:r>
-        <w:t>(</w:t>
-      </w:r>
-      <w:r>
-        <w:t>10 minutes</w:t>
-      </w:r>
-      <w:r>
-        <w:t>)</w:t>
-      </w:r>
-      <w:r>
-        <w:t xml:space="preserve">. This change will only </w:t>
-      </w:r>
-      <w:r>
-        <w:t>affect</w:t>
-      </w:r>
-      <w:r>
-        <w:t xml:space="preserve"> the current sessio</w:t>
-      </w:r>
-      <w:r>
-        <w:t>n;</w:t>
-      </w:r>
-      <w:r>
-        <w:t xml:space="preserve"> </w:t>
-      </w:r>
-      <w:r>
-        <w:t xml:space="preserve">if </w:t>
-      </w:r>
-      <w:r>
-        <w:t>you restart R or close and reopen RStudio</w:t>
-      </w:r>
-      <w:r>
-        <w:t>,</w:t>
-      </w:r>
-      <w:r>
-        <w:t xml:space="preserve"> you will have to </w:t>
-      </w:r>
-      <w:r>
-        <w:t xml:space="preserve">set the </w:t>
-      </w:r>
-      <w:r>
-        <w:rPr>
-          <w:rStyle w:val="CodeChar"/>
-        </w:rPr>
-        <w:t>timeout</w:t>
-      </w:r>
-      <w:r>
-        <w:t xml:space="preserve"> option again</w:t>
-      </w:r>
-      <w:r>
-        <w:t>.</w:t>
       </w:r>
     </w:p>
     <w:p>

</xml_diff>

<commit_message>
Additional screenshot + edits for clarity
</commit_message>
<xml_diff>
--- a/Shiny_PNW-Cnet_installation_and_use.docx
+++ b/Shiny_PNW-Cnet_installation_and_use.docx
@@ -822,71 +822,32 @@
         <w:t>Note:</w:t>
       </w:r>
       <w:r>
+        <w:t xml:space="preserve"> If you </w:t>
+      </w:r>
+      <w:r>
+        <w:t>are on</w:t>
+      </w:r>
+      <w:r>
+        <w:t xml:space="preserve"> a slower internet connection, you may run into problems when trying to install packages from within RStudio. RStudio has a default timeout limit of 60 seconds; if a download takes longer than this, you will get a timeout error. You can tell RStudio to allow more time by simply entering </w:t>
+      </w:r>
+    </w:p>
+    <w:p>
+      <w:r>
+        <w:rPr>
+          <w:rStyle w:val="CodeChar"/>
+        </w:rPr>
+        <w:t>options(timeout=600)</w:t>
+      </w:r>
+      <w:r>
         <w:t xml:space="preserve"> </w:t>
       </w:r>
-      <w:r>
-        <w:t xml:space="preserve">If you </w:t>
-      </w:r>
-      <w:r>
-        <w:t>are on</w:t>
-      </w:r>
-      <w:r>
-        <w:t xml:space="preserve"> a slower internet connection, you may run into problems when trying to install packages from within RStudio.</w:t>
-      </w:r>
-      <w:r>
-        <w:t xml:space="preserve"> </w:t>
-      </w:r>
-      <w:r>
-        <w:t>RStudio has a default timeout limit of 60 seconds; if a download takes longer than this,</w:t>
-      </w:r>
-      <w:r>
-        <w:t xml:space="preserve"> you will get a timeout error. You can tell RStudio to allow more time by simply entering </w:t>
-      </w:r>
-    </w:p>
-    <w:p>
-      <w:r>
-        <w:rPr>
-          <w:rStyle w:val="CodeChar"/>
-        </w:rPr>
-        <w:t>options(timeout=600)</w:t>
-      </w:r>
-      <w:r>
-        <w:t xml:space="preserve"> </w:t>
-      </w:r>
     </w:p>
     <w:p>
       <w:r>
         <w:t xml:space="preserve">in the console pane. </w:t>
       </w:r>
       <w:r>
-        <w:t>This</w:t>
-      </w:r>
-      <w:r>
-        <w:t xml:space="preserve"> will increase the time allowance to 600 seconds (10 minutes). </w:t>
-      </w:r>
-      <w:r>
-        <w:t>Note that t</w:t>
-      </w:r>
-      <w:r>
-        <w:t xml:space="preserve">his change will only affect </w:t>
-      </w:r>
-      <w:r>
-        <w:t>the</w:t>
-      </w:r>
-      <w:r>
-        <w:t xml:space="preserve"> current</w:t>
-      </w:r>
-      <w:r>
-        <w:t xml:space="preserve"> R</w:t>
-      </w:r>
-      <w:r>
-        <w:t xml:space="preserve"> session</w:t>
-      </w:r>
-      <w:r>
-        <w:t>. I</w:t>
-      </w:r>
-      <w:r>
-        <w:t xml:space="preserve">f you restart R or close and reopen RStudio, </w:t>
+        <w:t xml:space="preserve">This will increase the time allowance to 600 seconds (10 minutes). Note that this change will only affect the current R session. If you restart R or close and reopen RStudio, </w:t>
       </w:r>
       <w:r>
         <w:t>the tim</w:t>
@@ -1990,7 +1951,7 @@
           <w:u w:val="single"/>
         </w:rPr>
         <w:lastRenderedPageBreak/>
-        <w:t>Some notes</w:t>
+        <w:t>Troubleshooting</w:t>
       </w:r>
       <w:r>
         <w:rPr>
@@ -2000,17 +1961,7 @@
           <w:szCs w:val="24"/>
           <w:u w:val="single"/>
         </w:rPr>
-        <w:t xml:space="preserve"> o</w:t>
-      </w:r>
-      <w:r>
-        <w:rPr>
-          <w:rFonts w:cs="Times New Roman"/>
-          <w:b/>
-          <w:bCs/>
-          <w:szCs w:val="24"/>
-          <w:u w:val="single"/>
-        </w:rPr>
-        <w:t xml:space="preserve">n </w:t>
+        <w:t xml:space="preserve"> </w:t>
       </w:r>
       <w:r>
         <w:rPr>
@@ -2040,6 +1991,25 @@
           <w:u w:val="single"/>
         </w:rPr>
         <w:t xml:space="preserve"> environment</w:t>
+      </w:r>
+    </w:p>
+    <w:p>
+      <w:pPr>
+        <w:rPr>
+          <w:rFonts w:cs="Times New Roman"/>
+          <w:i/>
+          <w:iCs/>
+          <w:szCs w:val="24"/>
+        </w:rPr>
+      </w:pPr>
+      <w:r>
+        <w:rPr>
+          <w:rFonts w:cs="Times New Roman"/>
+          <w:i/>
+          <w:iCs/>
+          <w:szCs w:val="24"/>
+        </w:rPr>
+        <w:t>(Note: These steps are not part of the normal installation process but can be helpful when things go awry. If everything appears to be working normally, you can skip to Step 6 on page 9.)</w:t>
       </w:r>
     </w:p>
     <w:p>
@@ -3063,7 +3033,28 @@
           <w:rFonts w:cs="Times New Roman"/>
           <w:szCs w:val="24"/>
         </w:rPr>
-        <w:t xml:space="preserve">a package you know you installed is missing, it is </w:t>
+        <w:t xml:space="preserve">you are missing </w:t>
+      </w:r>
+      <w:r>
+        <w:rPr>
+          <w:rFonts w:cs="Times New Roman"/>
+          <w:szCs w:val="24"/>
+        </w:rPr>
+        <w:t>a package</w:t>
+      </w:r>
+      <w:r>
+        <w:rPr>
+          <w:rFonts w:cs="Times New Roman"/>
+          <w:szCs w:val="24"/>
+        </w:rPr>
+        <w:t xml:space="preserve"> that</w:t>
+      </w:r>
+      <w:r>
+        <w:rPr>
+          <w:rFonts w:cs="Times New Roman"/>
+          <w:szCs w:val="24"/>
+        </w:rPr>
+        <w:t xml:space="preserve"> you know you installed, it is </w:t>
       </w:r>
       <w:r>
         <w:rPr>
@@ -3090,7 +3081,21 @@
           <w:rFonts w:cs="Times New Roman"/>
           <w:szCs w:val="24"/>
         </w:rPr>
-        <w:t xml:space="preserve"> conda environment rather than </w:t>
+        <w:t xml:space="preserve"> conda environment</w:t>
+      </w:r>
+      <w:r>
+        <w:rPr>
+          <w:rFonts w:cs="Times New Roman"/>
+          <w:szCs w:val="24"/>
+        </w:rPr>
+        <w:t xml:space="preserve"> or the system’s default Python</w:t>
+      </w:r>
+      <w:r>
+        <w:rPr>
+          <w:rFonts w:cs="Times New Roman"/>
+          <w:szCs w:val="24"/>
+        </w:rPr>
+        <w:t xml:space="preserve"> rather than </w:t>
       </w:r>
       <w:r>
         <w:rPr>
@@ -4166,10 +4171,20 @@
         </w:sectPr>
       </w:pPr>
       <w:r>
-        <w:t xml:space="preserve">Note: </w:t>
-      </w:r>
-      <w:r>
-        <w:t>We recommend not using directory names containing spaces, as these can cause issues with processing.</w:t>
+        <w:rPr>
+          <w:b/>
+          <w:bCs/>
+        </w:rPr>
+        <w:t>Note:</w:t>
+      </w:r>
+      <w:r>
+        <w:t xml:space="preserve"> </w:t>
+      </w:r>
+      <w:r>
+        <w:t xml:space="preserve">We recommend </w:t>
+      </w:r>
+      <w:r>
+        <w:t>avoiding spaces in the names of your files and folders, as these can cause issues with processing. Underscores are a safe alternative.</w:t>
       </w:r>
     </w:p>
     <w:p>
@@ -4369,136 +4384,65 @@
         <w:t>,</w:t>
       </w:r>
       <w:r>
-        <w:t xml:space="preserve"> which should contain </w:t>
-      </w:r>
-      <w:r>
-        <w:t xml:space="preserve">two </w:t>
-      </w:r>
-      <w:r>
-        <w:t xml:space="preserve">R </w:t>
-      </w:r>
-      <w:r>
-        <w:t xml:space="preserve">script </w:t>
-      </w:r>
-      <w:r>
-        <w:t>file</w:t>
-      </w:r>
-      <w:r>
-        <w:t>s</w:t>
-      </w:r>
-      <w:r>
-        <w:t xml:space="preserve"> called </w:t>
-      </w:r>
-      <w:r>
-        <w:rPr>
-          <w:rStyle w:val="CodeChar"/>
-        </w:rPr>
-        <w:t>app.r</w:t>
-      </w:r>
-      <w:r>
-        <w:t xml:space="preserve"> and </w:t>
-      </w:r>
-      <w:r>
-        <w:rPr>
-          <w:rStyle w:val="CodeChar"/>
-        </w:rPr>
-        <w:t>functions.r</w:t>
-      </w:r>
-      <w:r>
-        <w:t>,</w:t>
-      </w:r>
-      <w:r>
-        <w:t xml:space="preserve"> which contain the source code for the app</w:t>
-      </w:r>
-      <w:r>
-        <w:t xml:space="preserve">, </w:t>
-      </w:r>
-      <w:r>
-        <w:t xml:space="preserve">a file called </w:t>
-      </w:r>
-      <w:r>
-        <w:rPr>
-          <w:rStyle w:val="CodeChar"/>
-        </w:rPr>
-        <w:t>target_classes.csv</w:t>
-      </w:r>
-      <w:r>
-        <w:t xml:space="preserve"> which contains information on the 51 target classes used by this version</w:t>
-      </w:r>
-      <w:r>
-        <w:t xml:space="preserve"> of PNW-Cnet</w:t>
-      </w:r>
-      <w:r>
-        <w:t xml:space="preserve">, and a file called </w:t>
-      </w:r>
-      <w:r>
-        <w:rPr>
-          <w:rStyle w:val="CodeChar"/>
-        </w:rPr>
-        <w:t>PNW-Cnet</w:t>
-      </w:r>
-      <w:r>
-        <w:rPr>
-          <w:rStyle w:val="CodeChar"/>
-        </w:rPr>
-        <w:t>_v</w:t>
-      </w:r>
-      <w:r>
-        <w:rPr>
-          <w:rStyle w:val="CodeChar"/>
-        </w:rPr>
-        <w:t>4</w:t>
-      </w:r>
-      <w:r>
-        <w:rPr>
-          <w:rStyle w:val="CodeChar"/>
-        </w:rPr>
-        <w:t>_TF</w:t>
-      </w:r>
-      <w:r>
-        <w:rPr>
-          <w:rStyle w:val="CodeChar"/>
-        </w:rPr>
-        <w:t>.h5</w:t>
-      </w:r>
-      <w:r>
-        <w:t xml:space="preserve">, which </w:t>
-      </w:r>
-      <w:r>
-        <w:t>contains</w:t>
-      </w:r>
-      <w:r>
-        <w:t xml:space="preserve"> the</w:t>
-      </w:r>
-      <w:r>
-        <w:t xml:space="preserve"> trained neural network</w:t>
-      </w:r>
-      <w:r>
-        <w:t xml:space="preserve"> model.</w:t>
-      </w:r>
-      <w:r>
-        <w:t xml:space="preserve"> It should also contain a folder called </w:t>
-      </w:r>
-      <w:r>
-        <w:rPr>
-          <w:rStyle w:val="CodeChar"/>
-        </w:rPr>
-        <w:t>scripts</w:t>
-      </w:r>
-      <w:r>
-        <w:t xml:space="preserve"> containing a file called</w:t>
-      </w:r>
-      <w:r>
         <w:t xml:space="preserve"> </w:t>
       </w:r>
       <w:r>
-        <w:rPr>
-          <w:rStyle w:val="CodeChar"/>
-        </w:rPr>
-        <w:t>pnw-cnet_v4_predict.py</w:t>
-      </w:r>
-      <w:r>
-        <w:t>.</w:t>
+        <w:t>which should look like this:</w:t>
+      </w:r>
+    </w:p>
+    <w:p>
+      <w:r>
+        <w:rPr>
+          <w:noProof/>
+        </w:rPr>
+        <w:drawing>
+          <wp:inline distT="0" distB="0" distL="0" distR="0" wp14:anchorId="079A2856" wp14:editId="1E48E233">
+            <wp:extent cx="5943600" cy="2419350"/>
+            <wp:effectExtent l="0" t="0" r="0" b="0"/>
+            <wp:docPr id="4" name="Picture 4"/>
+            <wp:cNvGraphicFramePr>
+              <a:graphicFrameLocks xmlns:a="http://schemas.openxmlformats.org/drawingml/2006/main" noChangeAspect="1"/>
+            </wp:cNvGraphicFramePr>
+            <a:graphic xmlns:a="http://schemas.openxmlformats.org/drawingml/2006/main">
+              <a:graphicData uri="http://schemas.openxmlformats.org/drawingml/2006/picture">
+                <pic:pic xmlns:pic="http://schemas.openxmlformats.org/drawingml/2006/picture">
+                  <pic:nvPicPr>
+                    <pic:cNvPr id="0" name="Picture 1"/>
+                    <pic:cNvPicPr>
+                      <a:picLocks noChangeAspect="1" noChangeArrowheads="1"/>
+                    </pic:cNvPicPr>
+                  </pic:nvPicPr>
+                  <pic:blipFill>
+                    <a:blip r:embed="rId22">
+                      <a:extLst>
+                        <a:ext uri="{28A0092B-C50C-407E-A947-70E740481C1C}">
+                          <a14:useLocalDpi xmlns:a14="http://schemas.microsoft.com/office/drawing/2010/main" val="0"/>
+                        </a:ext>
+                      </a:extLst>
+                    </a:blip>
+                    <a:srcRect/>
+                    <a:stretch>
+                      <a:fillRect/>
+                    </a:stretch>
+                  </pic:blipFill>
+                  <pic:spPr bwMode="auto">
+                    <a:xfrm>
+                      <a:off x="0" y="0"/>
+                      <a:ext cx="5943600" cy="2419350"/>
+                    </a:xfrm>
+                    <a:prstGeom prst="rect">
+                      <a:avLst/>
+                    </a:prstGeom>
+                    <a:noFill/>
+                    <a:ln>
+                      <a:noFill/>
+                    </a:ln>
+                  </pic:spPr>
+                </pic:pic>
+              </a:graphicData>
+            </a:graphic>
+          </wp:inline>
+        </w:drawing>
       </w:r>
     </w:p>
     <w:p>
@@ -4668,7 +4612,11 @@
         <w:t xml:space="preserve"> some output in the console pane as the app loads some R packages</w:t>
       </w:r>
       <w:r>
-        <w:t xml:space="preserve"> and establishes communication with </w:t>
+        <w:t xml:space="preserve"> and </w:t>
+      </w:r>
+      <w:r>
+        <w:lastRenderedPageBreak/>
+        <w:t xml:space="preserve">establishes communication with </w:t>
       </w:r>
       <w:r>
         <w:t>RStudio</w:t>
@@ -4682,7 +4630,6 @@
         <w:rPr>
           <w:noProof/>
         </w:rPr>
-        <w:lastRenderedPageBreak/>
         <w:drawing>
           <wp:inline distT="0" distB="0" distL="0" distR="0" wp14:anchorId="37A16CA1" wp14:editId="4F76C25B">
             <wp:extent cx="5943600" cy="4585867"/>
@@ -4701,7 +4648,7 @@
                     </pic:cNvPicPr>
                   </pic:nvPicPr>
                   <pic:blipFill>
-                    <a:blip r:embed="rId22">
+                    <a:blip r:embed="rId23">
                       <a:extLst>
                         <a:ext uri="{28A0092B-C50C-407E-A947-70E740481C1C}">
                           <a14:useLocalDpi xmlns:a14="http://schemas.microsoft.com/office/drawing/2010/main" val="0"/>
@@ -4884,17 +4831,14 @@
     </w:p>
     <w:p>
       <w:r>
+        <w:lastRenderedPageBreak/>
         <w:t>T</w:t>
       </w:r>
       <w:r>
         <w:t xml:space="preserve">he app will </w:t>
       </w:r>
       <w:r>
-        <w:t xml:space="preserve">create spectrograms in the form of image files in Portable Network Graphic (.png) format, representing non-overlapping 12-second segments of the audio. The images will be created in a new directory called Temp/images within the folder you specified in step 4. There will be 300 images for every hour of audio, so if you have a substantial dataset there will be a lot </w:t>
-      </w:r>
-      <w:r>
-        <w:lastRenderedPageBreak/>
-        <w:t>of them. We have not implemented a progress bar for this step, but as a crude workaround you can open the Temp/images folder in Windows Explorer and watch as the files are created.</w:t>
+        <w:t>create spectrograms in the form of image files in Portable Network Graphic (.png) format, representing non-overlapping 12-second segments of the audio. The images will be created in a new directory called Temp/images within the folder you specified in step 4. There will be 300 images for every hour of audio, so if you have a substantial dataset there will be a lot of them. We have not implemented a progress bar for this step, but as a crude workaround you can open the Temp/images folder in Windows Explorer and watch as the files are created.</w:t>
       </w:r>
     </w:p>
     <w:p>
@@ -5075,7 +5019,7 @@
                     </pic:cNvPicPr>
                   </pic:nvPicPr>
                   <pic:blipFill>
-                    <a:blip r:embed="rId23">
+                    <a:blip r:embed="rId24">
                       <a:extLst>
                         <a:ext uri="{28A0092B-C50C-407E-A947-70E740481C1C}">
                           <a14:useLocalDpi xmlns:a14="http://schemas.microsoft.com/office/drawing/2010/main" val="0"/>
@@ -5762,7 +5706,7 @@
         </w:rPr>
         <w:t xml:space="preserve">For detailed instructions on using Kaleidoscope, see the User's Manual available at </w:t>
       </w:r>
-      <w:hyperlink r:id="rId24" w:history="1">
+      <w:hyperlink r:id="rId25" w:history="1">
         <w:r>
           <w:rPr>
             <w:rStyle w:val="Hyperlink"/>

</xml_diff>

<commit_message>
Added ability to standardize WAV filenames from within the app
</commit_message>
<xml_diff>
--- a/Shiny_PNW-Cnet_installation_and_use.docx
+++ b/Shiny_PNW-Cnet_installation_and_use.docx
@@ -55,7 +55,7 @@
         <w:rPr>
           <w:bCs/>
         </w:rPr>
-        <w:t>August</w:t>
+        <w:t>November</w:t>
       </w:r>
       <w:r>
         <w:rPr>
@@ -710,7 +710,16 @@
         <w:t>The PNW-Cnet model</w:t>
       </w:r>
       <w:r>
-        <w:t xml:space="preserve"> was built and trained using the TensorFlow software library developed by Google</w:t>
+        <w:t xml:space="preserve"> was built and trained using the TensorFlow software library</w:t>
+      </w:r>
+      <w:r>
+        <w:t>,</w:t>
+      </w:r>
+      <w:r>
+        <w:t xml:space="preserve"> developed by Google</w:t>
+      </w:r>
+      <w:r>
+        <w:t>,</w:t>
       </w:r>
       <w:r>
         <w:t xml:space="preserve"> and the </w:t>
@@ -728,7 +737,13 @@
         <w:t>eras</w:t>
       </w:r>
       <w:r>
-        <w:t xml:space="preserve"> Python package developed by Fran</w:t>
+        <w:t xml:space="preserve"> Python package</w:t>
+      </w:r>
+      <w:r>
+        <w:t>,</w:t>
+      </w:r>
+      <w:r>
+        <w:t xml:space="preserve"> developed by Fran</w:t>
       </w:r>
       <w:r>
         <w:rPr>
@@ -828,7 +843,13 @@
         <w:t>are on</w:t>
       </w:r>
       <w:r>
-        <w:t xml:space="preserve"> a slower internet connection, you may run into problems when trying to install packages from within RStudio. RStudio has a default timeout limit of 60 seconds; if a download takes longer than this, you will get a timeout error. You can tell RStudio to allow more time by simply entering </w:t>
+        <w:t xml:space="preserve"> a slower internet connection, you may run into problems when trying to install packages in RStudio. RStudio has a default timeout limit of 60 seconds; if a download takes longer than this, you will get a timeout error</w:t>
+      </w:r>
+      <w:r>
+        <w:t xml:space="preserve"> and the installation will fail</w:t>
+      </w:r>
+      <w:r>
+        <w:t xml:space="preserve">. You can tell RStudio to allow more time by simply entering </w:t>
       </w:r>
     </w:p>
     <w:p>
@@ -946,13 +967,46 @@
         <w:t xml:space="preserve">iniconda </w:t>
       </w:r>
       <w:r>
-        <w:t>depends on your specific system</w:t>
+        <w:t xml:space="preserve">might vary </w:t>
+      </w:r>
+      <w:r>
+        <w:t>depend</w:t>
+      </w:r>
+      <w:r>
+        <w:t>ing</w:t>
+      </w:r>
+      <w:r>
+        <w:t xml:space="preserve"> on </w:t>
+      </w:r>
+      <w:r>
+        <w:t>the</w:t>
+      </w:r>
+      <w:r>
+        <w:t xml:space="preserve"> specific</w:t>
+      </w:r>
+      <w:r>
+        <w:t>s of your</w:t>
+      </w:r>
+      <w:r>
+        <w:t xml:space="preserve"> system</w:t>
       </w:r>
       <w:r>
         <w:t>,</w:t>
       </w:r>
       <w:r>
-        <w:t xml:space="preserve"> but it generally will be somewhere in your user directory, so it should not require elevated permissions. The installation path on my machine is</w:t>
+        <w:t xml:space="preserve"> but it generally will be in </w:t>
+      </w:r>
+      <w:r>
+        <w:t>your home</w:t>
+      </w:r>
+      <w:r>
+        <w:t xml:space="preserve"> directory</w:t>
+      </w:r>
+      <w:r>
+        <w:t xml:space="preserve"> rather than a system directory</w:t>
+      </w:r>
+      <w:r>
+        <w:t>, so it should not require elevated permissions. The installation path on my machine is</w:t>
       </w:r>
       <w:r>
         <w:t xml:space="preserve"> </w:t>
@@ -981,7 +1035,25 @@
     </w:p>
     <w:p>
       <w:r>
-        <w:t xml:space="preserve">The path will be shown in the console window once the installation is successful, but you can also check it </w:t>
+        <w:t>Th</w:t>
+      </w:r>
+      <w:r>
+        <w:t>is</w:t>
+      </w:r>
+      <w:r>
+        <w:t xml:space="preserve"> path will be shown in the </w:t>
+      </w:r>
+      <w:r>
+        <w:t xml:space="preserve">RStudio </w:t>
+      </w:r>
+      <w:r>
+        <w:t>console once the installation is successful</w:t>
+      </w:r>
+      <w:r>
+        <w:t>. Y</w:t>
+      </w:r>
+      <w:r>
+        <w:t xml:space="preserve">ou can also check it </w:t>
       </w:r>
       <w:r>
         <w:t xml:space="preserve">from </w:t>
@@ -990,6 +1062,9 @@
         <w:t>RStudio</w:t>
       </w:r>
       <w:r>
+        <w:t xml:space="preserve"> later</w:t>
+      </w:r>
+      <w:r>
         <w:t xml:space="preserve"> </w:t>
       </w:r>
       <w:r>
@@ -1010,13 +1085,19 @@
         <w:t xml:space="preserve">Once </w:t>
       </w:r>
       <w:r>
-        <w:t>Miniconda is installed, i</w:t>
-      </w:r>
-      <w:r>
-        <w:t xml:space="preserve">t will </w:t>
-      </w:r>
-      <w:r>
-        <w:t xml:space="preserve">automatically </w:t>
+        <w:t xml:space="preserve">Miniconda is installed, </w:t>
+      </w:r>
+      <w:r>
+        <w:t>RStudio</w:t>
+      </w:r>
+      <w:r>
+        <w:t xml:space="preserve"> </w:t>
+      </w:r>
+      <w:r>
+        <w:t>will attempt to</w:t>
+      </w:r>
+      <w:r>
+        <w:t xml:space="preserve"> </w:t>
       </w:r>
       <w:r>
         <w:t xml:space="preserve">create a conda environment called </w:t>
@@ -1053,22 +1134,70 @@
         <w:t xml:space="preserve"> will use to load and run the</w:t>
       </w:r>
       <w:r>
+        <w:t xml:space="preserve"> PNW-Cnet</w:t>
+      </w:r>
+      <w:r>
         <w:t xml:space="preserve"> model</w:t>
       </w:r>
       <w:r>
         <w:t>.</w:t>
       </w:r>
       <w:r>
-        <w:t xml:space="preserve"> However, first</w:t>
-      </w:r>
-      <w:r>
-        <w:t xml:space="preserve"> we will</w:t>
-      </w:r>
-      <w:r>
-        <w:t xml:space="preserve"> need to configure this environment with the right Python packages. </w:t>
-      </w:r>
-      <w:r>
-        <w:t xml:space="preserve">Close </w:t>
+        <w:t xml:space="preserve"> </w:t>
+      </w:r>
+      <w:r>
+        <w:t xml:space="preserve">However, lately (ca. Sept 2022), </w:t>
+      </w:r>
+      <w:r>
+        <w:rPr>
+          <w:rStyle w:val="CodeChar"/>
+        </w:rPr>
+        <w:t>reticulate</w:t>
+      </w:r>
+      <w:r>
+        <w:t xml:space="preserve"> has developed a habit of</w:t>
+      </w:r>
+      <w:r>
+        <w:t xml:space="preserve"> successfully installing Miniconda but then</w:t>
+      </w:r>
+      <w:r>
+        <w:t xml:space="preserve"> failing to create </w:t>
+      </w:r>
+      <w:r>
+        <w:lastRenderedPageBreak/>
+        <w:t xml:space="preserve">the </w:t>
+      </w:r>
+      <w:r>
+        <w:rPr>
+          <w:rStyle w:val="CodeChar"/>
+        </w:rPr>
+        <w:t>r-reticulate</w:t>
+      </w:r>
+      <w:r>
+        <w:t xml:space="preserve"> environment. </w:t>
+      </w:r>
+      <w:r>
+        <w:t>This is not a big deal, it just means you will need to take a brief detour to</w:t>
+      </w:r>
+      <w:r>
+        <w:t xml:space="preserve"> create the </w:t>
+      </w:r>
+      <w:r>
+        <w:rPr>
+          <w:rStyle w:val="CodeChar"/>
+        </w:rPr>
+        <w:t>r-reticulate</w:t>
+      </w:r>
+      <w:r>
+        <w:t xml:space="preserve"> environment from outside RStudio.</w:t>
+      </w:r>
+    </w:p>
+    <w:p>
+      <w:r>
+        <w:t>C</w:t>
+      </w:r>
+      <w:r>
+        <w:t xml:space="preserve">lose </w:t>
       </w:r>
       <w:r>
         <w:t>RStudio</w:t>
@@ -1085,7 +1214,6 @@
         <w:rPr>
           <w:noProof/>
         </w:rPr>
-        <w:lastRenderedPageBreak/>
         <w:drawing>
           <wp:inline distT="0" distB="0" distL="0" distR="0" wp14:anchorId="61FFB528" wp14:editId="3476DFD5">
             <wp:extent cx="5934075" cy="1009650"/>
@@ -1169,7 +1297,13 @@
         <w:t>C:\Users\zjruf&gt;</w:t>
       </w:r>
       <w:r>
-        <w:t xml:space="preserve"> indicates the current working directory.</w:t>
+        <w:t xml:space="preserve"> indicates the current working directory</w:t>
+      </w:r>
+      <w:r>
+        <w:t xml:space="preserve"> (this will be different on your machine)</w:t>
+      </w:r>
+      <w:r>
+        <w:t>.</w:t>
       </w:r>
       <w:r>
         <w:t xml:space="preserve"> </w:t>
@@ -1181,7 +1315,7 @@
         <w:t>RStudio</w:t>
       </w:r>
       <w:r>
-        <w:t xml:space="preserve"> console pane. Enter the command</w:t>
+        <w:t xml:space="preserve"> console. Enter the command</w:t>
       </w:r>
     </w:p>
     <w:p>
@@ -1189,22 +1323,142 @@
         <w:pStyle w:val="Code"/>
       </w:pPr>
       <w:r>
+        <w:t>conda env list</w:t>
+      </w:r>
+    </w:p>
+    <w:p>
+      <w:r>
+        <w:t xml:space="preserve">This will show a list of the conda environments that currently exist and the path to the folder in which each environment lives. The </w:t>
+      </w:r>
+      <w:r>
+        <w:rPr>
+          <w:rStyle w:val="CodeChar"/>
+        </w:rPr>
+        <w:t>base</w:t>
+      </w:r>
+      <w:r>
+        <w:t xml:space="preserve"> environment lives in the</w:t>
+      </w:r>
+      <w:r>
+        <w:t xml:space="preserve"> Miniconda installation folder (the</w:t>
+      </w:r>
+      <w:r>
+        <w:t xml:space="preserve"> </w:t>
+      </w:r>
+      <w:r>
+        <w:rPr>
+          <w:rStyle w:val="CodeChar"/>
+        </w:rPr>
+        <w:t>r-miniconda</w:t>
+      </w:r>
+      <w:r>
+        <w:t xml:space="preserve"> folder</w:t>
+      </w:r>
+      <w:r>
+        <w:t>) and is always the active environment when the Anaconda prompt launches. W</w:t>
+      </w:r>
+      <w:r>
+        <w:t>hen other environments are created</w:t>
+      </w:r>
+      <w:r>
+        <w:t>,</w:t>
+      </w:r>
+      <w:r>
+        <w:t xml:space="preserve"> they will live in a subdirectory of </w:t>
+      </w:r>
+      <w:r>
+        <w:rPr>
+          <w:rStyle w:val="CodeChar"/>
+        </w:rPr>
+        <w:t>r-miniconda</w:t>
+      </w:r>
+      <w:r>
+        <w:t xml:space="preserve"> called </w:t>
+      </w:r>
+      <w:r>
+        <w:rPr>
+          <w:rStyle w:val="CodeChar"/>
+        </w:rPr>
+        <w:t>envs</w:t>
+      </w:r>
+      <w:r>
+        <w:t>.</w:t>
+      </w:r>
+    </w:p>
+    <w:p>
+      <w:r>
+        <w:t xml:space="preserve">If there is no entry in this list for the </w:t>
+      </w:r>
+      <w:r>
+        <w:rPr>
+          <w:rStyle w:val="CodeChar"/>
+        </w:rPr>
+        <w:t>r-reticulate</w:t>
+      </w:r>
+      <w:r>
+        <w:t xml:space="preserve"> environment</w:t>
+      </w:r>
+      <w:r>
+        <w:t>,</w:t>
+      </w:r>
+      <w:r>
+        <w:t xml:space="preserve"> then </w:t>
+      </w:r>
+      <w:r>
+        <w:t>you</w:t>
+      </w:r>
+      <w:r>
+        <w:t xml:space="preserve"> will need to create it. Enter</w:t>
+      </w:r>
+      <w:r>
+        <w:t xml:space="preserve"> the command</w:t>
+      </w:r>
+    </w:p>
+    <w:p>
+      <w:pPr>
+        <w:pStyle w:val="Code"/>
+      </w:pPr>
+      <w:r>
+        <w:t>conda create -n r-reticulate python=3.8</w:t>
+      </w:r>
+    </w:p>
+    <w:p>
+      <w:r>
+        <w:t xml:space="preserve">This tells Miniconda that we want to create a new environment called </w:t>
+      </w:r>
+      <w:r>
+        <w:rPr>
+          <w:rStyle w:val="CodeChar"/>
+        </w:rPr>
+        <w:t>r-reticulate</w:t>
+      </w:r>
+      <w:r>
+        <w:t xml:space="preserve"> and install  Python version 3.8 in that environment. </w:t>
+      </w:r>
+      <w:r>
+        <w:t>The prompt will show you a preview of the default packages that will be installed and ask if you want to proceed</w:t>
+      </w:r>
+      <w:r>
+        <w:t>. H</w:t>
+      </w:r>
+      <w:r>
+        <w:t>it Enter to go ahead with the installation.</w:t>
+      </w:r>
+    </w:p>
+    <w:p>
+      <w:r>
+        <w:t>Once the r-reticulate environment has been created, enter</w:t>
+      </w:r>
+    </w:p>
+    <w:p>
+      <w:pPr>
+        <w:pStyle w:val="Code"/>
+      </w:pPr>
+      <w:r>
         <w:t>conda activate r-reticulate</w:t>
       </w:r>
     </w:p>
     <w:p>
-      <w:r>
-        <w:t xml:space="preserve">This will activate the </w:t>
-      </w:r>
-      <w:r>
-        <w:rPr>
-          <w:rStyle w:val="CodeChar"/>
-        </w:rPr>
-        <w:t>r-reticulate</w:t>
-      </w:r>
-      <w:r>
-        <w:t xml:space="preserve"> environment that we just created. </w:t>
-      </w:r>
       <w:r>
         <w:t xml:space="preserve">The </w:t>
       </w:r>
@@ -1233,7 +1487,22 @@
         <w:t>(r-reticulate)</w:t>
       </w:r>
       <w:r>
-        <w:t>, which indicates that this environment is now active.</w:t>
+        <w:t xml:space="preserve"> to</w:t>
+      </w:r>
+      <w:r>
+        <w:t xml:space="preserve"> indicat</w:t>
+      </w:r>
+      <w:r>
+        <w:t>e</w:t>
+      </w:r>
+      <w:r>
+        <w:t xml:space="preserve"> </w:t>
+      </w:r>
+      <w:r>
+        <w:t>that our new</w:t>
+      </w:r>
+      <w:r>
+        <w:t xml:space="preserve"> environment is now active.</w:t>
       </w:r>
     </w:p>
     <w:p>
@@ -1242,10 +1511,10 @@
           <w:noProof/>
         </w:rPr>
         <w:drawing>
-          <wp:inline distT="0" distB="0" distL="0" distR="0" wp14:anchorId="6F56FF48" wp14:editId="42D10945">
+          <wp:inline distT="0" distB="0" distL="0" distR="0" wp14:anchorId="6DD89BFB" wp14:editId="4BC73B20">
             <wp:extent cx="5934075" cy="923925"/>
             <wp:effectExtent l="0" t="0" r="9525" b="9525"/>
-            <wp:docPr id="6" name="Picture 6"/>
+            <wp:docPr id="6" name="Picture 6" descr="Text&#10;&#10;Description automatically generated"/>
             <wp:cNvGraphicFramePr>
               <a:graphicFrameLocks xmlns:a="http://schemas.openxmlformats.org/drawingml/2006/main" noChangeAspect="1"/>
             </wp:cNvGraphicFramePr>
@@ -1253,7 +1522,7 @@
               <a:graphicData uri="http://schemas.openxmlformats.org/drawingml/2006/picture">
                 <pic:pic xmlns:pic="http://schemas.openxmlformats.org/drawingml/2006/picture">
                   <pic:nvPicPr>
-                    <pic:cNvPr id="0" name="Picture 4"/>
+                    <pic:cNvPr id="6" name="Picture 6" descr="Text&#10;&#10;Description automatically generated"/>
                     <pic:cNvPicPr>
                       <a:picLocks noChangeAspect="1" noChangeArrowheads="1"/>
                     </pic:cNvPicPr>
@@ -1296,10 +1565,148 @@
     </w:p>
     <w:p>
       <w:r>
-        <w:t xml:space="preserve">Once the environment is active, we can </w:t>
-      </w:r>
-      <w:r>
-        <w:t xml:space="preserve">configure it to work correctly. The first thing we need to do is </w:t>
+        <w:t xml:space="preserve">The ability to </w:t>
+      </w:r>
+      <w:r>
+        <w:t>create</w:t>
+      </w:r>
+      <w:r>
+        <w:t xml:space="preserve"> multiple conda environments and </w:t>
+      </w:r>
+      <w:r>
+        <w:t xml:space="preserve">switch between </w:t>
+      </w:r>
+      <w:r>
+        <w:t>them</w:t>
+      </w:r>
+      <w:r>
+        <w:t xml:space="preserve"> as needed</w:t>
+      </w:r>
+      <w:r>
+        <w:t xml:space="preserve"> is useful in many contexts.</w:t>
+      </w:r>
+      <w:r>
+        <w:t xml:space="preserve"> </w:t>
+      </w:r>
+      <w:r>
+        <w:t>For our purposes, the main benefit is that it allows us to</w:t>
+      </w:r>
+      <w:r>
+        <w:t xml:space="preserve"> set up a stable</w:t>
+      </w:r>
+      <w:r>
+        <w:t xml:space="preserve">, </w:t>
+      </w:r>
+      <w:r>
+        <w:lastRenderedPageBreak/>
+        <w:t>reproducible</w:t>
+      </w:r>
+      <w:r>
+        <w:t xml:space="preserve"> execution environment for the app</w:t>
+      </w:r>
+      <w:r>
+        <w:t>.</w:t>
+      </w:r>
+      <w:r>
+        <w:t xml:space="preserve"> </w:t>
+      </w:r>
+      <w:r>
+        <w:t>W</w:t>
+      </w:r>
+      <w:r>
+        <w:t>e</w:t>
+      </w:r>
+      <w:r>
+        <w:t xml:space="preserve"> </w:t>
+      </w:r>
+      <w:r>
+        <w:t xml:space="preserve">can </w:t>
+      </w:r>
+      <w:r>
+        <w:t xml:space="preserve">set up the </w:t>
+      </w:r>
+      <w:r>
+        <w:rPr>
+          <w:rStyle w:val="CodeChar"/>
+        </w:rPr>
+        <w:t>r-reticulate</w:t>
+      </w:r>
+      <w:r>
+        <w:t xml:space="preserve"> environment with </w:t>
+      </w:r>
+      <w:r>
+        <w:t>specific</w:t>
+      </w:r>
+      <w:r>
+        <w:t xml:space="preserve"> versions of</w:t>
+      </w:r>
+      <w:r>
+        <w:t xml:space="preserve"> Python and</w:t>
+      </w:r>
+      <w:r>
+        <w:t xml:space="preserve"> the packages </w:t>
+      </w:r>
+      <w:r>
+        <w:t xml:space="preserve">that we need, </w:t>
+      </w:r>
+      <w:r>
+        <w:t xml:space="preserve">which </w:t>
+      </w:r>
+      <w:r>
+        <w:t>allow</w:t>
+      </w:r>
+      <w:r>
+        <w:t>s</w:t>
+      </w:r>
+      <w:r>
+        <w:t xml:space="preserve"> us to stick with a configuration that we know works well. This ensures consistent behavior across different machines, and it means we don’t need to worry that one of our packages will be updated in a way that breaks the overall functioning of the app.</w:t>
+      </w:r>
+      <w:r>
+        <w:t xml:space="preserve"> (If you have used previous versions of this app, you may recall it took us a while to figure this out.)</w:t>
+      </w:r>
+    </w:p>
+    <w:p>
+      <w:r>
+        <w:t>Now that</w:t>
+      </w:r>
+      <w:r>
+        <w:t xml:space="preserve"> the </w:t>
+      </w:r>
+      <w:r>
+        <w:rPr>
+          <w:rStyle w:val="CodeChar"/>
+        </w:rPr>
+        <w:t>r-reticulate</w:t>
+      </w:r>
+      <w:r>
+        <w:t xml:space="preserve"> </w:t>
+      </w:r>
+      <w:r>
+        <w:t>environment</w:t>
+      </w:r>
+      <w:r>
+        <w:t xml:space="preserve"> exists and</w:t>
+      </w:r>
+      <w:r>
+        <w:t xml:space="preserve"> is active, we can </w:t>
+      </w:r>
+      <w:r>
+        <w:t>configure it to work correctly</w:t>
+      </w:r>
+      <w:r>
+        <w:t xml:space="preserve"> by installing the right versions of</w:t>
+      </w:r>
+      <w:r>
+        <w:t xml:space="preserve"> Python</w:t>
+      </w:r>
+      <w:r>
+        <w:t xml:space="preserve"> and its associated</w:t>
+      </w:r>
+      <w:r>
+        <w:t xml:space="preserve"> packages</w:t>
+      </w:r>
+      <w:r>
+        <w:t xml:space="preserve">. The first thing we need to do is </w:t>
       </w:r>
       <w:r>
         <w:t>verify that Python version 3.8 is installed. Enter the command</w:t>
@@ -1378,10 +1785,22 @@
     </w:p>
     <w:p>
       <w:r>
-        <w:t xml:space="preserve">If the version is 3.8, all is well. (The patch number, in this case 13, should not matter.) </w:t>
-      </w:r>
-      <w:r>
-        <w:t xml:space="preserve">If the version is 3.9 or higher, we will need to downgrade Python for compatibility with </w:t>
+        <w:t xml:space="preserve">If the version is 3.8, </w:t>
+      </w:r>
+      <w:r>
+        <w:t xml:space="preserve">then </w:t>
+      </w:r>
+      <w:r>
+        <w:t xml:space="preserve">all is well. (The patch number, in this case 13, should not matter.) </w:t>
+      </w:r>
+      <w:r>
+        <w:t xml:space="preserve">If the version is 3.9 or higher, </w:t>
+      </w:r>
+      <w:r>
+        <w:t xml:space="preserve">then </w:t>
+      </w:r>
+      <w:r>
+        <w:t xml:space="preserve">we will need to downgrade Python for compatibility with </w:t>
       </w:r>
       <w:r>
         <w:t>the</w:t>
@@ -1452,11 +1871,7 @@
         <w:t>conda install</w:t>
       </w:r>
       <w:r>
-        <w:t xml:space="preserve"> for most packages will by default install from the Anaconda </w:t>
-      </w:r>
-      <w:r>
-        <w:lastRenderedPageBreak/>
-        <w:t xml:space="preserve">Repositories. </w:t>
+        <w:t xml:space="preserve"> for most packages will by default install from the Anaconda Repositories. </w:t>
       </w:r>
       <w:r>
         <w:t xml:space="preserve">By </w:t>
@@ -1511,7 +1926,7 @@
         <w:t>-cpu</w:t>
       </w:r>
       <w:r>
-        <w:t xml:space="preserve"> Python package and its dependencies, of which there are quite a few. </w:t>
+        <w:t xml:space="preserve"> Python package. </w:t>
       </w:r>
       <w:r>
         <w:t xml:space="preserve">Enter </w:t>
@@ -1527,17 +1942,25 @@
     </w:p>
     <w:p>
       <w:r>
-        <w:t xml:space="preserve">(Note that you need </w:t>
-      </w:r>
-      <w:r>
-        <w:rPr>
-          <w:i/>
-          <w:iCs/>
-        </w:rPr>
+        <w:t xml:space="preserve">(Note that </w:t>
+      </w:r>
+      <w:r>
+        <w:t>there are</w:t>
+      </w:r>
+      <w:r>
+        <w:t xml:space="preserve"> </w:t>
+      </w:r>
+      <w:r>
         <w:t>two</w:t>
       </w:r>
       <w:r>
-        <w:t xml:space="preserve"> equal signs between </w:t>
+        <w:t xml:space="preserve"> equal</w:t>
+      </w:r>
+      <w:r>
+        <w:t>s</w:t>
+      </w:r>
+      <w:r>
+        <w:t xml:space="preserve"> signs between </w:t>
       </w:r>
       <w:r>
         <w:rPr>
@@ -1561,6 +1984,9 @@
         <w:t xml:space="preserve">This is </w:t>
       </w:r>
       <w:r>
+        <w:t xml:space="preserve">the </w:t>
+      </w:r>
+      <w:r>
         <w:t xml:space="preserve">correct syntax for </w:t>
       </w:r>
       <w:r>
@@ -1573,13 +1999,67 @@
         <w:t>.</w:t>
       </w:r>
       <w:r>
-        <w:t>) Semi-</w:t>
-      </w:r>
-      <w:r>
-        <w:t>informative text will flood the console window, progress bar</w:t>
-      </w:r>
-      <w:r>
-        <w:t>s will appear and fill up to indicate that things are happening, and ultimately you should be returned to a prompt with a blinking cursor.</w:t>
+        <w:t xml:space="preserve">) </w:t>
+      </w:r>
+      <w:r>
+        <w:t xml:space="preserve">The </w:t>
+      </w:r>
+      <w:r>
+        <w:rPr>
+          <w:rStyle w:val="CodeChar"/>
+        </w:rPr>
+        <w:t>tensorflow-cpu</w:t>
+      </w:r>
+      <w:r>
+        <w:t xml:space="preserve"> package depends on a number of other packages which will be installed automatically alongside it, so</w:t>
+      </w:r>
+      <w:r>
+        <w:t xml:space="preserve"> this installation can take a few minutes; t</w:t>
+      </w:r>
+      <w:r>
+        <w:t xml:space="preserve">he Anaconda Prompt window </w:t>
+      </w:r>
+      <w:r>
+        <w:t xml:space="preserve">will </w:t>
+      </w:r>
+      <w:r>
+        <w:t xml:space="preserve">be </w:t>
+      </w:r>
+      <w:r>
+        <w:t>flood</w:t>
+      </w:r>
+      <w:r>
+        <w:t>ed with semi-informative text</w:t>
+      </w:r>
+      <w:r>
+        <w:t xml:space="preserve"> and</w:t>
+      </w:r>
+      <w:r>
+        <w:t xml:space="preserve"> progress bar</w:t>
+      </w:r>
+      <w:r>
+        <w:t>s to indicate that things are happening</w:t>
+      </w:r>
+      <w:r>
+        <w:t>.</w:t>
+      </w:r>
+      <w:r>
+        <w:t xml:space="preserve"> </w:t>
+      </w:r>
+      <w:r>
+        <w:t>U</w:t>
+      </w:r>
+      <w:r>
+        <w:t xml:space="preserve">ltimately you </w:t>
+      </w:r>
+      <w:r>
+        <w:t>will</w:t>
+      </w:r>
+      <w:r>
+        <w:t xml:space="preserve"> be returned to a prompt with a blinking cursor</w:t>
+      </w:r>
+      <w:r>
+        <w:t>, at which point it should be safe to proceed.</w:t>
       </w:r>
     </w:p>
     <w:p>
@@ -1589,6 +2069,7 @@
           <w:noProof/>
           <w:szCs w:val="24"/>
         </w:rPr>
+        <w:lastRenderedPageBreak/>
         <w:t xml:space="preserve"> </w:t>
       </w:r>
       <w:r>
@@ -1817,7 +2298,6 @@
           <w:rFonts w:cs="Times New Roman"/>
           <w:szCs w:val="24"/>
         </w:rPr>
-        <w:lastRenderedPageBreak/>
         <w:t xml:space="preserve">Finally, we will install </w:t>
       </w:r>
       <w:r>
@@ -2864,7 +3344,13 @@
         <w:pStyle w:val="Code"/>
       </w:pPr>
       <w:r>
-        <w:t>conda create --name r-reticulate python=3.8</w:t>
+        <w:t>conda create -</w:t>
+      </w:r>
+      <w:r>
+        <w:t>n</w:t>
+      </w:r>
+      <w:r>
+        <w:t xml:space="preserve"> r-reticulate python=3.8</w:t>
       </w:r>
     </w:p>
     <w:p>
@@ -3232,8 +3718,16 @@
           <w:rFonts w:cs="Times New Roman"/>
           <w:szCs w:val="24"/>
         </w:rPr>
-        <w:t xml:space="preserve">Open the Anaconda prompt, run </w:t>
-      </w:r>
+        <w:t>Open the Anaconda prompt, run</w:t>
+      </w:r>
+    </w:p>
+    <w:p>
+      <w:pPr>
+        <w:rPr>
+          <w:rFonts w:cs="Times New Roman"/>
+          <w:szCs w:val="24"/>
+        </w:rPr>
+      </w:pPr>
       <w:r>
         <w:rPr>
           <w:rStyle w:val="CodeChar"/>
@@ -3245,7 +3739,22 @@
           <w:rFonts w:cs="Times New Roman"/>
           <w:szCs w:val="24"/>
         </w:rPr>
-        <w:t xml:space="preserve"> to activate the correct environment, then run</w:t>
+        <w:t xml:space="preserve"> </w:t>
+      </w:r>
+    </w:p>
+    <w:p>
+      <w:pPr>
+        <w:rPr>
+          <w:rFonts w:cs="Times New Roman"/>
+          <w:szCs w:val="24"/>
+        </w:rPr>
+      </w:pPr>
+      <w:r>
+        <w:rPr>
+          <w:rFonts w:cs="Times New Roman"/>
+          <w:szCs w:val="24"/>
+        </w:rPr>
+        <w:t>to activate the correct environment, then run</w:t>
       </w:r>
     </w:p>
     <w:p>
@@ -3255,12 +3764,44 @@
       <w:r>
         <w:t>conda info</w:t>
       </w:r>
+      <w:r>
+        <w:t xml:space="preserve"> </w:t>
+      </w:r>
+    </w:p>
+    <w:p>
+      <w:r>
+        <w:t xml:space="preserve">The output shows the path to the </w:t>
+      </w:r>
+      <w:r>
+        <w:rPr>
+          <w:rStyle w:val="CodeChar"/>
+        </w:rPr>
+        <w:t>r-reticulate</w:t>
+      </w:r>
+      <w:r>
+        <w:t xml:space="preserve"> environment folder on the line labeled </w:t>
+      </w:r>
+      <w:r>
+        <w:rPr>
+          <w:rStyle w:val="CodeChar"/>
+        </w:rPr>
+        <w:t>active env location</w:t>
+      </w:r>
+      <w:r>
+        <w:t>. Highlight this path and copy it.</w:t>
+      </w:r>
+    </w:p>
+    <w:p>
+      <w:pPr>
+        <w:pStyle w:val="Code"/>
+      </w:pPr>
     </w:p>
     <w:p>
       <w:r>
         <w:rPr>
           <w:noProof/>
         </w:rPr>
+        <w:lastRenderedPageBreak/>
         <w:drawing>
           <wp:inline distT="0" distB="0" distL="0" distR="0" wp14:anchorId="5FE8396C" wp14:editId="741A5E9D">
             <wp:extent cx="5631656" cy="1238250"/>
@@ -3316,42 +3857,6 @@
     </w:p>
     <w:p>
       <w:r>
-        <w:lastRenderedPageBreak/>
-        <w:t xml:space="preserve">The output shows the path to the </w:t>
-      </w:r>
-      <w:r>
-        <w:rPr>
-          <w:rStyle w:val="CodeChar"/>
-        </w:rPr>
-        <w:t>r-reticulate</w:t>
-      </w:r>
-      <w:r>
-        <w:t xml:space="preserve"> environment folder</w:t>
-      </w:r>
-      <w:r>
-        <w:t xml:space="preserve"> on the line labeled </w:t>
-      </w:r>
-      <w:r>
-        <w:rPr>
-          <w:rStyle w:val="CodeChar"/>
-        </w:rPr>
-        <w:t>active env location</w:t>
-      </w:r>
-      <w:r>
-        <w:t xml:space="preserve">. </w:t>
-      </w:r>
-      <w:r>
-        <w:t>Highlight this path and copy it.</w:t>
-      </w:r>
-    </w:p>
-    <w:p>
-      <w:pPr>
-        <w:rPr>
-          <w:rFonts w:cs="Times New Roman"/>
-          <w:szCs w:val="24"/>
-        </w:rPr>
-      </w:pPr>
-      <w:r>
         <w:rPr>
           <w:rFonts w:cs="Times New Roman"/>
           <w:szCs w:val="24"/>
@@ -3360,29 +3865,24 @@
       </w:r>
       <w:r>
         <w:rPr>
-          <w:rStyle w:val="CodeChar"/>
-        </w:rPr>
-        <w:t>reticulate</w:t>
-      </w:r>
-      <w:r>
-        <w:rPr>
-          <w:rFonts w:cs="Times New Roman"/>
-          <w:szCs w:val="24"/>
-        </w:rPr>
-        <w:t xml:space="preserve"> should assume we want to use. </w:t>
-      </w:r>
-      <w:r>
-        <w:rPr>
-          <w:rFonts w:cs="Times New Roman"/>
-          <w:szCs w:val="24"/>
-        </w:rPr>
-        <w:t xml:space="preserve">First install the </w:t>
-      </w:r>
-      <w:r>
-        <w:rPr>
-          <w:rStyle w:val="CodeChar"/>
-        </w:rPr>
-        <w:t>usethis</w:t>
+          <w:rFonts w:cs="Times New Roman"/>
+          <w:szCs w:val="24"/>
+        </w:rPr>
+        <w:t xml:space="preserve">RStudio </w:t>
+      </w:r>
+      <w:r>
+        <w:rPr>
+          <w:rFonts w:cs="Times New Roman"/>
+          <w:szCs w:val="24"/>
+        </w:rPr>
+        <w:t>should assume we want to use.</w:t>
+      </w:r>
+      <w:r>
+        <w:rPr>
+          <w:rFonts w:cs="Times New Roman"/>
+          <w:szCs w:val="24"/>
+        </w:rPr>
+        <w:t xml:space="preserve"> In RStudio,</w:t>
       </w:r>
       <w:r>
         <w:rPr>
@@ -3393,117 +3893,30 @@
       </w:r>
       <w:r>
         <w:rPr>
-          <w:rFonts w:cs="Times New Roman"/>
-          <w:szCs w:val="24"/>
-        </w:rPr>
-        <w:t xml:space="preserve">R </w:t>
-      </w:r>
-      <w:r>
-        <w:rPr>
-          <w:rFonts w:cs="Times New Roman"/>
-          <w:szCs w:val="24"/>
-        </w:rPr>
-        <w:t>package:</w:t>
-      </w:r>
-    </w:p>
-    <w:p>
-      <w:pPr>
-        <w:pStyle w:val="Code"/>
-      </w:pPr>
-      <w:r>
-        <w:t>install.packages(</w:t>
-      </w:r>
-      <w:r>
-        <w:t>"</w:t>
-      </w:r>
-      <w:r>
-        <w:t>usethis</w:t>
-      </w:r>
-      <w:r>
-        <w:t>"</w:t>
-      </w:r>
-      <w:r>
-        <w:t>)</w:t>
-      </w:r>
-    </w:p>
-    <w:p>
-      <w:pPr>
-        <w:rPr>
-          <w:rFonts w:cs="Times New Roman"/>
-          <w:szCs w:val="24"/>
-        </w:rPr>
-      </w:pPr>
-      <w:r>
-        <w:rPr>
-          <w:rFonts w:cs="Times New Roman"/>
-          <w:szCs w:val="24"/>
-        </w:rPr>
-        <w:t>Next, run</w:t>
-      </w:r>
-    </w:p>
-    <w:p>
-      <w:pPr>
-        <w:pStyle w:val="Code"/>
-      </w:pPr>
-      <w:r>
-        <w:t>usethis::edit_r_environ()</w:t>
-      </w:r>
-    </w:p>
-    <w:p>
-      <w:r>
-        <w:rPr>
-          <w:rFonts w:cs="Times New Roman"/>
-          <w:szCs w:val="24"/>
-        </w:rPr>
-        <w:t>This will c</w:t>
-      </w:r>
-      <w:r>
-        <w:rPr>
-          <w:rFonts w:cs="Times New Roman"/>
-          <w:szCs w:val="24"/>
-        </w:rPr>
-        <w:t>reate a</w:t>
-      </w:r>
-      <w:r>
-        <w:rPr>
-          <w:rFonts w:cs="Times New Roman"/>
-          <w:szCs w:val="24"/>
-        </w:rPr>
-        <w:t xml:space="preserve"> configuration file called</w:t>
-      </w:r>
-      <w:r>
-        <w:rPr>
-          <w:rFonts w:cs="Times New Roman"/>
-          <w:szCs w:val="24"/>
-        </w:rPr>
-        <w:t xml:space="preserve"> </w:t>
-      </w:r>
-      <w:r>
-        <w:rPr>
-          <w:rStyle w:val="CodeChar"/>
-        </w:rPr>
-        <w:t>.Renviron</w:t>
-      </w:r>
-      <w:r>
-        <w:rPr>
-          <w:rFonts w:cs="Times New Roman"/>
-          <w:szCs w:val="24"/>
-        </w:rPr>
-        <w:t xml:space="preserve"> in your home directory and </w:t>
-      </w:r>
-      <w:r>
-        <w:rPr>
-          <w:rFonts w:cs="Times New Roman"/>
-          <w:szCs w:val="24"/>
-        </w:rPr>
-        <w:t>open it for editing in the RStudio code editor</w:t>
-      </w:r>
-      <w:r>
-        <w:rPr>
-          <w:rFonts w:cs="Times New Roman"/>
-          <w:szCs w:val="24"/>
-        </w:rPr>
-        <w:t xml:space="preserve">. </w:t>
+          <w:rStyle w:val="CodeChar"/>
+        </w:rPr>
+        <w:t>Click File &gt; New File &gt; Text File</w:t>
+      </w:r>
+      <w:r>
+        <w:rPr>
+          <w:rFonts w:cs="Times New Roman"/>
+          <w:szCs w:val="24"/>
+        </w:rPr>
+        <w:t>. This will open a blank</w:t>
+      </w:r>
+      <w:r>
+        <w:rPr>
+          <w:rFonts w:cs="Times New Roman"/>
+          <w:szCs w:val="24"/>
+        </w:rPr>
+        <w:t xml:space="preserve">, unnamed </w:t>
+      </w:r>
+      <w:r>
+        <w:rPr>
+          <w:rFonts w:cs="Times New Roman"/>
+          <w:szCs w:val="24"/>
+        </w:rPr>
+        <w:t>file for editing in the code editor.</w:t>
       </w:r>
     </w:p>
     <w:p>
@@ -3608,6 +4021,74 @@
       </w:r>
     </w:p>
     <w:p>
+      <w:r>
+        <w:t xml:space="preserve">Now click </w:t>
+      </w:r>
+      <w:r>
+        <w:rPr>
+          <w:rStyle w:val="CodeChar"/>
+        </w:rPr>
+        <w:t>File &gt; Save As..</w:t>
+      </w:r>
+      <w:r>
+        <w:rPr>
+          <w:rStyle w:val="CodeChar"/>
+        </w:rPr>
+        <w:t>.</w:t>
+      </w:r>
+      <w:r>
+        <w:t xml:space="preserve"> and enter </w:t>
+      </w:r>
+      <w:r>
+        <w:rPr>
+          <w:rStyle w:val="CodeChar"/>
+        </w:rPr>
+        <w:t>.Renviron</w:t>
+      </w:r>
+      <w:r>
+        <w:t xml:space="preserve"> as the filename. You may get a warning that the new file will be hidden</w:t>
+      </w:r>
+      <w:r>
+        <w:t>. Click OK to save the file anyway</w:t>
+      </w:r>
+      <w:r>
+        <w:t>.</w:t>
+      </w:r>
+      <w:r>
+        <w:t xml:space="preserve"> </w:t>
+      </w:r>
+      <w:r>
+        <w:t xml:space="preserve">The color of the text </w:t>
+      </w:r>
+      <w:r>
+        <w:t>in the code editor may</w:t>
+      </w:r>
+      <w:r>
+        <w:t xml:space="preserve"> change as RStudio re</w:t>
+      </w:r>
+      <w:r>
+        <w:t>al</w:t>
+      </w:r>
+      <w:r>
+        <w:t xml:space="preserve">izes the new file </w:t>
+      </w:r>
+      <w:r>
+        <w:t>i</w:t>
+      </w:r>
+      <w:r>
+        <w:t xml:space="preserve">s a configuration file and applies the appropriate syntax highlighting. Finally, click </w:t>
+      </w:r>
+      <w:r>
+        <w:rPr>
+          <w:rStyle w:val="CodeChar"/>
+        </w:rPr>
+        <w:t>Session &gt; Restart R</w:t>
+      </w:r>
+      <w:r>
+        <w:t xml:space="preserve">. </w:t>
+      </w:r>
+    </w:p>
+    <w:p>
       <w:pPr>
         <w:sectPr>
           <w:pgSz w:w="12240" w:h="15840"/>
@@ -3617,7 +4098,43 @@
         </w:sectPr>
       </w:pPr>
       <w:r>
-        <w:t xml:space="preserve">Save this file and restart R. Now if you run </w:t>
+        <w:t>At the beginning of each new session</w:t>
+      </w:r>
+      <w:r>
+        <w:t xml:space="preserve">, the </w:t>
+      </w:r>
+      <w:r>
+        <w:t xml:space="preserve">R </w:t>
+      </w:r>
+      <w:r>
+        <w:t xml:space="preserve">interpreter will read the </w:t>
+      </w:r>
+      <w:r>
+        <w:rPr>
+          <w:rStyle w:val="CodeChar"/>
+        </w:rPr>
+        <w:t>.Renviron</w:t>
+      </w:r>
+      <w:r>
+        <w:t xml:space="preserve"> file and will set the </w:t>
+      </w:r>
+      <w:r>
+        <w:rPr>
+          <w:rStyle w:val="CodeChar"/>
+        </w:rPr>
+        <w:t>RETICULATE_PYTHON</w:t>
+      </w:r>
+      <w:r>
+        <w:t xml:space="preserve"> environment variable to the </w:t>
+      </w:r>
+      <w:r>
+        <w:t>path</w:t>
+      </w:r>
+      <w:r>
+        <w:t xml:space="preserve"> you provided. </w:t>
+      </w:r>
+      <w:r>
+        <w:t xml:space="preserve">Now if you run </w:t>
       </w:r>
       <w:r>
         <w:rPr>
@@ -3632,7 +4149,25 @@
         <w:t xml:space="preserve">Python </w:t>
       </w:r>
       <w:r>
-        <w:t>version should show up, and the app should behave correctly.</w:t>
+        <w:t>version should show up</w:t>
+      </w:r>
+      <w:r>
+        <w:t>;</w:t>
+      </w:r>
+      <w:r>
+        <w:t xml:space="preserve"> </w:t>
+      </w:r>
+      <w:r>
+        <w:t>there will be a note reading</w:t>
+      </w:r>
+      <w:r>
+        <w:rPr>
+          <w:rStyle w:val="CodeChar"/>
+        </w:rPr>
+        <w:t xml:space="preserve"> Python version was forced by RETICULATE_PYTHON</w:t>
+      </w:r>
+      <w:r>
+        <w:t xml:space="preserve">, and the app should behave correctly. </w:t>
       </w:r>
     </w:p>
     <w:p>
@@ -3819,7 +4354,13 @@
         <w:t>interactive</w:t>
       </w:r>
       <w:r>
-        <w:t xml:space="preserve"> apps and is used to create the graphical user interface for the app.</w:t>
+        <w:t xml:space="preserve"> apps </w:t>
+      </w:r>
+      <w:r>
+        <w:t xml:space="preserve">like this one, </w:t>
+      </w:r>
+      <w:r>
+        <w:t>and is used to create the graphical user interface.</w:t>
       </w:r>
       <w:r>
         <w:t xml:space="preserve"> </w:t>
@@ -3875,7 +4416,19 @@
         <w:t>tensorflow</w:t>
       </w:r>
       <w:r>
-        <w:t xml:space="preserve"> R packages. If these packages are already installed, you can leave them be; they should not interfere with the app or prevent it from functioning.</w:t>
+        <w:t xml:space="preserve"> R packages. If</w:t>
+      </w:r>
+      <w:r>
+        <w:t xml:space="preserve"> you already have</w:t>
+      </w:r>
+      <w:r>
+        <w:t xml:space="preserve"> these packages installed, you can leave them </w:t>
+      </w:r>
+      <w:r>
+        <w:t>alone</w:t>
+      </w:r>
+      <w:r>
+        <w:t>; they should not interfere with the app or prevent it from functioning.</w:t>
       </w:r>
       <w:r>
         <w:t>)</w:t>
@@ -3933,6 +4486,91 @@
         <w:t>.</w:t>
       </w:r>
     </w:p>
+    <w:p>
+      <w:r>
+        <w:t>As the name implies, this is a simple utility</w:t>
+      </w:r>
+      <w:r>
+        <w:t xml:space="preserve"> program</w:t>
+      </w:r>
+      <w:r>
+        <w:t xml:space="preserve"> for quickly and efficiently renaming many files</w:t>
+      </w:r>
+      <w:r>
+        <w:t xml:space="preserve"> and is available from </w:t>
+      </w:r>
+      <w:hyperlink r:id="rId21" w:history="1">
+        <w:r>
+          <w:rPr>
+            <w:rStyle w:val="Hyperlink"/>
+          </w:rPr>
+          <w:t>https://www.bulkrenameutility.co.uk/</w:t>
+        </w:r>
+      </w:hyperlink>
+      <w:r>
+        <w:t>.</w:t>
+      </w:r>
+      <w:r>
+        <w:t xml:space="preserve"> The </w:t>
+      </w:r>
+      <w:r>
+        <w:t xml:space="preserve">Shiny_PNW-Cnet </w:t>
+      </w:r>
+      <w:r>
+        <w:t xml:space="preserve">app assumes that </w:t>
+      </w:r>
+      <w:r>
+        <w:t>your WAV files are named according to</w:t>
+      </w:r>
+      <w:r>
+        <w:t xml:space="preserve"> our naming</w:t>
+      </w:r>
+      <w:r>
+        <w:t xml:space="preserve"> convention</w:t>
+      </w:r>
+      <w:r>
+        <w:t>s</w:t>
+      </w:r>
+      <w:r>
+        <w:t xml:space="preserve">, </w:t>
+      </w:r>
+      <w:r>
+        <w:t xml:space="preserve">in </w:t>
+      </w:r>
+      <w:r>
+        <w:t>which</w:t>
+      </w:r>
+      <w:r>
+        <w:t xml:space="preserve"> each filename</w:t>
+      </w:r>
+      <w:r>
+        <w:t xml:space="preserve"> encodes some important information</w:t>
+      </w:r>
+      <w:r>
+        <w:t xml:space="preserve"> about where and when the recordings were made</w:t>
+      </w:r>
+      <w:r>
+        <w:t>.</w:t>
+      </w:r>
+      <w:r>
+        <w:t xml:space="preserve"> </w:t>
+      </w:r>
+      <w:r>
+        <w:t>The naming conventions are described in the next section.</w:t>
+      </w:r>
+    </w:p>
+    <w:p>
+      <w:r>
+        <w:t>As of November 2022 you can use the app itself to rename your files to match our naming conventions; Bulk Rename Utility will simply give you finer control over th</w:t>
+      </w:r>
+      <w:r>
+        <w:t>e</w:t>
+      </w:r>
+      <w:r>
+        <w:t xml:space="preserve"> process.</w:t>
+      </w:r>
+    </w:p>
+    <w:p/>
     <w:p>
       <w:pPr>
         <w:sectPr>
@@ -3942,80 +4580,6 @@
           <w:docGrid w:linePitch="360"/>
         </w:sectPr>
       </w:pPr>
-      <w:r>
-        <w:t>As the name implies, this is a simple utility</w:t>
-      </w:r>
-      <w:r>
-        <w:t xml:space="preserve"> program</w:t>
-      </w:r>
-      <w:r>
-        <w:t xml:space="preserve"> for quickly and efficiently renaming many files</w:t>
-      </w:r>
-      <w:r>
-        <w:t xml:space="preserve"> and is available from </w:t>
-      </w:r>
-      <w:hyperlink r:id="rId21" w:history="1">
-        <w:r>
-          <w:rPr>
-            <w:rStyle w:val="Hyperlink"/>
-          </w:rPr>
-          <w:t>https://www.bulkrenameutility.co.uk/</w:t>
-        </w:r>
-      </w:hyperlink>
-      <w:r>
-        <w:t>.</w:t>
-      </w:r>
-      <w:r>
-        <w:t xml:space="preserve"> The </w:t>
-      </w:r>
-      <w:r>
-        <w:t xml:space="preserve">Shiny_PNW-Cnet </w:t>
-      </w:r>
-      <w:r>
-        <w:t xml:space="preserve">app assumes that </w:t>
-      </w:r>
-      <w:r>
-        <w:t>your WAV files are named according to</w:t>
-      </w:r>
-      <w:r>
-        <w:t xml:space="preserve"> our naming</w:t>
-      </w:r>
-      <w:r>
-        <w:t xml:space="preserve"> convention</w:t>
-      </w:r>
-      <w:r>
-        <w:t>s</w:t>
-      </w:r>
-      <w:r>
-        <w:t xml:space="preserve">, </w:t>
-      </w:r>
-      <w:r>
-        <w:t xml:space="preserve">in </w:t>
-      </w:r>
-      <w:r>
-        <w:t>which</w:t>
-      </w:r>
-      <w:r>
-        <w:t xml:space="preserve"> each filename</w:t>
-      </w:r>
-      <w:r>
-        <w:t xml:space="preserve"> encodes some important information</w:t>
-      </w:r>
-      <w:r>
-        <w:t xml:space="preserve"> about where and when the recordings were made</w:t>
-      </w:r>
-      <w:r>
-        <w:t>.</w:t>
-      </w:r>
-      <w:r>
-        <w:t xml:space="preserve"> The naming conventions are described</w:t>
-      </w:r>
-      <w:r>
-        <w:t xml:space="preserve"> in the next section</w:t>
-      </w:r>
-      <w:r>
-        <w:t>.</w:t>
-      </w:r>
     </w:p>
     <w:p>
       <w:pPr>
@@ -4062,15 +4626,54 @@
         <w:t>by</w:t>
       </w:r>
       <w:r>
-        <w:t xml:space="preserve"> underscores: Study area, location, date, and time. The Study area or project ID is typically a three-letter code. Site and station ID should both be alphanumeric and should be separated by a dash (-). The date should be in YYYYMMDD format. The time should be in HHMMSS format in 24-hour time. </w:t>
-      </w:r>
-      <w:r>
-        <w:t>This time and date format matches the default filename convention used by Wildlife Acoustics ARUs.</w:t>
-      </w:r>
-    </w:p>
-    <w:p>
-      <w:r>
-        <w:t>For instance, our filenames are formatted as follows:</w:t>
+        <w:t xml:space="preserve"> underscores: Study area</w:t>
+      </w:r>
+      <w:r>
+        <w:t xml:space="preserve"> or project code</w:t>
+      </w:r>
+      <w:r>
+        <w:t xml:space="preserve">, location, date, and time. The Study area or project </w:t>
+      </w:r>
+      <w:r>
+        <w:t>code</w:t>
+      </w:r>
+      <w:r>
+        <w:t xml:space="preserve"> </w:t>
+      </w:r>
+      <w:r>
+        <w:t>can be alphanumeric; we use three-letter abbreviations for each of our study areas</w:t>
+      </w:r>
+      <w:r>
+        <w:t xml:space="preserve">. Site and station ID should both be alphanumeric and should be separated by a </w:t>
+      </w:r>
+      <w:r>
+        <w:t>single hyphen</w:t>
+      </w:r>
+      <w:r>
+        <w:t xml:space="preserve"> (-). The date should be in YYYYMMDD format. The time should be in HHMMSS format in 24-hour time. </w:t>
+      </w:r>
+      <w:r>
+        <w:t>(</w:t>
+      </w:r>
+      <w:r>
+        <w:t>This time and date format matches the default</w:t>
+      </w:r>
+      <w:r>
+        <w:t xml:space="preserve"> timestamp on files produced</w:t>
+      </w:r>
+      <w:r>
+        <w:t xml:space="preserve"> by Wildlife Acoustics ARUs.</w:t>
+      </w:r>
+      <w:r>
+        <w:t>)</w:t>
+      </w:r>
+    </w:p>
+    <w:p>
+      <w:r>
+        <w:t>Here is an example of the filenames used in our spotted owl monitoring program</w:t>
+      </w:r>
+      <w:r>
+        <w:t>:</w:t>
       </w:r>
     </w:p>
     <w:p>
@@ -4119,48 +4722,215 @@
         <w:t>Tyee</w:t>
       </w:r>
       <w:r>
+        <w:t xml:space="preserve"> study area (</w:t>
+      </w:r>
+      <w:r>
+        <w:t>TYE</w:t>
+      </w:r>
+      <w:r>
+        <w:t xml:space="preserve">), in hexagon </w:t>
+      </w:r>
+      <w:r>
+        <w:t>19</w:t>
+      </w:r>
+      <w:r>
+        <w:t>317</w:t>
+      </w:r>
+      <w:r>
+        <w:t xml:space="preserve">, at station </w:t>
+      </w:r>
+      <w:r>
+        <w:t>A</w:t>
+      </w:r>
+      <w:r>
+        <w:t xml:space="preserve">, and </w:t>
+      </w:r>
+      <w:r>
+        <w:t xml:space="preserve">the </w:t>
+      </w:r>
+      <w:r>
+        <w:t>record</w:t>
+      </w:r>
+      <w:r>
+        <w:t xml:space="preserve">ing </w:t>
+      </w:r>
+      <w:r>
+        <w:t>beg</w:t>
+      </w:r>
+      <w:r>
+        <w:t>an</w:t>
+      </w:r>
+      <w:r>
+        <w:t xml:space="preserve"> on </w:t>
+      </w:r>
+      <w:r>
+        <w:t>May</w:t>
+      </w:r>
+      <w:r>
+        <w:t xml:space="preserve"> 16, 20</w:t>
+      </w:r>
+      <w:r>
+        <w:t>21</w:t>
+      </w:r>
+      <w:r>
+        <w:t xml:space="preserve"> at 8:15:30 PM.</w:t>
+      </w:r>
+    </w:p>
+    <w:p>
+      <w:r>
+        <w:t>Note that both the spatial and temporal information in this filename is arranged in order from most general to most specific – from study area to hexagon to station within the hexagon, and from year to month to day, and finally from hour to minute to second.</w:t>
+      </w:r>
+      <w:r>
+        <w:t xml:space="preserve"> This structure is useful for keeping files organized.</w:t>
+      </w:r>
+    </w:p>
+    <w:p>
+      <w:r>
+        <w:t>Please</w:t>
+      </w:r>
+      <w:r>
         <w:t xml:space="preserve"> </w:t>
       </w:r>
       <w:r>
-        <w:t xml:space="preserve">demographic </w:t>
-      </w:r>
-      <w:r>
-        <w:t>study area (</w:t>
-      </w:r>
-      <w:r>
-        <w:t>TYE</w:t>
-      </w:r>
-      <w:r>
-        <w:t xml:space="preserve">), in hexagon </w:t>
-      </w:r>
-      <w:r>
-        <w:t>19</w:t>
-      </w:r>
-      <w:r>
-        <w:t>317</w:t>
-      </w:r>
-      <w:r>
-        <w:t xml:space="preserve">, at station </w:t>
-      </w:r>
-      <w:r>
-        <w:t>A</w:t>
-      </w:r>
-      <w:r>
-        <w:t xml:space="preserve">, and was recorded beginning on </w:t>
-      </w:r>
-      <w:r>
-        <w:t>May</w:t>
-      </w:r>
-      <w:r>
-        <w:t xml:space="preserve"> 16, 20</w:t>
-      </w:r>
-      <w:r>
-        <w:t>21</w:t>
-      </w:r>
-      <w:r>
-        <w:t>, at 8:15:30 PM. Note that both the spatial and temporal information in this filename is arranged in order from most general to most specific – from study area to hexagon to station within the hexagon, and from year to month to day, and finally from hour to minute to second.</w:t>
-      </w:r>
-    </w:p>
+        <w:t>avoid</w:t>
+      </w:r>
+      <w:r>
+        <w:t xml:space="preserve"> using</w:t>
+      </w:r>
+      <w:r>
+        <w:t xml:space="preserve"> spaces in the names of your files and folders, as these can cause issues with processing. Underscores are a safe alternative.</w:t>
+      </w:r>
+    </w:p>
+    <w:p>
+      <w:pPr>
+        <w:rPr>
+          <w:b/>
+          <w:bCs/>
+          <w:u w:val="single"/>
+        </w:rPr>
+      </w:pPr>
+      <w:r>
+        <w:rPr>
+          <w:b/>
+          <w:bCs/>
+          <w:u w:val="single"/>
+        </w:rPr>
+        <w:t>Using the</w:t>
+      </w:r>
+      <w:r>
+        <w:rPr>
+          <w:b/>
+          <w:bCs/>
+          <w:u w:val="single"/>
+        </w:rPr>
+        <w:t xml:space="preserve"> app’s renaming function</w:t>
+      </w:r>
+    </w:p>
+    <w:p>
+      <w:r>
+        <w:t>I</w:t>
+      </w:r>
+      <w:r>
+        <w:t>n the filename shown above, there are two components: a location and a timestamp.</w:t>
+      </w:r>
+      <w:r>
+        <w:t xml:space="preserve"> The timestamp component is usually set by the ARU</w:t>
+      </w:r>
+      <w:r>
+        <w:t>,</w:t>
+      </w:r>
+      <w:r>
+        <w:t xml:space="preserve"> so we typically just need to worry about the location</w:t>
+      </w:r>
+      <w:r>
+        <w:t>.</w:t>
+      </w:r>
+      <w:r>
+        <w:t xml:space="preserve"> The </w:t>
+      </w:r>
+      <w:r>
+        <w:t xml:space="preserve">app </w:t>
+      </w:r>
+      <w:r>
+        <w:t>will construct the location compone</w:t>
+      </w:r>
+      <w:r>
+        <w:t>n</w:t>
+      </w:r>
+      <w:r>
+        <w:t xml:space="preserve">t based on the names of the folders containing each file. Hence, it is important to </w:t>
+      </w:r>
+      <w:r>
+        <w:t>structure</w:t>
+      </w:r>
+      <w:r>
+        <w:t xml:space="preserve"> and name</w:t>
+      </w:r>
+      <w:r>
+        <w:t xml:space="preserve"> your folders so that this information is available</w:t>
+      </w:r>
+      <w:r>
+        <w:t>.</w:t>
+      </w:r>
+    </w:p>
+    <w:p>
+      <w:r>
+        <w:t>The folder containing each file (the file’s parent folder) should correspond to the recording station. The folder containing the recording station folder (the file’s grandparent folder) should correspond to the field site, including the project or area code.</w:t>
+      </w:r>
+    </w:p>
+    <w:p>
+      <w:r>
+        <w:t>As an example, let’s say we have a set of files that have just come in from the field. These were recorded using Song Meter ARUs with the default prefix (the ARU serial number), so the filenames all look like this:</w:t>
+      </w:r>
+    </w:p>
+    <w:p>
+      <w:pPr>
+        <w:pStyle w:val="Code"/>
+      </w:pPr>
+      <w:r>
+        <w:t>S4A16302_20210516_201530.wav</w:t>
+      </w:r>
+    </w:p>
+    <w:p>
+      <w:r>
+        <w:t xml:space="preserve">The timestamp information is correct, but we need the filenames to include the location as well. We organize these files into folders corresponding to the site and the recording station. For instance, if ARU number S4A16302 was deployed at recording station A at site 19317 in the </w:t>
+      </w:r>
+      <w:r>
+        <w:lastRenderedPageBreak/>
+        <w:t>Tyee study area, then we would place the files from this ARU in a folder called Stn_A within a folder called TYE_19317, so the full path to this file might be</w:t>
+      </w:r>
+    </w:p>
+    <w:p>
+      <w:pPr>
+        <w:pStyle w:val="Code"/>
+      </w:pPr>
+      <w:r>
+        <w:t>D:\TYE_19317\Stn_A\</w:t>
+      </w:r>
+      <w:r>
+        <w:t>S4A16302_20210516_201530.wav</w:t>
+      </w:r>
+    </w:p>
+    <w:p>
+      <w:r>
+        <w:t xml:space="preserve">Similarly there would be files from other ARUs in folders called Stn_B, Stn_F, etc, all within the TYE_19317 folder. And on the same external hard drive we might have folders for other sites, e.g. </w:t>
+      </w:r>
+      <w:r>
+        <w:t>D:\</w:t>
+      </w:r>
+      <w:r>
+        <w:t xml:space="preserve">TYE_18163, </w:t>
+      </w:r>
+      <w:r>
+        <w:t>D:\</w:t>
+      </w:r>
+      <w:r>
+        <w:t>TYE_18255, etc, each containing its own set of station folders.</w:t>
+      </w:r>
+    </w:p>
+    <w:p/>
+    <w:p/>
+    <w:p/>
     <w:p>
       <w:pPr>
         <w:sectPr>
@@ -4170,22 +4940,6 @@
           <w:docGrid w:linePitch="360"/>
         </w:sectPr>
       </w:pPr>
-      <w:r>
-        <w:rPr>
-          <w:b/>
-          <w:bCs/>
-        </w:rPr>
-        <w:t>Note:</w:t>
-      </w:r>
-      <w:r>
-        <w:t xml:space="preserve"> </w:t>
-      </w:r>
-      <w:r>
-        <w:t xml:space="preserve">We recommend </w:t>
-      </w:r>
-      <w:r>
-        <w:t>avoiding spaces in the names of your files and folders, as these can cause issues with processing. Underscores are a safe alternative.</w:t>
-      </w:r>
     </w:p>
     <w:p>
       <w:pPr>
@@ -4631,10 +5385,10 @@
           <w:noProof/>
         </w:rPr>
         <w:drawing>
-          <wp:inline distT="0" distB="0" distL="0" distR="0" wp14:anchorId="37A16CA1" wp14:editId="4F76C25B">
-            <wp:extent cx="5943600" cy="4585867"/>
-            <wp:effectExtent l="0" t="0" r="0" b="5715"/>
-            <wp:docPr id="7" name="Picture 7"/>
+          <wp:inline distT="0" distB="0" distL="0" distR="0" wp14:anchorId="3FB6E285" wp14:editId="1CF2EFE4">
+            <wp:extent cx="5934075" cy="3905250"/>
+            <wp:effectExtent l="0" t="0" r="9525" b="0"/>
+            <wp:docPr id="12" name="Picture 12"/>
             <wp:cNvGraphicFramePr>
               <a:graphicFrameLocks xmlns:a="http://schemas.openxmlformats.org/drawingml/2006/main" noChangeAspect="1"/>
             </wp:cNvGraphicFramePr>
@@ -4642,7 +5396,7 @@
               <a:graphicData uri="http://schemas.openxmlformats.org/drawingml/2006/picture">
                 <pic:pic xmlns:pic="http://schemas.openxmlformats.org/drawingml/2006/picture">
                   <pic:nvPicPr>
-                    <pic:cNvPr id="7" name="Picture 7"/>
+                    <pic:cNvPr id="0" name="Picture 1"/>
                     <pic:cNvPicPr>
                       <a:picLocks noChangeAspect="1" noChangeArrowheads="1"/>
                     </pic:cNvPicPr>
@@ -4655,6 +5409,7 @@
                         </a:ext>
                       </a:extLst>
                     </a:blip>
+                    <a:srcRect/>
                     <a:stretch>
                       <a:fillRect/>
                     </a:stretch>
@@ -4662,7 +5417,7 @@
                   <pic:spPr bwMode="auto">
                     <a:xfrm>
                       <a:off x="0" y="0"/>
-                      <a:ext cx="5943600" cy="4585867"/>
+                      <a:ext cx="5934075" cy="3905250"/>
                     </a:xfrm>
                     <a:prstGeom prst="rect">
                       <a:avLst/>
@@ -4681,6 +5436,9 @@
     </w:p>
     <w:p>
       <w:r>
+        <w:t xml:space="preserve">This window consists of a side panel containing controls and a main panel containing information and output. </w:t>
+      </w:r>
+      <w:r>
         <w:t>M</w:t>
       </w:r>
       <w:r>
@@ -4690,7 +5448,13 @@
         <w:t xml:space="preserve"> in the side panel</w:t>
       </w:r>
       <w:r>
-        <w:t xml:space="preserve"> are disabled on launch; these will become active </w:t>
+        <w:t xml:space="preserve"> </w:t>
+      </w:r>
+      <w:r>
+        <w:t>will be</w:t>
+      </w:r>
+      <w:r>
+        <w:t xml:space="preserve"> disabled on launch; these will become active </w:t>
       </w:r>
       <w:r>
         <w:t>as</w:t>
@@ -4722,43 +5486,96 @@
     </w:p>
     <w:p>
       <w:r>
-        <w:t xml:space="preserve">In the Shiny window, use the text box on the left-hand side to input the directory containing the files that you want to process. Use the Check </w:t>
+        <w:t xml:space="preserve">In </w:t>
+      </w:r>
+      <w:r>
+        <w:t>File Explorer, copy the path to the</w:t>
+      </w:r>
+      <w:r>
+        <w:t xml:space="preserve"> directory containing the </w:t>
+      </w:r>
+      <w:r>
+        <w:t>audio data</w:t>
+      </w:r>
+      <w:r>
+        <w:t xml:space="preserve"> that you want to process</w:t>
+      </w:r>
+      <w:r>
+        <w:t>, then click the</w:t>
+      </w:r>
+      <w:r>
+        <w:t xml:space="preserve"> Check </w:t>
       </w:r>
       <w:r>
         <w:t>D</w:t>
       </w:r>
       <w:r>
-        <w:t xml:space="preserve">irectory button to verify that R can find some WAV files. The number that shows up is wav files that are </w:t>
-      </w:r>
-      <w:r>
-        <w:rPr>
-          <w:rFonts w:cs="Times New Roman"/>
-        </w:rPr>
-        <w:t>≥</w:t>
-      </w:r>
-      <w:r>
-        <w:t xml:space="preserve">500 KB in size and do not have “_part_” in the name. </w:t>
-      </w:r>
-      <w:r>
-        <w:t>The</w:t>
-      </w:r>
-      <w:r>
-        <w:t xml:space="preserve"> list of files that </w:t>
-      </w:r>
-      <w:r>
-        <w:t xml:space="preserve">were </w:t>
-      </w:r>
-      <w:r>
-        <w:t>found</w:t>
-      </w:r>
-      <w:r>
-        <w:t xml:space="preserve"> will appear in the main part of the window</w:t>
-      </w:r>
-      <w:r>
-        <w:t>.</w:t>
-      </w:r>
-      <w:r>
-        <w:t xml:space="preserve"> If any valid WAV files were found, the Process Files button will become active.</w:t>
+        <w:t xml:space="preserve">irectory button. </w:t>
+      </w:r>
+      <w:r>
+        <w:t>The app will search the directory recursively (i.e., including subfolders)</w:t>
+      </w:r>
+      <w:r>
+        <w:t xml:space="preserve"> for files with a .wav extension</w:t>
+      </w:r>
+      <w:r>
+        <w:t>. WAV files that are smaller than 500 KB or that have “_part_” in the filename will be ignored. In the main part of the app window you will see a verbal summary of the number of WAV files that were found and their total duration and size on disk. There will also be a table showing more detailed information on each file, including filename, parent folder (relative to the target directory), duration in seconds, and file size in megabytes.</w:t>
+      </w:r>
+    </w:p>
+    <w:p>
+      <w:r>
+        <w:rPr>
+          <w:noProof/>
+        </w:rPr>
+        <w:lastRenderedPageBreak/>
+        <w:drawing>
+          <wp:inline distT="0" distB="0" distL="0" distR="0" wp14:anchorId="454D27DE" wp14:editId="45065B3E">
+            <wp:extent cx="5934075" cy="3752850"/>
+            <wp:effectExtent l="0" t="0" r="9525" b="0"/>
+            <wp:docPr id="13" name="Picture 13"/>
+            <wp:cNvGraphicFramePr>
+              <a:graphicFrameLocks xmlns:a="http://schemas.openxmlformats.org/drawingml/2006/main" noChangeAspect="1"/>
+            </wp:cNvGraphicFramePr>
+            <a:graphic xmlns:a="http://schemas.openxmlformats.org/drawingml/2006/main">
+              <a:graphicData uri="http://schemas.openxmlformats.org/drawingml/2006/picture">
+                <pic:pic xmlns:pic="http://schemas.openxmlformats.org/drawingml/2006/picture">
+                  <pic:nvPicPr>
+                    <pic:cNvPr id="0" name="Picture 2"/>
+                    <pic:cNvPicPr>
+                      <a:picLocks noChangeAspect="1" noChangeArrowheads="1"/>
+                    </pic:cNvPicPr>
+                  </pic:nvPicPr>
+                  <pic:blipFill>
+                    <a:blip r:embed="rId24">
+                      <a:extLst>
+                        <a:ext uri="{28A0092B-C50C-407E-A947-70E740481C1C}">
+                          <a14:useLocalDpi xmlns:a14="http://schemas.microsoft.com/office/drawing/2010/main" val="0"/>
+                        </a:ext>
+                      </a:extLst>
+                    </a:blip>
+                    <a:srcRect/>
+                    <a:stretch>
+                      <a:fillRect/>
+                    </a:stretch>
+                  </pic:blipFill>
+                  <pic:spPr bwMode="auto">
+                    <a:xfrm>
+                      <a:off x="0" y="0"/>
+                      <a:ext cx="5934075" cy="3752850"/>
+                    </a:xfrm>
+                    <a:prstGeom prst="rect">
+                      <a:avLst/>
+                    </a:prstGeom>
+                    <a:noFill/>
+                    <a:ln>
+                      <a:noFill/>
+                    </a:ln>
+                  </pic:spPr>
+                </pic:pic>
+              </a:graphicData>
+            </a:graphic>
+          </wp:inline>
+        </w:drawing>
       </w:r>
     </w:p>
     <w:p>
@@ -4770,6 +5587,92 @@
         <w:t>Step 4.</w:t>
       </w:r>
       <w:r>
+        <w:t xml:space="preserve"> (Optional) Configure settings.</w:t>
+      </w:r>
+    </w:p>
+    <w:p>
+      <w:r>
+        <w:t>Click the button marked Settings to switch to another view showing various options that can be adjusted to change the app’s behavior.</w:t>
+      </w:r>
+      <w:r>
+        <w:t xml:space="preserve"> These settings are described in the Appendix.</w:t>
+      </w:r>
+    </w:p>
+    <w:p>
+      <w:pPr>
+        <w:rPr>
+          <w:i/>
+          <w:iCs/>
+        </w:rPr>
+      </w:pPr>
+      <w:r>
+        <w:rPr>
+          <w:i/>
+          <w:iCs/>
+        </w:rPr>
+        <w:t>Image Directory</w:t>
+      </w:r>
+    </w:p>
+    <w:p>
+      <w:r>
+        <w:t>When the app processes audio data, it generates spectrograms which are then saved as image files. By default, these files will be s</w:t>
+      </w:r>
+      <w:r>
+        <w:t>av</w:t>
+      </w:r>
+      <w:r>
+        <w:t xml:space="preserve">ed in a folder called Temp in the directory </w:t>
+      </w:r>
+      <w:r>
+        <w:t>containing your audio data</w:t>
+      </w:r>
+      <w:r>
+        <w:t>.</w:t>
+      </w:r>
+      <w:r>
+        <w:t xml:space="preserve"> You can use the Image Directory field to tell the app to save the spectrograms in a different folder. This is useful for a couple of reasons. First, the image files take up disk space – generally about 50 MB per hour of audio. Saving these files to a different drive means you don’t need to worry about running out of space on the drive containing your audio data. Second, </w:t>
+      </w:r>
+      <w:r>
+        <w:t>it is potentially much faster. I</w:t>
+      </w:r>
+      <w:r>
+        <w:t xml:space="preserve">f your audio data are stored on an external device like a USB hard drive, </w:t>
+      </w:r>
+      <w:r>
+        <w:t>we recommend choosing a folder located on an internal drive, ideally a solid-state drive.</w:t>
+      </w:r>
+    </w:p>
+    <w:p>
+      <w:r>
+        <w:t>The check box labeled “Split image directory into subfolders for large datasets (recommended),” when checked, tells the app to divide the spectrograms into multiple folders instead of lumping them all into one directory.</w:t>
+      </w:r>
+      <w:r>
+        <w:t xml:space="preserve"> Piling up hundreds of thousands of files in the same folder can make operations dealing with those files sluggish; dividing them up helps to avoid this issue. Otherwise the change should be largely invisible. Frankly, we can’t think of any reason to uncheck this box, but the option is there if you want it.</w:t>
+      </w:r>
+    </w:p>
+    <w:p>
+      <w:r>
+        <w:rPr>
+          <w:b/>
+          <w:bCs/>
+        </w:rPr>
+        <w:t xml:space="preserve">Step </w:t>
+      </w:r>
+      <w:r>
+        <w:rPr>
+          <w:b/>
+          <w:bCs/>
+        </w:rPr>
+        <w:t>5</w:t>
+      </w:r>
+      <w:r>
+        <w:rPr>
+          <w:b/>
+          <w:bCs/>
+        </w:rPr>
+        <w:t>.</w:t>
+      </w:r>
+      <w:r>
         <w:t xml:space="preserve"> Click the button labeled Process </w:t>
       </w:r>
       <w:r>
@@ -4781,6 +5684,7 @@
     </w:p>
     <w:p>
       <w:r>
+        <w:lastRenderedPageBreak/>
         <w:t xml:space="preserve">[Note: </w:t>
       </w:r>
       <w:r>
@@ -4831,7 +5735,6 @@
     </w:p>
     <w:p>
       <w:r>
-        <w:lastRenderedPageBreak/>
         <w:t>T</w:t>
       </w:r>
       <w:r>
@@ -4843,7 +5746,16 @@
     </w:p>
     <w:p>
       <w:r>
-        <w:t xml:space="preserve">Note that this step is by far the longest; processing time will vary depending on your computer’s hardware capabilities and where the data are stored. </w:t>
+        <w:t>T</w:t>
+      </w:r>
+      <w:r>
+        <w:t xml:space="preserve">his </w:t>
+      </w:r>
+      <w:r>
+        <w:t>is usually the longest step</w:t>
+      </w:r>
+      <w:r>
+        <w:t xml:space="preserve">; processing time will vary depending on your computer’s hardware capabilities and where the data are stored. </w:t>
       </w:r>
       <w:r>
         <w:t xml:space="preserve">We recommend using a computer with multiple cores, although </w:t>
@@ -5019,7 +5931,7 @@
                     </pic:cNvPicPr>
                   </pic:nvPicPr>
                   <pic:blipFill>
-                    <a:blip r:embed="rId24">
+                    <a:blip r:embed="rId25">
                       <a:extLst>
                         <a:ext uri="{28A0092B-C50C-407E-A947-70E740481C1C}">
                           <a14:useLocalDpi xmlns:a14="http://schemas.microsoft.com/office/drawing/2010/main" val="0"/>
@@ -5706,7 +6618,7 @@
         </w:rPr>
         <w:t xml:space="preserve">For detailed instructions on using Kaleidoscope, see the User's Manual available at </w:t>
       </w:r>
-      <w:hyperlink r:id="rId25" w:history="1">
+      <w:hyperlink r:id="rId26" w:history="1">
         <w:r>
           <w:rPr>
             <w:rStyle w:val="Hyperlink"/>

</xml_diff>

<commit_message>
Updates to guide and renaming function
</commit_message>
<xml_diff>
--- a/Shiny_PNW-Cnet_installation_and_use.docx
+++ b/Shiny_PNW-Cnet_installation_and_use.docx
@@ -1,6 +1,6 @@
 
 <file path=word/document.xml><?xml version="1.0" encoding="utf-8"?>
-<w:document xmlns:wpc="http://schemas.microsoft.com/office/word/2010/wordprocessingCanvas" xmlns:cx="http://schemas.microsoft.com/office/drawing/2014/chartex" xmlns:cx1="http://schemas.microsoft.com/office/drawing/2015/9/8/chartex" xmlns:cx2="http://schemas.microsoft.com/office/drawing/2015/10/21/chartex" xmlns:cx3="http://schemas.microsoft.com/office/drawing/2016/5/9/chartex" xmlns:cx4="http://schemas.microsoft.com/office/drawing/2016/5/10/chartex" xmlns:cx5="http://schemas.microsoft.com/office/drawing/2016/5/11/chartex" xmlns:cx6="http://schemas.microsoft.com/office/drawing/2016/5/12/chartex" xmlns:cx7="http://schemas.microsoft.com/office/drawing/2016/5/13/chartex" xmlns:cx8="http://schemas.microsoft.com/office/drawing/2016/5/14/chartex" xmlns:mc="http://schemas.openxmlformats.org/markup-compatibility/2006" xmlns:aink="http://schemas.microsoft.com/office/drawing/2016/ink" xmlns:am3d="http://schemas.microsoft.com/office/drawing/2017/model3d" xmlns:o="urn:schemas-microsoft-com:office:office" xmlns:r="http://schemas.openxmlformats.org/officeDocument/2006/relationships" xmlns:m="http://schemas.openxmlformats.org/officeDocument/2006/math" xmlns:v="urn:schemas-microsoft-com:vml" xmlns:wp14="http://schemas.microsoft.com/office/word/2010/wordprocessingDrawing" xmlns:wp="http://schemas.openxmlformats.org/drawingml/2006/wordprocessingDrawing" xmlns:w10="urn:schemas-microsoft-com:office:word" xmlns:w="http://schemas.openxmlformats.org/wordprocessingml/2006/main" xmlns:w14="http://schemas.microsoft.com/office/word/2010/wordml" xmlns:w15="http://schemas.microsoft.com/office/word/2012/wordml" xmlns:w16cex="http://schemas.microsoft.com/office/word/2018/wordml/cex" xmlns:w16cid="http://schemas.microsoft.com/office/word/2016/wordml/cid" xmlns:w16="http://schemas.microsoft.com/office/word/2018/wordml" xmlns:w16sdtdh="http://schemas.microsoft.com/office/word/2020/wordml/sdtdatahash" xmlns:w16se="http://schemas.microsoft.com/office/word/2015/wordml/symex" xmlns:wpg="http://schemas.microsoft.com/office/word/2010/wordprocessingGroup" xmlns:wpi="http://schemas.microsoft.com/office/word/2010/wordprocessingInk" xmlns:wne="http://schemas.microsoft.com/office/word/2006/wordml" xmlns:wps="http://schemas.microsoft.com/office/word/2010/wordprocessingShape" mc:Ignorable="w14 w15 w16se w16cid w16 w16cex w16sdtdh wp14">
+<w:document xmlns:wpc="http://schemas.microsoft.com/office/word/2010/wordprocessingCanvas" xmlns:cx="http://schemas.microsoft.com/office/drawing/2014/chartex" xmlns:cx1="http://schemas.microsoft.com/office/drawing/2015/9/8/chartex" xmlns:cx2="http://schemas.microsoft.com/office/drawing/2015/10/21/chartex" xmlns:cx3="http://schemas.microsoft.com/office/drawing/2016/5/9/chartex" xmlns:cx4="http://schemas.microsoft.com/office/drawing/2016/5/10/chartex" xmlns:cx5="http://schemas.microsoft.com/office/drawing/2016/5/11/chartex" xmlns:cx6="http://schemas.microsoft.com/office/drawing/2016/5/12/chartex" xmlns:cx7="http://schemas.microsoft.com/office/drawing/2016/5/13/chartex" xmlns:cx8="http://schemas.microsoft.com/office/drawing/2016/5/14/chartex" xmlns:mc="http://schemas.openxmlformats.org/markup-compatibility/2006" xmlns:aink="http://schemas.microsoft.com/office/drawing/2016/ink" xmlns:am3d="http://schemas.microsoft.com/office/drawing/2017/model3d" xmlns:o="urn:schemas-microsoft-com:office:office" xmlns:oel="http://schemas.microsoft.com/office/2019/extlst" xmlns:r="http://schemas.openxmlformats.org/officeDocument/2006/relationships" xmlns:m="http://schemas.openxmlformats.org/officeDocument/2006/math" xmlns:v="urn:schemas-microsoft-com:vml" xmlns:wp14="http://schemas.microsoft.com/office/word/2010/wordprocessingDrawing" xmlns:wp="http://schemas.openxmlformats.org/drawingml/2006/wordprocessingDrawing" xmlns:w10="urn:schemas-microsoft-com:office:word" xmlns:w="http://schemas.openxmlformats.org/wordprocessingml/2006/main" xmlns:w14="http://schemas.microsoft.com/office/word/2010/wordml" xmlns:w15="http://schemas.microsoft.com/office/word/2012/wordml" xmlns:w16cex="http://schemas.microsoft.com/office/word/2018/wordml/cex" xmlns:w16cid="http://schemas.microsoft.com/office/word/2016/wordml/cid" xmlns:w16="http://schemas.microsoft.com/office/word/2018/wordml" xmlns:w16sdtdh="http://schemas.microsoft.com/office/word/2020/wordml/sdtdatahash" xmlns:w16se="http://schemas.microsoft.com/office/word/2015/wordml/symex" xmlns:wpg="http://schemas.microsoft.com/office/word/2010/wordprocessingGroup" xmlns:wpi="http://schemas.microsoft.com/office/word/2010/wordprocessingInk" xmlns:wne="http://schemas.microsoft.com/office/word/2006/wordml" xmlns:wps="http://schemas.microsoft.com/office/word/2010/wordprocessingShape" mc:Ignorable="w14 w15 w16se w16cid w16 w16cex w16sdtdh wp14">
   <w:body>
     <w:p>
       <w:pPr>
@@ -106,31 +106,64 @@
     </w:p>
     <w:p>
       <w:r>
-        <w:rPr>
-          <w:b/>
-        </w:rPr>
-        <w:t>Note</w:t>
-      </w:r>
-      <w:r>
-        <w:rPr>
-          <w:b/>
-        </w:rPr>
-        <w:t>:</w:t>
-      </w:r>
-      <w:r>
-        <w:rPr>
-          <w:bCs/>
-        </w:rPr>
+        <w:t>For purposes of this guide</w:t>
+      </w:r>
+      <w:r>
+        <w:t>,</w:t>
+      </w:r>
+      <w:r>
+        <w:t xml:space="preserve"> we assume that you are using a computer running a 64-bit version of Windows</w:t>
+      </w:r>
+      <w:r>
+        <w:t xml:space="preserve"> 7, 10, 11, etc.</w:t>
+      </w:r>
+      <w:r>
+        <w:t xml:space="preserve"> on which you </w:t>
+      </w:r>
+      <w:r>
+        <w:t>have at least some ability to</w:t>
+      </w:r>
+      <w:r>
+        <w:t xml:space="preserve"> install programs. The app will not function on 32-bit operating systems.</w:t>
+      </w:r>
+      <w:r>
         <w:t xml:space="preserve"> </w:t>
       </w:r>
       <w:r>
-        <w:t xml:space="preserve">If you have used a previous version of this app, </w:t>
-      </w:r>
-      <w:r>
-        <w:t>please be advised</w:t>
-      </w:r>
-      <w:r>
-        <w:t xml:space="preserve"> that the setup instructions have changed a bit. This is due to changes in the relationship and interdependency between Keras and TensorFlow and their corresponding packages in Python and R</w:t>
+        <w:t>The</w:t>
+      </w:r>
+      <w:r>
+        <w:t xml:space="preserve"> app</w:t>
+      </w:r>
+      <w:r>
+        <w:t xml:space="preserve"> is not designed to run</w:t>
+      </w:r>
+      <w:r>
+        <w:t xml:space="preserve"> on MacOS</w:t>
+      </w:r>
+      <w:r>
+        <w:t>,</w:t>
+      </w:r>
+      <w:r>
+        <w:t xml:space="preserve"> Linux</w:t>
+      </w:r>
+      <w:r>
+        <w:t>,</w:t>
+      </w:r>
+      <w:r>
+        <w:t xml:space="preserve"> or</w:t>
+      </w:r>
+      <w:r>
+        <w:t xml:space="preserve"> any</w:t>
+      </w:r>
+      <w:r>
+        <w:t xml:space="preserve"> other operating system, although it might </w:t>
+      </w:r>
+      <w:r>
+        <w:t xml:space="preserve">work </w:t>
+      </w:r>
+      <w:r>
+        <w:t>with some modification (attempt at your own risk)</w:t>
       </w:r>
       <w:r>
         <w:t>.</w:t>
@@ -138,46 +171,18 @@
     </w:p>
     <w:p>
       <w:r>
-        <w:t xml:space="preserve">For purposes of this guide we assume that you are using a computer running a 64-bit version of Windows on which you </w:t>
-      </w:r>
-      <w:r>
-        <w:t>have at least some ability to</w:t>
-      </w:r>
-      <w:r>
-        <w:t xml:space="preserve"> install programs. The app will not function on 32-bit operating systems.</w:t>
-      </w:r>
-      <w:r>
-        <w:t xml:space="preserve"> </w:t>
-      </w:r>
-      <w:r>
-        <w:t>The</w:t>
-      </w:r>
-      <w:r>
-        <w:t xml:space="preserve"> app</w:t>
-      </w:r>
-      <w:r>
-        <w:t xml:space="preserve"> is not designed to run</w:t>
-      </w:r>
-      <w:r>
-        <w:t xml:space="preserve"> on MacOS</w:t>
-      </w:r>
-      <w:r>
-        <w:t>,</w:t>
-      </w:r>
-      <w:r>
-        <w:t xml:space="preserve"> Linux</w:t>
-      </w:r>
-      <w:r>
-        <w:t xml:space="preserve"> or other operating systems, although it might </w:t>
-      </w:r>
-      <w:r>
-        <w:t xml:space="preserve">work </w:t>
-      </w:r>
-      <w:r>
-        <w:t>with some modification (attempt at your own risk)</w:t>
-      </w:r>
-      <w:r>
-        <w:t>.</w:t>
+        <w:t xml:space="preserve">The most recent version of the app is available at </w:t>
+      </w:r>
+      <w:hyperlink r:id="rId8" w:history="1">
+        <w:r>
+          <w:rPr>
+            <w:rStyle w:val="Hyperlink"/>
+          </w:rPr>
+          <w:t>https://github.com/zjruff/Shiny_PNW-Cnet</w:t>
+        </w:r>
+      </w:hyperlink>
+      <w:r>
+        <w:t xml:space="preserve">.  </w:t>
       </w:r>
     </w:p>
     <w:p>
@@ -191,13 +196,27 @@
           <w:b/>
           <w:u w:val="single"/>
         </w:rPr>
-        <w:t xml:space="preserve">Part 1. </w:t>
+        <w:t xml:space="preserve">Part </w:t>
       </w:r>
       <w:r>
         <w:rPr>
           <w:b/>
           <w:u w:val="single"/>
         </w:rPr>
+        <w:t>I</w:t>
+      </w:r>
+      <w:r>
+        <w:rPr>
+          <w:b/>
+          <w:u w:val="single"/>
+        </w:rPr>
+        <w:t xml:space="preserve">. </w:t>
+      </w:r>
+      <w:r>
+        <w:rPr>
+          <w:b/>
+          <w:u w:val="single"/>
+        </w:rPr>
         <w:t>Installing required software</w:t>
       </w:r>
     </w:p>
@@ -220,7 +239,7 @@
       <w:r>
         <w:t xml:space="preserve">Go to </w:t>
       </w:r>
-      <w:hyperlink r:id="rId8" w:history="1">
+      <w:hyperlink r:id="rId9" w:history="1">
         <w:r>
           <w:rPr>
             <w:rStyle w:val="Hyperlink"/>
@@ -231,19 +250,7 @@
           <w:rPr>
             <w:rStyle w:val="Hyperlink"/>
           </w:rPr>
-          <w:t>R</w:t>
-        </w:r>
-        <w:r>
-          <w:rPr>
-            <w:rStyle w:val="Hyperlink"/>
-          </w:rPr>
-          <w:t>S</w:t>
-        </w:r>
-        <w:r>
-          <w:rPr>
-            <w:rStyle w:val="Hyperlink"/>
-          </w:rPr>
-          <w:t>tudio</w:t>
+          <w:t>RStudio</w:t>
         </w:r>
         <w:r>
           <w:rPr>
@@ -329,7 +336,7 @@
       <w:r>
         <w:t xml:space="preserve">Go to </w:t>
       </w:r>
-      <w:hyperlink r:id="rId9" w:history="1">
+      <w:hyperlink r:id="rId10" w:history="1">
         <w:r>
           <w:rPr>
             <w:rStyle w:val="Hyperlink"/>
@@ -648,7 +655,7 @@
       <w:r>
         <w:t xml:space="preserve">. Go to </w:t>
       </w:r>
-      <w:hyperlink r:id="rId10" w:history="1">
+      <w:hyperlink r:id="rId11" w:history="1">
         <w:r>
           <w:rPr>
             <w:rStyle w:val="Hyperlink"/>
@@ -1250,7 +1257,7 @@
                     </pic:cNvPicPr>
                   </pic:nvPicPr>
                   <pic:blipFill rotWithShape="1">
-                    <a:blip r:embed="rId11">
+                    <a:blip r:embed="rId12">
                       <a:extLst>
                         <a:ext uri="{28A0092B-C50C-407E-A947-70E740481C1C}">
                           <a14:useLocalDpi xmlns:a14="http://schemas.microsoft.com/office/drawing/2010/main" val="0"/>
@@ -1405,6 +1412,61 @@
     </w:p>
     <w:p>
       <w:r>
+        <w:rPr>
+          <w:noProof/>
+        </w:rPr>
+        <w:drawing>
+          <wp:inline distT="0" distB="0" distL="0" distR="0" wp14:anchorId="3E0E87D8" wp14:editId="61B71E2F">
+            <wp:extent cx="5943600" cy="1485900"/>
+            <wp:effectExtent l="0" t="0" r="0" b="0"/>
+            <wp:docPr id="7" name="Picture 7"/>
+            <wp:cNvGraphicFramePr>
+              <a:graphicFrameLocks xmlns:a="http://schemas.openxmlformats.org/drawingml/2006/main" noChangeAspect="1"/>
+            </wp:cNvGraphicFramePr>
+            <a:graphic xmlns:a="http://schemas.openxmlformats.org/drawingml/2006/main">
+              <a:graphicData uri="http://schemas.openxmlformats.org/drawingml/2006/picture">
+                <pic:pic xmlns:pic="http://schemas.openxmlformats.org/drawingml/2006/picture">
+                  <pic:nvPicPr>
+                    <pic:cNvPr id="0" name="Picture 1"/>
+                    <pic:cNvPicPr>
+                      <a:picLocks noChangeAspect="1" noChangeArrowheads="1"/>
+                    </pic:cNvPicPr>
+                  </pic:nvPicPr>
+                  <pic:blipFill>
+                    <a:blip r:embed="rId13">
+                      <a:extLst>
+                        <a:ext uri="{28A0092B-C50C-407E-A947-70E740481C1C}">
+                          <a14:useLocalDpi xmlns:a14="http://schemas.microsoft.com/office/drawing/2010/main" val="0"/>
+                        </a:ext>
+                      </a:extLst>
+                    </a:blip>
+                    <a:srcRect/>
+                    <a:stretch>
+                      <a:fillRect/>
+                    </a:stretch>
+                  </pic:blipFill>
+                  <pic:spPr bwMode="auto">
+                    <a:xfrm>
+                      <a:off x="0" y="0"/>
+                      <a:ext cx="5943600" cy="1485900"/>
+                    </a:xfrm>
+                    <a:prstGeom prst="rect">
+                      <a:avLst/>
+                    </a:prstGeom>
+                    <a:noFill/>
+                    <a:ln>
+                      <a:noFill/>
+                    </a:ln>
+                  </pic:spPr>
+                </pic:pic>
+              </a:graphicData>
+            </a:graphic>
+          </wp:inline>
+        </w:drawing>
+      </w:r>
+    </w:p>
+    <w:p>
+      <w:r>
         <w:t xml:space="preserve">If there is no entry in this list for the </w:t>
       </w:r>
       <w:r>
@@ -1478,6 +1540,7 @@
     </w:p>
     <w:p>
       <w:r>
+        <w:lastRenderedPageBreak/>
         <w:t xml:space="preserve">The </w:t>
       </w:r>
       <w:r>
@@ -1546,7 +1609,7 @@
                     </pic:cNvPicPr>
                   </pic:nvPicPr>
                   <pic:blipFill rotWithShape="1">
-                    <a:blip r:embed="rId12">
+                    <a:blip r:embed="rId14">
                       <a:extLst>
                         <a:ext uri="{28A0092B-C50C-407E-A947-70E740481C1C}">
                           <a14:useLocalDpi xmlns:a14="http://schemas.microsoft.com/office/drawing/2010/main" val="0"/>
@@ -1613,11 +1676,7 @@
         <w:t xml:space="preserve"> set up a stable</w:t>
       </w:r>
       <w:r>
-        <w:t xml:space="preserve">, </w:t>
-      </w:r>
-      <w:r>
-        <w:lastRenderedPageBreak/>
-        <w:t>reproducible</w:t>
+        <w:t>, reproducible</w:t>
       </w:r>
       <w:r>
         <w:t xml:space="preserve"> execution environment for the app</w:t>
@@ -1757,7 +1816,7 @@
                     </pic:cNvPicPr>
                   </pic:nvPicPr>
                   <pic:blipFill>
-                    <a:blip r:embed="rId13">
+                    <a:blip r:embed="rId15">
                       <a:extLst>
                         <a:ext uri="{28A0092B-C50C-407E-A947-70E740481C1C}">
                           <a14:useLocalDpi xmlns:a14="http://schemas.microsoft.com/office/drawing/2010/main" val="0"/>
@@ -1897,7 +1956,7 @@
       <w:r>
         <w:t xml:space="preserve"> installs from the Python Package Index (</w:t>
       </w:r>
-      <w:hyperlink r:id="rId14" w:history="1">
+      <w:hyperlink r:id="rId16" w:history="1">
         <w:r>
           <w:rPr>
             <w:rStyle w:val="Hyperlink"/>
@@ -1943,6 +2002,7 @@
         <w:pStyle w:val="Code"/>
       </w:pPr>
       <w:r>
+        <w:lastRenderedPageBreak/>
         <w:t>pip install tensorflow-cpu==2.2</w:t>
       </w:r>
     </w:p>
@@ -2075,7 +2135,6 @@
           <w:noProof/>
           <w:szCs w:val="24"/>
         </w:rPr>
-        <w:lastRenderedPageBreak/>
         <w:t xml:space="preserve"> </w:t>
       </w:r>
       <w:r>
@@ -2102,7 +2161,7 @@
                     </pic:cNvPicPr>
                   </pic:nvPicPr>
                   <pic:blipFill>
-                    <a:blip r:embed="rId15">
+                    <a:blip r:embed="rId17">
                       <a:extLst>
                         <a:ext uri="{28A0092B-C50C-407E-A947-70E740481C1C}">
                           <a14:useLocalDpi xmlns:a14="http://schemas.microsoft.com/office/drawing/2010/main" val="0"/>
@@ -2339,6 +2398,7 @@
         <w:rPr>
           <w:rStyle w:val="CodeChar"/>
         </w:rPr>
+        <w:lastRenderedPageBreak/>
         <w:t>p</w:t>
       </w:r>
       <w:r>
@@ -2376,7 +2436,7 @@
           <w:szCs w:val="24"/>
         </w:rPr>
         <w:sectPr>
-          <w:footerReference w:type="default" r:id="rId16"/>
+          <w:footerReference w:type="default" r:id="rId18"/>
           <w:pgSz w:w="12240" w:h="15840"/>
           <w:pgMar w:top="1440" w:right="1440" w:bottom="1440" w:left="1440" w:header="720" w:footer="720" w:gutter="0"/>
           <w:cols w:space="720"/>
@@ -2531,7 +2591,21 @@
           <w:rFonts w:cs="Times New Roman"/>
           <w:szCs w:val="24"/>
         </w:rPr>
-        <w:t>using an environment manager like Miniconda is that conda environments are highly self-contained</w:t>
+        <w:t xml:space="preserve">using Miniconda is that conda environments are </w:t>
+      </w:r>
+      <w:r>
+        <w:rPr>
+          <w:rFonts w:cs="Times New Roman"/>
+          <w:szCs w:val="24"/>
+        </w:rPr>
+        <w:t>highly</w:t>
+      </w:r>
+      <w:r>
+        <w:rPr>
+          <w:rFonts w:cs="Times New Roman"/>
+          <w:szCs w:val="24"/>
+        </w:rPr>
+        <w:t xml:space="preserve"> self-contained</w:t>
       </w:r>
       <w:r>
         <w:rPr>
@@ -2587,6 +2661,13 @@
           <w:szCs w:val="24"/>
         </w:rPr>
         <w:t xml:space="preserve"> environment and recreate it</w:t>
+      </w:r>
+      <w:r>
+        <w:rPr>
+          <w:rFonts w:cs="Times New Roman"/>
+          <w:szCs w:val="24"/>
+        </w:rPr>
+        <w:t xml:space="preserve"> without affecting the rest of your system</w:t>
       </w:r>
       <w:r>
         <w:rPr>
@@ -2840,14 +2921,14 @@
           <w:rFonts w:cs="Times New Roman"/>
           <w:szCs w:val="24"/>
         </w:rPr>
-        <w:t>However, e</w:t>
-      </w:r>
-      <w:r>
-        <w:rPr>
-          <w:rFonts w:cs="Times New Roman"/>
-          <w:szCs w:val="24"/>
-        </w:rPr>
-        <w:t xml:space="preserve">ach conda environment lives in its own folder, and running </w:t>
+        <w:t>Note that</w:t>
+      </w:r>
+      <w:r>
+        <w:rPr>
+          <w:rFonts w:cs="Times New Roman"/>
+          <w:szCs w:val="24"/>
+        </w:rPr>
+        <w:t xml:space="preserve"> running </w:t>
       </w:r>
       <w:r>
         <w:rPr>
@@ -2874,7 +2955,35 @@
           <w:rFonts w:cs="Times New Roman"/>
           <w:szCs w:val="24"/>
         </w:rPr>
-        <w:t xml:space="preserve"> not actually delete this folder. If you want to be really thorough, you </w:t>
+        <w:t xml:space="preserve"> not actually delete </w:t>
+      </w:r>
+      <w:r>
+        <w:rPr>
+          <w:rFonts w:cs="Times New Roman"/>
+          <w:szCs w:val="24"/>
+        </w:rPr>
+        <w:t>the</w:t>
+      </w:r>
+      <w:r>
+        <w:rPr>
+          <w:rFonts w:cs="Times New Roman"/>
+          <w:szCs w:val="24"/>
+        </w:rPr>
+        <w:t xml:space="preserve"> folder</w:t>
+      </w:r>
+      <w:r>
+        <w:rPr>
+          <w:rFonts w:cs="Times New Roman"/>
+          <w:szCs w:val="24"/>
+        </w:rPr>
+        <w:t xml:space="preserve"> in which the environment lives</w:t>
+      </w:r>
+      <w:r>
+        <w:rPr>
+          <w:rFonts w:cs="Times New Roman"/>
+          <w:szCs w:val="24"/>
+        </w:rPr>
+        <w:t xml:space="preserve">. If you want to be really thorough, you </w:t>
       </w:r>
       <w:r>
         <w:rPr>
@@ -2949,10 +3058,10 @@
           <w:szCs w:val="24"/>
         </w:rPr>
         <w:drawing>
-          <wp:inline distT="0" distB="0" distL="0" distR="0" wp14:anchorId="02899633" wp14:editId="7353CA76">
-            <wp:extent cx="5934075" cy="1733550"/>
-            <wp:effectExtent l="0" t="0" r="9525" b="0"/>
-            <wp:docPr id="3" name="Picture 3" descr="Text, chat or text message&#10;&#10;Description automatically generated"/>
+          <wp:inline distT="0" distB="0" distL="0" distR="0" wp14:anchorId="5567E0EF" wp14:editId="5C81E01E">
+            <wp:extent cx="5943600" cy="1485900"/>
+            <wp:effectExtent l="0" t="0" r="0" b="0"/>
+            <wp:docPr id="15" name="Picture 15"/>
             <wp:cNvGraphicFramePr>
               <a:graphicFrameLocks xmlns:a="http://schemas.openxmlformats.org/drawingml/2006/main" noChangeAspect="1"/>
             </wp:cNvGraphicFramePr>
@@ -2960,13 +3069,13 @@
               <a:graphicData uri="http://schemas.openxmlformats.org/drawingml/2006/picture">
                 <pic:pic xmlns:pic="http://schemas.openxmlformats.org/drawingml/2006/picture">
                   <pic:nvPicPr>
-                    <pic:cNvPr id="3" name="Picture 3" descr="Text, chat or text message&#10;&#10;Description automatically generated"/>
+                    <pic:cNvPr id="0" name="Picture 2"/>
                     <pic:cNvPicPr>
                       <a:picLocks noChangeAspect="1" noChangeArrowheads="1"/>
                     </pic:cNvPicPr>
                   </pic:nvPicPr>
                   <pic:blipFill>
-                    <a:blip r:embed="rId17">
+                    <a:blip r:embed="rId13">
                       <a:extLst>
                         <a:ext uri="{28A0092B-C50C-407E-A947-70E740481C1C}">
                           <a14:useLocalDpi xmlns:a14="http://schemas.microsoft.com/office/drawing/2010/main" val="0"/>
@@ -2981,7 +3090,7 @@
                   <pic:spPr bwMode="auto">
                     <a:xfrm>
                       <a:off x="0" y="0"/>
-                      <a:ext cx="5934075" cy="1733550"/>
+                      <a:ext cx="5943600" cy="1485900"/>
                     </a:xfrm>
                     <a:prstGeom prst="rect">
                       <a:avLst/>
@@ -3030,7 +3139,20 @@
           <w:rFonts w:cs="Times New Roman"/>
           <w:szCs w:val="24"/>
         </w:rPr>
-        <w:t>, use Ctrl + C to copy it,</w:t>
+        <w:t xml:space="preserve">, use </w:t>
+      </w:r>
+      <w:r>
+        <w:rPr>
+          <w:rStyle w:val="CodeChar"/>
+        </w:rPr>
+        <w:t>Ctrl + C</w:t>
+      </w:r>
+      <w:r>
+        <w:rPr>
+          <w:rFonts w:cs="Times New Roman"/>
+          <w:szCs w:val="24"/>
+        </w:rPr>
+        <w:t xml:space="preserve"> to copy it,</w:t>
       </w:r>
       <w:r>
         <w:rPr>
@@ -3085,7 +3207,40 @@
           <w:rFonts w:cs="Times New Roman"/>
           <w:szCs w:val="24"/>
         </w:rPr>
-        <w:t xml:space="preserve"> folder.</w:t>
+        <w:t xml:space="preserve"> folder</w:t>
+      </w:r>
+      <w:r>
+        <w:rPr>
+          <w:rFonts w:cs="Times New Roman"/>
+          <w:szCs w:val="24"/>
+        </w:rPr>
+        <w:t xml:space="preserve"> (click the up arrow next to the address bar or use </w:t>
+      </w:r>
+      <w:r>
+        <w:rPr>
+          <w:rStyle w:val="CodeChar"/>
+        </w:rPr>
+        <w:t xml:space="preserve">Alt + </w:t>
+      </w:r>
+      <w:r>
+        <w:rPr>
+          <w:rStyle w:val="CodeChar"/>
+        </w:rPr>
+        <w:sym w:font="Wingdings" w:char="F0E1"/>
+      </w:r>
+      <w:r>
+        <w:rPr>
+          <w:rFonts w:cs="Times New Roman"/>
+          <w:szCs w:val="24"/>
+        </w:rPr>
+        <w:t>)</w:t>
+      </w:r>
+      <w:r>
+        <w:rPr>
+          <w:rFonts w:cs="Times New Roman"/>
+          <w:szCs w:val="24"/>
+        </w:rPr>
+        <w:t>.</w:t>
       </w:r>
       <w:r>
         <w:rPr>
@@ -3249,10 +3404,10 @@
         </w:rPr>
         <w:lastRenderedPageBreak/>
         <w:drawing>
-          <wp:inline distT="0" distB="0" distL="0" distR="0" wp14:anchorId="286FC9FB" wp14:editId="4D29928D">
-            <wp:extent cx="5943600" cy="1752600"/>
-            <wp:effectExtent l="0" t="0" r="0" b="0"/>
-            <wp:docPr id="9" name="Picture 9"/>
+          <wp:inline distT="0" distB="0" distL="0" distR="0" wp14:anchorId="05F0215F" wp14:editId="10568A02">
+            <wp:extent cx="5943600" cy="1990725"/>
+            <wp:effectExtent l="0" t="0" r="0" b="9525"/>
+            <wp:docPr id="16" name="Picture 16"/>
             <wp:cNvGraphicFramePr>
               <a:graphicFrameLocks xmlns:a="http://schemas.openxmlformats.org/drawingml/2006/main" noChangeAspect="1"/>
             </wp:cNvGraphicFramePr>
@@ -3260,26 +3415,28 @@
               <a:graphicData uri="http://schemas.openxmlformats.org/drawingml/2006/picture">
                 <pic:pic xmlns:pic="http://schemas.openxmlformats.org/drawingml/2006/picture">
                   <pic:nvPicPr>
-                    <pic:cNvPr id="0" name="Picture 4"/>
+                    <pic:cNvPr id="0" name="Picture 3"/>
                     <pic:cNvPicPr>
                       <a:picLocks noChangeAspect="1" noChangeArrowheads="1"/>
                     </pic:cNvPicPr>
                   </pic:nvPicPr>
-                  <pic:blipFill rotWithShape="1">
-                    <a:blip r:embed="rId18">
+                  <pic:blipFill>
+                    <a:blip r:embed="rId19">
                       <a:extLst>
                         <a:ext uri="{28A0092B-C50C-407E-A947-70E740481C1C}">
                           <a14:useLocalDpi xmlns:a14="http://schemas.microsoft.com/office/drawing/2010/main" val="0"/>
                         </a:ext>
                       </a:extLst>
                     </a:blip>
-                    <a:srcRect b="21030"/>
-                    <a:stretch/>
+                    <a:srcRect/>
+                    <a:stretch>
+                      <a:fillRect/>
+                    </a:stretch>
                   </pic:blipFill>
                   <pic:spPr bwMode="auto">
                     <a:xfrm>
                       <a:off x="0" y="0"/>
-                      <a:ext cx="5943600" cy="1752600"/>
+                      <a:ext cx="5943600" cy="1990725"/>
                     </a:xfrm>
                     <a:prstGeom prst="rect">
                       <a:avLst/>
@@ -3288,11 +3445,6 @@
                     <a:ln>
                       <a:noFill/>
                     </a:ln>
-                    <a:extLst>
-                      <a:ext uri="{53640926-AAD7-44D8-BBD7-CCE9431645EC}">
-                        <a14:shadowObscured xmlns:a14="http://schemas.microsoft.com/office/drawing/2010/main"/>
-                      </a:ext>
-                    </a:extLst>
                   </pic:spPr>
                 </pic:pic>
               </a:graphicData>
@@ -3308,14 +3460,6 @@
           <w:szCs w:val="24"/>
         </w:rPr>
       </w:pPr>
-    </w:p>
-    <w:p>
-      <w:pPr>
-        <w:rPr>
-          <w:rFonts w:cs="Times New Roman"/>
-          <w:szCs w:val="24"/>
-        </w:rPr>
-      </w:pPr>
       <w:r>
         <w:rPr>
           <w:rFonts w:cs="Times New Roman"/>
@@ -3342,7 +3486,35 @@
           <w:rFonts w:cs="Times New Roman"/>
           <w:szCs w:val="24"/>
         </w:rPr>
-        <w:t xml:space="preserve"> has been deleted, reopen the Anaconda Prompt and enter</w:t>
+        <w:t xml:space="preserve"> </w:t>
+      </w:r>
+      <w:r>
+        <w:rPr>
+          <w:rFonts w:cs="Times New Roman"/>
+          <w:szCs w:val="24"/>
+        </w:rPr>
+        <w:t xml:space="preserve">and its folder </w:t>
+      </w:r>
+      <w:r>
+        <w:rPr>
+          <w:rFonts w:cs="Times New Roman"/>
+          <w:szCs w:val="24"/>
+        </w:rPr>
+        <w:t>ha</w:t>
+      </w:r>
+      <w:r>
+        <w:rPr>
+          <w:rFonts w:cs="Times New Roman"/>
+          <w:szCs w:val="24"/>
+        </w:rPr>
+        <w:t>ve</w:t>
+      </w:r>
+      <w:r>
+        <w:rPr>
+          <w:rFonts w:cs="Times New Roman"/>
+          <w:szCs w:val="24"/>
+        </w:rPr>
+        <w:t xml:space="preserve"> been deleted, reopen the Anaconda Prompt and enter</w:t>
       </w:r>
     </w:p>
     <w:p>
@@ -3398,7 +3570,21 @@
           <w:rFonts w:cs="Times New Roman"/>
           <w:szCs w:val="24"/>
         </w:rPr>
-        <w:t>a directory already exists at the target location.</w:t>
+        <w:t>a directory already exists at the target location</w:t>
+      </w:r>
+      <w:r>
+        <w:rPr>
+          <w:rFonts w:cs="Times New Roman"/>
+          <w:szCs w:val="24"/>
+        </w:rPr>
+        <w:t xml:space="preserve"> but is not a conda environment</w:t>
+      </w:r>
+      <w:r>
+        <w:rPr>
+          <w:rFonts w:cs="Times New Roman"/>
+          <w:szCs w:val="24"/>
+        </w:rPr>
+        <w:t>.</w:t>
       </w:r>
       <w:r>
         <w:rPr>
@@ -3518,7 +3704,21 @@
           <w:rFonts w:cs="Times New Roman"/>
           <w:szCs w:val="24"/>
         </w:rPr>
-        <w:t xml:space="preserve">If you are encountering errors suggesting that </w:t>
+        <w:t xml:space="preserve">If you are encountering errors </w:t>
+      </w:r>
+      <w:r>
+        <w:rPr>
+          <w:rFonts w:cs="Times New Roman"/>
+          <w:szCs w:val="24"/>
+        </w:rPr>
+        <w:t>to the effect that</w:t>
+      </w:r>
+      <w:r>
+        <w:rPr>
+          <w:rFonts w:cs="Times New Roman"/>
+          <w:szCs w:val="24"/>
+        </w:rPr>
+        <w:t xml:space="preserve"> </w:t>
       </w:r>
       <w:r>
         <w:rPr>
@@ -3607,7 +3807,21 @@
           <w:rFonts w:cs="Times New Roman"/>
           <w:szCs w:val="24"/>
         </w:rPr>
-        <w:t>This can occur if e.g. you created an R project by copying the GitHub repository, or if you are using a preexisting installation of Anaconda or Miniconda.</w:t>
+        <w:t>This can occur if you created an R project by copying the GitHub repository, or if you are using a preexisting installation of Anaconda or Miniconda</w:t>
+      </w:r>
+      <w:r>
+        <w:rPr>
+          <w:rFonts w:cs="Times New Roman"/>
+          <w:szCs w:val="24"/>
+        </w:rPr>
+        <w:t>, among other reasons</w:t>
+      </w:r>
+      <w:r>
+        <w:rPr>
+          <w:rFonts w:cs="Times New Roman"/>
+          <w:szCs w:val="24"/>
+        </w:rPr>
+        <w:t>.</w:t>
       </w:r>
     </w:p>
     <w:p>
@@ -3622,7 +3836,35 @@
           <w:rFonts w:cs="Times New Roman"/>
           <w:szCs w:val="24"/>
         </w:rPr>
-        <w:t xml:space="preserve">You can check this using the </w:t>
+        <w:t xml:space="preserve">You can check </w:t>
+      </w:r>
+      <w:r>
+        <w:rPr>
+          <w:rFonts w:cs="Times New Roman"/>
+          <w:szCs w:val="24"/>
+        </w:rPr>
+        <w:t>which Python RStudio is trying to use</w:t>
+      </w:r>
+      <w:r>
+        <w:rPr>
+          <w:rFonts w:cs="Times New Roman"/>
+          <w:szCs w:val="24"/>
+        </w:rPr>
+        <w:t xml:space="preserve"> </w:t>
+      </w:r>
+      <w:r>
+        <w:rPr>
+          <w:rFonts w:cs="Times New Roman"/>
+          <w:szCs w:val="24"/>
+        </w:rPr>
+        <w:t>with</w:t>
+      </w:r>
+      <w:r>
+        <w:rPr>
+          <w:rFonts w:cs="Times New Roman"/>
+          <w:szCs w:val="24"/>
+        </w:rPr>
+        <w:t xml:space="preserve"> the </w:t>
       </w:r>
       <w:r>
         <w:rPr>
@@ -3826,7 +4068,7 @@
                     </pic:cNvPicPr>
                   </pic:nvPicPr>
                   <pic:blipFill rotWithShape="1">
-                    <a:blip r:embed="rId19">
+                    <a:blip r:embed="rId20">
                       <a:extLst>
                         <a:ext uri="{28A0092B-C50C-407E-A947-70E740481C1C}">
                           <a14:useLocalDpi xmlns:a14="http://schemas.microsoft.com/office/drawing/2010/main" val="0"/>
@@ -3994,7 +4236,7 @@
                     </pic:cNvPicPr>
                   </pic:nvPicPr>
                   <pic:blipFill>
-                    <a:blip r:embed="rId20">
+                    <a:blip r:embed="rId21">
                       <a:extLst>
                         <a:ext uri="{28A0092B-C50C-407E-A947-70E740481C1C}">
                           <a14:useLocalDpi xmlns:a14="http://schemas.microsoft.com/office/drawing/2010/main" val="0"/>
@@ -4052,7 +4294,13 @@
         <w:t>.Renviron</w:t>
       </w:r>
       <w:r>
-        <w:t xml:space="preserve"> as the filename. You may get a warning that the new file will be hidden</w:t>
+        <w:t xml:space="preserve"> as the filename. </w:t>
+      </w:r>
+      <w:r>
+        <w:t xml:space="preserve">(The file should be saved in your home directory.) </w:t>
+      </w:r>
+      <w:r>
+        <w:t>You may get a warning that the new file will be hidden</w:t>
       </w:r>
       <w:r>
         <w:t>. Click OK to save the file anyway</w:t>
@@ -4082,7 +4330,19 @@
         <w:t>i</w:t>
       </w:r>
       <w:r>
-        <w:t xml:space="preserve">s a configuration file and applies the appropriate syntax highlighting. Finally, click </w:t>
+        <w:t>s a configuration file and applies the appropriate syntax highlighting</w:t>
+      </w:r>
+      <w:r>
+        <w:t>; this is a good sign</w:t>
+      </w:r>
+      <w:r>
+        <w:t xml:space="preserve">. </w:t>
+      </w:r>
+      <w:r>
+        <w:t>After saving the file</w:t>
+      </w:r>
+      <w:r>
+        <w:t xml:space="preserve">, click </w:t>
       </w:r>
       <w:r>
         <w:rPr>
@@ -4454,674 +4714,19 @@
     </w:p>
     <w:p>
       <w:r>
-        <w:t xml:space="preserve">At this point </w:t>
-      </w:r>
-      <w:r>
-        <w:t xml:space="preserve">you should have all the software that is required to use the </w:t>
-      </w:r>
-      <w:r>
-        <w:t>Shiny_PNW-Cnet</w:t>
-      </w:r>
-      <w:r>
-        <w:t xml:space="preserve"> app.</w:t>
-      </w:r>
-    </w:p>
-    <w:p>
-      <w:r>
         <w:rPr>
           <w:b/>
           <w:bCs/>
         </w:rPr>
-        <w:t xml:space="preserve">Step </w:t>
-      </w:r>
-      <w:r>
-        <w:rPr>
-          <w:b/>
-          <w:bCs/>
-        </w:rPr>
-        <w:t>7</w:t>
-      </w:r>
-      <w:r>
-        <w:rPr>
-          <w:b/>
-          <w:bCs/>
-        </w:rPr>
-        <w:t>.</w:t>
-      </w:r>
-      <w:r>
-        <w:t xml:space="preserve"> (</w:t>
-      </w:r>
-      <w:r>
-        <w:t>Optional</w:t>
-      </w:r>
-      <w:r>
-        <w:t>)</w:t>
-      </w:r>
-      <w:r>
-        <w:t xml:space="preserve"> Install Bulk Rename Utility</w:t>
-      </w:r>
-      <w:r>
-        <w:t>.</w:t>
-      </w:r>
-    </w:p>
-    <w:p>
-      <w:r>
-        <w:t>As the name implies, this is a simple utility</w:t>
-      </w:r>
-      <w:r>
-        <w:t xml:space="preserve"> program</w:t>
-      </w:r>
-      <w:r>
-        <w:t xml:space="preserve"> for quickly and efficiently renaming many files</w:t>
-      </w:r>
-      <w:r>
-        <w:t xml:space="preserve"> and is available from </w:t>
-      </w:r>
-      <w:hyperlink r:id="rId21" w:history="1">
-        <w:r>
-          <w:rPr>
-            <w:rStyle w:val="Hyperlink"/>
-          </w:rPr>
-          <w:t>https://www.bulkrenameutility.co.uk/</w:t>
-        </w:r>
-      </w:hyperlink>
-      <w:r>
-        <w:t>.</w:t>
-      </w:r>
-      <w:r>
-        <w:t xml:space="preserve"> The </w:t>
-      </w:r>
-      <w:r>
-        <w:t xml:space="preserve">Shiny_PNW-Cnet </w:t>
-      </w:r>
-      <w:r>
-        <w:t xml:space="preserve">app assumes that </w:t>
-      </w:r>
-      <w:r>
-        <w:t>your WAV files are named according to</w:t>
-      </w:r>
-      <w:r>
-        <w:t xml:space="preserve"> our naming</w:t>
-      </w:r>
-      <w:r>
-        <w:t xml:space="preserve"> convention</w:t>
-      </w:r>
-      <w:r>
-        <w:t>s</w:t>
-      </w:r>
-      <w:r>
-        <w:t xml:space="preserve">, </w:t>
-      </w:r>
-      <w:r>
-        <w:t xml:space="preserve">in </w:t>
-      </w:r>
-      <w:r>
-        <w:t>which</w:t>
-      </w:r>
-      <w:r>
-        <w:t xml:space="preserve"> each filename</w:t>
-      </w:r>
-      <w:r>
-        <w:t xml:space="preserve"> encodes some important information</w:t>
-      </w:r>
-      <w:r>
-        <w:t xml:space="preserve"> about where and when the recordings were made</w:t>
-      </w:r>
-      <w:r>
-        <w:t>.</w:t>
-      </w:r>
-      <w:r>
-        <w:t xml:space="preserve"> The naming conventions are described in the next section.</w:t>
-      </w:r>
-    </w:p>
-    <w:p>
-      <w:r>
-        <w:t>As of November 2022 you can use the app itself to rename your files to match our naming conventions; Bulk Rename Utility will simply give you finer control over th</w:t>
-      </w:r>
-      <w:r>
-        <w:t>e</w:t>
-      </w:r>
-      <w:r>
-        <w:t xml:space="preserve"> process.</w:t>
-      </w:r>
-    </w:p>
-    <w:p/>
-    <w:p>
-      <w:pPr>
-        <w:sectPr>
-          <w:pgSz w:w="12240" w:h="15840"/>
-          <w:pgMar w:top="1440" w:right="1440" w:bottom="1440" w:left="1440" w:header="720" w:footer="720" w:gutter="0"/>
-          <w:cols w:space="720"/>
-          <w:docGrid w:linePitch="360"/>
-        </w:sectPr>
-      </w:pPr>
-    </w:p>
-    <w:p>
-      <w:pPr>
-        <w:rPr>
-          <w:b/>
-          <w:bCs/>
-          <w:u w:val="single"/>
-        </w:rPr>
-      </w:pPr>
-      <w:r>
-        <w:rPr>
-          <w:b/>
-          <w:bCs/>
-          <w:u w:val="single"/>
-        </w:rPr>
-        <w:lastRenderedPageBreak/>
-        <w:t>Filename formatting</w:t>
-      </w:r>
-    </w:p>
-    <w:p>
-      <w:r>
-        <w:t>Y</w:t>
-      </w:r>
-      <w:r>
-        <w:t>our audio files should</w:t>
-      </w:r>
-      <w:r>
-        <w:t xml:space="preserve"> have filenames structured</w:t>
-      </w:r>
-      <w:r>
-        <w:t xml:space="preserve"> as follows:</w:t>
-      </w:r>
-    </w:p>
-    <w:p>
-      <w:r>
-        <w:t>Area_Site-Station_Date_Time.wav</w:t>
-      </w:r>
-    </w:p>
-    <w:p>
-      <w:r>
-        <w:t xml:space="preserve">This filename consists of four components separated </w:t>
-      </w:r>
-      <w:r>
-        <w:t>by</w:t>
-      </w:r>
-      <w:r>
-        <w:t xml:space="preserve"> underscores: Study area</w:t>
-      </w:r>
-      <w:r>
-        <w:t xml:space="preserve"> or project code</w:t>
-      </w:r>
-      <w:r>
-        <w:t xml:space="preserve">, location, date, and time. The Study area or project </w:t>
-      </w:r>
-      <w:r>
-        <w:t>code</w:t>
-      </w:r>
-      <w:r>
-        <w:t xml:space="preserve"> </w:t>
-      </w:r>
-      <w:r>
-        <w:t>can be alphanumeric; we use three-letter abbreviations for each of our study areas</w:t>
-      </w:r>
-      <w:r>
-        <w:t xml:space="preserve">. Site and station ID should both be alphanumeric and should be separated by a </w:t>
-      </w:r>
-      <w:r>
-        <w:t>single hyphen</w:t>
-      </w:r>
-      <w:r>
-        <w:t xml:space="preserve"> (-). The date should be in YYYYMMDD format. The time should be in HHMMSS format in 24-hour time. </w:t>
-      </w:r>
-      <w:r>
-        <w:t>(</w:t>
-      </w:r>
-      <w:r>
-        <w:t>This time and date format matches the default</w:t>
-      </w:r>
-      <w:r>
-        <w:t xml:space="preserve"> timestamp on files produced</w:t>
-      </w:r>
-      <w:r>
-        <w:t xml:space="preserve"> by Wildlife Acoustics ARUs.</w:t>
-      </w:r>
-      <w:r>
-        <w:t>)</w:t>
-      </w:r>
-    </w:p>
-    <w:p>
-      <w:r>
-        <w:t>Here is an example of the filenames used in our spotted owl monitoring program</w:t>
-      </w:r>
-      <w:r>
-        <w:t>:</w:t>
-      </w:r>
-    </w:p>
-    <w:p>
-      <w:pPr>
-        <w:pStyle w:val="Code"/>
-      </w:pPr>
-      <w:r>
-        <w:t>TYE</w:t>
-      </w:r>
-      <w:r>
-        <w:t>_</w:t>
-      </w:r>
-      <w:r>
-        <w:t>19</w:t>
-      </w:r>
-      <w:r>
-        <w:t>317</w:t>
-      </w:r>
-      <w:r>
-        <w:t>-</w:t>
-      </w:r>
-      <w:r>
-        <w:t>A</w:t>
-      </w:r>
-      <w:r>
-        <w:t>_20</w:t>
-      </w:r>
-      <w:r>
-        <w:t>21</w:t>
-      </w:r>
-      <w:r>
-        <w:t>0</w:t>
-      </w:r>
-      <w:r>
-        <w:t>5</w:t>
-      </w:r>
-      <w:r>
-        <w:t>16_201530.wav</w:t>
-      </w:r>
-    </w:p>
-    <w:p>
-      <w:r>
-        <w:t xml:space="preserve">The filename indicates that this file was recorded in the </w:t>
-      </w:r>
-      <w:r>
-        <w:t>Tyee</w:t>
-      </w:r>
-      <w:r>
-        <w:t xml:space="preserve"> study area (</w:t>
-      </w:r>
-      <w:r>
-        <w:t>TYE</w:t>
-      </w:r>
-      <w:r>
-        <w:t xml:space="preserve">), in hexagon </w:t>
-      </w:r>
-      <w:r>
-        <w:t>19</w:t>
-      </w:r>
-      <w:r>
-        <w:t>317</w:t>
-      </w:r>
-      <w:r>
-        <w:t xml:space="preserve">, at station </w:t>
-      </w:r>
-      <w:r>
-        <w:t>A</w:t>
-      </w:r>
-      <w:r>
-        <w:t xml:space="preserve">, and </w:t>
-      </w:r>
-      <w:r>
-        <w:t xml:space="preserve">the </w:t>
-      </w:r>
-      <w:r>
-        <w:t>record</w:t>
-      </w:r>
-      <w:r>
-        <w:t xml:space="preserve">ing </w:t>
-      </w:r>
-      <w:r>
-        <w:t>beg</w:t>
-      </w:r>
-      <w:r>
-        <w:t>an</w:t>
-      </w:r>
-      <w:r>
-        <w:t xml:space="preserve"> on </w:t>
-      </w:r>
-      <w:r>
-        <w:t>May</w:t>
-      </w:r>
-      <w:r>
-        <w:t xml:space="preserve"> 16, 20</w:t>
-      </w:r>
-      <w:r>
-        <w:t>21</w:t>
-      </w:r>
-      <w:r>
-        <w:t xml:space="preserve"> at 8:15:30 PM.</w:t>
-      </w:r>
-    </w:p>
-    <w:p>
-      <w:r>
-        <w:t>Note that both the spatial and temporal information in this filename is arranged in order from most general to most specific – from study area to hexagon to station within the hexagon, and from year to month to day, and finally from hour to minute to second.</w:t>
-      </w:r>
-      <w:r>
-        <w:t xml:space="preserve"> This</w:t>
-      </w:r>
-      <w:r>
-        <w:t xml:space="preserve"> is a useful</w:t>
-      </w:r>
-      <w:r>
-        <w:t xml:space="preserve"> </w:t>
-      </w:r>
-      <w:r>
-        <w:t>property for keeping files organized.</w:t>
-      </w:r>
-    </w:p>
-    <w:p>
-      <w:r>
-        <w:t>Please</w:t>
-      </w:r>
-      <w:r>
-        <w:t xml:space="preserve"> </w:t>
-      </w:r>
-      <w:r>
-        <w:t>avoid</w:t>
-      </w:r>
-      <w:r>
-        <w:t xml:space="preserve"> using</w:t>
-      </w:r>
-      <w:r>
-        <w:t xml:space="preserve"> spaces in the names of your files and folders, as these can cause issues with processing. Underscores are a safe alternative.</w:t>
-      </w:r>
-    </w:p>
-    <w:p>
-      <w:pPr>
-        <w:rPr>
-          <w:b/>
-          <w:bCs/>
-          <w:u w:val="single"/>
-        </w:rPr>
-      </w:pPr>
-      <w:r>
-        <w:rPr>
-          <w:b/>
-          <w:bCs/>
-          <w:u w:val="single"/>
-        </w:rPr>
-        <w:t>Using the</w:t>
-      </w:r>
-      <w:r>
-        <w:rPr>
-          <w:b/>
-          <w:bCs/>
-          <w:u w:val="single"/>
-        </w:rPr>
-        <w:t xml:space="preserve"> app’s renaming function</w:t>
-      </w:r>
-    </w:p>
-    <w:p>
-      <w:r>
-        <w:t>I</w:t>
-      </w:r>
-      <w:r>
-        <w:t>n the filename shown above, there are two components: a location and a timestamp.</w:t>
-      </w:r>
-      <w:r>
-        <w:t xml:space="preserve"> The timestamp component is usually set by the ARU</w:t>
-      </w:r>
-      <w:r>
-        <w:t>,</w:t>
-      </w:r>
-      <w:r>
-        <w:t xml:space="preserve"> so we typically just need to worry about the location</w:t>
-      </w:r>
-      <w:r>
-        <w:t>.</w:t>
-      </w:r>
-      <w:r>
-        <w:t xml:space="preserve"> The </w:t>
-      </w:r>
-      <w:r>
-        <w:t xml:space="preserve">app </w:t>
-      </w:r>
-      <w:r>
-        <w:t>will construct the location compone</w:t>
-      </w:r>
-      <w:r>
-        <w:t>n</w:t>
-      </w:r>
-      <w:r>
-        <w:t>t based on the names of the folders containing each file</w:t>
-      </w:r>
-      <w:r>
-        <w:t>; you just need to</w:t>
-      </w:r>
-      <w:r>
-        <w:t xml:space="preserve"> </w:t>
-      </w:r>
-      <w:r>
-        <w:t>structure</w:t>
-      </w:r>
-      <w:r>
-        <w:t xml:space="preserve"> and name</w:t>
-      </w:r>
-      <w:r>
-        <w:t xml:space="preserve"> your folders so that this information is available</w:t>
-      </w:r>
-      <w:r>
-        <w:t>.</w:t>
-      </w:r>
-      <w:r>
-        <w:t xml:space="preserve"> Basically, each </w:t>
-      </w:r>
-      <w:r>
-        <w:t xml:space="preserve">file’s parent folder should </w:t>
-      </w:r>
-      <w:r>
-        <w:t>be named for</w:t>
-      </w:r>
-      <w:r>
-        <w:t xml:space="preserve"> the recording station</w:t>
-      </w:r>
-      <w:r>
-        <w:t xml:space="preserve"> or individual ARU</w:t>
-      </w:r>
-      <w:r>
-        <w:t xml:space="preserve">. The folder containing </w:t>
-      </w:r>
-      <w:r>
-        <w:rPr>
-          <w:i/>
-          <w:iCs/>
-        </w:rPr>
-        <w:t>that</w:t>
-      </w:r>
-      <w:r>
-        <w:t xml:space="preserve"> folder (the file’s grandparent folder) should </w:t>
-      </w:r>
-      <w:r>
-        <w:t xml:space="preserve">be named </w:t>
-      </w:r>
-      <w:r>
-        <w:t>fo</w:t>
-      </w:r>
-      <w:r>
-        <w:t>r</w:t>
-      </w:r>
-      <w:r>
-        <w:t xml:space="preserve"> the field site</w:t>
-      </w:r>
-      <w:r>
-        <w:t>, including the study area or project code</w:t>
-      </w:r>
-      <w:r>
-        <w:t>.</w:t>
-      </w:r>
-    </w:p>
-    <w:p>
-      <w:r>
-        <w:t xml:space="preserve">As an example, say we have a set of files </w:t>
-      </w:r>
-      <w:r>
-        <w:t>on SD cards that we have just retrieved from ARUs in the field</w:t>
-      </w:r>
-      <w:r>
-        <w:t>. These were recorded using Song Meter ARUs with the default prefix (the ARU serial number), so the filenames all look like this:</w:t>
-      </w:r>
-    </w:p>
-    <w:p>
-      <w:pPr>
-        <w:pStyle w:val="Code"/>
-      </w:pPr>
-      <w:r>
-        <w:t>S4A16302_20210516_201530.wav</w:t>
-      </w:r>
-    </w:p>
-    <w:p>
-      <w:r>
-        <w:t>The timestamp information is correct, but we need the filenames to include the location as well. We organize these files into folders corresponding to the site and the recording station. For instance, if ARU number S4A16302 was deployed at recording station A at site 19317 in the Tyee study area, then we would place the files from this ARU in a folder called Stn_A within a folder called TYE_19317, so the full path to this file might be</w:t>
-      </w:r>
-    </w:p>
-    <w:p>
-      <w:pPr>
-        <w:pStyle w:val="Code"/>
-      </w:pPr>
-      <w:r>
-        <w:lastRenderedPageBreak/>
-        <w:t>D:\TYE_19317\Stn_A\</w:t>
-      </w:r>
-      <w:r>
-        <w:t>S4A16302_20210516_201530.wav</w:t>
-      </w:r>
-    </w:p>
-    <w:p>
-      <w:r>
-        <w:t xml:space="preserve">Similarly there would be files from other ARUs in folders called Stn_B, Stn_F, etc, all within the TYE_19317 folder. And on the same external hard drive we might have folders for other sites, e.g. </w:t>
-      </w:r>
-      <w:r>
-        <w:t>D:\</w:t>
-      </w:r>
-      <w:r>
-        <w:t xml:space="preserve">TYE_18163, </w:t>
-      </w:r>
-      <w:r>
-        <w:t>D:\</w:t>
-      </w:r>
-      <w:r>
-        <w:t>TYE_18255, etc, each containing its own set of station folders.</w:t>
-      </w:r>
-    </w:p>
-    <w:p/>
-    <w:p/>
-    <w:p/>
-    <w:p>
-      <w:pPr>
-        <w:sectPr>
-          <w:pgSz w:w="12240" w:h="15840"/>
-          <w:pgMar w:top="1440" w:right="1440" w:bottom="1440" w:left="1440" w:header="720" w:footer="720" w:gutter="0"/>
-          <w:cols w:space="720"/>
-          <w:docGrid w:linePitch="360"/>
-        </w:sectPr>
-      </w:pPr>
-    </w:p>
-    <w:p>
-      <w:pPr>
-        <w:rPr>
-          <w:b/>
-          <w:bCs/>
-          <w:u w:val="single"/>
-        </w:rPr>
-      </w:pPr>
-      <w:r>
-        <w:rPr>
-          <w:b/>
-          <w:bCs/>
-          <w:u w:val="single"/>
-        </w:rPr>
-        <w:lastRenderedPageBreak/>
-        <w:t xml:space="preserve">Part 2. </w:t>
-      </w:r>
-      <w:r>
-        <w:rPr>
-          <w:b/>
-          <w:bCs/>
-          <w:u w:val="single"/>
-        </w:rPr>
-        <w:t xml:space="preserve">Processing audio using </w:t>
-      </w:r>
-      <w:r>
-        <w:rPr>
-          <w:b/>
-          <w:bCs/>
-          <w:u w:val="single"/>
-        </w:rPr>
-        <w:t>the Shiny interface</w:t>
-      </w:r>
-    </w:p>
-    <w:p>
-      <w:r>
-        <w:t>These instructions assume you have installed all the necessary software as outlined above.</w:t>
-      </w:r>
-    </w:p>
-    <w:p>
-      <w:r>
-        <w:t>Note: This application works for our purposes, and we have tried to make it somewhat user-friendly, but it was not made by professional software engineers, so its operation is somewhat finicky. It makes some assumptions in order to work efficiently, and it may not work well (or at all) if those assumptions are broken. Be careful!</w:t>
-      </w:r>
-    </w:p>
-    <w:p>
-      <w:r>
-        <w:t xml:space="preserve">You will launch this application from within </w:t>
-      </w:r>
-      <w:r>
-        <w:t>RStudio</w:t>
-      </w:r>
-      <w:r>
-        <w:t xml:space="preserve"> by typing a command into </w:t>
-      </w:r>
-      <w:r>
-        <w:t xml:space="preserve">the </w:t>
-      </w:r>
-      <w:r>
-        <w:t xml:space="preserve">Console pane; further operation will use the Shiny window that appears once the program is running. The Shiny window will take over </w:t>
-      </w:r>
-      <w:r>
-        <w:t>RStudio</w:t>
-      </w:r>
-      <w:r>
-        <w:t xml:space="preserve">’s input and output as long as it is open; you will not be returned to the normal prompt until this window is closed. </w:t>
-      </w:r>
-      <w:r>
-        <w:t>However, s</w:t>
-      </w:r>
-      <w:r>
-        <w:t>ome of the program’s output (progress bars, messages, etc.) will appear in the console pane, so it is</w:t>
-      </w:r>
-      <w:r>
-        <w:t xml:space="preserve"> </w:t>
-      </w:r>
-      <w:r>
-        <w:t xml:space="preserve">helpful to keep an eye on </w:t>
-      </w:r>
-      <w:r>
-        <w:t>RStudio</w:t>
-      </w:r>
-      <w:r>
-        <w:t xml:space="preserve"> while the application is running.</w:t>
-      </w:r>
-    </w:p>
-    <w:p>
-      <w:r>
-        <w:rPr>
-          <w:b/>
-          <w:bCs/>
-        </w:rPr>
-        <w:t>Step 1.</w:t>
-      </w:r>
-      <w:r>
-        <w:t xml:space="preserve"> </w:t>
-      </w:r>
-      <w:r>
-        <w:t>Copy</w:t>
-      </w:r>
-      <w:r>
-        <w:t xml:space="preserve"> th</w:t>
-      </w:r>
-      <w:r>
-        <w:t>is folder</w:t>
-      </w:r>
-      <w:r>
-        <w:t xml:space="preserve"> (</w:t>
+        <w:t>Step 7.</w:t>
+      </w:r>
+      <w:r>
+        <w:t xml:space="preserve"> Set up the app folder.</w:t>
+      </w:r>
+    </w:p>
+    <w:p>
+      <w:r>
+        <w:t>Copy this folder (</w:t>
       </w:r>
       <w:r>
         <w:rPr>
@@ -5130,22 +4735,19 @@
         <w:t>Shiny_PNW-Cnet-main</w:t>
       </w:r>
       <w:r>
-        <w:t>)</w:t>
-      </w:r>
-      <w:r>
-        <w:t xml:space="preserve"> to your </w:t>
-      </w:r>
-      <w:r>
-        <w:t>RStudio</w:t>
-      </w:r>
-      <w:r>
-        <w:t xml:space="preserve"> home directory, i.e. whatever folder comes up if you open </w:t>
-      </w:r>
-      <w:r>
-        <w:t>RStudio</w:t>
-      </w:r>
-      <w:r>
-        <w:t xml:space="preserve"> and run </w:t>
+        <w:t xml:space="preserve">) to your RStudio home directory, i.e. </w:t>
+      </w:r>
+      <w:r>
+        <w:t>the</w:t>
+      </w:r>
+      <w:r>
+        <w:t xml:space="preserve"> folder</w:t>
+      </w:r>
+      <w:r>
+        <w:t xml:space="preserve"> that</w:t>
+      </w:r>
+      <w:r>
+        <w:t xml:space="preserve"> comes up if you open RStudio and run </w:t>
       </w:r>
       <w:r>
         <w:rPr>
@@ -5155,64 +4757,43 @@
         <w:t>getwd()</w:t>
       </w:r>
       <w:r>
-        <w:t>.</w:t>
+        <w:t xml:space="preserve">. The default in Windows is </w:t>
+      </w:r>
+      <w:r>
+        <w:rPr>
+          <w:rFonts w:ascii="Consolas" w:hAnsi="Consolas"/>
+        </w:rPr>
+        <w:t>C:\Users\[user</w:t>
+      </w:r>
+      <w:r>
+        <w:rPr>
+          <w:rFonts w:ascii="Consolas" w:hAnsi="Consolas"/>
+        </w:rPr>
+        <w:t>name</w:t>
+      </w:r>
+      <w:r>
+        <w:rPr>
+          <w:rFonts w:ascii="Consolas" w:hAnsi="Consolas"/>
+        </w:rPr>
+        <w:t>]\Documents</w:t>
+      </w:r>
+      <w:r>
+        <w:t xml:space="preserve">. This home directory needs to contain a folder called </w:t>
+      </w:r>
+      <w:r>
+        <w:rPr>
+          <w:rStyle w:val="CodeChar"/>
+        </w:rPr>
+        <w:t>Shiny_PNW-Cnet-main</w:t>
+      </w:r>
+      <w:r>
+        <w:t>,</w:t>
       </w:r>
       <w:r>
         <w:t xml:space="preserve"> </w:t>
       </w:r>
       <w:r>
-        <w:t>T</w:t>
-      </w:r>
-      <w:r>
-        <w:t xml:space="preserve">he default in Windows is </w:t>
-      </w:r>
-      <w:r>
-        <w:rPr>
-          <w:rFonts w:ascii="Consolas" w:hAnsi="Consolas"/>
-        </w:rPr>
-        <w:t>C:\Users\[user</w:t>
-      </w:r>
-      <w:r>
-        <w:rPr>
-          <w:rFonts w:ascii="Consolas" w:hAnsi="Consolas"/>
-        </w:rPr>
-        <w:t>name</w:t>
-      </w:r>
-      <w:r>
-        <w:rPr>
-          <w:rFonts w:ascii="Consolas" w:hAnsi="Consolas"/>
-        </w:rPr>
-        <w:t>]\Documents</w:t>
-      </w:r>
-      <w:r>
-        <w:t>.</w:t>
-      </w:r>
-      <w:r>
-        <w:t xml:space="preserve"> This home directory needs to contain a folder called </w:t>
-      </w:r>
-      <w:r>
-        <w:rPr>
-          <w:rStyle w:val="CodeChar"/>
-        </w:rPr>
-        <w:t>Shiny_</w:t>
-      </w:r>
-      <w:r>
-        <w:rPr>
-          <w:rStyle w:val="CodeChar"/>
-        </w:rPr>
-        <w:t>PNW-Cnet</w:t>
-      </w:r>
-      <w:r>
-        <w:rPr>
-          <w:rStyle w:val="CodeChar"/>
-        </w:rPr>
-        <w:t>-main</w:t>
-      </w:r>
-      <w:r>
-        <w:t>,</w:t>
-      </w:r>
-      <w:r>
-        <w:t xml:space="preserve"> </w:t>
+        <w:t xml:space="preserve">the contents of </w:t>
       </w:r>
       <w:r>
         <w:t>which should look like this:</w:t>
@@ -5224,10 +4805,10 @@
           <w:noProof/>
         </w:rPr>
         <w:drawing>
-          <wp:inline distT="0" distB="0" distL="0" distR="0" wp14:anchorId="079A2856" wp14:editId="1E48E233">
+          <wp:inline distT="0" distB="0" distL="0" distR="0" wp14:anchorId="62834EEC" wp14:editId="62779105">
             <wp:extent cx="5943600" cy="2419350"/>
             <wp:effectExtent l="0" t="0" r="0" b="0"/>
-            <wp:docPr id="4" name="Picture 4"/>
+            <wp:docPr id="4" name="Picture 4" descr="Graphical user interface, text, application, email&#10;&#10;Description automatically generated"/>
             <wp:cNvGraphicFramePr>
               <a:graphicFrameLocks xmlns:a="http://schemas.openxmlformats.org/drawingml/2006/main" noChangeAspect="1"/>
             </wp:cNvGraphicFramePr>
@@ -5235,7 +4816,7 @@
               <a:graphicData uri="http://schemas.openxmlformats.org/drawingml/2006/picture">
                 <pic:pic xmlns:pic="http://schemas.openxmlformats.org/drawingml/2006/picture">
                   <pic:nvPicPr>
-                    <pic:cNvPr id="0" name="Picture 1"/>
+                    <pic:cNvPr id="4" name="Picture 4" descr="Graphical user interface, text, application, email&#10;&#10;Description automatically generated"/>
                     <pic:cNvPicPr>
                       <a:picLocks noChangeAspect="1" noChangeArrowheads="1"/>
                     </pic:cNvPicPr>
@@ -5275,25 +4856,7 @@
     </w:p>
     <w:p>
       <w:r>
-        <w:t>If you installed SoX in a non-default location in Part 1 (Step 4), you will need to edit the app</w:t>
-      </w:r>
-      <w:r>
-        <w:t>.r</w:t>
-      </w:r>
-      <w:r>
-        <w:t xml:space="preserve"> </w:t>
-      </w:r>
-      <w:r>
-        <w:t>file</w:t>
-      </w:r>
-      <w:r>
-        <w:t xml:space="preserve"> so </w:t>
-      </w:r>
-      <w:r>
-        <w:t>that the app</w:t>
-      </w:r>
-      <w:r>
-        <w:t xml:space="preserve"> knows where to find SoX. Open the </w:t>
+        <w:t xml:space="preserve">If you installed SoX in a non-default location in Part 1 (Step 4), you will need to edit the app.r file so that the app knows where to find SoX. Open the </w:t>
       </w:r>
       <w:r>
         <w:rPr>
@@ -5302,19 +4865,7 @@
         <w:t>app.r</w:t>
       </w:r>
       <w:r>
-        <w:t xml:space="preserve"> script file in </w:t>
-      </w:r>
-      <w:r>
-        <w:t>RStudio</w:t>
-      </w:r>
-      <w:r>
-        <w:t xml:space="preserve"> and edit line 1</w:t>
-      </w:r>
-      <w:r>
-        <w:t>9</w:t>
-      </w:r>
-      <w:r>
-        <w:t xml:space="preserve">, replacing </w:t>
+        <w:t xml:space="preserve"> script file in RStudio and edit line 19, replacing </w:t>
       </w:r>
       <w:r>
         <w:rPr>
@@ -5324,6 +4875,20 @@
       </w:r>
       <w:r>
         <w:t xml:space="preserve"> with the path to the correct folder.</w:t>
+      </w:r>
+    </w:p>
+    <w:p>
+      <w:r>
+        <w:t xml:space="preserve">At this point </w:t>
+      </w:r>
+      <w:r>
+        <w:t xml:space="preserve">you should have all the software that is required to use the </w:t>
+      </w:r>
+      <w:r>
+        <w:t>Shiny_PNW-Cnet</w:t>
+      </w:r>
+      <w:r>
+        <w:t xml:space="preserve"> app.</w:t>
       </w:r>
     </w:p>
     <w:p>
@@ -5332,19 +4897,563 @@
           <w:b/>
           <w:bCs/>
         </w:rPr>
-        <w:t>Step 2.</w:t>
-      </w:r>
-      <w:r>
-        <w:t xml:space="preserve"> In the </w:t>
+        <w:t xml:space="preserve">Step </w:t>
+      </w:r>
+      <w:r>
+        <w:rPr>
+          <w:b/>
+          <w:bCs/>
+        </w:rPr>
+        <w:t>8</w:t>
+      </w:r>
+      <w:r>
+        <w:rPr>
+          <w:b/>
+          <w:bCs/>
+        </w:rPr>
+        <w:t>.</w:t>
+      </w:r>
+      <w:r>
+        <w:t xml:space="preserve"> (</w:t>
+      </w:r>
+      <w:r>
+        <w:t>Optional</w:t>
+      </w:r>
+      <w:r>
+        <w:t>)</w:t>
+      </w:r>
+      <w:r>
+        <w:t xml:space="preserve"> Install Bulk Rename Utility</w:t>
+      </w:r>
+      <w:r>
+        <w:t>.</w:t>
+      </w:r>
+    </w:p>
+    <w:p>
+      <w:r>
+        <w:t>As the name implies, this is a simple utility</w:t>
+      </w:r>
+      <w:r>
+        <w:t xml:space="preserve"> program</w:t>
+      </w:r>
+      <w:r>
+        <w:t xml:space="preserve"> for quickly and efficiently renaming many file</w:t>
+      </w:r>
+      <w:r>
+        <w:t>s; it</w:t>
+      </w:r>
+      <w:r>
+        <w:t xml:space="preserve"> is available from </w:t>
+      </w:r>
+      <w:hyperlink r:id="rId23" w:history="1">
+        <w:r>
+          <w:rPr>
+            <w:rStyle w:val="Hyperlink"/>
+          </w:rPr>
+          <w:t>https://www.bulkrenameutility.co.uk/</w:t>
+        </w:r>
+      </w:hyperlink>
+      <w:r>
+        <w:t>.</w:t>
+      </w:r>
+      <w:r>
+        <w:t xml:space="preserve"> The </w:t>
+      </w:r>
+      <w:r>
+        <w:t xml:space="preserve">Shiny_PNW-Cnet </w:t>
+      </w:r>
+      <w:r>
+        <w:t xml:space="preserve">app assumes that </w:t>
+      </w:r>
+      <w:r>
+        <w:t>your WAV files are named according to</w:t>
+      </w:r>
+      <w:r>
+        <w:t xml:space="preserve"> our naming</w:t>
+      </w:r>
+      <w:r>
+        <w:t xml:space="preserve"> convention</w:t>
+      </w:r>
+      <w:r>
+        <w:t>s</w:t>
+      </w:r>
+      <w:r>
+        <w:t xml:space="preserve">, </w:t>
+      </w:r>
+      <w:r>
+        <w:t xml:space="preserve">in </w:t>
+      </w:r>
+      <w:r>
+        <w:t>which</w:t>
+      </w:r>
+      <w:r>
+        <w:t xml:space="preserve"> each </w:t>
+      </w:r>
+      <w:r>
+        <w:lastRenderedPageBreak/>
+        <w:t>filename</w:t>
+      </w:r>
+      <w:r>
+        <w:t xml:space="preserve"> encodes some important information</w:t>
+      </w:r>
+      <w:r>
+        <w:t xml:space="preserve"> about where and when the recordings were made</w:t>
+      </w:r>
+      <w:r>
+        <w:t>.</w:t>
+      </w:r>
+      <w:r>
+        <w:t xml:space="preserve"> The naming conventions are described in the next section.</w:t>
+      </w:r>
+    </w:p>
+    <w:p>
+      <w:r>
+        <w:t xml:space="preserve">As of November 2022 you can </w:t>
+      </w:r>
+      <w:r>
+        <w:t xml:space="preserve">also </w:t>
+      </w:r>
+      <w:r>
+        <w:t>use the app itself to rename your files to match our naming conventions</w:t>
+      </w:r>
+      <w:r>
+        <w:t>, so Bulk Rename Utility is really optional, although it will give you finer control over the process. See the Appendix for instructions on renaming your files using the app.</w:t>
+      </w:r>
+    </w:p>
+    <w:p/>
+    <w:p>
+      <w:pPr>
+        <w:sectPr>
+          <w:pgSz w:w="12240" w:h="15840"/>
+          <w:pgMar w:top="1440" w:right="1440" w:bottom="1440" w:left="1440" w:header="720" w:footer="720" w:gutter="0"/>
+          <w:cols w:space="720"/>
+          <w:docGrid w:linePitch="360"/>
+        </w:sectPr>
+      </w:pPr>
+    </w:p>
+    <w:p>
+      <w:pPr>
+        <w:rPr>
+          <w:b/>
+          <w:bCs/>
+          <w:u w:val="single"/>
+        </w:rPr>
+      </w:pPr>
+      <w:r>
+        <w:rPr>
+          <w:b/>
+          <w:bCs/>
+          <w:u w:val="single"/>
+        </w:rPr>
+        <w:lastRenderedPageBreak/>
+        <w:t>Filename formatting</w:t>
+      </w:r>
+    </w:p>
+    <w:p>
+      <w:r>
+        <w:t>Y</w:t>
+      </w:r>
+      <w:r>
+        <w:t>our audio files should</w:t>
+      </w:r>
+      <w:r>
+        <w:t xml:space="preserve"> have filenames structured</w:t>
+      </w:r>
+      <w:r>
+        <w:t xml:space="preserve"> as follows:</w:t>
+      </w:r>
+    </w:p>
+    <w:p>
+      <w:r>
+        <w:t>Area_Site-Station_Date_Time.wav</w:t>
+      </w:r>
+    </w:p>
+    <w:p>
+      <w:r>
+        <w:t xml:space="preserve">This filename consists of four components separated </w:t>
+      </w:r>
+      <w:r>
+        <w:t>by</w:t>
+      </w:r>
+      <w:r>
+        <w:t xml:space="preserve"> underscores: Study area</w:t>
+      </w:r>
+      <w:r>
+        <w:t xml:space="preserve"> or project code</w:t>
+      </w:r>
+      <w:r>
+        <w:t xml:space="preserve">, location, date, and time. The Study area or project </w:t>
+      </w:r>
+      <w:r>
+        <w:t>code</w:t>
+      </w:r>
+      <w:r>
+        <w:t xml:space="preserve"> </w:t>
+      </w:r>
+      <w:r>
+        <w:t>can be alphanumeric; we use three-letter abbreviations for each of our study areas</w:t>
+      </w:r>
+      <w:r>
+        <w:t xml:space="preserve">. Site and station ID should both be alphanumeric and should be separated by a </w:t>
+      </w:r>
+      <w:r>
+        <w:t>single hyphen</w:t>
+      </w:r>
+      <w:r>
+        <w:t xml:space="preserve"> (-). The date should be in YYYYMMDD format. The time should be in HHMMSS format in 24-hour time. </w:t>
+      </w:r>
+      <w:r>
+        <w:t>(</w:t>
+      </w:r>
+      <w:r>
+        <w:t>This time and date format matches the default</w:t>
+      </w:r>
+      <w:r>
+        <w:t xml:space="preserve"> timestamp on files produced</w:t>
+      </w:r>
+      <w:r>
+        <w:t xml:space="preserve"> by Wildlife Acoustics ARUs.</w:t>
+      </w:r>
+      <w:r>
+        <w:t>)</w:t>
+      </w:r>
+    </w:p>
+    <w:p>
+      <w:r>
+        <w:t>Here is an example of the filenames used in our spotted owl monitoring program</w:t>
+      </w:r>
+      <w:r>
+        <w:t>:</w:t>
+      </w:r>
+    </w:p>
+    <w:p>
+      <w:pPr>
+        <w:pStyle w:val="Code"/>
+      </w:pPr>
+      <w:r>
+        <w:t>TYE</w:t>
+      </w:r>
+      <w:r>
+        <w:t>_</w:t>
+      </w:r>
+      <w:r>
+        <w:t>19</w:t>
+      </w:r>
+      <w:r>
+        <w:t>317</w:t>
+      </w:r>
+      <w:r>
+        <w:t>-</w:t>
+      </w:r>
+      <w:r>
+        <w:t>A</w:t>
+      </w:r>
+      <w:r>
+        <w:t>_20</w:t>
+      </w:r>
+      <w:r>
+        <w:t>21</w:t>
+      </w:r>
+      <w:r>
+        <w:t>0</w:t>
+      </w:r>
+      <w:r>
+        <w:t>5</w:t>
+      </w:r>
+      <w:r>
+        <w:t>16_201530.wav</w:t>
+      </w:r>
+    </w:p>
+    <w:p>
+      <w:r>
+        <w:t xml:space="preserve">The filename indicates that this file was recorded in the </w:t>
+      </w:r>
+      <w:r>
+        <w:t>Tyee</w:t>
+      </w:r>
+      <w:r>
+        <w:t xml:space="preserve"> study area (</w:t>
+      </w:r>
+      <w:r>
+        <w:t>TYE</w:t>
+      </w:r>
+      <w:r>
+        <w:t xml:space="preserve">), in hexagon </w:t>
+      </w:r>
+      <w:r>
+        <w:t>19</w:t>
+      </w:r>
+      <w:r>
+        <w:t>317</w:t>
+      </w:r>
+      <w:r>
+        <w:t xml:space="preserve">, at station </w:t>
+      </w:r>
+      <w:r>
+        <w:t>A</w:t>
+      </w:r>
+      <w:r>
+        <w:t xml:space="preserve">, and </w:t>
+      </w:r>
+      <w:r>
+        <w:t xml:space="preserve">the </w:t>
+      </w:r>
+      <w:r>
+        <w:t>record</w:t>
+      </w:r>
+      <w:r>
+        <w:t xml:space="preserve">ing </w:t>
+      </w:r>
+      <w:r>
+        <w:t>beg</w:t>
+      </w:r>
+      <w:r>
+        <w:t>an</w:t>
+      </w:r>
+      <w:r>
+        <w:t xml:space="preserve"> on </w:t>
+      </w:r>
+      <w:r>
+        <w:t>May</w:t>
+      </w:r>
+      <w:r>
+        <w:t xml:space="preserve"> 16, 20</w:t>
+      </w:r>
+      <w:r>
+        <w:t>21</w:t>
+      </w:r>
+      <w:r>
+        <w:t xml:space="preserve"> at 8:15:30 PM.</w:t>
+      </w:r>
+    </w:p>
+    <w:p>
+      <w:r>
+        <w:t>Note that both the spatial and temporal information in this filename is arranged in order from most general to most specific – from study area to hexagon to station within the hexagon, and from year to month to day, and finally from hour to minute to second.</w:t>
+      </w:r>
+      <w:r>
+        <w:t xml:space="preserve"> This</w:t>
+      </w:r>
+      <w:r>
+        <w:t xml:space="preserve"> is a useful</w:t>
+      </w:r>
+      <w:r>
+        <w:t xml:space="preserve"> </w:t>
+      </w:r>
+      <w:r>
+        <w:t>property for keeping files organized.</w:t>
+      </w:r>
+    </w:p>
+    <w:p>
+      <w:r>
+        <w:t>Please</w:t>
+      </w:r>
+      <w:r>
+        <w:t xml:space="preserve"> </w:t>
+      </w:r>
+      <w:r>
+        <w:t>avoid</w:t>
+      </w:r>
+      <w:r>
+        <w:t xml:space="preserve"> using</w:t>
+      </w:r>
+      <w:r>
+        <w:t xml:space="preserve"> spaces in the names of your files and folders, as these can cause issues with processing. Underscores are a safe alternative.</w:t>
+      </w:r>
+    </w:p>
+    <w:p/>
+    <w:p/>
+    <w:p/>
+    <w:p>
+      <w:pPr>
+        <w:sectPr>
+          <w:pgSz w:w="12240" w:h="15840"/>
+          <w:pgMar w:top="1440" w:right="1440" w:bottom="1440" w:left="1440" w:header="720" w:footer="720" w:gutter="0"/>
+          <w:cols w:space="720"/>
+          <w:docGrid w:linePitch="360"/>
+        </w:sectPr>
+      </w:pPr>
+    </w:p>
+    <w:p>
+      <w:pPr>
+        <w:rPr>
+          <w:b/>
+          <w:bCs/>
+          <w:u w:val="single"/>
+        </w:rPr>
+      </w:pPr>
+      <w:r>
+        <w:rPr>
+          <w:b/>
+          <w:bCs/>
+          <w:u w:val="single"/>
+        </w:rPr>
+        <w:lastRenderedPageBreak/>
+        <w:t>P</w:t>
+      </w:r>
+      <w:r>
+        <w:rPr>
+          <w:b/>
+          <w:bCs/>
+          <w:u w:val="single"/>
+        </w:rPr>
+        <w:t>art II</w:t>
+      </w:r>
+      <w:r>
+        <w:rPr>
+          <w:b/>
+          <w:bCs/>
+          <w:u w:val="single"/>
+        </w:rPr>
+        <w:t xml:space="preserve">. </w:t>
+      </w:r>
+      <w:r>
+        <w:rPr>
+          <w:b/>
+          <w:bCs/>
+          <w:u w:val="single"/>
+        </w:rPr>
+        <w:t xml:space="preserve">Processing audio using </w:t>
+      </w:r>
+      <w:r>
+        <w:rPr>
+          <w:b/>
+          <w:bCs/>
+          <w:u w:val="single"/>
+        </w:rPr>
+        <w:t>the Shiny interface</w:t>
+      </w:r>
+    </w:p>
+    <w:p>
+      <w:r>
+        <w:t>These instructions assume you have installed all the necessary software as outlined above.</w:t>
+      </w:r>
+    </w:p>
+    <w:p>
+      <w:r>
+        <w:t>Note: This app</w:t>
+      </w:r>
+      <w:r>
+        <w:t xml:space="preserve"> </w:t>
+      </w:r>
+      <w:r>
+        <w:t xml:space="preserve">works for our purposes, and we have tried to make it somewhat user-friendly, but </w:t>
+      </w:r>
+      <w:r>
+        <w:t>we are not</w:t>
+      </w:r>
+      <w:r>
+        <w:t xml:space="preserve"> professional software engineers, so its operation is somewhat finicky. It makes some assumptions in order to work efficiently, and it may not work well (or at all) if those assumptions are broken. Be careful!</w:t>
+      </w:r>
+    </w:p>
+    <w:p>
+      <w:r>
+        <w:t>You will launch the</w:t>
+      </w:r>
+      <w:r>
+        <w:t xml:space="preserve"> app from </w:t>
       </w:r>
       <w:r>
         <w:t>RStudio</w:t>
       </w:r>
       <w:r>
+        <w:t xml:space="preserve"> by typing a command into </w:t>
+      </w:r>
+      <w:r>
+        <w:t xml:space="preserve">the </w:t>
+      </w:r>
+      <w:r>
+        <w:t>Console pane</w:t>
+      </w:r>
+      <w:r>
+        <w:t>.</w:t>
+      </w:r>
+      <w:r>
         <w:t xml:space="preserve"> </w:t>
       </w:r>
       <w:r>
-        <w:t xml:space="preserve">console window, type </w:t>
+        <w:t>F</w:t>
+      </w:r>
+      <w:r>
+        <w:t>urther operation</w:t>
+      </w:r>
+      <w:r>
+        <w:t>s</w:t>
+      </w:r>
+      <w:r>
+        <w:t xml:space="preserve"> will use the Shiny window that appears once the program is running. The Shiny window will take over </w:t>
+      </w:r>
+      <w:r>
+        <w:t>RStudio</w:t>
+      </w:r>
+      <w:r>
+        <w:t xml:space="preserve">’s input and output as long as it is open; you will not be returned to the normal prompt until this window is closed. </w:t>
+      </w:r>
+      <w:r>
+        <w:t>However, s</w:t>
+      </w:r>
+      <w:r>
+        <w:t>ome of the program’s output (messages,</w:t>
+      </w:r>
+      <w:r>
+        <w:t xml:space="preserve"> warnings,</w:t>
+      </w:r>
+      <w:r>
+        <w:t xml:space="preserve"> etc.) will appear in the console pane, so it is</w:t>
+      </w:r>
+      <w:r>
+        <w:t xml:space="preserve"> </w:t>
+      </w:r>
+      <w:r>
+        <w:t xml:space="preserve">helpful to keep an eye on </w:t>
+      </w:r>
+      <w:r>
+        <w:t>RStudio</w:t>
+      </w:r>
+      <w:r>
+        <w:t xml:space="preserve"> while the application is running.</w:t>
+      </w:r>
+    </w:p>
+    <w:p>
+      <w:r>
+        <w:rPr>
+          <w:b/>
+          <w:bCs/>
+        </w:rPr>
+        <w:t xml:space="preserve">Step </w:t>
+      </w:r>
+      <w:r>
+        <w:rPr>
+          <w:b/>
+          <w:bCs/>
+        </w:rPr>
+        <w:t>1</w:t>
+      </w:r>
+      <w:r>
+        <w:rPr>
+          <w:b/>
+          <w:bCs/>
+        </w:rPr>
+        <w:t>.</w:t>
+      </w:r>
+      <w:r>
+        <w:t xml:space="preserve"> </w:t>
+      </w:r>
+      <w:r>
+        <w:t>Launch the app.</w:t>
+      </w:r>
+    </w:p>
+    <w:p>
+      <w:r>
+        <w:t xml:space="preserve">Open RStudio. </w:t>
+      </w:r>
+      <w:r>
+        <w:t xml:space="preserve">In the console </w:t>
+      </w:r>
+      <w:r>
+        <w:t>pane</w:t>
+      </w:r>
+      <w:r>
+        <w:t xml:space="preserve">, type </w:t>
       </w:r>
       <w:r>
         <w:rPr>
@@ -5395,7 +5504,13 @@
         <w:t xml:space="preserve"> you type "Shiny"</w:t>
       </w:r>
       <w:r>
-        <w:t xml:space="preserve"> within the parentheses</w:t>
+        <w:t xml:space="preserve"> in</w:t>
+      </w:r>
+      <w:r>
+        <w:t>side</w:t>
+      </w:r>
+      <w:r>
+        <w:t xml:space="preserve"> the parentheses</w:t>
       </w:r>
       <w:r>
         <w:t xml:space="preserve"> and hit Tab, the full name of the folder should auto-complete.)</w:t>
@@ -5431,26 +5546,22 @@
         <w:t>app.r</w:t>
       </w:r>
       <w:r>
-        <w:t xml:space="preserve">; if it does not find these items, you will get an error. Assuming the folder and app file are found, a Shiny application window will appear. </w:t>
-      </w:r>
-      <w:r>
-        <w:t>There will also be</w:t>
-      </w:r>
-      <w:r>
-        <w:t xml:space="preserve"> some output in the console pane as the app loads some R packages</w:t>
-      </w:r>
-      <w:r>
-        <w:t xml:space="preserve"> and </w:t>
-      </w:r>
-      <w:r>
-        <w:lastRenderedPageBreak/>
-        <w:t xml:space="preserve">establishes communication with </w:t>
-      </w:r>
-      <w:r>
-        <w:t>RStudio</w:t>
-      </w:r>
-      <w:r>
-        <w:t>. When first launched, the Shiny window will look like this:</w:t>
+        <w:t>. I</w:t>
+      </w:r>
+      <w:r>
+        <w:t>f it find</w:t>
+      </w:r>
+      <w:r>
+        <w:t>s</w:t>
+      </w:r>
+      <w:r>
+        <w:t xml:space="preserve"> the</w:t>
+      </w:r>
+      <w:r>
+        <w:t>m</w:t>
+      </w:r>
+      <w:r>
+        <w:t>, a Shiny application window will appear. When first launched, the Shiny window will look like this:</w:t>
       </w:r>
     </w:p>
     <w:p>
@@ -5459,10 +5570,10 @@
           <w:noProof/>
         </w:rPr>
         <w:drawing>
-          <wp:inline distT="0" distB="0" distL="0" distR="0" wp14:anchorId="3FB6E285" wp14:editId="1CF2EFE4">
-            <wp:extent cx="5934075" cy="3905250"/>
+          <wp:inline distT="0" distB="0" distL="0" distR="0" wp14:anchorId="14EA83D4" wp14:editId="09895175">
+            <wp:extent cx="5934075" cy="4019550"/>
             <wp:effectExtent l="0" t="0" r="9525" b="0"/>
-            <wp:docPr id="12" name="Picture 12"/>
+            <wp:docPr id="18" name="Picture 18"/>
             <wp:cNvGraphicFramePr>
               <a:graphicFrameLocks xmlns:a="http://schemas.openxmlformats.org/drawingml/2006/main" noChangeAspect="1"/>
             </wp:cNvGraphicFramePr>
@@ -5470,151 +5581,7 @@
               <a:graphicData uri="http://schemas.openxmlformats.org/drawingml/2006/picture">
                 <pic:pic xmlns:pic="http://schemas.openxmlformats.org/drawingml/2006/picture">
                   <pic:nvPicPr>
-                    <pic:cNvPr id="0" name="Picture 1"/>
-                    <pic:cNvPicPr>
-                      <a:picLocks noChangeAspect="1" noChangeArrowheads="1"/>
-                    </pic:cNvPicPr>
-                  </pic:nvPicPr>
-                  <pic:blipFill>
-                    <a:blip r:embed="rId23">
-                      <a:extLst>
-                        <a:ext uri="{28A0092B-C50C-407E-A947-70E740481C1C}">
-                          <a14:useLocalDpi xmlns:a14="http://schemas.microsoft.com/office/drawing/2010/main" val="0"/>
-                        </a:ext>
-                      </a:extLst>
-                    </a:blip>
-                    <a:srcRect/>
-                    <a:stretch>
-                      <a:fillRect/>
-                    </a:stretch>
-                  </pic:blipFill>
-                  <pic:spPr bwMode="auto">
-                    <a:xfrm>
-                      <a:off x="0" y="0"/>
-                      <a:ext cx="5934075" cy="3905250"/>
-                    </a:xfrm>
-                    <a:prstGeom prst="rect">
-                      <a:avLst/>
-                    </a:prstGeom>
-                    <a:noFill/>
-                    <a:ln>
-                      <a:noFill/>
-                    </a:ln>
-                  </pic:spPr>
-                </pic:pic>
-              </a:graphicData>
-            </a:graphic>
-          </wp:inline>
-        </w:drawing>
-      </w:r>
-    </w:p>
-    <w:p>
-      <w:r>
-        <w:t xml:space="preserve">This window consists of a side panel containing controls and a main panel containing information and output. </w:t>
-      </w:r>
-      <w:r>
-        <w:t>M</w:t>
-      </w:r>
-      <w:r>
-        <w:t>ost of the controls</w:t>
-      </w:r>
-      <w:r>
-        <w:t xml:space="preserve"> in the side panel</w:t>
-      </w:r>
-      <w:r>
-        <w:t xml:space="preserve"> </w:t>
-      </w:r>
-      <w:r>
-        <w:t>will be</w:t>
-      </w:r>
-      <w:r>
-        <w:t xml:space="preserve"> disabled on launch; these will become active </w:t>
-      </w:r>
-      <w:r>
-        <w:t>as</w:t>
-      </w:r>
-      <w:r>
-        <w:t xml:space="preserve"> the app </w:t>
-      </w:r>
-      <w:r>
-        <w:t>locates</w:t>
-      </w:r>
-      <w:r>
-        <w:t xml:space="preserve"> data to be processed and as various steps in the processing workflow are completed.</w:t>
-      </w:r>
-    </w:p>
-    <w:p>
-      <w:r>
-        <w:rPr>
-          <w:b/>
-          <w:bCs/>
-        </w:rPr>
-        <w:t>Step 3.</w:t>
-      </w:r>
-      <w:r>
-        <w:t xml:space="preserve"> </w:t>
-      </w:r>
-      <w:r>
-        <w:t>Enter the path to the target directory and click Check Directory.</w:t>
-      </w:r>
-    </w:p>
-    <w:p>
-      <w:r>
-        <w:t xml:space="preserve">In </w:t>
-      </w:r>
-      <w:r>
-        <w:t>File Explorer, copy the path to the</w:t>
-      </w:r>
-      <w:r>
-        <w:t xml:space="preserve"> directory containing the </w:t>
-      </w:r>
-      <w:r>
-        <w:t>audio data</w:t>
-      </w:r>
-      <w:r>
-        <w:t xml:space="preserve"> that you want to process</w:t>
-      </w:r>
-      <w:r>
-        <w:t>, then click the</w:t>
-      </w:r>
-      <w:r>
-        <w:t xml:space="preserve"> Check </w:t>
-      </w:r>
-      <w:r>
-        <w:t>D</w:t>
-      </w:r>
-      <w:r>
-        <w:t xml:space="preserve">irectory button. </w:t>
-      </w:r>
-      <w:r>
-        <w:t>The app will search the directory recursively (i.e., including subfolders)</w:t>
-      </w:r>
-      <w:r>
-        <w:t xml:space="preserve"> for files with a .wav extension</w:t>
-      </w:r>
-      <w:r>
-        <w:t>. WAV files that are smaller than 500 KB or that have “_part_” in the filename will be ignored. In the main part of the app window you will see a verbal summary of the number of WAV files that were found and their total duration and size on disk. There will also be a table showing more detailed information on each file, including filename, parent folder (relative to the target directory), duration in seconds, and file size in megabytes.</w:t>
-      </w:r>
-    </w:p>
-    <w:p>
-      <w:r>
-        <w:rPr>
-          <w:noProof/>
-        </w:rPr>
-        <w:lastRenderedPageBreak/>
-        <w:drawing>
-          <wp:inline distT="0" distB="0" distL="0" distR="0" wp14:anchorId="454D27DE" wp14:editId="45065B3E">
-            <wp:extent cx="5934075" cy="3752850"/>
-            <wp:effectExtent l="0" t="0" r="9525" b="0"/>
-            <wp:docPr id="13" name="Picture 13"/>
-            <wp:cNvGraphicFramePr>
-              <a:graphicFrameLocks xmlns:a="http://schemas.openxmlformats.org/drawingml/2006/main" noChangeAspect="1"/>
-            </wp:cNvGraphicFramePr>
-            <a:graphic xmlns:a="http://schemas.openxmlformats.org/drawingml/2006/main">
-              <a:graphicData uri="http://schemas.openxmlformats.org/drawingml/2006/picture">
-                <pic:pic xmlns:pic="http://schemas.openxmlformats.org/drawingml/2006/picture">
-                  <pic:nvPicPr>
-                    <pic:cNvPr id="0" name="Picture 2"/>
+                    <pic:cNvPr id="0" name="Picture 5"/>
                     <pic:cNvPicPr>
                       <a:picLocks noChangeAspect="1" noChangeArrowheads="1"/>
                     </pic:cNvPicPr>
@@ -5635,7 +5602,7 @@
                   <pic:spPr bwMode="auto">
                     <a:xfrm>
                       <a:off x="0" y="0"/>
-                      <a:ext cx="5934075" cy="3752850"/>
+                      <a:ext cx="5934075" cy="4019550"/>
                     </a:xfrm>
                     <a:prstGeom prst="rect">
                       <a:avLst/>
@@ -5654,282 +5621,636 @@
     </w:p>
     <w:p>
       <w:r>
+        <w:lastRenderedPageBreak/>
+        <w:t xml:space="preserve">This window consists of a side panel containing controls and a main panel containing information and output. </w:t>
+      </w:r>
+      <w:r>
+        <w:t>M</w:t>
+      </w:r>
+      <w:r>
+        <w:t>ost of the controls</w:t>
+      </w:r>
+      <w:r>
+        <w:t xml:space="preserve"> in the side panel</w:t>
+      </w:r>
+      <w:r>
+        <w:t xml:space="preserve"> </w:t>
+      </w:r>
+      <w:r>
+        <w:t>will be</w:t>
+      </w:r>
+      <w:r>
+        <w:t xml:space="preserve"> disabled on launch</w:t>
+      </w:r>
+      <w:r>
+        <w:t>. T</w:t>
+      </w:r>
+      <w:r>
+        <w:t>hese</w:t>
+      </w:r>
+      <w:r>
+        <w:t xml:space="preserve"> controls</w:t>
+      </w:r>
+      <w:r>
+        <w:t xml:space="preserve"> will become active </w:t>
+      </w:r>
+      <w:r>
+        <w:t>as</w:t>
+      </w:r>
+      <w:r>
+        <w:t xml:space="preserve"> the app </w:t>
+      </w:r>
+      <w:r>
+        <w:t>locates</w:t>
+      </w:r>
+      <w:r>
+        <w:t xml:space="preserve"> data to be processed and as various steps in the processing workflow are completed.</w:t>
+      </w:r>
+    </w:p>
+    <w:p>
+      <w:r>
+        <w:t>When the app launches, there will be some text output in the console pane as the app loads the required packages and establishes communication with RStudio. If there are no errors, this output can be ignored.</w:t>
+      </w:r>
+    </w:p>
+    <w:p>
+      <w:r>
         <w:rPr>
           <w:b/>
           <w:bCs/>
         </w:rPr>
-        <w:t>Step 4.</w:t>
-      </w:r>
-      <w:r>
-        <w:t xml:space="preserve"> (Optional) Configure settings.</w:t>
-      </w:r>
-    </w:p>
-    <w:p>
-      <w:r>
-        <w:t>Click the button marked Settings to switch to another view showing various options that can be adjusted to change the app’s behavior.</w:t>
-      </w:r>
-      <w:r>
-        <w:t xml:space="preserve"> These settings are described in the Appendix.</w:t>
-      </w:r>
-    </w:p>
-    <w:p>
-      <w:r>
-        <w:t xml:space="preserve">The default options should be fine, but we recommend setting a different </w:t>
-      </w:r>
-    </w:p>
-    <w:p>
+        <w:t xml:space="preserve">Step </w:t>
+      </w:r>
       <w:r>
         <w:rPr>
           <w:b/>
           <w:bCs/>
         </w:rPr>
-        <w:t xml:space="preserve">Step </w:t>
+        <w:t>2</w:t>
       </w:r>
       <w:r>
         <w:rPr>
           <w:b/>
           <w:bCs/>
         </w:rPr>
-        <w:t>5</w:t>
-      </w:r>
+        <w:t>.</w:t>
+      </w:r>
+      <w:r>
+        <w:t xml:space="preserve"> </w:t>
+      </w:r>
+      <w:r>
+        <w:t xml:space="preserve">Enter the path to </w:t>
+      </w:r>
+      <w:r>
+        <w:t>your</w:t>
+      </w:r>
+      <w:r>
+        <w:t xml:space="preserve"> target directory and click Check Directory.</w:t>
+      </w:r>
+    </w:p>
+    <w:p>
+      <w:r>
+        <w:t xml:space="preserve">In </w:t>
+      </w:r>
+      <w:r>
+        <w:t>File Explorer, copy the path to the</w:t>
+      </w:r>
+      <w:r>
+        <w:t xml:space="preserve"> directory containing the </w:t>
+      </w:r>
+      <w:r>
+        <w:t>audio data</w:t>
+      </w:r>
+      <w:r>
+        <w:t xml:space="preserve"> that you want to process</w:t>
+      </w:r>
+      <w:r>
+        <w:t>, then click the</w:t>
+      </w:r>
+      <w:r>
+        <w:t xml:space="preserve"> Check </w:t>
+      </w:r>
+      <w:r>
+        <w:t>D</w:t>
+      </w:r>
+      <w:r>
+        <w:t xml:space="preserve">irectory button. </w:t>
+      </w:r>
+      <w:r>
+        <w:t>The app will search the directory recursively (i.e., including subfolders)</w:t>
+      </w:r>
+      <w:r>
+        <w:t xml:space="preserve"> for files with a .wav extension</w:t>
+      </w:r>
+      <w:r>
+        <w:t>. WAV files that are smaller than 500 KB or that have “_part_” in the filename will be ignored. In the main part of the app window you will see a verbal summary of the number of WAV files that were found and their total duration and size on disk. There will also be a table showing more detailed information on each file, including filename, parent folder (relative to the target directory), duration in seconds, and file size in megabytes.</w:t>
+      </w:r>
+    </w:p>
+    <w:p>
+      <w:r>
+        <w:rPr>
+          <w:noProof/>
+        </w:rPr>
+        <w:drawing>
+          <wp:inline distT="0" distB="0" distL="0" distR="0" wp14:anchorId="57EA927A" wp14:editId="0FAA5B92">
+            <wp:extent cx="5934075" cy="4019550"/>
+            <wp:effectExtent l="0" t="0" r="9525" b="0"/>
+            <wp:docPr id="19" name="Picture 19"/>
+            <wp:cNvGraphicFramePr>
+              <a:graphicFrameLocks xmlns:a="http://schemas.openxmlformats.org/drawingml/2006/main" noChangeAspect="1"/>
+            </wp:cNvGraphicFramePr>
+            <a:graphic xmlns:a="http://schemas.openxmlformats.org/drawingml/2006/main">
+              <a:graphicData uri="http://schemas.openxmlformats.org/drawingml/2006/picture">
+                <pic:pic xmlns:pic="http://schemas.openxmlformats.org/drawingml/2006/picture">
+                  <pic:nvPicPr>
+                    <pic:cNvPr id="0" name="Picture 6"/>
+                    <pic:cNvPicPr>
+                      <a:picLocks noChangeAspect="1" noChangeArrowheads="1"/>
+                    </pic:cNvPicPr>
+                  </pic:nvPicPr>
+                  <pic:blipFill>
+                    <a:blip r:embed="rId25">
+                      <a:extLst>
+                        <a:ext uri="{28A0092B-C50C-407E-A947-70E740481C1C}">
+                          <a14:useLocalDpi xmlns:a14="http://schemas.microsoft.com/office/drawing/2010/main" val="0"/>
+                        </a:ext>
+                      </a:extLst>
+                    </a:blip>
+                    <a:srcRect/>
+                    <a:stretch>
+                      <a:fillRect/>
+                    </a:stretch>
+                  </pic:blipFill>
+                  <pic:spPr bwMode="auto">
+                    <a:xfrm>
+                      <a:off x="0" y="0"/>
+                      <a:ext cx="5934075" cy="4019550"/>
+                    </a:xfrm>
+                    <a:prstGeom prst="rect">
+                      <a:avLst/>
+                    </a:prstGeom>
+                    <a:noFill/>
+                    <a:ln>
+                      <a:noFill/>
+                    </a:ln>
+                  </pic:spPr>
+                </pic:pic>
+              </a:graphicData>
+            </a:graphic>
+          </wp:inline>
+        </w:drawing>
+      </w:r>
+    </w:p>
+    <w:p>
       <w:r>
         <w:rPr>
           <w:b/>
           <w:bCs/>
         </w:rPr>
-        <w:t>.</w:t>
-      </w:r>
-      <w:r>
-        <w:t xml:space="preserve"> Click the button labeled Process </w:t>
-      </w:r>
-      <w:r>
-        <w:t>F</w:t>
-      </w:r>
-      <w:r>
-        <w:t>iles.</w:t>
-      </w:r>
-    </w:p>
-    <w:p>
-      <w:r>
-        <w:t xml:space="preserve">[Note: </w:t>
-      </w:r>
-      <w:r>
-        <w:t>The first time you attempt to process data, you may</w:t>
-      </w:r>
-      <w:r>
-        <w:t xml:space="preserve"> get a Windows Firewall pop-up saying that features of the program have been blocked. </w:t>
-      </w:r>
-      <w:r>
-        <w:t xml:space="preserve">This </w:t>
-      </w:r>
-      <w:r>
-        <w:t>should</w:t>
-      </w:r>
-      <w:r>
-        <w:t xml:space="preserve"> not</w:t>
-      </w:r>
-      <w:r>
-        <w:t xml:space="preserve"> actually</w:t>
-      </w:r>
-      <w:r>
-        <w:t xml:space="preserve"> prevent the app from working; y</w:t>
-      </w:r>
-      <w:r>
-        <w:t>ou can close th</w:t>
-      </w:r>
-      <w:r>
-        <w:t>e</w:t>
-      </w:r>
-      <w:r>
-        <w:t xml:space="preserve"> pop-up</w:t>
-      </w:r>
-      <w:r>
-        <w:t xml:space="preserve"> and</w:t>
-      </w:r>
-      <w:r>
-        <w:t xml:space="preserve"> the program </w:t>
-      </w:r>
-      <w:r>
-        <w:t>should</w:t>
-      </w:r>
-      <w:r>
-        <w:t xml:space="preserve"> continue to run.</w:t>
-      </w:r>
-      <w:r>
-        <w:t>]</w:t>
-      </w:r>
-    </w:p>
-    <w:p>
-      <w:r>
-        <w:t>T</w:t>
-      </w:r>
-      <w:r>
-        <w:t xml:space="preserve">he app will </w:t>
-      </w:r>
-      <w:r>
-        <w:t>create spectrograms in the form of image files in Portable Network Graphic (.png) format, representing non-overlapping 12-second segments of the audio. The images will be created in a new directory called Temp/images within the folder you specified in step 4. There will be 300 images for every hour of audio, so if you have a substantial dataset there will be a lot of them. We have not implemented a progress bar for this step, but as a crude workaround you can open the Temp/images folder in Windows Explorer and watch as the files are created.</w:t>
-      </w:r>
-    </w:p>
-    <w:p>
-      <w:r>
-        <w:t>T</w:t>
-      </w:r>
-      <w:r>
-        <w:t xml:space="preserve">his </w:t>
-      </w:r>
-      <w:r>
-        <w:t>is usually the longest step</w:t>
-      </w:r>
-      <w:r>
-        <w:t xml:space="preserve">; processing time will vary depending on your computer’s hardware capabilities and where the data are stored. </w:t>
-      </w:r>
-      <w:r>
-        <w:t xml:space="preserve">We recommend using a computer with multiple cores, although </w:t>
-      </w:r>
-      <w:r>
-        <w:t>with</w:t>
-      </w:r>
-      <w:r>
-        <w:t xml:space="preserve"> </w:t>
-      </w:r>
-      <w:r>
-        <w:t>many</w:t>
-      </w:r>
-      <w:r>
-        <w:t xml:space="preserve"> cores the speed can also be limited by the read and write speeds of your storage device. </w:t>
-      </w:r>
-      <w:r>
-        <w:t xml:space="preserve">As a </w:t>
-      </w:r>
-      <w:r>
-        <w:t xml:space="preserve">very </w:t>
-      </w:r>
-      <w:r>
-        <w:t xml:space="preserve">general rule of thumb, with data stored on external USB </w:t>
-      </w:r>
-      <w:r>
-        <w:lastRenderedPageBreak/>
-        <w:t>hard drives, you should be able to process approximately 100 hours of recordings per hour of processing time.</w:t>
-      </w:r>
-    </w:p>
-    <w:p>
-      <w:r>
-        <w:t xml:space="preserve">Once all the images have been generated, the app will load the trained </w:t>
-      </w:r>
-      <w:r>
-        <w:t>PNW-Cnet</w:t>
-      </w:r>
-      <w:r>
-        <w:t xml:space="preserve"> model and start classifying the images in batches. </w:t>
-      </w:r>
-      <w:r>
-        <w:t>(Sadly, due to changes in the internal workings of the app, it is no longer possible to create a progress bar here either. So if you don’t see one, don’t worry.)</w:t>
-      </w:r>
-      <w:r>
-        <w:t xml:space="preserve"> Once the full set of images has been classified</w:t>
-      </w:r>
-      <w:r>
-        <w:t>,</w:t>
-      </w:r>
-      <w:r>
-        <w:t xml:space="preserve"> the app will write the results to a</w:t>
-      </w:r>
-      <w:r>
-        <w:t xml:space="preserve"> comma-separated valu</w:t>
-      </w:r>
-      <w:r>
-        <w:t>es</w:t>
-      </w:r>
-      <w:r>
-        <w:t xml:space="preserve"> file </w:t>
-      </w:r>
-      <w:r>
-        <w:t xml:space="preserve">called </w:t>
-      </w:r>
-      <w:r>
-        <w:rPr>
-          <w:rStyle w:val="CodeChar"/>
-        </w:rPr>
-        <w:t>CNN_Predictions_[site name].csv</w:t>
-      </w:r>
-      <w:r>
-        <w:t xml:space="preserve"> </w:t>
-      </w:r>
-      <w:r>
-        <w:t>and will open a dialog box indicating that audio data processing has finished.</w:t>
-      </w:r>
-    </w:p>
-    <w:p>
-      <w:r>
-        <w:t>In addition to the file containing the raw predictions, the app will create a summary file</w:t>
-      </w:r>
-      <w:r>
-        <w:t xml:space="preserve"> called </w:t>
-      </w:r>
-      <w:r>
-        <w:rPr>
-          <w:rStyle w:val="CodeChar"/>
-        </w:rPr>
-        <w:t>[</w:t>
-      </w:r>
-      <w:r>
-        <w:rPr>
-          <w:rStyle w:val="CodeChar"/>
-        </w:rPr>
-        <w:t>s</w:t>
-      </w:r>
-      <w:r>
-        <w:rPr>
-          <w:rStyle w:val="CodeChar"/>
-        </w:rPr>
-        <w:t>ite</w:t>
-      </w:r>
-      <w:r>
-        <w:rPr>
-          <w:rStyle w:val="CodeChar"/>
-        </w:rPr>
-        <w:t xml:space="preserve"> name</w:t>
-      </w:r>
-      <w:r>
-        <w:rPr>
-          <w:rStyle w:val="CodeChar"/>
-        </w:rPr>
-        <w:t>]_detection_summary.csv</w:t>
-      </w:r>
-      <w:r>
-        <w:t xml:space="preserve"> showing the number of apparent detections of each target class by station and date across a range of detection thresholds. </w:t>
-      </w:r>
-      <w:r>
-        <w:t xml:space="preserve">Apparent detections are defined as images (equivalently, 12-second clips) to which the </w:t>
-      </w:r>
-      <w:r>
-        <w:t>model</w:t>
-      </w:r>
-      <w:r>
-        <w:t xml:space="preserve"> assigned a score higher than the detection threshold for a given class.</w:t>
-      </w:r>
-    </w:p>
-    <w:p>
-      <w:r>
-        <w:t xml:space="preserve">If the </w:t>
-      </w:r>
-      <w:r>
-        <w:t xml:space="preserve">model </w:t>
-      </w:r>
-      <w:r>
-        <w:t>predictions were successfully written to file, the Create Review File and Explore Detections buttons will become active.</w:t>
-      </w:r>
-    </w:p>
-    <w:p>
+        <w:t xml:space="preserve">Step </w:t>
+      </w:r>
       <w:r>
         <w:rPr>
           <w:b/>
           <w:bCs/>
         </w:rPr>
+        <w:t>3</w:t>
+      </w:r>
+      <w:r>
+        <w:rPr>
+          <w:b/>
+          <w:bCs/>
+        </w:rPr>
+        <w:t>.</w:t>
+      </w:r>
+      <w:r>
+        <w:t xml:space="preserve"> (Optional) Configure settings.</w:t>
+      </w:r>
+    </w:p>
+    <w:p>
+      <w:r>
+        <w:t>Click the button marked Settings to switch to another view showing various options that can be adjusted to change the app’s behavior.</w:t>
+      </w:r>
+      <w:r>
+        <w:t xml:space="preserve"> These settings are described in the Appendix.</w:t>
+      </w:r>
+    </w:p>
+    <w:p>
+      <w:r>
+        <w:lastRenderedPageBreak/>
+        <w:t xml:space="preserve">The default options should be fine, but we recommend </w:t>
+      </w:r>
+      <w:r>
+        <w:t>designating</w:t>
+      </w:r>
+      <w:r>
+        <w:t xml:space="preserve"> </w:t>
+      </w:r>
+      <w:r>
+        <w:t>a folder on your computer’s internal hard drive</w:t>
+      </w:r>
+      <w:r>
+        <w:t xml:space="preserve"> (or solid-state drive, if you have one)</w:t>
+      </w:r>
+      <w:r>
+        <w:t xml:space="preserve"> as the image directory</w:t>
+      </w:r>
+      <w:r>
+        <w:t>. T</w:t>
+      </w:r>
+      <w:r>
+        <w:t>his can make processing significantly faster. See the Appendix for details.</w:t>
+      </w:r>
+    </w:p>
+    <w:p>
+      <w:r>
+        <w:rPr>
+          <w:b/>
+          <w:bCs/>
+        </w:rPr>
+        <w:t xml:space="preserve">Step </w:t>
+      </w:r>
+      <w:r>
+        <w:rPr>
+          <w:b/>
+          <w:bCs/>
+        </w:rPr>
+        <w:t>4</w:t>
+      </w:r>
+      <w:r>
+        <w:rPr>
+          <w:b/>
+          <w:bCs/>
+        </w:rPr>
+        <w:t>.</w:t>
+      </w:r>
+      <w:r>
+        <w:t xml:space="preserve"> Click the button labeled Process </w:t>
+      </w:r>
+      <w:r>
+        <w:t>F</w:t>
+      </w:r>
+      <w:r>
+        <w:t>iles.</w:t>
+      </w:r>
+    </w:p>
+    <w:p>
+      <w:r>
+        <w:t xml:space="preserve">[Note: </w:t>
+      </w:r>
+      <w:r>
+        <w:t>The first time you attempt to process data, you may</w:t>
+      </w:r>
+      <w:r>
+        <w:t xml:space="preserve"> get a Windows Firewall pop-up saying that features of the program have been blocked. </w:t>
+      </w:r>
+      <w:r>
+        <w:t xml:space="preserve">This </w:t>
+      </w:r>
+      <w:r>
+        <w:t>should</w:t>
+      </w:r>
+      <w:r>
+        <w:t xml:space="preserve"> not</w:t>
+      </w:r>
+      <w:r>
+        <w:t xml:space="preserve"> actually</w:t>
+      </w:r>
+      <w:r>
+        <w:t xml:space="preserve"> prevent the app from working; y</w:t>
+      </w:r>
+      <w:r>
+        <w:t>ou can close th</w:t>
+      </w:r>
+      <w:r>
+        <w:t>e</w:t>
+      </w:r>
+      <w:r>
+        <w:t xml:space="preserve"> pop-up</w:t>
+      </w:r>
+      <w:r>
+        <w:t xml:space="preserve"> and</w:t>
+      </w:r>
+      <w:r>
+        <w:t xml:space="preserve"> the program </w:t>
+      </w:r>
+      <w:r>
+        <w:t>should</w:t>
+      </w:r>
+      <w:r>
+        <w:t xml:space="preserve"> continue to run.</w:t>
+      </w:r>
+      <w:r>
+        <w:t>]</w:t>
+      </w:r>
+    </w:p>
+    <w:p>
+      <w:r>
+        <w:t>T</w:t>
+      </w:r>
+      <w:r>
+        <w:t>he app will</w:t>
+      </w:r>
+      <w:r>
+        <w:t xml:space="preserve"> first</w:t>
+      </w:r>
+      <w:r>
+        <w:t xml:space="preserve"> </w:t>
+      </w:r>
+      <w:r>
+        <w:t xml:space="preserve">create spectrograms </w:t>
+      </w:r>
+      <w:r>
+        <w:t>representing non-overlapping 12-second segments of the audio</w:t>
+      </w:r>
+      <w:r>
+        <w:t>. These will be saved as</w:t>
+      </w:r>
+      <w:r>
+        <w:t xml:space="preserve"> image files in P</w:t>
+      </w:r>
+      <w:r>
+        <w:t>NG</w:t>
+      </w:r>
+      <w:r>
+        <w:t xml:space="preserve"> format. </w:t>
+      </w:r>
+      <w:r>
+        <w:t>If you designated a custom image directory, the images will be saved there; otherwise they will be saved</w:t>
+      </w:r>
+      <w:r>
+        <w:t xml:space="preserve"> in a new </w:t>
+      </w:r>
+      <w:r>
+        <w:t>folder</w:t>
+      </w:r>
+      <w:r>
+        <w:t xml:space="preserve"> called </w:t>
+      </w:r>
+      <w:r>
+        <w:rPr>
+          <w:rStyle w:val="CodeChar"/>
+        </w:rPr>
+        <w:t>Temp</w:t>
+      </w:r>
+      <w:r>
+        <w:rPr>
+          <w:rStyle w:val="CodeChar"/>
+        </w:rPr>
+        <w:t>\</w:t>
+      </w:r>
+      <w:r>
+        <w:rPr>
+          <w:rStyle w:val="CodeChar"/>
+        </w:rPr>
+        <w:t>images</w:t>
+      </w:r>
+      <w:r>
+        <w:t xml:space="preserve"> within the </w:t>
+      </w:r>
+      <w:r>
+        <w:t>target directory</w:t>
+      </w:r>
+      <w:r>
+        <w:t>. There will be 300 images for every hour of audio, so if you have a substantial dataset there will be a lot of them.</w:t>
+      </w:r>
+    </w:p>
+    <w:p>
+      <w:r>
+        <w:t>Spectrogram generation</w:t>
+      </w:r>
+      <w:r>
+        <w:t xml:space="preserve"> </w:t>
+      </w:r>
+      <w:r>
+        <w:t>is usually the longest step</w:t>
+      </w:r>
+      <w:r>
+        <w:t>. P</w:t>
+      </w:r>
+      <w:r>
+        <w:t>rocessing time will vary depending on your computer’s hardware capabilities</w:t>
+      </w:r>
+      <w:r>
+        <w:t xml:space="preserve">, where the audio data are stored, where the spectrogram images are saved, </w:t>
+      </w:r>
+      <w:r>
+        <w:t>other tasks being run on the same machine, etc., etc</w:t>
+      </w:r>
+      <w:r>
+        <w:t>.</w:t>
+      </w:r>
+    </w:p>
+    <w:p>
+      <w:r>
+        <w:t xml:space="preserve">Once all the images have been generated, the app will load the trained </w:t>
+      </w:r>
+      <w:r>
+        <w:t>PNW-Cnet</w:t>
+      </w:r>
+      <w:r>
+        <w:t xml:space="preserve"> model and start </w:t>
+      </w:r>
+      <w:r>
+        <w:t>generating class scores</w:t>
+      </w:r>
+      <w:r>
+        <w:t xml:space="preserve">. </w:t>
+      </w:r>
+      <w:r>
+        <w:t xml:space="preserve">(Sadly, due to changes in the internal workings of the app, </w:t>
+      </w:r>
+      <w:r>
+        <w:t>there</w:t>
+      </w:r>
+      <w:r>
+        <w:t xml:space="preserve"> is no longer a progress bar</w:t>
+      </w:r>
+      <w:r>
+        <w:t xml:space="preserve"> for this step</w:t>
+      </w:r>
+      <w:r>
+        <w:t>.)</w:t>
+      </w:r>
+      <w:r>
+        <w:t xml:space="preserve"> </w:t>
+      </w:r>
+      <w:r>
+        <w:t xml:space="preserve">This may also take a while. </w:t>
+      </w:r>
+      <w:r>
+        <w:t xml:space="preserve">Once the full set of </w:t>
+      </w:r>
+      <w:r>
+        <w:t>class scores has been generated</w:t>
+      </w:r>
+      <w:r>
+        <w:t>,</w:t>
+      </w:r>
+      <w:r>
+        <w:t xml:space="preserve"> the app will write the results to a</w:t>
+      </w:r>
+      <w:r>
+        <w:t xml:space="preserve"> </w:t>
+      </w:r>
+      <w:r>
+        <w:t>CSV text</w:t>
+      </w:r>
+      <w:r>
+        <w:t xml:space="preserve"> file </w:t>
+      </w:r>
+      <w:r>
+        <w:t xml:space="preserve">called </w:t>
+      </w:r>
+      <w:r>
+        <w:rPr>
+          <w:rStyle w:val="CodeChar"/>
+        </w:rPr>
+        <w:t>CNN_Predictions_[site name].csv</w:t>
+      </w:r>
+      <w:r>
+        <w:t xml:space="preserve"> </w:t>
+      </w:r>
+      <w:r>
+        <w:t>and will open a dialog box indicating that audio data processing has finished.</w:t>
+      </w:r>
+    </w:p>
+    <w:p>
+      <w:r>
+        <w:t xml:space="preserve">In addition to the </w:t>
+      </w:r>
+      <w:r>
+        <w:rPr>
+          <w:rStyle w:val="CodeChar"/>
+        </w:rPr>
+        <w:t>CNN_Predictions</w:t>
+      </w:r>
+      <w:r>
+        <w:t xml:space="preserve"> file</w:t>
+      </w:r>
+      <w:r>
+        <w:t>, the app will create a summary file</w:t>
+      </w:r>
+      <w:r>
+        <w:t xml:space="preserve"> called </w:t>
+      </w:r>
+      <w:r>
+        <w:rPr>
+          <w:rStyle w:val="CodeChar"/>
+        </w:rPr>
+        <w:t>[</w:t>
+      </w:r>
+      <w:r>
+        <w:rPr>
+          <w:rStyle w:val="CodeChar"/>
+        </w:rPr>
+        <w:t>s</w:t>
+      </w:r>
+      <w:r>
+        <w:rPr>
+          <w:rStyle w:val="CodeChar"/>
+        </w:rPr>
+        <w:t>ite</w:t>
+      </w:r>
+      <w:r>
+        <w:rPr>
+          <w:rStyle w:val="CodeChar"/>
+        </w:rPr>
+        <w:t xml:space="preserve"> name</w:t>
+      </w:r>
+      <w:r>
+        <w:rPr>
+          <w:rStyle w:val="CodeChar"/>
+        </w:rPr>
+        <w:t>]_detection_summary.csv</w:t>
+      </w:r>
+      <w:r>
+        <w:t xml:space="preserve"> showing the number of apparent detections of each target class by station and date across a range of detection thresholds. </w:t>
+      </w:r>
+      <w:r>
+        <w:t xml:space="preserve">Apparent detections </w:t>
+      </w:r>
+      <w:r>
+        <w:t>is</w:t>
+      </w:r>
+      <w:r>
+        <w:t xml:space="preserve"> defined as </w:t>
+      </w:r>
+      <w:r>
+        <w:t xml:space="preserve">the number of </w:t>
+      </w:r>
+      <w:r>
+        <w:t>images (</w:t>
+      </w:r>
+      <w:r>
+        <w:t xml:space="preserve">or </w:t>
+      </w:r>
+      <w:r>
+        <w:t xml:space="preserve">equivalently, 12-second </w:t>
+      </w:r>
+      <w:r>
+        <w:t>segment</w:t>
+      </w:r>
+      <w:r>
+        <w:t>s</w:t>
+      </w:r>
+      <w:r>
+        <w:t xml:space="preserve"> of the audio</w:t>
+      </w:r>
+      <w:r>
+        <w:t xml:space="preserve">) to which the </w:t>
+      </w:r>
+      <w:r>
+        <w:t>model</w:t>
+      </w:r>
+      <w:r>
+        <w:t xml:space="preserve"> assigned a score higher than </w:t>
+      </w:r>
+      <w:r>
+        <w:t>a given</w:t>
+      </w:r>
+      <w:r>
+        <w:t xml:space="preserve"> detection threshold for a given class.</w:t>
+      </w:r>
+    </w:p>
+    <w:p>
+      <w:r>
+        <w:t>Once</w:t>
+      </w:r>
+      <w:r>
+        <w:t xml:space="preserve"> the </w:t>
+      </w:r>
+      <w:r>
+        <w:t>class scores</w:t>
+      </w:r>
+      <w:r>
+        <w:t xml:space="preserve"> </w:t>
+      </w:r>
+      <w:r>
+        <w:t>have been</w:t>
+      </w:r>
+      <w:r>
+        <w:t xml:space="preserve"> written to file, the Create Review File and Explore Detections buttons will become active.</w:t>
+      </w:r>
+    </w:p>
+    <w:p>
+      <w:r>
+        <w:rPr>
+          <w:b/>
+          <w:bCs/>
+        </w:rPr>
         <w:t xml:space="preserve">Step 5. </w:t>
       </w:r>
       <w:r>
-        <w:t>[Optional] Click the button labeled Explore Detections.</w:t>
+        <w:t>(</w:t>
+      </w:r>
+      <w:r>
+        <w:t>Optional</w:t>
+      </w:r>
+      <w:r>
+        <w:t>)</w:t>
+      </w:r>
+      <w:r>
+        <w:t xml:space="preserve"> Click the button labeled Explore Detections.</w:t>
       </w:r>
     </w:p>
     <w:p>
@@ -5961,7 +6282,7 @@
                     </pic:cNvPicPr>
                   </pic:nvPicPr>
                   <pic:blipFill>
-                    <a:blip r:embed="rId25">
+                    <a:blip r:embed="rId26">
                       <a:extLst>
                         <a:ext uri="{28A0092B-C50C-407E-A947-70E740481C1C}">
                           <a14:useLocalDpi xmlns:a14="http://schemas.microsoft.com/office/drawing/2010/main" val="0"/>
@@ -5995,7 +6316,19 @@
     </w:p>
     <w:p>
       <w:r>
-        <w:t>The plot to the right is generated directly from the detection summary file generated in step 4.</w:t>
+        <w:t xml:space="preserve">The plot to the right is </w:t>
+      </w:r>
+      <w:r>
+        <w:t>a visualization of the values from</w:t>
+      </w:r>
+      <w:r>
+        <w:t xml:space="preserve"> the detection summary file generated in </w:t>
+      </w:r>
+      <w:r>
+        <w:t>the previous step</w:t>
+      </w:r>
+      <w:r>
+        <w:t>.</w:t>
       </w:r>
       <w:r>
         <w:t xml:space="preserve"> </w:t>
@@ -6034,10 +6367,10 @@
         <w:t>only</w:t>
       </w:r>
       <w:r>
-        <w:t xml:space="preserve"> for data exploration </w:t>
-      </w:r>
-      <w:r>
-        <w:t xml:space="preserve">purposes </w:t>
+        <w:t xml:space="preserve"> for data exploration</w:t>
+      </w:r>
+      <w:r>
+        <w:t xml:space="preserve"> </w:t>
       </w:r>
       <w:r>
         <w:t xml:space="preserve">and should </w:t>
@@ -6065,7 +6398,13 @@
         <w:t xml:space="preserve"> </w:t>
       </w:r>
       <w:r>
-        <w:t xml:space="preserve">Put simply, AI is far from perfect and lots of weird stuff happens in the woods. </w:t>
+        <w:t>Put simply, AI is far from perfect</w:t>
+      </w:r>
+      <w:r>
+        <w:t>,</w:t>
+      </w:r>
+      <w:r>
+        <w:t xml:space="preserve"> and lots of weird stuff happens in the woods. </w:t>
       </w:r>
       <w:r>
         <w:t xml:space="preserve">While the </w:t>
@@ -6336,7 +6675,25 @@
         <w:rPr>
           <w:rFonts w:cs="Times New Roman"/>
         </w:rPr>
-        <w:t>[Optional] C</w:t>
+        <w:t>(</w:t>
+      </w:r>
+      <w:r>
+        <w:rPr>
+          <w:rFonts w:cs="Times New Roman"/>
+        </w:rPr>
+        <w:t>Optional</w:t>
+      </w:r>
+      <w:r>
+        <w:rPr>
+          <w:rFonts w:cs="Times New Roman"/>
+        </w:rPr>
+        <w:t>)</w:t>
+      </w:r>
+      <w:r>
+        <w:rPr>
+          <w:rFonts w:cs="Times New Roman"/>
+        </w:rPr>
+        <w:t xml:space="preserve"> C</w:t>
       </w:r>
       <w:r>
         <w:rPr>
@@ -6379,12 +6736,24 @@
         <w:rPr>
           <w:bCs/>
         </w:rPr>
-        <w:t xml:space="preserve">[Note: We do not recommend this as part of the </w:t>
+        <w:t xml:space="preserve">[Note: We </w:t>
       </w:r>
       <w:r>
         <w:rPr>
           <w:bCs/>
         </w:rPr>
+        <w:t>no longer</w:t>
+      </w:r>
+      <w:r>
+        <w:rPr>
+          <w:bCs/>
+        </w:rPr>
+        <w:t xml:space="preserve"> recommend this as part of the </w:t>
+      </w:r>
+      <w:r>
+        <w:rPr>
+          <w:bCs/>
+        </w:rPr>
         <w:t xml:space="preserve">normal </w:t>
       </w:r>
       <w:r>
@@ -6403,6 +6772,12 @@
         <w:rPr>
           <w:bCs/>
         </w:rPr>
+        <w:t xml:space="preserve"> in Kaleidoscope</w:t>
+      </w:r>
+      <w:r>
+        <w:rPr>
+          <w:bCs/>
+        </w:rPr>
         <w:t xml:space="preserve"> using the </w:t>
       </w:r>
       <w:r>
@@ -6415,13 +6790,13 @@
         <w:rPr>
           <w:bCs/>
         </w:rPr>
-        <w:t xml:space="preserve"> file in combination with Kaleidoscope</w:t>
+        <w:t xml:space="preserve"> file </w:t>
       </w:r>
       <w:r>
         <w:rPr>
           <w:bCs/>
         </w:rPr>
-        <w:t xml:space="preserve"> without having to extract them as short clips first, which saves a fair amount of time and disk space. See the following section for details.</w:t>
+        <w:t>without having to extract them as short clips first, which saves a fair amount of time and disk space. See the following section for details.</w:t>
       </w:r>
       <w:r>
         <w:rPr>
@@ -6522,24 +6897,6 @@
         </w:rPr>
         <w:t>Finished at [time]. [n] clips extracted.</w:t>
       </w:r>
-      <w:r>
-        <w:rPr>
-          <w:rFonts w:cs="Times New Roman"/>
-        </w:rPr>
-        <w:t xml:space="preserve"> Once you get the message that review clips have been extracted, you can close the Shiny window and exit </w:t>
-      </w:r>
-      <w:r>
-        <w:rPr>
-          <w:rFonts w:cs="Times New Roman"/>
-        </w:rPr>
-        <w:t>RStudio</w:t>
-      </w:r>
-      <w:r>
-        <w:rPr>
-          <w:rFonts w:cs="Times New Roman"/>
-        </w:rPr>
-        <w:t>. Below is an example of console output from the processing of a very small test set.</w:t>
-      </w:r>
     </w:p>
     <w:p>
       <w:r>
@@ -6549,7 +6906,7 @@
         <w:rPr>
           <w:rFonts w:cs="Times New Roman"/>
         </w:rPr>
-        <w:t xml:space="preserve">lips are extracted as .wav files with the same parameters (bit depth, sample rate, number of channels) as the input data. Depending on the dataset and how much other data is on the same hard drive, storage space may be an issue when extracting clips for review. For instance, our data are single-channel .wav files with a sample rate of </w:t>
+        <w:t xml:space="preserve">lips are extracted as .wav files with the same parameters (bit depth, sample rate, number of channels) as the input data. Depending on the dataset, storage space may be an issue when extracting clips for review. For instance, our data are single-channel .wav files with a sample rate of </w:t>
       </w:r>
       <w:r>
         <w:rPr>
@@ -6648,7 +7005,7 @@
         </w:rPr>
         <w:t xml:space="preserve">For detailed instructions on using Kaleidoscope, see the User's Manual available at </w:t>
       </w:r>
-      <w:hyperlink r:id="rId26" w:history="1">
+      <w:hyperlink r:id="rId27" w:history="1">
         <w:r>
           <w:rPr>
             <w:rStyle w:val="Hyperlink"/>
@@ -7021,7 +7378,7 @@
                     </pic:cNvPicPr>
                   </pic:nvPicPr>
                   <pic:blipFill>
-                    <a:blip r:embed="rId27" cstate="print">
+                    <a:blip r:embed="rId28" cstate="print">
                       <a:extLst>
                         <a:ext uri="{28A0092B-C50C-407E-A947-70E740481C1C}">
                           <a14:useLocalDpi xmlns:a14="http://schemas.microsoft.com/office/drawing/2010/main" val="0"/>
@@ -7209,7 +7566,13 @@
     </w:p>
     <w:p>
       <w:r>
-        <w:t xml:space="preserve">The app can automatically rename your files to match the naming conventions outlined earlier in this document, eliminating the need for external programs like Bulk Rename Utility. </w:t>
+        <w:t xml:space="preserve">The app can automatically rename your files to match the naming conventions outlined earlier in this document, </w:t>
+      </w:r>
+      <w:r>
+        <w:t>bypassing</w:t>
+      </w:r>
+      <w:r>
+        <w:t xml:space="preserve"> the need for external programs like Bulk Rename Utility. </w:t>
       </w:r>
     </w:p>
     <w:p>
@@ -7224,56 +7587,603 @@
         <w:t xml:space="preserve"> </w:t>
       </w:r>
       <w:r>
-        <w:t>Editing filenames in bulk can save a ton of time, but it is also possible to destroy a lot of data very quickly if you are not careful.</w:t>
+        <w:t xml:space="preserve">Editing filenames in bulk can save </w:t>
+      </w:r>
+      <w:r>
+        <w:t>a great deal</w:t>
+      </w:r>
+      <w:r>
+        <w:t xml:space="preserve"> of time, but it is also possible to destroy a lot of data very quickly if you are not careful</w:t>
+      </w:r>
+      <w:r>
+        <w:t xml:space="preserve"> (this also goes for external programs like BRU)</w:t>
+      </w:r>
+      <w:r>
+        <w:t>.</w:t>
+      </w:r>
+      <w:r>
+        <w:t xml:space="preserve"> Th</w:t>
+      </w:r>
+      <w:r>
+        <w:t>e renaming</w:t>
+      </w:r>
+      <w:r>
+        <w:t xml:space="preserve"> feature is very new, and while we have buil</w:t>
+      </w:r>
+      <w:r>
+        <w:t>t</w:t>
+      </w:r>
+      <w:r>
+        <w:t xml:space="preserve"> in some basic safeguards, they may not be sufficient in all cases. </w:t>
+      </w:r>
+      <w:r>
+        <w:t xml:space="preserve">Please exercise caution when using this </w:t>
+      </w:r>
+      <w:r>
+        <w:t>feature</w:t>
+      </w:r>
+      <w:r>
+        <w:t xml:space="preserve"> and make sure you have another copy of your data in case things go catastrophically wrong.</w:t>
+      </w:r>
+    </w:p>
+    <w:p>
+      <w:r>
+        <w:t>When using this feature, the app will construct a prefix for your files using the names of the two lowest levels of folders containing each .wav file. If there is not already a timestamp present in the filename, the app will also construct its own timestamp in the proper format using the file's  modification</w:t>
+      </w:r>
+      <w:r>
+        <w:t xml:space="preserve"> time, which</w:t>
+      </w:r>
+      <w:r>
+        <w:t xml:space="preserve"> is usually</w:t>
+      </w:r>
+      <w:r>
+        <w:t xml:space="preserve"> set by the ARU </w:t>
+      </w:r>
+      <w:r>
+        <w:t>(</w:t>
+      </w:r>
+      <w:r>
+        <w:t xml:space="preserve">this </w:t>
+      </w:r>
+      <w:r>
+        <w:t xml:space="preserve">can </w:t>
+      </w:r>
+      <w:r>
+        <w:t>var</w:t>
+      </w:r>
+      <w:r>
+        <w:t>y</w:t>
+      </w:r>
+      <w:r>
+        <w:t>, so be careful</w:t>
+      </w:r>
+      <w:r>
+        <w:t>)</w:t>
+      </w:r>
+      <w:r>
+        <w:t>. The name</w:t>
+      </w:r>
+      <w:r>
+        <w:t xml:space="preserve"> of </w:t>
+      </w:r>
+      <w:r>
+        <w:lastRenderedPageBreak/>
+        <w:t>each file</w:t>
+      </w:r>
+      <w:r>
+        <w:t xml:space="preserve"> will consist of the prefix and the timestamp</w:t>
+      </w:r>
+      <w:r>
+        <w:t>,</w:t>
+      </w:r>
+      <w:r>
+        <w:t xml:space="preserve"> separated by an underscore, plus the </w:t>
+      </w:r>
+      <w:r>
+        <w:rPr>
+          <w:rStyle w:val="CodeChar"/>
+        </w:rPr>
+        <w:t>.wav</w:t>
+      </w:r>
+      <w:r>
+        <w:t xml:space="preserve"> file extension.</w:t>
+      </w:r>
+    </w:p>
+    <w:p>
+      <w:r>
+        <w:t xml:space="preserve">It may be easiest to explain this by example. Say we have a folder of audio data that we have just retrieved from the field. The audio was recorded by Wildlife Acoustics ARUs and </w:t>
+      </w:r>
+      <w:r>
+        <w:t>the filenames have</w:t>
+      </w:r>
+      <w:r>
+        <w:t xml:space="preserve"> the default prefix (the serial number of the ARU), so the filenames all look like this:</w:t>
+      </w:r>
+    </w:p>
+    <w:p>
+      <w:pPr>
+        <w:pStyle w:val="Code"/>
+      </w:pPr>
+      <w:r>
+        <w:t>S4A13995_20220318_010000.wav</w:t>
+      </w:r>
+    </w:p>
+    <w:p>
+      <w:r>
+        <w:t xml:space="preserve">This filename contains temporal information (a timestamp) but not spatial information (a location). We </w:t>
+      </w:r>
+      <w:r>
+        <w:t>place</w:t>
       </w:r>
       <w:r>
         <w:t xml:space="preserve"> </w:t>
       </w:r>
       <w:r>
-        <w:t>This feature is very new</w:t>
-      </w:r>
-      <w:r>
-        <w:t>,</w:t>
-      </w:r>
-      <w:r>
-        <w:t xml:space="preserve"> and while we have tried to build in </w:t>
-      </w:r>
-      <w:r>
-        <w:t>some basic</w:t>
-      </w:r>
-      <w:r>
-        <w:t xml:space="preserve"> safeguards, they may not be sufficient in all cases.</w:t>
+        <w:t>the audio</w:t>
       </w:r>
       <w:r>
         <w:t xml:space="preserve"> </w:t>
       </w:r>
       <w:r>
-        <w:t xml:space="preserve">Please exercise caution when using this </w:t>
-      </w:r>
-      <w:r>
-        <w:t>feature</w:t>
-      </w:r>
-      <w:r>
-        <w:t xml:space="preserve"> and make sure you have another copy of your data in case things go catastrophically wrong.</w:t>
-      </w:r>
-    </w:p>
-    <w:p>
-      <w:r>
-        <w:t xml:space="preserve">When using this feature, the app will construct a prefix for your files using the names of the two lowest levels of folders containing each .wav file. If there is not already a timestamp present in the filename, the app will also construct its own timestamp in the proper format using the file's </w:t>
+        <w:t>files</w:t>
+      </w:r>
+      <w:r>
+        <w:t xml:space="preserve"> from each ARU into a folder representing the recording station (</w:t>
+      </w:r>
+      <w:r>
+        <w:rPr>
+          <w:rStyle w:val="CodeChar"/>
+        </w:rPr>
+        <w:t>Stn_C</w:t>
+      </w:r>
+      <w:r>
+        <w:t>), within a folder representing the study area and field site (</w:t>
+      </w:r>
+      <w:r>
+        <w:rPr>
+          <w:rStyle w:val="CodeChar"/>
+        </w:rPr>
+        <w:t>CAS_13737</w:t>
+      </w:r>
+      <w:r>
+        <w:t>). So the full path to the file above would be:</w:t>
+      </w:r>
+    </w:p>
+    <w:p>
+      <w:pPr>
+        <w:pStyle w:val="Code"/>
+      </w:pPr>
+      <w:r>
+        <w:t>F:\CAS_13737\Stn_C\</w:t>
+      </w:r>
+      <w:r>
+        <w:t>S4A13995_20220318_010000.wav</w:t>
+      </w:r>
+    </w:p>
+    <w:p>
+      <w:r>
+        <w:t>This folder contains all the data from station C</w:t>
+      </w:r>
+      <w:r>
+        <w:t xml:space="preserve"> of monitoring hexagon 13737 in the Southwest Cascades (CAS) study area</w:t>
+      </w:r>
+      <w:r>
+        <w:t>. The folder for the site (</w:t>
+      </w:r>
+      <w:r>
+        <w:rPr>
+          <w:rStyle w:val="CodeChar"/>
+        </w:rPr>
+        <w:t>F:\CAS_13737</w:t>
+      </w:r>
+      <w:r>
+        <w:t xml:space="preserve">) contains other folders called </w:t>
+      </w:r>
+      <w:r>
+        <w:rPr>
+          <w:rStyle w:val="CodeChar"/>
+        </w:rPr>
+        <w:t>Stn_A</w:t>
+      </w:r>
+      <w:r>
+        <w:t xml:space="preserve">, </w:t>
+      </w:r>
+      <w:r>
+        <w:rPr>
+          <w:rStyle w:val="CodeChar"/>
+        </w:rPr>
+        <w:t>Stn_B</w:t>
+      </w:r>
+      <w:r>
+        <w:t>, etc</w:t>
+      </w:r>
+      <w:r>
+        <w:t>., which contain the data from those stations.</w:t>
+      </w:r>
+    </w:p>
+    <w:p>
+      <w:r>
+        <w:t>When we click Rename Files, the filename above will change to</w:t>
+      </w:r>
+    </w:p>
+    <w:p>
+      <w:pPr>
+        <w:pStyle w:val="Code"/>
+      </w:pPr>
+      <w:r>
+        <w:t>CAS_13737-C_</w:t>
+      </w:r>
+      <w:r>
+        <w:t>20220318_010000.wav</w:t>
+      </w:r>
+    </w:p>
+    <w:p>
+      <w:r>
+        <w:t>The app recognizes the timestamp in the filename and leaves it alone. The location prefix has changed to a format containing the name of the site folder (</w:t>
+      </w:r>
+      <w:r>
+        <w:rPr>
+          <w:rStyle w:val="CodeChar"/>
+        </w:rPr>
+        <w:t>CAS_13737</w:t>
+      </w:r>
+      <w:r>
+        <w:t>), plus the last underscore-separated component of the station folder (</w:t>
+      </w:r>
+      <w:r>
+        <w:rPr>
+          <w:rStyle w:val="CodeChar"/>
+        </w:rPr>
+        <w:t>C</w:t>
+      </w:r>
+      <w:r>
+        <w:t>), joined with a dash (-).</w:t>
+      </w:r>
+      <w:r>
+        <w:t xml:space="preserve"> (</w:t>
+      </w:r>
+      <w:r>
+        <w:t>The rule governing our station folders is admittedly quirky, but we felt it was better for human readability.</w:t>
+      </w:r>
+      <w:r>
+        <w:t>)</w:t>
+      </w:r>
+    </w:p>
+    <w:p>
+      <w:r>
+        <w:t xml:space="preserve">If we have </w:t>
+      </w:r>
+      <w:r>
+        <w:t xml:space="preserve">data </w:t>
+      </w:r>
+      <w:r>
+        <w:t>from other types of ARUs, the filenames may be more basic, e.g.</w:t>
+      </w:r>
+    </w:p>
+    <w:p>
+      <w:pPr>
+        <w:pStyle w:val="Code"/>
+      </w:pPr>
+      <w:r>
+        <w:t>GRANT_00001.wav</w:t>
+      </w:r>
+    </w:p>
+    <w:p>
+      <w:r>
+        <w:t>In this case</w:t>
+      </w:r>
+      <w:r>
+        <w:t xml:space="preserve"> there is no recognizable timestamp, so</w:t>
+      </w:r>
+      <w:r>
+        <w:t xml:space="preserve"> the current filename will be discarded altogether. The app will construct the location prefix as outlined above</w:t>
+      </w:r>
+      <w:r>
+        <w:t>; e.g.,</w:t>
+      </w:r>
+      <w:r>
+        <w:t xml:space="preserve"> </w:t>
+      </w:r>
+      <w:r>
+        <w:t>i</w:t>
+      </w:r>
+      <w:r>
+        <w:t xml:space="preserve">f the file is in a folder called </w:t>
+      </w:r>
+      <w:r>
+        <w:rPr>
+          <w:rStyle w:val="CodeChar"/>
+        </w:rPr>
+        <w:t>F:\GRANT_A026\Stn_C</w:t>
+      </w:r>
+      <w:r>
+        <w:t xml:space="preserve">, then the prefix will be </w:t>
+      </w:r>
+      <w:r>
+        <w:rPr>
+          <w:rStyle w:val="CodeChar"/>
+        </w:rPr>
+        <w:t>GRANT_A026-C</w:t>
+      </w:r>
+      <w:r>
+        <w:t>. If the file was</w:t>
+      </w:r>
+      <w:r>
+        <w:t xml:space="preserve"> last</w:t>
+      </w:r>
+      <w:r>
+        <w:t xml:space="preserve"> modified at 9:26:05 PM on April 15, 2022, then the constructed timestamp will be </w:t>
+      </w:r>
+      <w:r>
+        <w:rPr>
+          <w:rStyle w:val="CodeChar"/>
+        </w:rPr>
+        <w:t>20220415_212605</w:t>
+      </w:r>
+      <w:r>
+        <w:t xml:space="preserve">, and the </w:t>
+      </w:r>
+      <w:r>
+        <w:t xml:space="preserve">full </w:t>
+      </w:r>
+      <w:r>
+        <w:t xml:space="preserve">constructed filename will be </w:t>
+      </w:r>
+    </w:p>
+    <w:p>
+      <w:r>
+        <w:rPr>
+          <w:rStyle w:val="CodeChar"/>
+        </w:rPr>
+        <w:t>GRANT_A026-C_20220415_212605.wav</w:t>
+      </w:r>
+      <w:r>
+        <w:t>.</w:t>
+      </w:r>
+    </w:p>
+    <w:p>
+      <w:r>
+        <w:t>If the renaming procedure would create multiple files with the same path (folder + filename), the app will warn you, and the Rename Files button will be disabled.</w:t>
+      </w:r>
+      <w:r>
+        <w:t xml:space="preserve"> This might be an inconvenience if the filenames do not already contain timestamp information and if multiple files in the folder have the same modification time, but this should be a rare occurrence. It can also happen if files from multiple ARUs are lumped into the same folder, which often is the result of human error.</w:t>
+      </w:r>
+    </w:p>
+    <w:p>
+      <w:r>
+        <w:t xml:space="preserve">To start renaming files, open the app, enter your target directory in the main page and click Check Directory, then click Settings and Utilities to go to the Settings page. Under Standardize </w:t>
       </w:r>
       <w:r>
         <w:lastRenderedPageBreak/>
-        <w:t>time of modification. The filename will consist of the prefix and the timestamp separated by an underscore, plus the .wav file extension.</w:t>
-      </w:r>
-    </w:p>
-    <w:p>
-      <w:pPr>
-        <w:rPr>
-          <w:bCs/>
-        </w:rPr>
-      </w:pPr>
-    </w:p>
-    <w:p/>
+        <w:t>filenames, click Preview Changes to see wh</w:t>
+      </w:r>
+      <w:r>
+        <w:t>ich changes will be made to the files in the target directory.</w:t>
+      </w:r>
+    </w:p>
+    <w:p>
+      <w:r>
+        <w:rPr>
+          <w:noProof/>
+        </w:rPr>
+        <w:drawing>
+          <wp:inline distT="0" distB="0" distL="0" distR="0" wp14:anchorId="77088F0A" wp14:editId="6B922D3D">
+            <wp:extent cx="5943600" cy="3800475"/>
+            <wp:effectExtent l="0" t="0" r="0" b="9525"/>
+            <wp:docPr id="20" name="Picture 20"/>
+            <wp:cNvGraphicFramePr>
+              <a:graphicFrameLocks xmlns:a="http://schemas.openxmlformats.org/drawingml/2006/main" noChangeAspect="1"/>
+            </wp:cNvGraphicFramePr>
+            <a:graphic xmlns:a="http://schemas.openxmlformats.org/drawingml/2006/main">
+              <a:graphicData uri="http://schemas.openxmlformats.org/drawingml/2006/picture">
+                <pic:pic xmlns:pic="http://schemas.openxmlformats.org/drawingml/2006/picture">
+                  <pic:nvPicPr>
+                    <pic:cNvPr id="0" name="Picture 7"/>
+                    <pic:cNvPicPr>
+                      <a:picLocks noChangeAspect="1" noChangeArrowheads="1"/>
+                    </pic:cNvPicPr>
+                  </pic:nvPicPr>
+                  <pic:blipFill>
+                    <a:blip r:embed="rId29" cstate="print">
+                      <a:extLst>
+                        <a:ext uri="{28A0092B-C50C-407E-A947-70E740481C1C}">
+                          <a14:useLocalDpi xmlns:a14="http://schemas.microsoft.com/office/drawing/2010/main" val="0"/>
+                        </a:ext>
+                      </a:extLst>
+                    </a:blip>
+                    <a:srcRect/>
+                    <a:stretch>
+                      <a:fillRect/>
+                    </a:stretch>
+                  </pic:blipFill>
+                  <pic:spPr bwMode="auto">
+                    <a:xfrm>
+                      <a:off x="0" y="0"/>
+                      <a:ext cx="5943600" cy="3800475"/>
+                    </a:xfrm>
+                    <a:prstGeom prst="rect">
+                      <a:avLst/>
+                    </a:prstGeom>
+                    <a:noFill/>
+                    <a:ln>
+                      <a:noFill/>
+                    </a:ln>
+                  </pic:spPr>
+                </pic:pic>
+              </a:graphicData>
+            </a:graphic>
+          </wp:inline>
+        </w:drawing>
+      </w:r>
+    </w:p>
+    <w:p>
+      <w:r>
+        <w:t>T</w:t>
+      </w:r>
+      <w:r>
+        <w:t>o make these changes, click Rename Files.</w:t>
+      </w:r>
+      <w:r>
+        <w:t xml:space="preserve"> </w:t>
+      </w:r>
+      <w:r>
+        <w:t>(To avoid</w:t>
+      </w:r>
+      <w:r>
+        <w:t xml:space="preserve"> unnecessary</w:t>
+      </w:r>
+      <w:r>
+        <w:t xml:space="preserve"> complications, make sure you are not viewing or listening to </w:t>
+      </w:r>
+      <w:r>
+        <w:t xml:space="preserve">any of </w:t>
+      </w:r>
+      <w:r>
+        <w:t>the</w:t>
+      </w:r>
+      <w:r>
+        <w:t>se</w:t>
+      </w:r>
+      <w:r>
+        <w:t xml:space="preserve"> files in any other programs.)</w:t>
+      </w:r>
+    </w:p>
+    <w:p>
+      <w:r>
+        <w:t>T</w:t>
+      </w:r>
+      <w:r>
+        <w:t xml:space="preserve">he actual renaming </w:t>
+      </w:r>
+      <w:r>
+        <w:t>should be</w:t>
+      </w:r>
+      <w:r>
+        <w:t xml:space="preserve"> very fast</w:t>
+      </w:r>
+      <w:r>
+        <w:t>, even with large datasets</w:t>
+      </w:r>
+      <w:r>
+        <w:t xml:space="preserve">. </w:t>
+      </w:r>
+      <w:r>
+        <w:t>The app will</w:t>
+      </w:r>
+      <w:r>
+        <w:t xml:space="preserve"> automatically</w:t>
+      </w:r>
+      <w:r>
+        <w:t xml:space="preserve"> return to the main page, with a table showing the file</w:t>
+      </w:r>
+      <w:r>
+        <w:t>name</w:t>
+      </w:r>
+      <w:r>
+        <w:t xml:space="preserve">s </w:t>
+      </w:r>
+      <w:r>
+        <w:t>after</w:t>
+      </w:r>
+      <w:r>
+        <w:t xml:space="preserve"> renaming. There will </w:t>
+      </w:r>
+      <w:r>
+        <w:t xml:space="preserve">also </w:t>
+      </w:r>
+      <w:r>
+        <w:t>be text output in the RStudio console indicating the results of the renaming.</w:t>
+      </w:r>
+    </w:p>
+    <w:p>
+      <w:r>
+        <w:t>When you rename files, t</w:t>
+      </w:r>
+      <w:r>
+        <w:t xml:space="preserve">he app will also create a CSV text file in the target directory called </w:t>
+      </w:r>
+      <w:r>
+        <w:rPr>
+          <w:rStyle w:val="CodeChar"/>
+        </w:rPr>
+        <w:t>Rename_Log</w:t>
+      </w:r>
+      <w:r>
+        <w:t>, with information on the folder, previous name, and new name of each .wav file</w:t>
+      </w:r>
+      <w:r>
+        <w:t>. Th</w:t>
+      </w:r>
+      <w:r>
+        <w:t xml:space="preserve">e </w:t>
+      </w:r>
+      <w:r>
+        <w:rPr>
+          <w:rStyle w:val="CodeChar"/>
+        </w:rPr>
+        <w:t>Rename_Log</w:t>
+      </w:r>
+      <w:r>
+        <w:t xml:space="preserve"> file </w:t>
+      </w:r>
+      <w:r>
+        <w:t>can be used</w:t>
+      </w:r>
+      <w:r>
+        <w:t xml:space="preserve"> to undo any changes made</w:t>
+      </w:r>
+      <w:r>
+        <w:t>;</w:t>
+      </w:r>
+      <w:r>
+        <w:t xml:space="preserve"> take care not to move or delete it until you are really sure the </w:t>
+      </w:r>
+      <w:r>
+        <w:t xml:space="preserve">new </w:t>
+      </w:r>
+      <w:r>
+        <w:t>filenames are correct.</w:t>
+      </w:r>
+      <w:r>
+        <w:t xml:space="preserve"> If you need to undo changes, just follow the same procedure as above. You will notice that the Rename Files button is </w:t>
+      </w:r>
+      <w:r>
+        <w:t>now</w:t>
+      </w:r>
+      <w:r>
+        <w:t xml:space="preserve"> </w:t>
+      </w:r>
+      <w:r>
+        <w:t>labeled</w:t>
+      </w:r>
+      <w:r>
+        <w:t xml:space="preserve"> Undo Renaming.</w:t>
+      </w:r>
+      <w:r>
+        <w:t xml:space="preserve"> This indicates that the app has found the </w:t>
+      </w:r>
+      <w:r>
+        <w:rPr>
+          <w:rStyle w:val="CodeChar"/>
+        </w:rPr>
+        <w:t>Rename_Log</w:t>
+      </w:r>
+      <w:r>
+        <w:t xml:space="preserve"> file</w:t>
+      </w:r>
+      <w:r>
+        <w:t xml:space="preserve"> and should be able to revert the filenames to their previous state. When you click Undo Renaming, the </w:t>
+      </w:r>
+      <w:r>
+        <w:rPr>
+          <w:rStyle w:val="CodeChar"/>
+        </w:rPr>
+        <w:t>Rename_Log</w:t>
+      </w:r>
+      <w:r>
+        <w:t xml:space="preserve"> file will be deleted.</w:t>
+      </w:r>
+    </w:p>
     <w:sectPr>
       <w:pgSz w:w="12240" w:h="15840"/>
       <w:pgMar w:top="1440" w:right="1440" w:bottom="1440" w:left="1440" w:header="720" w:footer="720" w:gutter="0"/>
@@ -7285,7 +8195,7 @@
 </file>
 
 <file path=word/endnotes.xml><?xml version="1.0" encoding="utf-8"?>
-<w:endnotes xmlns:wpc="http://schemas.microsoft.com/office/word/2010/wordprocessingCanvas" xmlns:cx="http://schemas.microsoft.com/office/drawing/2014/chartex" xmlns:cx1="http://schemas.microsoft.com/office/drawing/2015/9/8/chartex" xmlns:cx2="http://schemas.microsoft.com/office/drawing/2015/10/21/chartex" xmlns:cx3="http://schemas.microsoft.com/office/drawing/2016/5/9/chartex" xmlns:cx4="http://schemas.microsoft.com/office/drawing/2016/5/10/chartex" xmlns:cx5="http://schemas.microsoft.com/office/drawing/2016/5/11/chartex" xmlns:cx6="http://schemas.microsoft.com/office/drawing/2016/5/12/chartex" xmlns:cx7="http://schemas.microsoft.com/office/drawing/2016/5/13/chartex" xmlns:cx8="http://schemas.microsoft.com/office/drawing/2016/5/14/chartex" xmlns:mc="http://schemas.openxmlformats.org/markup-compatibility/2006" xmlns:aink="http://schemas.microsoft.com/office/drawing/2016/ink" xmlns:am3d="http://schemas.microsoft.com/office/drawing/2017/model3d" xmlns:o="urn:schemas-microsoft-com:office:office" xmlns:r="http://schemas.openxmlformats.org/officeDocument/2006/relationships" xmlns:m="http://schemas.openxmlformats.org/officeDocument/2006/math" xmlns:v="urn:schemas-microsoft-com:vml" xmlns:wp14="http://schemas.microsoft.com/office/word/2010/wordprocessingDrawing" xmlns:wp="http://schemas.openxmlformats.org/drawingml/2006/wordprocessingDrawing" xmlns:w10="urn:schemas-microsoft-com:office:word" xmlns:w="http://schemas.openxmlformats.org/wordprocessingml/2006/main" xmlns:w14="http://schemas.microsoft.com/office/word/2010/wordml" xmlns:w15="http://schemas.microsoft.com/office/word/2012/wordml" xmlns:w16cex="http://schemas.microsoft.com/office/word/2018/wordml/cex" xmlns:w16cid="http://schemas.microsoft.com/office/word/2016/wordml/cid" xmlns:w16="http://schemas.microsoft.com/office/word/2018/wordml" xmlns:w16sdtdh="http://schemas.microsoft.com/office/word/2020/wordml/sdtdatahash" xmlns:w16se="http://schemas.microsoft.com/office/word/2015/wordml/symex" xmlns:wpg="http://schemas.microsoft.com/office/word/2010/wordprocessingGroup" xmlns:wpi="http://schemas.microsoft.com/office/word/2010/wordprocessingInk" xmlns:wne="http://schemas.microsoft.com/office/word/2006/wordml" xmlns:wps="http://schemas.microsoft.com/office/word/2010/wordprocessingShape" mc:Ignorable="w14 w15 w16se w16cid w16 w16cex w16sdtdh wp14">
+<w:endnotes xmlns:wpc="http://schemas.microsoft.com/office/word/2010/wordprocessingCanvas" xmlns:cx="http://schemas.microsoft.com/office/drawing/2014/chartex" xmlns:cx1="http://schemas.microsoft.com/office/drawing/2015/9/8/chartex" xmlns:cx2="http://schemas.microsoft.com/office/drawing/2015/10/21/chartex" xmlns:cx3="http://schemas.microsoft.com/office/drawing/2016/5/9/chartex" xmlns:cx4="http://schemas.microsoft.com/office/drawing/2016/5/10/chartex" xmlns:cx5="http://schemas.microsoft.com/office/drawing/2016/5/11/chartex" xmlns:cx6="http://schemas.microsoft.com/office/drawing/2016/5/12/chartex" xmlns:cx7="http://schemas.microsoft.com/office/drawing/2016/5/13/chartex" xmlns:cx8="http://schemas.microsoft.com/office/drawing/2016/5/14/chartex" xmlns:mc="http://schemas.openxmlformats.org/markup-compatibility/2006" xmlns:aink="http://schemas.microsoft.com/office/drawing/2016/ink" xmlns:am3d="http://schemas.microsoft.com/office/drawing/2017/model3d" xmlns:o="urn:schemas-microsoft-com:office:office" xmlns:oel="http://schemas.microsoft.com/office/2019/extlst" xmlns:r="http://schemas.openxmlformats.org/officeDocument/2006/relationships" xmlns:m="http://schemas.openxmlformats.org/officeDocument/2006/math" xmlns:v="urn:schemas-microsoft-com:vml" xmlns:wp14="http://schemas.microsoft.com/office/word/2010/wordprocessingDrawing" xmlns:wp="http://schemas.openxmlformats.org/drawingml/2006/wordprocessingDrawing" xmlns:w10="urn:schemas-microsoft-com:office:word" xmlns:w="http://schemas.openxmlformats.org/wordprocessingml/2006/main" xmlns:w14="http://schemas.microsoft.com/office/word/2010/wordml" xmlns:w15="http://schemas.microsoft.com/office/word/2012/wordml" xmlns:w16cex="http://schemas.microsoft.com/office/word/2018/wordml/cex" xmlns:w16cid="http://schemas.microsoft.com/office/word/2016/wordml/cid" xmlns:w16="http://schemas.microsoft.com/office/word/2018/wordml" xmlns:w16sdtdh="http://schemas.microsoft.com/office/word/2020/wordml/sdtdatahash" xmlns:w16se="http://schemas.microsoft.com/office/word/2015/wordml/symex" xmlns:wpg="http://schemas.microsoft.com/office/word/2010/wordprocessingGroup" xmlns:wpi="http://schemas.microsoft.com/office/word/2010/wordprocessingInk" xmlns:wne="http://schemas.microsoft.com/office/word/2006/wordml" xmlns:wps="http://schemas.microsoft.com/office/word/2010/wordprocessingShape" mc:Ignorable="w14 w15 w16se w16cid w16 w16cex w16sdtdh wp14">
   <w:endnote w:type="separator" w:id="-1">
     <w:p>
       <w:pPr>
@@ -7310,7 +8220,7 @@
 </file>
 
 <file path=word/footer1.xml><?xml version="1.0" encoding="utf-8"?>
-<w:ftr xmlns:wpc="http://schemas.microsoft.com/office/word/2010/wordprocessingCanvas" xmlns:cx="http://schemas.microsoft.com/office/drawing/2014/chartex" xmlns:cx1="http://schemas.microsoft.com/office/drawing/2015/9/8/chartex" xmlns:cx2="http://schemas.microsoft.com/office/drawing/2015/10/21/chartex" xmlns:cx3="http://schemas.microsoft.com/office/drawing/2016/5/9/chartex" xmlns:cx4="http://schemas.microsoft.com/office/drawing/2016/5/10/chartex" xmlns:cx5="http://schemas.microsoft.com/office/drawing/2016/5/11/chartex" xmlns:cx6="http://schemas.microsoft.com/office/drawing/2016/5/12/chartex" xmlns:cx7="http://schemas.microsoft.com/office/drawing/2016/5/13/chartex" xmlns:cx8="http://schemas.microsoft.com/office/drawing/2016/5/14/chartex" xmlns:mc="http://schemas.openxmlformats.org/markup-compatibility/2006" xmlns:aink="http://schemas.microsoft.com/office/drawing/2016/ink" xmlns:am3d="http://schemas.microsoft.com/office/drawing/2017/model3d" xmlns:o="urn:schemas-microsoft-com:office:office" xmlns:r="http://schemas.openxmlformats.org/officeDocument/2006/relationships" xmlns:m="http://schemas.openxmlformats.org/officeDocument/2006/math" xmlns:v="urn:schemas-microsoft-com:vml" xmlns:wp14="http://schemas.microsoft.com/office/word/2010/wordprocessingDrawing" xmlns:wp="http://schemas.openxmlformats.org/drawingml/2006/wordprocessingDrawing" xmlns:w10="urn:schemas-microsoft-com:office:word" xmlns:w="http://schemas.openxmlformats.org/wordprocessingml/2006/main" xmlns:w14="http://schemas.microsoft.com/office/word/2010/wordml" xmlns:w15="http://schemas.microsoft.com/office/word/2012/wordml" xmlns:w16cex="http://schemas.microsoft.com/office/word/2018/wordml/cex" xmlns:w16cid="http://schemas.microsoft.com/office/word/2016/wordml/cid" xmlns:w16="http://schemas.microsoft.com/office/word/2018/wordml" xmlns:w16sdtdh="http://schemas.microsoft.com/office/word/2020/wordml/sdtdatahash" xmlns:w16se="http://schemas.microsoft.com/office/word/2015/wordml/symex" xmlns:wpg="http://schemas.microsoft.com/office/word/2010/wordprocessingGroup" xmlns:wpi="http://schemas.microsoft.com/office/word/2010/wordprocessingInk" xmlns:wne="http://schemas.microsoft.com/office/word/2006/wordml" xmlns:wps="http://schemas.microsoft.com/office/word/2010/wordprocessingShape" mc:Ignorable="w14 w15 w16se w16cid w16 w16cex w16sdtdh wp14">
+<w:ftr xmlns:wpc="http://schemas.microsoft.com/office/word/2010/wordprocessingCanvas" xmlns:cx="http://schemas.microsoft.com/office/drawing/2014/chartex" xmlns:cx1="http://schemas.microsoft.com/office/drawing/2015/9/8/chartex" xmlns:cx2="http://schemas.microsoft.com/office/drawing/2015/10/21/chartex" xmlns:cx3="http://schemas.microsoft.com/office/drawing/2016/5/9/chartex" xmlns:cx4="http://schemas.microsoft.com/office/drawing/2016/5/10/chartex" xmlns:cx5="http://schemas.microsoft.com/office/drawing/2016/5/11/chartex" xmlns:cx6="http://schemas.microsoft.com/office/drawing/2016/5/12/chartex" xmlns:cx7="http://schemas.microsoft.com/office/drawing/2016/5/13/chartex" xmlns:cx8="http://schemas.microsoft.com/office/drawing/2016/5/14/chartex" xmlns:mc="http://schemas.openxmlformats.org/markup-compatibility/2006" xmlns:aink="http://schemas.microsoft.com/office/drawing/2016/ink" xmlns:am3d="http://schemas.microsoft.com/office/drawing/2017/model3d" xmlns:o="urn:schemas-microsoft-com:office:office" xmlns:oel="http://schemas.microsoft.com/office/2019/extlst" xmlns:r="http://schemas.openxmlformats.org/officeDocument/2006/relationships" xmlns:m="http://schemas.openxmlformats.org/officeDocument/2006/math" xmlns:v="urn:schemas-microsoft-com:vml" xmlns:wp14="http://schemas.microsoft.com/office/word/2010/wordprocessingDrawing" xmlns:wp="http://schemas.openxmlformats.org/drawingml/2006/wordprocessingDrawing" xmlns:w10="urn:schemas-microsoft-com:office:word" xmlns:w="http://schemas.openxmlformats.org/wordprocessingml/2006/main" xmlns:w14="http://schemas.microsoft.com/office/word/2010/wordml" xmlns:w15="http://schemas.microsoft.com/office/word/2012/wordml" xmlns:w16cex="http://schemas.microsoft.com/office/word/2018/wordml/cex" xmlns:w16cid="http://schemas.microsoft.com/office/word/2016/wordml/cid" xmlns:w16="http://schemas.microsoft.com/office/word/2018/wordml" xmlns:w16sdtdh="http://schemas.microsoft.com/office/word/2020/wordml/sdtdatahash" xmlns:w16se="http://schemas.microsoft.com/office/word/2015/wordml/symex" xmlns:wpg="http://schemas.microsoft.com/office/word/2010/wordprocessingGroup" xmlns:wpi="http://schemas.microsoft.com/office/word/2010/wordprocessingInk" xmlns:wne="http://schemas.microsoft.com/office/word/2006/wordml" xmlns:wps="http://schemas.microsoft.com/office/word/2010/wordprocessingShape" mc:Ignorable="w14 w15 w16se w16cid w16 w16cex w16sdtdh wp14">
   <w:sdt>
     <w:sdtPr>
       <w:id w:val="-1283103489"/>
@@ -7363,7 +8273,7 @@
 </file>
 
 <file path=word/footnotes.xml><?xml version="1.0" encoding="utf-8"?>
-<w:footnotes xmlns:wpc="http://schemas.microsoft.com/office/word/2010/wordprocessingCanvas" xmlns:cx="http://schemas.microsoft.com/office/drawing/2014/chartex" xmlns:cx1="http://schemas.microsoft.com/office/drawing/2015/9/8/chartex" xmlns:cx2="http://schemas.microsoft.com/office/drawing/2015/10/21/chartex" xmlns:cx3="http://schemas.microsoft.com/office/drawing/2016/5/9/chartex" xmlns:cx4="http://schemas.microsoft.com/office/drawing/2016/5/10/chartex" xmlns:cx5="http://schemas.microsoft.com/office/drawing/2016/5/11/chartex" xmlns:cx6="http://schemas.microsoft.com/office/drawing/2016/5/12/chartex" xmlns:cx7="http://schemas.microsoft.com/office/drawing/2016/5/13/chartex" xmlns:cx8="http://schemas.microsoft.com/office/drawing/2016/5/14/chartex" xmlns:mc="http://schemas.openxmlformats.org/markup-compatibility/2006" xmlns:aink="http://schemas.microsoft.com/office/drawing/2016/ink" xmlns:am3d="http://schemas.microsoft.com/office/drawing/2017/model3d" xmlns:o="urn:schemas-microsoft-com:office:office" xmlns:r="http://schemas.openxmlformats.org/officeDocument/2006/relationships" xmlns:m="http://schemas.openxmlformats.org/officeDocument/2006/math" xmlns:v="urn:schemas-microsoft-com:vml" xmlns:wp14="http://schemas.microsoft.com/office/word/2010/wordprocessingDrawing" xmlns:wp="http://schemas.openxmlformats.org/drawingml/2006/wordprocessingDrawing" xmlns:w10="urn:schemas-microsoft-com:office:word" xmlns:w="http://schemas.openxmlformats.org/wordprocessingml/2006/main" xmlns:w14="http://schemas.microsoft.com/office/word/2010/wordml" xmlns:w15="http://schemas.microsoft.com/office/word/2012/wordml" xmlns:w16cex="http://schemas.microsoft.com/office/word/2018/wordml/cex" xmlns:w16cid="http://schemas.microsoft.com/office/word/2016/wordml/cid" xmlns:w16="http://schemas.microsoft.com/office/word/2018/wordml" xmlns:w16sdtdh="http://schemas.microsoft.com/office/word/2020/wordml/sdtdatahash" xmlns:w16se="http://schemas.microsoft.com/office/word/2015/wordml/symex" xmlns:wpg="http://schemas.microsoft.com/office/word/2010/wordprocessingGroup" xmlns:wpi="http://schemas.microsoft.com/office/word/2010/wordprocessingInk" xmlns:wne="http://schemas.microsoft.com/office/word/2006/wordml" xmlns:wps="http://schemas.microsoft.com/office/word/2010/wordprocessingShape" mc:Ignorable="w14 w15 w16se w16cid w16 w16cex w16sdtdh wp14">
+<w:footnotes xmlns:wpc="http://schemas.microsoft.com/office/word/2010/wordprocessingCanvas" xmlns:cx="http://schemas.microsoft.com/office/drawing/2014/chartex" xmlns:cx1="http://schemas.microsoft.com/office/drawing/2015/9/8/chartex" xmlns:cx2="http://schemas.microsoft.com/office/drawing/2015/10/21/chartex" xmlns:cx3="http://schemas.microsoft.com/office/drawing/2016/5/9/chartex" xmlns:cx4="http://schemas.microsoft.com/office/drawing/2016/5/10/chartex" xmlns:cx5="http://schemas.microsoft.com/office/drawing/2016/5/11/chartex" xmlns:cx6="http://schemas.microsoft.com/office/drawing/2016/5/12/chartex" xmlns:cx7="http://schemas.microsoft.com/office/drawing/2016/5/13/chartex" xmlns:cx8="http://schemas.microsoft.com/office/drawing/2016/5/14/chartex" xmlns:mc="http://schemas.openxmlformats.org/markup-compatibility/2006" xmlns:aink="http://schemas.microsoft.com/office/drawing/2016/ink" xmlns:am3d="http://schemas.microsoft.com/office/drawing/2017/model3d" xmlns:o="urn:schemas-microsoft-com:office:office" xmlns:oel="http://schemas.microsoft.com/office/2019/extlst" xmlns:r="http://schemas.openxmlformats.org/officeDocument/2006/relationships" xmlns:m="http://schemas.openxmlformats.org/officeDocument/2006/math" xmlns:v="urn:schemas-microsoft-com:vml" xmlns:wp14="http://schemas.microsoft.com/office/word/2010/wordprocessingDrawing" xmlns:wp="http://schemas.openxmlformats.org/drawingml/2006/wordprocessingDrawing" xmlns:w10="urn:schemas-microsoft-com:office:word" xmlns:w="http://schemas.openxmlformats.org/wordprocessingml/2006/main" xmlns:w14="http://schemas.microsoft.com/office/word/2010/wordml" xmlns:w15="http://schemas.microsoft.com/office/word/2012/wordml" xmlns:w16cex="http://schemas.microsoft.com/office/word/2018/wordml/cex" xmlns:w16cid="http://schemas.microsoft.com/office/word/2016/wordml/cid" xmlns:w16="http://schemas.microsoft.com/office/word/2018/wordml" xmlns:w16sdtdh="http://schemas.microsoft.com/office/word/2020/wordml/sdtdatahash" xmlns:w16se="http://schemas.microsoft.com/office/word/2015/wordml/symex" xmlns:wpg="http://schemas.microsoft.com/office/word/2010/wordprocessingGroup" xmlns:wpi="http://schemas.microsoft.com/office/word/2010/wordprocessingInk" xmlns:wne="http://schemas.microsoft.com/office/word/2006/wordml" xmlns:wps="http://schemas.microsoft.com/office/word/2010/wordprocessingShape" mc:Ignorable="w14 w15 w16se w16cid w16 w16cex w16sdtdh wp14">
   <w:footnote w:type="separator" w:id="-1">
     <w:p>
       <w:pPr>

</xml_diff>

<commit_message>
updated descriptions and screenshots of newer features
</commit_message>
<xml_diff>
--- a/Shiny_PNW-Cnet_installation_and_use.docx
+++ b/Shiny_PNW-Cnet_installation_and_use.docx
@@ -33,6 +33,12 @@
     </w:p>
     <w:sdt>
       <w:sdtPr>
+        <w:rPr>
+          <w:rFonts w:ascii="Times New Roman" w:eastAsiaTheme="minorHAnsi" w:hAnsi="Times New Roman" w:cstheme="minorBidi"/>
+          <w:color w:val="auto"/>
+          <w:sz w:val="24"/>
+          <w:szCs w:val="22"/>
+        </w:rPr>
         <w:id w:val="799348634"/>
         <w:docPartObj>
           <w:docPartGallery w:val="Table of Contents"/>
@@ -41,13 +47,9 @@
       </w:sdtPr>
       <w:sdtEndPr>
         <w:rPr>
-          <w:rFonts w:ascii="Times New Roman" w:eastAsiaTheme="minorHAnsi" w:hAnsi="Times New Roman" w:cstheme="minorBidi"/>
           <w:b/>
           <w:bCs/>
           <w:noProof/>
-          <w:color w:val="auto"/>
-          <w:sz w:val="24"/>
-          <w:szCs w:val="22"/>
         </w:rPr>
       </w:sdtEndPr>
       <w:sdtContent>
@@ -4698,27 +4700,7 @@
             <w:iCs/>
             <w:szCs w:val="24"/>
           </w:rPr>
-          <w:t>St</w:t>
-        </w:r>
-        <w:r>
-          <w:rPr>
-            <w:rStyle w:val="Hyperlink"/>
-            <w:rFonts w:cs="Times New Roman"/>
-            <w:i/>
-            <w:iCs/>
-            <w:szCs w:val="24"/>
-          </w:rPr>
-          <w:t>e</w:t>
-        </w:r>
-        <w:r>
-          <w:rPr>
-            <w:rStyle w:val="Hyperlink"/>
-            <w:rFonts w:cs="Times New Roman"/>
-            <w:i/>
-            <w:iCs/>
-            <w:szCs w:val="24"/>
-          </w:rPr>
-          <w:t>p 6</w:t>
+          <w:t>Step 6</w:t>
         </w:r>
       </w:hyperlink>
       <w:r>
@@ -7214,19 +7196,7 @@
           <w:rPr>
             <w:rStyle w:val="Hyperlink"/>
           </w:rPr>
-          <w:t>Appen</w:t>
-        </w:r>
-        <w:r>
-          <w:rPr>
-            <w:rStyle w:val="Hyperlink"/>
-          </w:rPr>
-          <w:t>d</w:t>
-        </w:r>
-        <w:r>
-          <w:rPr>
-            <w:rStyle w:val="Hyperlink"/>
-          </w:rPr>
-          <w:t>ix</w:t>
+          <w:t>Appendix</w:t>
         </w:r>
       </w:hyperlink>
       <w:r>
@@ -8212,19 +8182,7 @@
           <w:rPr>
             <w:rStyle w:val="Hyperlink"/>
           </w:rPr>
-          <w:t>App</w:t>
-        </w:r>
-        <w:r>
-          <w:rPr>
-            <w:rStyle w:val="Hyperlink"/>
-          </w:rPr>
-          <w:t>e</w:t>
-        </w:r>
-        <w:r>
-          <w:rPr>
-            <w:rStyle w:val="Hyperlink"/>
-          </w:rPr>
-          <w:t>ndix</w:t>
+          <w:t>Appendix</w:t>
         </w:r>
       </w:hyperlink>
       <w:r>
@@ -9775,10 +9733,10 @@
           <w:noProof/>
         </w:rPr>
         <w:drawing>
-          <wp:inline distT="0" distB="0" distL="0" distR="0" wp14:anchorId="09095106" wp14:editId="137BDB8C">
-            <wp:extent cx="5943600" cy="3971925"/>
-            <wp:effectExtent l="0" t="0" r="0" b="9525"/>
-            <wp:docPr id="14" name="Picture 14"/>
+          <wp:inline distT="0" distB="0" distL="0" distR="0" wp14:anchorId="64F8A999" wp14:editId="4FE941C7">
+            <wp:extent cx="5934075" cy="4181475"/>
+            <wp:effectExtent l="0" t="0" r="9525" b="9525"/>
+            <wp:docPr id="9" name="Picture 9"/>
             <wp:cNvGraphicFramePr>
               <a:graphicFrameLocks xmlns:a="http://schemas.openxmlformats.org/drawingml/2006/main" noChangeAspect="1"/>
             </wp:cNvGraphicFramePr>
@@ -9786,7 +9744,7 @@
               <a:graphicData uri="http://schemas.openxmlformats.org/drawingml/2006/picture">
                 <pic:pic xmlns:pic="http://schemas.openxmlformats.org/drawingml/2006/picture">
                   <pic:nvPicPr>
-                    <pic:cNvPr id="0" name="Picture 2"/>
+                    <pic:cNvPr id="0" name="Picture 1"/>
                     <pic:cNvPicPr>
                       <a:picLocks noChangeAspect="1" noChangeArrowheads="1"/>
                     </pic:cNvPicPr>
@@ -9807,7 +9765,7 @@
                   <pic:spPr bwMode="auto">
                     <a:xfrm>
                       <a:off x="0" y="0"/>
-                      <a:ext cx="5943600" cy="3971925"/>
+                      <a:ext cx="5934075" cy="4181475"/>
                     </a:xfrm>
                     <a:prstGeom prst="rect">
                       <a:avLst/>
@@ -9845,13 +9803,13 @@
       <w:pPr>
         <w:pStyle w:val="Heading3"/>
       </w:pPr>
-      <w:bookmarkStart w:id="27" w:name="_Toc120776443"/>
-      <w:bookmarkStart w:id="28" w:name="_Image_Directory"/>
+      <w:bookmarkStart w:id="27" w:name="_Image_Directory"/>
+      <w:bookmarkStart w:id="28" w:name="_Toc120776443"/>
+      <w:bookmarkEnd w:id="27"/>
+      <w:r>
+        <w:t>Image Directory</w:t>
+      </w:r>
       <w:bookmarkEnd w:id="28"/>
-      <w:r>
-        <w:t>Image Directory</w:t>
-      </w:r>
-      <w:bookmarkEnd w:id="27"/>
     </w:p>
     <w:p>
       <w:r>
@@ -9881,11 +9839,11 @@
         <w:t xml:space="preserve">. Saving these files to a different drive means you don’t need to worry about running out of space on the drive containing your audio data. Second, </w:t>
       </w:r>
       <w:r>
-        <w:t xml:space="preserve">it can make processing faster, especially if your audio files are stored on an external device like a USB hard drive. Saving spectrograms to an internal hard drive, especially a solid-state drive, will typically be much faster than saving them to a USB </w:t>
+        <w:t xml:space="preserve">it can make processing faster, especially if your audio files </w:t>
       </w:r>
       <w:r>
         <w:lastRenderedPageBreak/>
-        <w:t>drive</w:t>
+        <w:t>are stored on an external device like a USB hard drive. Saving spectrograms to an internal hard drive, especially a solid-state drive, will typically be much faster than saving them to a USB drive</w:t>
       </w:r>
       <w:r>
         <w:t>, which can be limited both by the transfer speed of the USB connection and by the write speed of the drive itself</w:t>
@@ -9900,6 +9858,11 @@
       </w:r>
       <w:r>
         <w:t>. We recommend keeping this box checked, as there is no real downside to dividing up the image folder.</w:t>
+      </w:r>
+    </w:p>
+    <w:p>
+      <w:r>
+        <w:t>The check box labeled “Delete spectrograms when processing is complete,” when checked, tells the app to automatically remove the spectrogram image files and temporary folders once the class scores have been written to file. Unless you need the spectrograms for something, it is best to delete them between processing runs so they do not eat up disk space.</w:t>
       </w:r>
     </w:p>
     <w:p>
@@ -9927,7 +9890,19 @@
         <w:t xml:space="preserve">) to get work done faster. </w:t>
       </w:r>
       <w:r>
-        <w:t xml:space="preserve">Virtually all computers being sold today have multiple cores, and the app takes advantage of this when generating spectrograms. The dropdown allows you to set the size of the multiprocessing cluster that the app will use to generate spectrograms; the number of nodes in this cluster roughly corresponds to the number of cores that will be used. By default, the app will use as many nodes as your </w:t>
+        <w:t>Virtually all computers being sold today have multiple cores, and the app takes advantage of this when generating spectrograms. Th</w:t>
+      </w:r>
+      <w:r>
+        <w:t>e</w:t>
+      </w:r>
+      <w:r>
+        <w:t xml:space="preserve"> </w:t>
+      </w:r>
+      <w:r>
+        <w:t>slider</w:t>
+      </w:r>
+      <w:r>
+        <w:t xml:space="preserve"> allows you to set the size of the multiprocessing cluster that the app will use to generate spectrograms; the number of nodes in this cluster roughly corresponds to the number of cores that will be used. By default, the app will use as many nodes as your </w:t>
       </w:r>
       <w:r>
         <w:t>computer</w:t>
@@ -9953,19 +9928,24 @@
     <w:p>
       <w:r>
         <w:t>As noted, using more cores will generally result in the spectrograms being generated at a faster rate, but the increase is not linear since there are other factors involved, including the speed of the data connection and the write speed of the storage device.</w:t>
+      </w:r>
+    </w:p>
+    <w:p>
+      <w:r>
+        <w:t>There currently is no way to fine-tune the number of cores used when generating class scores. Anecdotally, TensorFlow tends to be fairly aggressive about using multiple cores when they are available, but the rate at which class scores are generated may also be limited by the speed with which the image data can be read from the storage device.</w:t>
       </w:r>
     </w:p>
     <w:p>
       <w:pPr>
         <w:pStyle w:val="Heading3"/>
       </w:pPr>
-      <w:bookmarkStart w:id="30" w:name="_Toc120776445"/>
-      <w:bookmarkStart w:id="31" w:name="_Standardize_filenames"/>
+      <w:bookmarkStart w:id="30" w:name="_Standardize_filenames"/>
+      <w:bookmarkStart w:id="31" w:name="_Toc120776445"/>
+      <w:bookmarkEnd w:id="30"/>
+      <w:r>
+        <w:t>Standardize filenames</w:t>
+      </w:r>
       <w:bookmarkEnd w:id="31"/>
-      <w:r>
-        <w:t>Standardize filenames</w:t>
-      </w:r>
-      <w:bookmarkEnd w:id="30"/>
     </w:p>
     <w:p>
       <w:r>
@@ -9984,6 +9964,7 @@
           <w:b/>
           <w:bCs/>
         </w:rPr>
+        <w:lastRenderedPageBreak/>
         <w:t>Please note:</w:t>
       </w:r>
       <w:r>
@@ -10090,7 +10071,6 @@
     </w:p>
     <w:p>
       <w:r>
-        <w:lastRenderedPageBreak/>
         <w:t xml:space="preserve">It may be easiest to explain this by example. Say we have a folder of audio data that we have just retrieved from the field. The audio was recorded by Wildlife Acoustics ARUs and </w:t>
       </w:r>
       <w:r>
@@ -10323,6 +10303,7 @@
         <w:rPr>
           <w:rStyle w:val="CodeChar"/>
         </w:rPr>
+        <w:lastRenderedPageBreak/>
         <w:t>GRANT_A026-C_20220415_212605.wav</w:t>
       </w:r>
       <w:r>
@@ -10350,12 +10331,11 @@
         <w:rPr>
           <w:noProof/>
         </w:rPr>
-        <w:lastRenderedPageBreak/>
         <w:drawing>
-          <wp:inline distT="0" distB="0" distL="0" distR="0" wp14:anchorId="77088F0A" wp14:editId="6B922D3D">
-            <wp:extent cx="5943600" cy="3800475"/>
+          <wp:inline distT="0" distB="0" distL="0" distR="0" wp14:anchorId="4FB78631" wp14:editId="33A5C75A">
+            <wp:extent cx="5943600" cy="4086225"/>
             <wp:effectExtent l="0" t="0" r="0" b="9525"/>
-            <wp:docPr id="20" name="Picture 20"/>
+            <wp:docPr id="10" name="Picture 10"/>
             <wp:cNvGraphicFramePr>
               <a:graphicFrameLocks xmlns:a="http://schemas.openxmlformats.org/drawingml/2006/main" noChangeAspect="1"/>
             </wp:cNvGraphicFramePr>
@@ -10363,7 +10343,7 @@
               <a:graphicData uri="http://schemas.openxmlformats.org/drawingml/2006/picture">
                 <pic:pic xmlns:pic="http://schemas.openxmlformats.org/drawingml/2006/picture">
                   <pic:nvPicPr>
-                    <pic:cNvPr id="0" name="Picture 7"/>
+                    <pic:cNvPr id="0" name="Picture 2"/>
                     <pic:cNvPicPr>
                       <a:picLocks noChangeAspect="1" noChangeArrowheads="1"/>
                     </pic:cNvPicPr>
@@ -10384,7 +10364,7 @@
                   <pic:spPr bwMode="auto">
                     <a:xfrm>
                       <a:off x="0" y="0"/>
-                      <a:ext cx="5943600" cy="3800475"/>
+                      <a:ext cx="5943600" cy="4086225"/>
                     </a:xfrm>
                     <a:prstGeom prst="rect">
                       <a:avLst/>
@@ -10441,7 +10421,13 @@
         <w:t xml:space="preserve"> automatically</w:t>
       </w:r>
       <w:r>
-        <w:t xml:space="preserve"> return to the main page, with a table showing the file</w:t>
+        <w:t xml:space="preserve"> return to the main page, with </w:t>
+      </w:r>
+      <w:r>
+        <w:t>the data summary table</w:t>
+      </w:r>
+      <w:r>
+        <w:t xml:space="preserve"> showing the file</w:t>
       </w:r>
       <w:r>
         <w:t>name</w:t>
@@ -10479,7 +10465,11 @@
         <w:t>, with information on the folder, previous name, and new name of each .wav file</w:t>
       </w:r>
       <w:r>
-        <w:t>. Th</w:t>
+        <w:t xml:space="preserve">. </w:t>
+      </w:r>
+      <w:r>
+        <w:lastRenderedPageBreak/>
+        <w:t>Th</w:t>
       </w:r>
       <w:r>
         <w:t xml:space="preserve">e </w:t>

</xml_diff>

<commit_message>
Downgrade numpy to 1.23 during install
</commit_message>
<xml_diff>
--- a/Shiny_PNW-Cnet_installation_and_use.docx
+++ b/Shiny_PNW-Cnet_installation_and_use.docx
@@ -4371,6 +4371,19 @@
     <w:p>
       <w:r>
         <w:lastRenderedPageBreak/>
+        <w:t>Similarly, we will downgrade the numpy package to avoid compatibility issues.</w:t>
+      </w:r>
+    </w:p>
+    <w:p>
+      <w:pPr>
+        <w:pStyle w:val="Code"/>
+      </w:pPr>
+      <w:r>
+        <w:t>pip install --upgrade numpy==1.23</w:t>
+      </w:r>
+    </w:p>
+    <w:p>
+      <w:r>
         <w:t>W</w:t>
       </w:r>
       <w:r>

</xml_diff>

<commit_message>
added custom review file generation
</commit_message>
<xml_diff>
--- a/Shiny_PNW-Cnet_installation_and_use.docx
+++ b/Shiny_PNW-Cnet_installation_and_use.docx
@@ -31,7 +31,10 @@
         <w:t xml:space="preserve">Updated </w:t>
       </w:r>
       <w:r>
-        <w:t>January 2023</w:t>
+        <w:t>August</w:t>
+      </w:r>
+      <w:r>
+        <w:t xml:space="preserve"> 2023</w:t>
       </w:r>
       <w:r>
         <w:t>.</w:t>
@@ -2528,7 +2531,7 @@
         <w:t xml:space="preserve">If you just installed both programs, </w:t>
       </w:r>
       <w:r>
-        <w:t>go to step 4</w:t>
+        <w:t>skip this step</w:t>
       </w:r>
       <w:r>
         <w:t>.</w:t>
@@ -3334,7 +3337,10 @@
         <w:t xml:space="preserve"> </w:t>
       </w:r>
       <w:r>
-        <w:t xml:space="preserve">However, lately (ca. Sept 2022), </w:t>
+        <w:t>It is also possible that</w:t>
+      </w:r>
+      <w:r>
+        <w:t xml:space="preserve"> </w:t>
       </w:r>
       <w:r>
         <w:rPr>
@@ -3343,13 +3349,22 @@
         <w:t>reticulate</w:t>
       </w:r>
       <w:r>
-        <w:t xml:space="preserve"> has developed a habit of</w:t>
-      </w:r>
-      <w:r>
-        <w:t xml:space="preserve"> successfully installing Miniconda but then</w:t>
-      </w:r>
-      <w:r>
-        <w:t xml:space="preserve"> failing to create the </w:t>
+        <w:t xml:space="preserve"> </w:t>
+      </w:r>
+      <w:r>
+        <w:t xml:space="preserve">will </w:t>
+      </w:r>
+      <w:r>
+        <w:t xml:space="preserve">successfully install Miniconda but </w:t>
+      </w:r>
+      <w:r>
+        <w:t xml:space="preserve">will </w:t>
+      </w:r>
+      <w:r>
+        <w:t>then</w:t>
+      </w:r>
+      <w:r>
+        <w:t xml:space="preserve"> fail to create the </w:t>
       </w:r>
       <w:r>
         <w:rPr>
@@ -3374,6 +3389,18 @@
       </w:r>
       <w:r>
         <w:t xml:space="preserve"> environment from outside RStudio.</w:t>
+      </w:r>
+      <w:r>
+        <w:t xml:space="preserve"> So we will first want to check whether Miniconda was installed and then check whether there is an environment called </w:t>
+      </w:r>
+      <w:r>
+        <w:rPr>
+          <w:rStyle w:val="CodeChar"/>
+        </w:rPr>
+        <w:t>r-reticulate</w:t>
+      </w:r>
+      <w:r>
+        <w:t xml:space="preserve">. </w:t>
       </w:r>
     </w:p>
     <w:p>
@@ -3453,6 +3480,9 @@
     </w:p>
     <w:p>
       <w:r>
+        <w:t xml:space="preserve">If you find the Anaconda Prompt program and can open it, then Miniconda was installed successfully. </w:t>
+      </w:r>
+      <w:r>
         <w:t xml:space="preserve">The </w:t>
       </w:r>
       <w:r>
@@ -3471,7 +3501,10 @@
         <w:t>base</w:t>
       </w:r>
       <w:r>
-        <w:t xml:space="preserve"> conda environment is active, while </w:t>
+        <w:t xml:space="preserve"> conda environment is active, while</w:t>
+      </w:r>
+      <w:r>
+        <w:t xml:space="preserve"> </w:t>
       </w:r>
       <w:r>
         <w:rPr>
@@ -3484,7 +3517,22 @@
         <w:t xml:space="preserve"> indicates the current working directory</w:t>
       </w:r>
       <w:r>
-        <w:t xml:space="preserve"> (this will be different on your machine)</w:t>
+        <w:t xml:space="preserve"> (</w:t>
+      </w:r>
+      <w:r>
+        <w:t xml:space="preserve">this is what this folder is called on my machine because my username is zjruf. If your name is Jane User then it might be called </w:t>
+      </w:r>
+      <w:r>
+        <w:rPr>
+          <w:rStyle w:val="CodeChar"/>
+        </w:rPr>
+        <w:t>C:\Users\juser</w:t>
+      </w:r>
+      <w:r>
+        <w:t>, etc</w:t>
+      </w:r>
+      <w:r>
+        <w:t>)</w:t>
       </w:r>
       <w:r>
         <w:t>.</w:t>
@@ -3492,8 +3540,16 @@
       <w:r>
         <w:t xml:space="preserve"> </w:t>
       </w:r>
-      <w:r>
-        <w:t xml:space="preserve">We can run commands from this window just like from the </w:t>
+    </w:p>
+    <w:p>
+      <w:r>
+        <w:t>We can run commands from</w:t>
+      </w:r>
+      <w:r>
+        <w:t xml:space="preserve"> the Anaconda Prompt</w:t>
+      </w:r>
+      <w:r>
+        <w:t xml:space="preserve"> just like from the </w:t>
       </w:r>
       <w:r>
         <w:t>RStudio</w:t>
@@ -3574,6 +3630,7 @@
         <w:rPr>
           <w:noProof/>
         </w:rPr>
+        <w:lastRenderedPageBreak/>
         <w:drawing>
           <wp:inline distT="0" distB="0" distL="0" distR="0" wp14:anchorId="3E0E87D8" wp14:editId="61B71E2F">
             <wp:extent cx="5943600" cy="1485900"/>
@@ -3658,7 +3715,6 @@
         <w:pStyle w:val="Code"/>
       </w:pPr>
       <w:r>
-        <w:lastRenderedPageBreak/>
         <w:t>conda create -n r-reticulate python=3.8</w:t>
       </w:r>
     </w:p>
@@ -3957,6 +4013,7 @@
         <w:rPr>
           <w:noProof/>
         </w:rPr>
+        <w:lastRenderedPageBreak/>
         <w:drawing>
           <wp:inline distT="0" distB="0" distL="0" distR="0" wp14:anchorId="4880BFDE" wp14:editId="2B9BE1A7">
             <wp:extent cx="5067300" cy="628650"/>
@@ -4063,7 +4120,6 @@
     </w:p>
     <w:p>
       <w:r>
-        <w:lastRenderedPageBreak/>
         <w:t>Next we are going to install some Python packages that are necessary for the neural net to work correctly.</w:t>
       </w:r>
       <w:r>
@@ -4294,6 +4350,7 @@
           <w:noProof/>
           <w:szCs w:val="24"/>
         </w:rPr>
+        <w:lastRenderedPageBreak/>
         <w:t xml:space="preserve"> </w:t>
       </w:r>
       <w:r>
@@ -4376,7 +4433,6 @@
     </w:p>
     <w:p>
       <w:r>
-        <w:lastRenderedPageBreak/>
         <w:t>Similarly, we will downgrade the numpy package to avoid compatibility issues.</w:t>
       </w:r>
     </w:p>
@@ -8800,11 +8856,6 @@
       </w:r>
     </w:p>
     <w:p>
-      <w:r>
-        <w:t>Click the button labeled Back to inputs to return to the previous view.</w:t>
-      </w:r>
-    </w:p>
-    <w:p>
       <w:pPr>
         <w:pStyle w:val="Heading2"/>
       </w:pPr>
@@ -8852,12 +8903,14 @@
     <w:p>
       <w:pPr>
         <w:rPr>
-          <w:b/>
-          <w:bCs/>
+          <w:szCs w:val="24"/>
         </w:rPr>
       </w:pPr>
       <w:r>
-        <w:t>Th</w:t>
+        <w:t>By default, t</w:t>
+      </w:r>
+      <w:r>
+        <w:t>h</w:t>
       </w:r>
       <w:r>
         <w:t>e app</w:t>
@@ -8866,164 +8919,559 @@
         <w:t xml:space="preserve"> will search the </w:t>
       </w:r>
       <w:r>
-        <w:t>model</w:t>
+        <w:t>prediction</w:t>
+      </w:r>
+      <w:r>
+        <w:t xml:space="preserve"> file for </w:t>
+      </w:r>
+      <w:r>
+        <w:t xml:space="preserve">lines </w:t>
+      </w:r>
+      <w:r>
+        <w:t xml:space="preserve">where the score for </w:t>
+      </w:r>
+      <w:r>
+        <w:t xml:space="preserve">either </w:t>
+      </w:r>
+      <w:r>
+        <w:t xml:space="preserve">of the spotted owl classes (STOC or STOC_IRREG) was ≥ 0.25 or the score for any of the other target classes was ≥ 0.95, and write these lines to a new file. This is the set of clips that are flagged for </w:t>
+      </w:r>
+      <w:r>
+        <w:lastRenderedPageBreak/>
+        <w:t xml:space="preserve">human review under our current validation procedure. </w:t>
+      </w:r>
+      <w:r>
+        <w:t>T</w:t>
+      </w:r>
+      <w:r>
+        <w:t xml:space="preserve">he app will write a message to the console pane that says </w:t>
+      </w:r>
+      <w:r>
+        <w:rPr>
+          <w:rStyle w:val="CodeChar"/>
+        </w:rPr>
+        <w:t>Attempting to c</w:t>
+      </w:r>
+      <w:r>
+        <w:rPr>
+          <w:rStyle w:val="CodeChar"/>
+        </w:rPr>
+        <w:t>reat</w:t>
+      </w:r>
+      <w:r>
+        <w:rPr>
+          <w:rStyle w:val="CodeChar"/>
+        </w:rPr>
+        <w:t>e</w:t>
+      </w:r>
+      <w:r>
+        <w:rPr>
+          <w:rStyle w:val="CodeChar"/>
+        </w:rPr>
+        <w:t xml:space="preserve"> review file based on CNN_Predictions_[location].csv…</w:t>
+      </w:r>
+      <w:r>
+        <w:rPr>
+          <w:szCs w:val="24"/>
+        </w:rPr>
+        <w:t xml:space="preserve"> Once the review files ha</w:t>
+      </w:r>
+      <w:r>
+        <w:rPr>
+          <w:szCs w:val="24"/>
+        </w:rPr>
+        <w:t>ve</w:t>
+      </w:r>
+      <w:r>
+        <w:rPr>
+          <w:szCs w:val="24"/>
+        </w:rPr>
+        <w:t xml:space="preserve"> been created</w:t>
+      </w:r>
+      <w:r>
+        <w:rPr>
+          <w:szCs w:val="24"/>
+        </w:rPr>
+        <w:t xml:space="preserve"> the console will report the number of lines written to file</w:t>
+      </w:r>
+      <w:r>
+        <w:rPr>
+          <w:szCs w:val="24"/>
+        </w:rPr>
+        <w:t>.</w:t>
+      </w:r>
+      <w:r>
+        <w:rPr>
+          <w:szCs w:val="24"/>
+        </w:rPr>
+        <w:t xml:space="preserve"> This button will actually create two files</w:t>
+      </w:r>
+      <w:r>
+        <w:rPr>
+          <w:szCs w:val="24"/>
+        </w:rPr>
+        <w:t xml:space="preserve"> containing similar information</w:t>
+      </w:r>
+      <w:r>
+        <w:rPr>
+          <w:szCs w:val="24"/>
+        </w:rPr>
+        <w:t xml:space="preserve">; one ends in </w:t>
+      </w:r>
+      <w:r>
+        <w:rPr>
+          <w:rStyle w:val="CodeChar"/>
+        </w:rPr>
+        <w:t>_review.csv</w:t>
+      </w:r>
+      <w:r>
+        <w:rPr>
+          <w:szCs w:val="24"/>
+        </w:rPr>
+        <w:t xml:space="preserve"> and is simply a filtered version of the </w:t>
+      </w:r>
+      <w:r>
+        <w:rPr>
+          <w:rStyle w:val="CodeChar"/>
+        </w:rPr>
+        <w:t>CNN_Predictions</w:t>
       </w:r>
       <w:r>
         <w:t xml:space="preserve"> </w:t>
       </w:r>
       <w:r>
-        <w:t>prediction</w:t>
-      </w:r>
-      <w:r>
-        <w:t xml:space="preserve"> file for lines where either a) the score for one of the spotted owl classes (STOC or STOC_IRREG) was ≥ 0.25 or b) the score for any of the other </w:t>
-      </w:r>
+        <w:rPr>
+          <w:szCs w:val="24"/>
+        </w:rPr>
+        <w:t xml:space="preserve">file, while the other ends in </w:t>
+      </w:r>
+      <w:r>
+        <w:rPr>
+          <w:rStyle w:val="CodeChar"/>
+        </w:rPr>
+        <w:t>_review_kscope.csv</w:t>
+      </w:r>
+      <w:r>
+        <w:rPr>
+          <w:szCs w:val="24"/>
+        </w:rPr>
+        <w:t xml:space="preserve"> and is intended to be used with Kaleidoscope. </w:t>
+      </w:r>
+      <w:r>
+        <w:rPr>
+          <w:szCs w:val="24"/>
+        </w:rPr>
+        <w:t>(</w:t>
+      </w:r>
+      <w:r>
+        <w:rPr>
+          <w:szCs w:val="24"/>
+        </w:rPr>
+        <w:t>See the section</w:t>
+      </w:r>
+      <w:r>
+        <w:rPr>
+          <w:szCs w:val="24"/>
+        </w:rPr>
+        <w:t xml:space="preserve"> </w:t>
+      </w:r>
+      <w:r>
+        <w:rPr>
+          <w:szCs w:val="24"/>
+        </w:rPr>
+        <w:t xml:space="preserve">below titled </w:t>
+      </w:r>
+      <w:r>
+        <w:rPr>
+          <w:szCs w:val="24"/>
+        </w:rPr>
+        <w:t>"</w:t>
+      </w:r>
+      <w:r>
+        <w:t>Using the review_kscope file with Kaleidoscope"</w:t>
+      </w:r>
+      <w:r>
+        <w:rPr>
+          <w:szCs w:val="24"/>
+        </w:rPr>
+        <w:t xml:space="preserve"> for details.</w:t>
+      </w:r>
+      <w:r>
+        <w:rPr>
+          <w:szCs w:val="24"/>
+        </w:rPr>
+        <w:t>)</w:t>
+      </w:r>
+    </w:p>
+    <w:p>
+      <w:pPr>
+        <w:rPr>
+          <w:szCs w:val="24"/>
+        </w:rPr>
+      </w:pPr>
+      <w:r>
+        <w:rPr>
+          <w:szCs w:val="24"/>
+        </w:rPr>
+        <w:t xml:space="preserve">Alternatively, you can supply a </w:t>
+      </w:r>
+      <w:r>
+        <w:rPr>
+          <w:i/>
+          <w:iCs/>
+          <w:szCs w:val="24"/>
+        </w:rPr>
+        <w:t>review settings file</w:t>
+      </w:r>
+      <w:r>
+        <w:rPr>
+          <w:szCs w:val="24"/>
+        </w:rPr>
+        <w:t xml:space="preserve"> to define which </w:t>
+      </w:r>
+      <w:r>
+        <w:rPr>
+          <w:szCs w:val="24"/>
+        </w:rPr>
+        <w:t>apparent detections will be included in the review file.</w:t>
+      </w:r>
+      <w:r>
+        <w:rPr>
+          <w:szCs w:val="24"/>
+        </w:rPr>
+        <w:t xml:space="preserve"> This file must be named </w:t>
+      </w:r>
+      <w:r>
+        <w:rPr>
+          <w:rStyle w:val="CodeChar"/>
+        </w:rPr>
+        <w:t>Review_Settings.csv</w:t>
+      </w:r>
+      <w:r>
+        <w:rPr>
+          <w:szCs w:val="24"/>
+        </w:rPr>
+        <w:t xml:space="preserve"> and it must be placed in the target directory. Structure-wise, th</w:t>
+      </w:r>
+      <w:r>
+        <w:rPr>
+          <w:szCs w:val="24"/>
+        </w:rPr>
+        <w:t>e</w:t>
+      </w:r>
+      <w:r>
+        <w:rPr>
+          <w:szCs w:val="24"/>
+        </w:rPr>
+        <w:t xml:space="preserve"> file must have a column called </w:t>
+      </w:r>
+      <w:r>
+        <w:rPr>
+          <w:rStyle w:val="CodeChar"/>
+        </w:rPr>
+        <w:t>Class</w:t>
+      </w:r>
+      <w:r>
+        <w:rPr>
+          <w:szCs w:val="24"/>
+        </w:rPr>
+        <w:t xml:space="preserve"> listing the abbreviated class name for </w:t>
+      </w:r>
+      <w:r>
+        <w:rPr>
+          <w:szCs w:val="24"/>
+        </w:rPr>
+        <w:t>the</w:t>
+      </w:r>
+      <w:r>
+        <w:rPr>
+          <w:szCs w:val="24"/>
+        </w:rPr>
+        <w:t xml:space="preserve"> class</w:t>
+      </w:r>
+      <w:r>
+        <w:rPr>
+          <w:szCs w:val="24"/>
+        </w:rPr>
+        <w:t>es</w:t>
+      </w:r>
+      <w:r>
+        <w:rPr>
+          <w:szCs w:val="24"/>
+        </w:rPr>
+        <w:t xml:space="preserve"> you want to include (e.g. STVA for barred owl eight-note call) and a column called </w:t>
+      </w:r>
+      <w:r>
+        <w:rPr>
+          <w:rStyle w:val="CodeChar"/>
+        </w:rPr>
+        <w:t>Threshold</w:t>
+      </w:r>
+      <w:r>
+        <w:rPr>
+          <w:szCs w:val="24"/>
+        </w:rPr>
+        <w:t xml:space="preserve"> listing the score threshold you want to apply to each class</w:t>
+      </w:r>
+      <w:r>
+        <w:rPr>
+          <w:szCs w:val="24"/>
+        </w:rPr>
+        <w:t>, e.g:</w:t>
+      </w:r>
+      <w:r>
+        <w:rPr>
+          <w:szCs w:val="24"/>
+        </w:rPr>
+        <w:t xml:space="preserve"> </w:t>
+      </w:r>
+    </w:p>
+    <w:p>
+      <w:pPr>
+        <w:rPr>
+          <w:szCs w:val="24"/>
+        </w:rPr>
+      </w:pPr>
+      <w:r>
+        <w:rPr>
+          <w:noProof/>
+          <w:szCs w:val="24"/>
+        </w:rPr>
+        <w:drawing>
+          <wp:inline distT="0" distB="0" distL="0" distR="0" wp14:anchorId="079917E1" wp14:editId="63711516">
+            <wp:extent cx="2190750" cy="1362075"/>
+            <wp:effectExtent l="0" t="0" r="0" b="9525"/>
+            <wp:docPr id="1074138080" name="Picture 2"/>
+            <wp:cNvGraphicFramePr>
+              <a:graphicFrameLocks xmlns:a="http://schemas.openxmlformats.org/drawingml/2006/main" noChangeAspect="1"/>
+            </wp:cNvGraphicFramePr>
+            <a:graphic xmlns:a="http://schemas.openxmlformats.org/drawingml/2006/main">
+              <a:graphicData uri="http://schemas.openxmlformats.org/drawingml/2006/picture">
+                <pic:pic xmlns:pic="http://schemas.openxmlformats.org/drawingml/2006/picture">
+                  <pic:nvPicPr>
+                    <pic:cNvPr id="0" name="Picture 2"/>
+                    <pic:cNvPicPr>
+                      <a:picLocks noChangeAspect="1" noChangeArrowheads="1"/>
+                    </pic:cNvPicPr>
+                  </pic:nvPicPr>
+                  <pic:blipFill>
+                    <a:blip r:embed="rId28">
+                      <a:extLst>
+                        <a:ext uri="{28A0092B-C50C-407E-A947-70E740481C1C}">
+                          <a14:useLocalDpi xmlns:a14="http://schemas.microsoft.com/office/drawing/2010/main" val="0"/>
+                        </a:ext>
+                      </a:extLst>
+                    </a:blip>
+                    <a:srcRect/>
+                    <a:stretch>
+                      <a:fillRect/>
+                    </a:stretch>
+                  </pic:blipFill>
+                  <pic:spPr bwMode="auto">
+                    <a:xfrm>
+                      <a:off x="0" y="0"/>
+                      <a:ext cx="2190750" cy="1362075"/>
+                    </a:xfrm>
+                    <a:prstGeom prst="rect">
+                      <a:avLst/>
+                    </a:prstGeom>
+                    <a:noFill/>
+                    <a:ln>
+                      <a:noFill/>
+                    </a:ln>
+                  </pic:spPr>
+                </pic:pic>
+              </a:graphicData>
+            </a:graphic>
+          </wp:inline>
+        </w:drawing>
+      </w:r>
+    </w:p>
+    <w:p>
+      <w:pPr>
+        <w:rPr>
+          <w:szCs w:val="24"/>
+        </w:rPr>
+      </w:pPr>
+      <w:r>
+        <w:rPr>
+          <w:szCs w:val="24"/>
+        </w:rPr>
+        <w:t>Other columns will be ignored by the app</w:t>
+      </w:r>
+      <w:r>
+        <w:rPr>
+          <w:szCs w:val="24"/>
+        </w:rPr>
+        <w:t>,</w:t>
+      </w:r>
+      <w:r>
+        <w:rPr>
+          <w:szCs w:val="24"/>
+        </w:rPr>
+        <w:t xml:space="preserve"> so it may be helpful </w:t>
+      </w:r>
+      <w:r>
+        <w:rPr>
+          <w:szCs w:val="24"/>
+        </w:rPr>
+        <w:t>to include columns listing the species names for readability</w:t>
+      </w:r>
+      <w:r>
+        <w:rPr>
+          <w:szCs w:val="24"/>
+        </w:rPr>
+        <w:t>.</w:t>
+      </w:r>
+      <w:r>
+        <w:rPr>
+          <w:szCs w:val="24"/>
+        </w:rPr>
+        <w:t xml:space="preserve"> To use the custom file, go to the Settings and Utilities view and select "Use custom settings" from the dropdown. You can then use the Show settings button to verify that the app found the settings file that you supplied:</w:t>
+      </w:r>
+    </w:p>
+    <w:p>
+      <w:pPr>
+        <w:rPr>
+          <w:szCs w:val="24"/>
+        </w:rPr>
+      </w:pPr>
+      <w:r>
+        <w:rPr>
+          <w:noProof/>
+          <w:szCs w:val="24"/>
+        </w:rPr>
+        <w:drawing>
+          <wp:inline distT="0" distB="0" distL="0" distR="0" wp14:anchorId="7B2741AD" wp14:editId="07E25E1A">
+            <wp:extent cx="5943600" cy="2686050"/>
+            <wp:effectExtent l="0" t="0" r="0" b="0"/>
+            <wp:docPr id="1776228998" name="Picture 3"/>
+            <wp:cNvGraphicFramePr>
+              <a:graphicFrameLocks xmlns:a="http://schemas.openxmlformats.org/drawingml/2006/main" noChangeAspect="1"/>
+            </wp:cNvGraphicFramePr>
+            <a:graphic xmlns:a="http://schemas.openxmlformats.org/drawingml/2006/main">
+              <a:graphicData uri="http://schemas.openxmlformats.org/drawingml/2006/picture">
+                <pic:pic xmlns:pic="http://schemas.openxmlformats.org/drawingml/2006/picture">
+                  <pic:nvPicPr>
+                    <pic:cNvPr id="0" name="Picture 3"/>
+                    <pic:cNvPicPr>
+                      <a:picLocks noChangeAspect="1" noChangeArrowheads="1"/>
+                    </pic:cNvPicPr>
+                  </pic:nvPicPr>
+                  <pic:blipFill>
+                    <a:blip r:embed="rId29">
+                      <a:extLst>
+                        <a:ext uri="{28A0092B-C50C-407E-A947-70E740481C1C}">
+                          <a14:useLocalDpi xmlns:a14="http://schemas.microsoft.com/office/drawing/2010/main" val="0"/>
+                        </a:ext>
+                      </a:extLst>
+                    </a:blip>
+                    <a:srcRect/>
+                    <a:stretch>
+                      <a:fillRect/>
+                    </a:stretch>
+                  </pic:blipFill>
+                  <pic:spPr bwMode="auto">
+                    <a:xfrm>
+                      <a:off x="0" y="0"/>
+                      <a:ext cx="5943600" cy="2686050"/>
+                    </a:xfrm>
+                    <a:prstGeom prst="rect">
+                      <a:avLst/>
+                    </a:prstGeom>
+                    <a:noFill/>
+                    <a:ln>
+                      <a:noFill/>
+                    </a:ln>
+                  </pic:spPr>
+                </pic:pic>
+              </a:graphicData>
+            </a:graphic>
+          </wp:inline>
+        </w:drawing>
+      </w:r>
+    </w:p>
+    <w:p>
       <w:r>
         <w:lastRenderedPageBreak/>
-        <w:t xml:space="preserve">target classes was ≥ 0.95, and write these lines to a new file. This is the set of clips that are flagged for human review under our current validation procedure. </w:t>
-      </w:r>
-      <w:r>
-        <w:t>T</w:t>
-      </w:r>
-      <w:r>
-        <w:t xml:space="preserve">he app will write a message to the console pane that says </w:t>
-      </w:r>
-      <w:r>
-        <w:rPr>
-          <w:rStyle w:val="CodeChar"/>
-        </w:rPr>
-        <w:t>Attempting to c</w:t>
-      </w:r>
-      <w:r>
-        <w:rPr>
-          <w:rStyle w:val="CodeChar"/>
-        </w:rPr>
-        <w:t>reat</w:t>
-      </w:r>
-      <w:r>
-        <w:rPr>
-          <w:rStyle w:val="CodeChar"/>
-        </w:rPr>
-        <w:t>e</w:t>
-      </w:r>
-      <w:r>
-        <w:rPr>
-          <w:rStyle w:val="CodeChar"/>
-        </w:rPr>
-        <w:t xml:space="preserve"> review file based on CNN_Predictions_[location].csv…</w:t>
-      </w:r>
-      <w:r>
-        <w:rPr>
-          <w:szCs w:val="24"/>
-        </w:rPr>
-        <w:t xml:space="preserve"> Once the review files ha</w:t>
-      </w:r>
-      <w:r>
-        <w:rPr>
-          <w:szCs w:val="24"/>
-        </w:rPr>
-        <w:t>ve</w:t>
-      </w:r>
-      <w:r>
-        <w:rPr>
-          <w:szCs w:val="24"/>
-        </w:rPr>
-        <w:t xml:space="preserve"> been created</w:t>
-      </w:r>
-      <w:r>
-        <w:rPr>
-          <w:szCs w:val="24"/>
-        </w:rPr>
-        <w:t xml:space="preserve"> the console will report the number of lines written to file</w:t>
-      </w:r>
-      <w:r>
-        <w:rPr>
-          <w:szCs w:val="24"/>
-        </w:rPr>
-        <w:t>.</w:t>
-      </w:r>
-      <w:r>
-        <w:rPr>
-          <w:szCs w:val="24"/>
-        </w:rPr>
-        <w:t xml:space="preserve"> This button will actually create two files</w:t>
-      </w:r>
-      <w:r>
-        <w:rPr>
-          <w:szCs w:val="24"/>
-        </w:rPr>
-        <w:t xml:space="preserve"> containing similar information</w:t>
-      </w:r>
-      <w:r>
-        <w:rPr>
-          <w:szCs w:val="24"/>
-        </w:rPr>
-        <w:t xml:space="preserve">; one ends in </w:t>
-      </w:r>
-      <w:r>
-        <w:rPr>
-          <w:rStyle w:val="CodeChar"/>
-        </w:rPr>
-        <w:t>_review.csv</w:t>
-      </w:r>
-      <w:r>
-        <w:rPr>
-          <w:szCs w:val="24"/>
-        </w:rPr>
-        <w:t xml:space="preserve"> and is simply a filtered version of the </w:t>
-      </w:r>
-      <w:r>
-        <w:rPr>
-          <w:rStyle w:val="CodeChar"/>
-        </w:rPr>
-        <w:t>CNN_Predictions</w:t>
-      </w:r>
-      <w:r>
-        <w:t xml:space="preserve"> </w:t>
-      </w:r>
-      <w:r>
-        <w:rPr>
-          <w:szCs w:val="24"/>
-        </w:rPr>
-        <w:t xml:space="preserve">file, while the other ends in </w:t>
-      </w:r>
-      <w:r>
-        <w:rPr>
-          <w:rStyle w:val="CodeChar"/>
-        </w:rPr>
-        <w:t>_review_kscope.csv</w:t>
-      </w:r>
-      <w:r>
-        <w:rPr>
-          <w:szCs w:val="24"/>
-        </w:rPr>
-        <w:t xml:space="preserve"> and is intended to be used with Kaleidoscope. See the section</w:t>
-      </w:r>
-      <w:r>
-        <w:rPr>
-          <w:szCs w:val="24"/>
-        </w:rPr>
-        <w:t xml:space="preserve"> </w:t>
-      </w:r>
-      <w:r>
-        <w:rPr>
-          <w:szCs w:val="24"/>
-        </w:rPr>
-        <w:t xml:space="preserve">below titled </w:t>
-      </w:r>
-      <w:r>
-        <w:rPr>
-          <w:szCs w:val="24"/>
-        </w:rPr>
-        <w:t>"</w:t>
-      </w:r>
-      <w:r>
-        <w:t>Using the review_kscope file with Kaleidoscope"</w:t>
-      </w:r>
-      <w:r>
-        <w:rPr>
-          <w:szCs w:val="24"/>
-        </w:rPr>
-        <w:t xml:space="preserve"> for details. </w:t>
+        <w:t>The class names must be spelled and punctuated correctly for your custom review settings to work, so it m</w:t>
+      </w:r>
+      <w:r>
+        <w:t>ay</w:t>
+      </w:r>
+      <w:r>
+        <w:t xml:space="preserve"> be easiest to copy and paste rows from the </w:t>
+      </w:r>
+      <w:r>
+        <w:rPr>
+          <w:rStyle w:val="CodeChar"/>
+        </w:rPr>
+        <w:t>target_classes</w:t>
+      </w:r>
+      <w:r>
+        <w:t xml:space="preserve"> file that is found in the app folder. </w:t>
+      </w:r>
+      <w:r>
+        <w:t>(</w:t>
+      </w:r>
+      <w:r>
+        <w:t xml:space="preserve">Any modifications to the </w:t>
+      </w:r>
+      <w:r>
+        <w:rPr>
+          <w:rStyle w:val="CodeChar"/>
+        </w:rPr>
+        <w:t>target_classes</w:t>
+      </w:r>
+      <w:r>
+        <w:t xml:space="preserve"> file may interfere with the functioning of the app, so take care not to save any changes</w:t>
+      </w:r>
+      <w:r>
+        <w:t>.)</w:t>
+      </w:r>
+    </w:p>
+    <w:p>
+      <w:r>
+        <w:t>As a third option</w:t>
+      </w:r>
+      <w:r>
+        <w:t>, f</w:t>
+      </w:r>
+      <w:r>
+        <w:t>rom the Explore Detections view, you can use the button labeled "Create single-class review file" to</w:t>
+      </w:r>
+      <w:r>
+        <w:t xml:space="preserve"> create a review file for </w:t>
+      </w:r>
+      <w:r>
+        <w:t>. The single-class review file will include clips where the score for the selected class met or exceeded the chosen threshold and will be organized by date or by week as selected. This is meant as a quick and convenient way to examine detections for a single class in more detail</w:t>
+      </w:r>
+      <w:r>
+        <w:t>, without creating a full review file or messing with your review settings</w:t>
+      </w:r>
+      <w:r>
+        <w:t xml:space="preserve">. The name of the output file will reflect the class, score threshold, and time scale chosen, e.g. </w:t>
+      </w:r>
+      <w:r>
+        <w:rPr>
+          <w:rStyle w:val="CodeChar"/>
+        </w:rPr>
+        <w:t>"CAS_13737_review_kscope_STVA_0.80_Weekly.csv"</w:t>
+      </w:r>
+      <w:r>
+        <w:t xml:space="preserve">. In all other respects it </w:t>
+      </w:r>
+      <w:r>
+        <w:t xml:space="preserve">will </w:t>
+      </w:r>
+      <w:r>
+        <w:t xml:space="preserve">behave </w:t>
+      </w:r>
+      <w:r>
+        <w:t xml:space="preserve">the same as </w:t>
+      </w:r>
+      <w:r>
+        <w:t>the standard review file.</w:t>
       </w:r>
     </w:p>
     <w:p>
@@ -9362,7 +9810,7 @@
         </w:rPr>
         <w:t xml:space="preserve">For detailed instructions on using Kaleidoscope, see the User's Manual available at </w:t>
       </w:r>
-      <w:hyperlink r:id="rId28" w:history="1">
+      <w:hyperlink r:id="rId30" w:history="1">
         <w:r>
           <w:rPr>
             <w:rStyle w:val="Hyperlink"/>
@@ -9769,7 +10217,7 @@
                     </pic:cNvPicPr>
                   </pic:nvPicPr>
                   <pic:blipFill>
-                    <a:blip r:embed="rId29" cstate="print">
+                    <a:blip r:embed="rId31" cstate="print">
                       <a:extLst>
                         <a:ext uri="{28A0092B-C50C-407E-A947-70E740481C1C}">
                           <a14:useLocalDpi xmlns:a14="http://schemas.microsoft.com/office/drawing/2010/main" val="0"/>
@@ -10368,7 +10816,7 @@
                     </pic:cNvPicPr>
                   </pic:nvPicPr>
                   <pic:blipFill>
-                    <a:blip r:embed="rId30" cstate="print">
+                    <a:blip r:embed="rId32" cstate="print">
                       <a:extLst>
                         <a:ext uri="{28A0092B-C50C-407E-A947-70E740481C1C}">
                           <a14:useLocalDpi xmlns:a14="http://schemas.microsoft.com/office/drawing/2010/main" val="0"/>

</xml_diff>

<commit_message>
adding support for PNW-Cnet v5 (wip)
</commit_message>
<xml_diff>
--- a/Shiny_PNW-Cnet_installation_and_use.docx
+++ b/Shiny_PNW-Cnet_installation_and_use.docx
@@ -3537,8 +3537,125 @@
       <w:r>
         <w:t>.</w:t>
       </w:r>
+    </w:p>
+    <w:p>
+      <w:r>
+        <w:t xml:space="preserve">If you cannot find the Anaconda Prompt program, then it is likely that Miniconda was not installed successfully. In this case </w:t>
+      </w:r>
+      <w:r>
+        <w:t>you may want</w:t>
+      </w:r>
+      <w:r>
+        <w:t xml:space="preserve"> to install Miniconda from outside of RStudio and set it up separately. Download the 64-bit Windows installer from    </w:t>
+      </w:r>
+      <w:hyperlink r:id="rId14" w:history="1">
+        <w:r>
+          <w:rPr>
+            <w:rStyle w:val="Hyperlink"/>
+          </w:rPr>
+          <w:t>https://docs.conda.io/en/latest/miniconda.html</w:t>
+        </w:r>
+      </w:hyperlink>
+      <w:r>
+        <w:t xml:space="preserve"> and double-click on the </w:t>
+      </w:r>
+      <w:r>
+        <w:t xml:space="preserve">downloaded .exe </w:t>
+      </w:r>
+      <w:r>
+        <w:t>file to run the installation wizard. Accept the license agreement. Under Select Installation Type, choose "Just me (recommended)." This</w:t>
+      </w:r>
+      <w:r>
+        <w:t xml:space="preserve"> means</w:t>
+      </w:r>
+      <w:r>
+        <w:t xml:space="preserve"> Miniconda </w:t>
+      </w:r>
+      <w:r>
+        <w:t xml:space="preserve">will be installed </w:t>
+      </w:r>
+      <w:r>
+        <w:t>in your user directory so it will not require elevated permissions. Under Choose Install Location, for maximum ease of use,</w:t>
+      </w:r>
+      <w:r>
+        <w:t xml:space="preserve"> I recommend installing in your AppData folder under Local in a folder called r-miniconda, e.g.</w:t>
+      </w:r>
+    </w:p>
+    <w:p>
+      <w:pPr>
+        <w:pStyle w:val="Code"/>
+      </w:pPr>
+      <w:r>
+        <w:t>C:\Users\zjruf\AppData\Local\r-miniconda</w:t>
+      </w:r>
+    </w:p>
+    <w:p>
+      <w:r>
+        <w:t xml:space="preserve">This matches the location where RStudio installs Miniconda by default, which means that when you get the conda environment set up, RStudio will be able to find it automatically. </w:t>
+      </w:r>
+    </w:p>
+    <w:p>
+      <w:r>
+        <w:rPr>
+          <w:noProof/>
+        </w:rPr>
+        <w:lastRenderedPageBreak/>
+        <w:drawing>
+          <wp:inline distT="0" distB="0" distL="0" distR="0" wp14:anchorId="146FE1D5" wp14:editId="48746640">
+            <wp:extent cx="4752975" cy="3695700"/>
+            <wp:effectExtent l="0" t="0" r="9525" b="0"/>
+            <wp:docPr id="708395807" name="Picture 1"/>
+            <wp:cNvGraphicFramePr>
+              <a:graphicFrameLocks xmlns:a="http://schemas.openxmlformats.org/drawingml/2006/main" noChangeAspect="1"/>
+            </wp:cNvGraphicFramePr>
+            <a:graphic xmlns:a="http://schemas.openxmlformats.org/drawingml/2006/main">
+              <a:graphicData uri="http://schemas.openxmlformats.org/drawingml/2006/picture">
+                <pic:pic xmlns:pic="http://schemas.openxmlformats.org/drawingml/2006/picture">
+                  <pic:nvPicPr>
+                    <pic:cNvPr id="0" name="Picture 1"/>
+                    <pic:cNvPicPr>
+                      <a:picLocks noChangeAspect="1" noChangeArrowheads="1"/>
+                    </pic:cNvPicPr>
+                  </pic:nvPicPr>
+                  <pic:blipFill>
+                    <a:blip r:embed="rId15">
+                      <a:extLst>
+                        <a:ext uri="{28A0092B-C50C-407E-A947-70E740481C1C}">
+                          <a14:useLocalDpi xmlns:a14="http://schemas.microsoft.com/office/drawing/2010/main" val="0"/>
+                        </a:ext>
+                      </a:extLst>
+                    </a:blip>
+                    <a:srcRect/>
+                    <a:stretch>
+                      <a:fillRect/>
+                    </a:stretch>
+                  </pic:blipFill>
+                  <pic:spPr bwMode="auto">
+                    <a:xfrm>
+                      <a:off x="0" y="0"/>
+                      <a:ext cx="4752975" cy="3695700"/>
+                    </a:xfrm>
+                    <a:prstGeom prst="rect">
+                      <a:avLst/>
+                    </a:prstGeom>
+                    <a:noFill/>
+                    <a:ln>
+                      <a:noFill/>
+                    </a:ln>
+                  </pic:spPr>
+                </pic:pic>
+              </a:graphicData>
+            </a:graphic>
+          </wp:inline>
+        </w:drawing>
+      </w:r>
       <w:r>
         <w:t xml:space="preserve"> </w:t>
+      </w:r>
+    </w:p>
+    <w:p>
+      <w:r>
+        <w:t xml:space="preserve">(If you previously attempted installing Miniconda through RStudio, there may be a folder in this location already, in which case the Miniconda installer will not let you choose this folder. If this happens, just find the folder in File Explorer and delete it before continuing.) Click Next, accept the defaults under Advanced Installation Options, and click Install. Once Miniconda has finished installing, restart your computer. Once you've restarted, you should have the Anaconda Prompt available through the Windows start menu and all will be well. </w:t>
       </w:r>
     </w:p>
     <w:p>
@@ -3649,7 +3766,7 @@
                     </pic:cNvPicPr>
                   </pic:nvPicPr>
                   <pic:blipFill>
-                    <a:blip r:embed="rId14">
+                    <a:blip r:embed="rId16">
                       <a:extLst>
                         <a:ext uri="{28A0092B-C50C-407E-A947-70E740481C1C}">
                           <a14:useLocalDpi xmlns:a14="http://schemas.microsoft.com/office/drawing/2010/main" val="0"/>
@@ -3824,7 +3941,7 @@
                     </pic:cNvPicPr>
                   </pic:nvPicPr>
                   <pic:blipFill rotWithShape="1">
-                    <a:blip r:embed="rId15">
+                    <a:blip r:embed="rId17">
                       <a:extLst>
                         <a:ext uri="{28A0092B-C50C-407E-A947-70E740481C1C}">
                           <a14:useLocalDpi xmlns:a14="http://schemas.microsoft.com/office/drawing/2010/main" val="0"/>
@@ -4032,7 +4149,7 @@
                     </pic:cNvPicPr>
                   </pic:nvPicPr>
                   <pic:blipFill>
-                    <a:blip r:embed="rId16">
+                    <a:blip r:embed="rId18">
                       <a:extLst>
                         <a:ext uri="{28A0092B-C50C-407E-A947-70E740481C1C}">
                           <a14:useLocalDpi xmlns:a14="http://schemas.microsoft.com/office/drawing/2010/main" val="0"/>
@@ -4172,7 +4289,7 @@
       <w:r>
         <w:t xml:space="preserve"> installs from the Python Package Index (</w:t>
       </w:r>
-      <w:hyperlink r:id="rId17" w:history="1">
+      <w:hyperlink r:id="rId19" w:history="1">
         <w:r>
           <w:rPr>
             <w:rStyle w:val="Hyperlink"/>
@@ -4377,7 +4494,7 @@
                     </pic:cNvPicPr>
                   </pic:nvPicPr>
                   <pic:blipFill>
-                    <a:blip r:embed="rId18">
+                    <a:blip r:embed="rId20">
                       <a:extLst>
                         <a:ext uri="{28A0092B-C50C-407E-A947-70E740481C1C}">
                           <a14:useLocalDpi xmlns:a14="http://schemas.microsoft.com/office/drawing/2010/main" val="0"/>
@@ -4714,7 +4831,7 @@
           <w:szCs w:val="24"/>
         </w:rPr>
         <w:sectPr>
-          <w:footerReference w:type="default" r:id="rId19"/>
+          <w:footerReference w:type="default" r:id="rId21"/>
           <w:pgSz w:w="12240" w:h="15840"/>
           <w:pgMar w:top="1440" w:right="1440" w:bottom="1440" w:left="1440" w:header="720" w:footer="720" w:gutter="0"/>
           <w:cols w:space="720"/>
@@ -5312,7 +5429,7 @@
                     </pic:cNvPicPr>
                   </pic:nvPicPr>
                   <pic:blipFill>
-                    <a:blip r:embed="rId14">
+                    <a:blip r:embed="rId16">
                       <a:extLst>
                         <a:ext uri="{28A0092B-C50C-407E-A947-70E740481C1C}">
                           <a14:useLocalDpi xmlns:a14="http://schemas.microsoft.com/office/drawing/2010/main" val="0"/>
@@ -5658,7 +5775,7 @@
                     </pic:cNvPicPr>
                   </pic:nvPicPr>
                   <pic:blipFill>
-                    <a:blip r:embed="rId20">
+                    <a:blip r:embed="rId22">
                       <a:extLst>
                         <a:ext uri="{28A0092B-C50C-407E-A947-70E740481C1C}">
                           <a14:useLocalDpi xmlns:a14="http://schemas.microsoft.com/office/drawing/2010/main" val="0"/>
@@ -6329,7 +6446,7 @@
                     </pic:cNvPicPr>
                   </pic:nvPicPr>
                   <pic:blipFill rotWithShape="1">
-                    <a:blip r:embed="rId21">
+                    <a:blip r:embed="rId23">
                       <a:extLst>
                         <a:ext uri="{28A0092B-C50C-407E-A947-70E740481C1C}">
                           <a14:useLocalDpi xmlns:a14="http://schemas.microsoft.com/office/drawing/2010/main" val="0"/>
@@ -6497,7 +6614,7 @@
                     </pic:cNvPicPr>
                   </pic:nvPicPr>
                   <pic:blipFill>
-                    <a:blip r:embed="rId22">
+                    <a:blip r:embed="rId24">
                       <a:extLst>
                         <a:ext uri="{28A0092B-C50C-407E-A947-70E740481C1C}">
                           <a14:useLocalDpi xmlns:a14="http://schemas.microsoft.com/office/drawing/2010/main" val="0"/>
@@ -7079,7 +7196,7 @@
                     </pic:cNvPicPr>
                   </pic:nvPicPr>
                   <pic:blipFill>
-                    <a:blip r:embed="rId23">
+                    <a:blip r:embed="rId25">
                       <a:extLst>
                         <a:ext uri="{28A0092B-C50C-407E-A947-70E740481C1C}">
                           <a14:useLocalDpi xmlns:a14="http://schemas.microsoft.com/office/drawing/2010/main" val="0"/>
@@ -7192,7 +7309,7 @@
       <w:r>
         <w:t xml:space="preserve"> is available from </w:t>
       </w:r>
-      <w:hyperlink r:id="rId24" w:history="1">
+      <w:hyperlink r:id="rId26" w:history="1">
         <w:r>
           <w:rPr>
             <w:rStyle w:val="Hyperlink"/>
@@ -7987,7 +8104,7 @@
                     </pic:cNvPicPr>
                   </pic:nvPicPr>
                   <pic:blipFill>
-                    <a:blip r:embed="rId25">
+                    <a:blip r:embed="rId27">
                       <a:extLst>
                         <a:ext uri="{28A0092B-C50C-407E-A947-70E740481C1C}">
                           <a14:useLocalDpi xmlns:a14="http://schemas.microsoft.com/office/drawing/2010/main" val="0"/>
@@ -8161,7 +8278,7 @@
                     </pic:cNvPicPr>
                   </pic:nvPicPr>
                   <pic:blipFill>
-                    <a:blip r:embed="rId26">
+                    <a:blip r:embed="rId28">
                       <a:extLst>
                         <a:ext uri="{28A0092B-C50C-407E-A947-70E740481C1C}">
                           <a14:useLocalDpi xmlns:a14="http://schemas.microsoft.com/office/drawing/2010/main" val="0"/>
@@ -8417,13 +8534,25 @@
         <w:t xml:space="preserve"> </w:t>
       </w:r>
       <w:r>
-        <w:t>is usually the longest step</w:t>
+        <w:t>is</w:t>
+      </w:r>
+      <w:r>
+        <w:t xml:space="preserve"> often</w:t>
+      </w:r>
+      <w:r>
+        <w:t xml:space="preserve"> the longest step</w:t>
       </w:r>
       <w:r>
         <w:t>. P</w:t>
       </w:r>
       <w:r>
-        <w:t>rocessing time will vary depending on your computer’s hardware capabilities</w:t>
+        <w:t>rocessing time will vary</w:t>
+      </w:r>
+      <w:r>
+        <w:t xml:space="preserve"> according to</w:t>
+      </w:r>
+      <w:r>
+        <w:t xml:space="preserve"> your computer’s hardware capabilities</w:t>
       </w:r>
       <w:r>
         <w:t xml:space="preserve">, where the audio data are stored, where the spectrogram images are saved, </w:t>
@@ -8449,63 +8578,69 @@
         <w:t>generating class scores</w:t>
       </w:r>
       <w:r>
+        <w:t>.</w:t>
+      </w:r>
+      <w:r>
+        <w:t xml:space="preserve"> </w:t>
+      </w:r>
+      <w:r>
+        <w:t>This may also take a while</w:t>
+      </w:r>
+      <w:r>
+        <w:t xml:space="preserve">; </w:t>
+      </w:r>
+      <w:r>
+        <w:t>a text</w:t>
+      </w:r>
+      <w:r>
+        <w:t>-based</w:t>
+      </w:r>
+      <w:r>
+        <w:t xml:space="preserve"> progress bar</w:t>
+      </w:r>
+      <w:r>
+        <w:t xml:space="preserve"> will be displayed</w:t>
+      </w:r>
+      <w:r>
+        <w:t xml:space="preserve"> in the RStudio console</w:t>
+      </w:r>
+      <w:r>
         <w:t xml:space="preserve">. </w:t>
       </w:r>
       <w:r>
-        <w:t xml:space="preserve">(Sadly, due to changes in the internal workings of the app, </w:t>
-      </w:r>
-      <w:r>
-        <w:t>there</w:t>
-      </w:r>
-      <w:r>
-        <w:t xml:space="preserve"> is no longer a progress bar</w:t>
-      </w:r>
-      <w:r>
-        <w:t xml:space="preserve"> for this step</w:t>
-      </w:r>
-      <w:r>
-        <w:t>.)</w:t>
+        <w:t xml:space="preserve">Once the full set of </w:t>
+      </w:r>
+      <w:r>
+        <w:t>class scores has been generated</w:t>
+      </w:r>
+      <w:r>
+        <w:t>,</w:t>
+      </w:r>
+      <w:r>
+        <w:t xml:space="preserve"> the app will write the results to a</w:t>
       </w:r>
       <w:r>
         <w:t xml:space="preserve"> </w:t>
       </w:r>
       <w:r>
-        <w:t xml:space="preserve">This may also take a while. </w:t>
-      </w:r>
-      <w:r>
-        <w:t xml:space="preserve">Once the full set of </w:t>
-      </w:r>
-      <w:r>
-        <w:t>class scores has been generated</w:t>
-      </w:r>
-      <w:r>
-        <w:t>,</w:t>
-      </w:r>
-      <w:r>
-        <w:t xml:space="preserve"> the app will write the results to a</w:t>
+        <w:t>CSV text</w:t>
+      </w:r>
+      <w:r>
+        <w:t xml:space="preserve"> file </w:t>
+      </w:r>
+      <w:r>
+        <w:t xml:space="preserve">called </w:t>
+      </w:r>
+      <w:r>
+        <w:rPr>
+          <w:rStyle w:val="CodeChar"/>
+        </w:rPr>
+        <w:t>CNN_Predictions_[site name].csv</w:t>
       </w:r>
       <w:r>
         <w:t xml:space="preserve"> </w:t>
       </w:r>
       <w:r>
-        <w:t>CSV text</w:t>
-      </w:r>
-      <w:r>
-        <w:t xml:space="preserve"> file </w:t>
-      </w:r>
-      <w:r>
-        <w:t xml:space="preserve">called </w:t>
-      </w:r>
-      <w:r>
-        <w:rPr>
-          <w:rStyle w:val="CodeChar"/>
-        </w:rPr>
-        <w:t>CNN_Predictions_[site name].csv</w:t>
-      </w:r>
-      <w:r>
-        <w:t xml:space="preserve"> </w:t>
-      </w:r>
-      <w:r>
         <w:t>and will open a dialog box indicating that audio data processing has finished.</w:t>
       </w:r>
     </w:p>
@@ -8598,10 +8733,10 @@
         <w:t>model</w:t>
       </w:r>
       <w:r>
-        <w:t xml:space="preserve"> assigned a score higher than </w:t>
-      </w:r>
-      <w:r>
-        <w:t>a given</w:t>
+        <w:t xml:space="preserve"> assigned a score higher than</w:t>
+      </w:r>
+      <w:r>
+        <w:t xml:space="preserve"> the</w:t>
       </w:r>
       <w:r>
         <w:t xml:space="preserve"> detection threshold for a given class.</w:t>
@@ -8694,7 +8829,7 @@
                     </pic:cNvPicPr>
                   </pic:nvPicPr>
                   <pic:blipFill>
-                    <a:blip r:embed="rId27">
+                    <a:blip r:embed="rId29">
                       <a:extLst>
                         <a:ext uri="{28A0092B-C50C-407E-A947-70E740481C1C}">
                           <a14:useLocalDpi xmlns:a14="http://schemas.microsoft.com/office/drawing/2010/main" val="0"/>
@@ -9255,7 +9390,7 @@
                     </pic:cNvPicPr>
                   </pic:nvPicPr>
                   <pic:blipFill>
-                    <a:blip r:embed="rId28">
+                    <a:blip r:embed="rId30">
                       <a:extLst>
                         <a:ext uri="{28A0092B-C50C-407E-A947-70E740481C1C}">
                           <a14:useLocalDpi xmlns:a14="http://schemas.microsoft.com/office/drawing/2010/main" val="0"/>
@@ -9315,7 +9450,19 @@
         <w:rPr>
           <w:szCs w:val="24"/>
         </w:rPr>
-        <w:t>to include columns listing the species names for readability</w:t>
+        <w:t xml:space="preserve">to include columns listing the species names </w:t>
+      </w:r>
+      <w:r>
+        <w:rPr>
+          <w:szCs w:val="24"/>
+        </w:rPr>
+        <w:t xml:space="preserve">or other info </w:t>
+      </w:r>
+      <w:r>
+        <w:rPr>
+          <w:szCs w:val="24"/>
+        </w:rPr>
+        <w:t>for readability</w:t>
       </w:r>
       <w:r>
         <w:rPr>
@@ -9327,7 +9474,31 @@
         <w:rPr>
           <w:szCs w:val="24"/>
         </w:rPr>
-        <w:t xml:space="preserve"> To use the custom file, go to the Settings and Utilities view and select "Use custom settings" from the dropdown. You can then use the Show settings button to verify that the app found the settings file that you supplied:</w:t>
+        <w:t xml:space="preserve"> To use the custom file, go to the Settings and Utilities view and select "Use custom settings" from the dropdown. You can then use the Show settings button to </w:t>
+      </w:r>
+      <w:r>
+        <w:rPr>
+          <w:szCs w:val="24"/>
+        </w:rPr>
+        <w:t xml:space="preserve">display the contents of your custom </w:t>
+      </w:r>
+      <w:r>
+        <w:rPr>
+          <w:szCs w:val="24"/>
+        </w:rPr>
+        <w:t>settings file</w:t>
+      </w:r>
+      <w:r>
+        <w:rPr>
+          <w:szCs w:val="24"/>
+        </w:rPr>
+        <w:t>, with human-readable class descriptions added automatically</w:t>
+      </w:r>
+      <w:r>
+        <w:rPr>
+          <w:szCs w:val="24"/>
+        </w:rPr>
+        <w:t>:</w:t>
       </w:r>
     </w:p>
     <w:p>
@@ -9359,7 +9530,7 @@
                     </pic:cNvPicPr>
                   </pic:nvPicPr>
                   <pic:blipFill>
-                    <a:blip r:embed="rId29">
+                    <a:blip r:embed="rId31">
                       <a:extLst>
                         <a:ext uri="{28A0092B-C50C-407E-A947-70E740481C1C}">
                           <a14:useLocalDpi xmlns:a14="http://schemas.microsoft.com/office/drawing/2010/main" val="0"/>
@@ -9429,6 +9600,39 @@
       <w:r>
         <w:t>.)</w:t>
       </w:r>
+      <w:r>
+        <w:t xml:space="preserve"> </w:t>
+      </w:r>
+      <w:r>
+        <w:rPr>
+          <w:szCs w:val="24"/>
+        </w:rPr>
+        <w:t>When you create</w:t>
+      </w:r>
+      <w:r>
+        <w:rPr>
+          <w:szCs w:val="24"/>
+        </w:rPr>
+        <w:t xml:space="preserve"> the review settings</w:t>
+      </w:r>
+      <w:r>
+        <w:rPr>
+          <w:szCs w:val="24"/>
+        </w:rPr>
+        <w:t xml:space="preserve"> file, make sure you save it with a .csv extension </w:t>
+      </w:r>
+      <w:r>
+        <w:rPr>
+          <w:szCs w:val="24"/>
+        </w:rPr>
+        <w:t>so that the app can find it</w:t>
+      </w:r>
+      <w:r>
+        <w:rPr>
+          <w:szCs w:val="24"/>
+        </w:rPr>
+        <w:t>.</w:t>
+      </w:r>
     </w:p>
     <w:p>
       <w:r>
@@ -9810,7 +10014,7 @@
         </w:rPr>
         <w:t xml:space="preserve">For detailed instructions on using Kaleidoscope, see the User's Manual available at </w:t>
       </w:r>
-      <w:hyperlink r:id="rId30" w:history="1">
+      <w:hyperlink r:id="rId32" w:history="1">
         <w:r>
           <w:rPr>
             <w:rStyle w:val="Hyperlink"/>
@@ -10217,7 +10421,7 @@
                     </pic:cNvPicPr>
                   </pic:nvPicPr>
                   <pic:blipFill>
-                    <a:blip r:embed="rId31" cstate="print">
+                    <a:blip r:embed="rId33" cstate="print">
                       <a:extLst>
                         <a:ext uri="{28A0092B-C50C-407E-A947-70E740481C1C}">
                           <a14:useLocalDpi xmlns:a14="http://schemas.microsoft.com/office/drawing/2010/main" val="0"/>
@@ -10816,7 +11020,7 @@
                     </pic:cNvPicPr>
                   </pic:nvPicPr>
                   <pic:blipFill>
-                    <a:blip r:embed="rId32" cstate="print">
+                    <a:blip r:embed="rId34" cstate="print">
                       <a:extLst>
                         <a:ext uri="{28A0092B-C50C-407E-A947-70E740481C1C}">
                           <a14:useLocalDpi xmlns:a14="http://schemas.microsoft.com/office/drawing/2010/main" val="0"/>

</xml_diff>

<commit_message>
clarifying language on workarounds for installation issues
</commit_message>
<xml_diff>
--- a/Shiny_PNW-Cnet_installation_and_use.docx
+++ b/Shiny_PNW-Cnet_installation_and_use.docx
@@ -7111,6 +7111,21 @@
         <w:t>Shiny_PNW-Cnet-main</w:t>
       </w:r>
       <w:r>
+        <w:t xml:space="preserve"> or </w:t>
+      </w:r>
+      <w:r>
+        <w:rPr>
+          <w:rStyle w:val="CodeChar"/>
+        </w:rPr>
+        <w:t>Shiny_PNW-Cnet-</w:t>
+      </w:r>
+      <w:r>
+        <w:rPr>
+          <w:rStyle w:val="CodeChar"/>
+        </w:rPr>
+        <w:t>5</w:t>
+      </w:r>
+      <w:r>
         <w:t xml:space="preserve">) to your RStudio home directory, i.e. the folder that comes up if you open RStudio and run </w:t>
       </w:r>
       <w:r>
@@ -7151,10 +7166,34 @@
         <w:t>Shiny_PNW-Cnet-main</w:t>
       </w:r>
       <w:r>
+        <w:t xml:space="preserve"> </w:t>
+      </w:r>
+      <w:r>
+        <w:t xml:space="preserve">or </w:t>
+      </w:r>
+      <w:r>
+        <w:rPr>
+          <w:rStyle w:val="CodeChar"/>
+        </w:rPr>
+        <w:t>Shiny_PNW-Cnet-</w:t>
+      </w:r>
+      <w:r>
+        <w:rPr>
+          <w:rStyle w:val="CodeChar"/>
+        </w:rPr>
+        <w:t>5</w:t>
+      </w:r>
+      <w:r>
         <w:t>,</w:t>
       </w:r>
       <w:r>
-        <w:t xml:space="preserve"> the contents of which should look like this:</w:t>
+        <w:t xml:space="preserve"> the contents of which should look</w:t>
+      </w:r>
+      <w:r>
+        <w:t xml:space="preserve"> something</w:t>
+      </w:r>
+      <w:r>
+        <w:t xml:space="preserve"> like this:</w:t>
       </w:r>
     </w:p>
     <w:p>
@@ -7223,7 +7262,16 @@
         <w:t>app.r</w:t>
       </w:r>
       <w:r>
-        <w:t xml:space="preserve"> script file in RStudio and edit line 19, replacing </w:t>
+        <w:t xml:space="preserve"> script file in RStudio and edit line </w:t>
+      </w:r>
+      <w:r>
+        <w:t>2</w:t>
+      </w:r>
+      <w:r>
+        <w:t>5</w:t>
+      </w:r>
+      <w:r>
+        <w:t xml:space="preserve">, replacing </w:t>
       </w:r>
       <w:r>
         <w:rPr>
@@ -7233,6 +7281,54 @@
       </w:r>
       <w:r>
         <w:t xml:space="preserve"> with the path to the correct folder.</w:t>
+      </w:r>
+      <w:r>
+        <w:t xml:space="preserve"> Note that </w:t>
+      </w:r>
+      <w:r>
+        <w:t>when specifying the folder location</w:t>
+      </w:r>
+      <w:r>
+        <w:t xml:space="preserve"> you will need to use either forward slashes ( / ), </w:t>
+      </w:r>
+      <w:r>
+        <w:t xml:space="preserve">e.g. </w:t>
+      </w:r>
+      <w:r>
+        <w:rPr>
+          <w:rStyle w:val="CodeChar"/>
+        </w:rPr>
+        <w:t>C:/Users/zjruf/Documents/sox-14-4-2</w:t>
+      </w:r>
+      <w:r>
+        <w:t>, or doubled backslashes ( \\ )</w:t>
+      </w:r>
+      <w:r>
+        <w:t xml:space="preserve">, e.g. </w:t>
+      </w:r>
+      <w:r>
+        <w:rPr>
+          <w:rStyle w:val="CodeChar"/>
+        </w:rPr>
+        <w:t>C:\\Users\\zjruf\\Documents\\sox-14-4-2</w:t>
+      </w:r>
+      <w:r>
+        <w:t>. Windows uses a single backslash ( \ ) as the standard path separator, but R uses backslash</w:t>
+      </w:r>
+      <w:r>
+        <w:t>es</w:t>
+      </w:r>
+      <w:r>
+        <w:t xml:space="preserve"> </w:t>
+      </w:r>
+      <w:r>
+        <w:t xml:space="preserve">to mark </w:t>
+      </w:r>
+      <w:r>
+        <w:t>special characters like tabs, newlines, etc</w:t>
+      </w:r>
+      <w:r>
+        <w:t>, which will cause issues if you simply copy and paste a Windows path into an R script.</w:t>
       </w:r>
     </w:p>
     <w:p>
@@ -7255,6 +7351,7 @@
       </w:pPr>
       <w:bookmarkStart w:id="12" w:name="_Toc120776428"/>
       <w:r>
+        <w:lastRenderedPageBreak/>
         <w:t xml:space="preserve">Step </w:t>
       </w:r>
       <w:r>
@@ -7335,11 +7432,7 @@
         <w:t>which</w:t>
       </w:r>
       <w:r>
-        <w:t xml:space="preserve"> each </w:t>
-      </w:r>
-      <w:r>
-        <w:lastRenderedPageBreak/>
-        <w:t>filename</w:t>
+        <w:t xml:space="preserve"> each filename</w:t>
       </w:r>
       <w:r>
         <w:t xml:space="preserve"> encodes some important information</w:t>
@@ -10349,7 +10442,7 @@
           <w:noProof/>
         </w:rPr>
         <w:drawing>
-          <wp:inline distT="0" distB="0" distL="0" distR="0" wp14:anchorId="64F8A999" wp14:editId="37C42C53">
+          <wp:inline distT="0" distB="0" distL="0" distR="0" wp14:anchorId="64F8A999" wp14:editId="3EB17F1E">
             <wp:extent cx="5934075" cy="4181475"/>
             <wp:effectExtent l="0" t="0" r="9525" b="9525"/>
             <wp:docPr id="9" name="Picture 9"/>
@@ -10948,7 +11041,7 @@
           <w:noProof/>
         </w:rPr>
         <w:drawing>
-          <wp:inline distT="0" distB="0" distL="0" distR="0" wp14:anchorId="4FB78631" wp14:editId="08AEDF96">
+          <wp:inline distT="0" distB="0" distL="0" distR="0" wp14:anchorId="4FB78631" wp14:editId="2662FDDB">
             <wp:extent cx="5943600" cy="4086225"/>
             <wp:effectExtent l="0" t="0" r="0" b="9525"/>
             <wp:docPr id="10" name="Picture 10"/>
@@ -11836,7 +11929,6 @@
   <w:style w:type="character" w:default="1" w:styleId="DefaultParagraphFont">
     <w:name w:val="Default Paragraph Font"/>
     <w:uiPriority w:val="1"/>
-    <w:semiHidden/>
     <w:unhideWhenUsed/>
   </w:style>
   <w:style w:type="table" w:default="1" w:styleId="TableNormal">

</xml_diff>